<commit_message>
fix: cambios roles docs (#48)
</commit_message>
<xml_diff>
--- a/reports/Group/00 - Requirements - Group.docx
+++ b/reports/Group/00 - Requirements - Group.docx
@@ -232,7 +232,7 @@
                   <w:rPr>
                     <w:rFonts w:asciiTheme="majorHAnsi" w:hAnsiTheme="majorHAnsi" w:cstheme="majorHAnsi"/>
                   </w:rPr>
-                  <w:t xml:space="preserve"> https://github.com/PDJ6975/Acme-ANS</w:t>
+                  <w:t xml:space="preserve"> https://github.com/PDJ6975/Acme-ANS-D01-25.1.0</w:t>
                 </w:r>
               </w:sdtContent>
             </w:sdt>
@@ -379,7 +379,21 @@
                   <w:rPr>
                     <w:rFonts w:asciiTheme="majorHAnsi" w:hAnsiTheme="majorHAnsi" w:cstheme="majorHAnsi"/>
                   </w:rPr>
-                  <w:t xml:space="preserve"> uvus  </w:t>
+                  <w:t xml:space="preserve"> </w:t>
+                </w:r>
+                <w:proofErr w:type="spellStart"/>
+                <w:r>
+                  <w:rPr>
+                    <w:rFonts w:asciiTheme="majorHAnsi" w:hAnsiTheme="majorHAnsi" w:cstheme="majorHAnsi"/>
+                  </w:rPr>
+                  <w:t>uvus</w:t>
+                </w:r>
+                <w:proofErr w:type="spellEnd"/>
+                <w:r>
+                  <w:rPr>
+                    <w:rFonts w:asciiTheme="majorHAnsi" w:hAnsiTheme="majorHAnsi" w:cstheme="majorHAnsi"/>
+                  </w:rPr>
+                  <w:t xml:space="preserve">  </w:t>
                 </w:r>
               </w:sdtContent>
             </w:sdt>
@@ -485,18 +499,14 @@
                   </w:rPr>
                   <w:t xml:space="preserve"> </w:t>
                 </w:r>
+                <w:proofErr w:type="spellStart"/>
                 <w:r>
                   <w:rPr>
                     <w:rFonts w:asciiTheme="majorHAnsi" w:hAnsiTheme="majorHAnsi" w:cstheme="majorHAnsi"/>
                   </w:rPr>
-                  <w:t>Analista, Desarrollador</w:t>
+                  <w:t>Analista</w:t>
                 </w:r>
-                <w:r>
-                  <w:rPr>
-                    <w:rFonts w:asciiTheme="majorHAnsi" w:hAnsiTheme="majorHAnsi" w:cstheme="majorHAnsi"/>
-                  </w:rPr>
-                  <w:t xml:space="preserve">  </w:t>
-                </w:r>
+                <w:proofErr w:type="spellEnd"/>
               </w:sdtContent>
             </w:sdt>
             <w:permEnd w:id="415123737"/>
@@ -636,7 +646,21 @@
                   <w:rPr>
                     <w:rFonts w:asciiTheme="majorHAnsi" w:hAnsiTheme="majorHAnsi" w:cstheme="majorHAnsi"/>
                   </w:rPr>
-                  <w:t xml:space="preserve"> uvus  </w:t>
+                  <w:t xml:space="preserve"> </w:t>
+                </w:r>
+                <w:proofErr w:type="spellStart"/>
+                <w:r>
+                  <w:rPr>
+                    <w:rFonts w:asciiTheme="majorHAnsi" w:hAnsiTheme="majorHAnsi" w:cstheme="majorHAnsi"/>
+                  </w:rPr>
+                  <w:t>uvus</w:t>
+                </w:r>
+                <w:proofErr w:type="spellEnd"/>
+                <w:r>
+                  <w:rPr>
+                    <w:rFonts w:asciiTheme="majorHAnsi" w:hAnsiTheme="majorHAnsi" w:cstheme="majorHAnsi"/>
+                  </w:rPr>
+                  <w:t xml:space="preserve">  </w:t>
                 </w:r>
               </w:sdtContent>
             </w:sdt>
@@ -746,13 +770,21 @@
                   <w:rPr>
                     <w:rFonts w:asciiTheme="majorHAnsi" w:hAnsiTheme="majorHAnsi" w:cstheme="majorHAnsi"/>
                   </w:rPr>
-                  <w:t>Tester, Desarrollador</w:t>
+                  <w:t xml:space="preserve">Tester, </w:t>
                 </w:r>
+                <w:proofErr w:type="spellStart"/>
                 <w:r>
                   <w:rPr>
                     <w:rFonts w:asciiTheme="majorHAnsi" w:hAnsiTheme="majorHAnsi" w:cstheme="majorHAnsi"/>
                   </w:rPr>
-                  <w:t xml:space="preserve">  </w:t>
+                  <w:t>Desarrollador</w:t>
+                </w:r>
+                <w:proofErr w:type="spellEnd"/>
+                <w:r>
+                  <w:rPr>
+                    <w:rFonts w:asciiTheme="majorHAnsi" w:hAnsiTheme="majorHAnsi" w:cstheme="majorHAnsi"/>
+                  </w:rPr>
+                  <w:t xml:space="preserve"> </w:t>
                 </w:r>
               </w:sdtContent>
             </w:sdt>
@@ -785,6 +817,7 @@
               <w:rPr>
                 <w:rFonts w:asciiTheme="majorHAnsi" w:hAnsiTheme="majorHAnsi" w:cstheme="majorHAnsi"/>
                 <w:b/>
+                <w:lang w:val="es-ES"/>
               </w:rPr>
             </w:pPr>
             <w:r>
@@ -812,6 +845,7 @@
               <w:sdtPr>
                 <w:rPr>
                   <w:rFonts w:asciiTheme="majorHAnsi" w:hAnsiTheme="majorHAnsi" w:cstheme="majorBidi"/>
+                  <w:lang w:val="es-ES"/>
                 </w:rPr>
                 <w:tag w:val="ID3"/>
                 <w:id w:val="-2029015554"/>
@@ -825,14 +859,9 @@
                 <w:r>
                   <w:rPr>
                     <w:rFonts w:asciiTheme="majorHAnsi" w:hAnsiTheme="majorHAnsi" w:cstheme="majorBidi"/>
+                    <w:lang w:val="es-ES"/>
                   </w:rPr>
-                  <w:t xml:space="preserve"> </w:t>
-                </w:r>
-                <w:r>
-                  <w:rPr>
-                    <w:rFonts w:asciiTheme="majorHAnsi" w:hAnsiTheme="majorHAnsi" w:cstheme="majorBidi"/>
-                  </w:rPr>
-                  <w:t>80**5*8**</w:t>
+                  <w:t xml:space="preserve"> 80**5*8**</w:t>
                 </w:r>
               </w:sdtContent>
             </w:sdt>
@@ -872,6 +901,7 @@
               <w:sdtPr>
                 <w:rPr>
                   <w:rFonts w:asciiTheme="majorHAnsi" w:hAnsiTheme="majorHAnsi" w:cstheme="majorHAnsi"/>
+                  <w:lang w:val="es-ES"/>
                 </w:rPr>
                 <w:tag w:val="UVUS03"/>
                 <w:id w:val="-1922171075"/>
@@ -885,18 +915,21 @@
                 <w:r>
                   <w:rPr>
                     <w:rFonts w:asciiTheme="majorHAnsi" w:hAnsiTheme="majorHAnsi" w:cstheme="majorHAnsi"/>
+                    <w:lang w:val="es-ES"/>
                   </w:rPr>
                   <w:t xml:space="preserve"> </w:t>
                 </w:r>
                 <w:r>
                   <w:rPr>
                     <w:rFonts w:asciiTheme="majorHAnsi" w:hAnsiTheme="majorHAnsi" w:cstheme="majorHAnsi"/>
+                    <w:lang w:val="es-ES"/>
                   </w:rPr>
                   <w:t>PDJ6975</w:t>
                 </w:r>
                 <w:r>
                   <w:rPr>
                     <w:rFonts w:asciiTheme="majorHAnsi" w:hAnsiTheme="majorHAnsi" w:cstheme="majorHAnsi"/>
+                    <w:lang w:val="es-ES"/>
                   </w:rPr>
                   <w:t xml:space="preserve">  </w:t>
                 </w:r>
@@ -1183,7 +1216,21 @@
                   <w:rPr>
                     <w:rFonts w:asciiTheme="majorHAnsi" w:hAnsiTheme="majorHAnsi" w:cstheme="majorHAnsi"/>
                   </w:rPr>
-                  <w:t xml:space="preserve"> uvus  </w:t>
+                  <w:t xml:space="preserve"> </w:t>
+                </w:r>
+                <w:proofErr w:type="spellStart"/>
+                <w:r>
+                  <w:rPr>
+                    <w:rFonts w:asciiTheme="majorHAnsi" w:hAnsiTheme="majorHAnsi" w:cstheme="majorHAnsi"/>
+                  </w:rPr>
+                  <w:t>uvus</w:t>
+                </w:r>
+                <w:proofErr w:type="spellEnd"/>
+                <w:r>
+                  <w:rPr>
+                    <w:rFonts w:asciiTheme="majorHAnsi" w:hAnsiTheme="majorHAnsi" w:cstheme="majorHAnsi"/>
+                  </w:rPr>
+                  <w:t xml:space="preserve">  </w:t>
                 </w:r>
               </w:sdtContent>
             </w:sdt>
@@ -1293,13 +1340,13 @@
                   <w:rPr>
                     <w:rFonts w:asciiTheme="majorHAnsi" w:hAnsiTheme="majorHAnsi" w:cstheme="majorHAnsi"/>
                   </w:rPr>
-                  <w:t>Tester, Desarrollador</w:t>
+                  <w:t>Tester</w:t>
                 </w:r>
                 <w:r>
                   <w:rPr>
                     <w:rFonts w:asciiTheme="majorHAnsi" w:hAnsiTheme="majorHAnsi" w:cstheme="majorHAnsi"/>
                   </w:rPr>
-                  <w:t xml:space="preserve">  </w:t>
+                  <w:t xml:space="preserve"> </w:t>
                 </w:r>
               </w:sdtContent>
             </w:sdt>
@@ -1436,7 +1483,21 @@
                   <w:rPr>
                     <w:rFonts w:asciiTheme="majorHAnsi" w:hAnsiTheme="majorHAnsi" w:cstheme="majorHAnsi"/>
                   </w:rPr>
-                  <w:t xml:space="preserve"> uvus  </w:t>
+                  <w:t xml:space="preserve"> </w:t>
+                </w:r>
+                <w:proofErr w:type="spellStart"/>
+                <w:r>
+                  <w:rPr>
+                    <w:rFonts w:asciiTheme="majorHAnsi" w:hAnsiTheme="majorHAnsi" w:cstheme="majorHAnsi"/>
+                  </w:rPr>
+                  <w:t>uvus</w:t>
+                </w:r>
+                <w:proofErr w:type="spellEnd"/>
+                <w:r>
+                  <w:rPr>
+                    <w:rFonts w:asciiTheme="majorHAnsi" w:hAnsiTheme="majorHAnsi" w:cstheme="majorHAnsi"/>
+                  </w:rPr>
+                  <w:t xml:space="preserve">  </w:t>
                 </w:r>
               </w:sdtContent>
             </w:sdt>
@@ -1541,12 +1602,14 @@
                   </w:rPr>
                   <w:t xml:space="preserve"> </w:t>
                 </w:r>
+                <w:proofErr w:type="spellStart"/>
                 <w:r>
                   <w:rPr>
                     <w:rFonts w:asciiTheme="majorHAnsi" w:hAnsiTheme="majorHAnsi" w:cstheme="majorHAnsi"/>
                   </w:rPr>
-                  <w:t>Operador, Desarrollador</w:t>
+                  <w:t>Operador</w:t>
                 </w:r>
+                <w:proofErr w:type="spellEnd"/>
               </w:sdtContent>
             </w:sdt>
             <w:permEnd w:id="2077499526"/>
@@ -1630,7 +1693,19 @@
                   <w:rPr>
                     <w:rFonts w:asciiTheme="majorHAnsi" w:hAnsiTheme="majorHAnsi" w:cstheme="majorHAnsi"/>
                   </w:rPr>
-                  <w:t xml:space="preserve"> place month day, year </w:t>
+                  <w:t xml:space="preserve"> </w:t>
+                </w:r>
+                <w:r>
+                  <w:rPr>
+                    <w:rFonts w:asciiTheme="majorHAnsi" w:hAnsiTheme="majorHAnsi" w:cstheme="majorHAnsi"/>
+                  </w:rPr>
+                  <w:t>02/18/2025</w:t>
+                </w:r>
+                <w:r>
+                  <w:rPr>
+                    <w:rFonts w:asciiTheme="majorHAnsi" w:hAnsiTheme="majorHAnsi" w:cstheme="majorHAnsi"/>
+                  </w:rPr>
+                  <w:t xml:space="preserve"> </w:t>
                 </w:r>
               </w:sdtContent>
             </w:sdt>
@@ -11087,6 +11162,7 @@
     <w:rsid w:val="00455663"/>
     <w:rsid w:val="004B6C76"/>
     <w:rsid w:val="004C0766"/>
+    <w:rsid w:val="004D267C"/>
     <w:rsid w:val="004E7F77"/>
     <w:rsid w:val="00562343"/>
     <w:rsid w:val="005640FA"/>
@@ -11100,6 +11176,7 @@
     <w:rsid w:val="006B2BEC"/>
     <w:rsid w:val="006F209A"/>
     <w:rsid w:val="00765401"/>
+    <w:rsid w:val="0078075D"/>
     <w:rsid w:val="00790E22"/>
     <w:rsid w:val="00802250"/>
     <w:rsid w:val="0082287A"/>

</xml_diff>

<commit_message>
docs: rellenar información documentos individual y grupal (#51)
</commit_message>
<xml_diff>
--- a/reports/Group/00 - Requirements - Group.docx
+++ b/reports/Group/00 - Requirements - Group.docx
@@ -313,19 +313,7 @@
                   <w:rPr>
                     <w:rFonts w:asciiTheme="majorHAnsi" w:hAnsiTheme="majorHAnsi" w:cstheme="majorBidi"/>
                   </w:rPr>
-                  <w:t xml:space="preserve">Masked </w:t>
-                </w:r>
-                <w:r>
-                  <w:rPr>
-                    <w:rFonts w:asciiTheme="majorHAnsi" w:hAnsiTheme="majorHAnsi" w:cstheme="majorBidi"/>
-                  </w:rPr>
-                  <w:t xml:space="preserve">ID </w:t>
-                </w:r>
-                <w:r>
-                  <w:rPr>
-                    <w:rFonts w:asciiTheme="majorHAnsi" w:hAnsiTheme="majorHAnsi" w:cstheme="majorBidi"/>
-                  </w:rPr>
-                  <w:t>number</w:t>
+                  <w:t>32**4*4**</w:t>
                 </w:r>
               </w:sdtContent>
             </w:sdt>
@@ -379,16 +367,8 @@
                   <w:rPr>
                     <w:rFonts w:asciiTheme="majorHAnsi" w:hAnsiTheme="majorHAnsi" w:cstheme="majorHAnsi"/>
                   </w:rPr>
-                  <w:t xml:space="preserve"> </w:t>
+                  <w:t>WYP8859</w:t>
                 </w:r>
-                <w:proofErr w:type="spellStart"/>
-                <w:r>
-                  <w:rPr>
-                    <w:rFonts w:asciiTheme="majorHAnsi" w:hAnsiTheme="majorHAnsi" w:cstheme="majorHAnsi"/>
-                  </w:rPr>
-                  <w:t>uvus</w:t>
-                </w:r>
-                <w:proofErr w:type="spellEnd"/>
                 <w:r>
                   <w:rPr>
                     <w:rFonts w:asciiTheme="majorHAnsi" w:hAnsiTheme="majorHAnsi" w:cstheme="majorHAnsi"/>
@@ -445,7 +425,13 @@
                   <w:rPr>
                     <w:rFonts w:asciiTheme="majorHAnsi" w:hAnsiTheme="majorHAnsi" w:cstheme="majorHAnsi"/>
                   </w:rPr>
-                  <w:t xml:space="preserve"> Surnames, Name  </w:t>
+                  <w:t>Castrillón Mora, Pablo</w:t>
+                </w:r>
+                <w:r>
+                  <w:rPr>
+                    <w:rFonts w:asciiTheme="majorHAnsi" w:hAnsiTheme="majorHAnsi" w:cstheme="majorHAnsi"/>
+                  </w:rPr>
+                  <w:t xml:space="preserve"> </w:t>
                 </w:r>
               </w:sdtContent>
             </w:sdt>
@@ -499,14 +485,12 @@
                   </w:rPr>
                   <w:t xml:space="preserve"> </w:t>
                 </w:r>
-                <w:proofErr w:type="spellStart"/>
                 <w:r>
                   <w:rPr>
                     <w:rFonts w:asciiTheme="majorHAnsi" w:hAnsiTheme="majorHAnsi" w:cstheme="majorHAnsi"/>
                   </w:rPr>
                   <w:t>Analista</w:t>
                 </w:r>
-                <w:proofErr w:type="spellEnd"/>
               </w:sdtContent>
             </w:sdt>
             <w:permEnd w:id="415123737"/>
@@ -646,21 +630,7 @@
                   <w:rPr>
                     <w:rFonts w:asciiTheme="majorHAnsi" w:hAnsiTheme="majorHAnsi" w:cstheme="majorHAnsi"/>
                   </w:rPr>
-                  <w:t xml:space="preserve"> </w:t>
-                </w:r>
-                <w:proofErr w:type="spellStart"/>
-                <w:r>
-                  <w:rPr>
-                    <w:rFonts w:asciiTheme="majorHAnsi" w:hAnsiTheme="majorHAnsi" w:cstheme="majorHAnsi"/>
-                  </w:rPr>
-                  <w:t>uvus</w:t>
-                </w:r>
-                <w:proofErr w:type="spellEnd"/>
-                <w:r>
-                  <w:rPr>
-                    <w:rFonts w:asciiTheme="majorHAnsi" w:hAnsiTheme="majorHAnsi" w:cstheme="majorHAnsi"/>
-                  </w:rPr>
-                  <w:t xml:space="preserve">  </w:t>
+                  <w:t xml:space="preserve"> uvus  </w:t>
                 </w:r>
               </w:sdtContent>
             </w:sdt>
@@ -770,16 +740,8 @@
                   <w:rPr>
                     <w:rFonts w:asciiTheme="majorHAnsi" w:hAnsiTheme="majorHAnsi" w:cstheme="majorHAnsi"/>
                   </w:rPr>
-                  <w:t xml:space="preserve">Tester, </w:t>
+                  <w:t>Tester, Desarrollador</w:t>
                 </w:r>
-                <w:proofErr w:type="spellStart"/>
-                <w:r>
-                  <w:rPr>
-                    <w:rFonts w:asciiTheme="majorHAnsi" w:hAnsiTheme="majorHAnsi" w:cstheme="majorHAnsi"/>
-                  </w:rPr>
-                  <w:t>Desarrollador</w:t>
-                </w:r>
-                <w:proofErr w:type="spellEnd"/>
                 <w:r>
                   <w:rPr>
                     <w:rFonts w:asciiTheme="majorHAnsi" w:hAnsiTheme="majorHAnsi" w:cstheme="majorHAnsi"/>
@@ -1216,21 +1178,7 @@
                   <w:rPr>
                     <w:rFonts w:asciiTheme="majorHAnsi" w:hAnsiTheme="majorHAnsi" w:cstheme="majorHAnsi"/>
                   </w:rPr>
-                  <w:t xml:space="preserve"> </w:t>
-                </w:r>
-                <w:proofErr w:type="spellStart"/>
-                <w:r>
-                  <w:rPr>
-                    <w:rFonts w:asciiTheme="majorHAnsi" w:hAnsiTheme="majorHAnsi" w:cstheme="majorHAnsi"/>
-                  </w:rPr>
-                  <w:t>uvus</w:t>
-                </w:r>
-                <w:proofErr w:type="spellEnd"/>
-                <w:r>
-                  <w:rPr>
-                    <w:rFonts w:asciiTheme="majorHAnsi" w:hAnsiTheme="majorHAnsi" w:cstheme="majorHAnsi"/>
-                  </w:rPr>
-                  <w:t xml:space="preserve">  </w:t>
+                  <w:t xml:space="preserve"> uvus  </w:t>
                 </w:r>
               </w:sdtContent>
             </w:sdt>
@@ -1483,21 +1431,7 @@
                   <w:rPr>
                     <w:rFonts w:asciiTheme="majorHAnsi" w:hAnsiTheme="majorHAnsi" w:cstheme="majorHAnsi"/>
                   </w:rPr>
-                  <w:t xml:space="preserve"> </w:t>
-                </w:r>
-                <w:proofErr w:type="spellStart"/>
-                <w:r>
-                  <w:rPr>
-                    <w:rFonts w:asciiTheme="majorHAnsi" w:hAnsiTheme="majorHAnsi" w:cstheme="majorHAnsi"/>
-                  </w:rPr>
-                  <w:t>uvus</w:t>
-                </w:r>
-                <w:proofErr w:type="spellEnd"/>
-                <w:r>
-                  <w:rPr>
-                    <w:rFonts w:asciiTheme="majorHAnsi" w:hAnsiTheme="majorHAnsi" w:cstheme="majorHAnsi"/>
-                  </w:rPr>
-                  <w:t xml:space="preserve">  </w:t>
+                  <w:t xml:space="preserve"> uvus  </w:t>
                 </w:r>
               </w:sdtContent>
             </w:sdt>
@@ -1602,14 +1536,12 @@
                   </w:rPr>
                   <w:t xml:space="preserve"> </w:t>
                 </w:r>
-                <w:proofErr w:type="spellStart"/>
                 <w:r>
                   <w:rPr>
                     <w:rFonts w:asciiTheme="majorHAnsi" w:hAnsiTheme="majorHAnsi" w:cstheme="majorHAnsi"/>
                   </w:rPr>
                   <w:t>Operador</w:t>
                 </w:r>
-                <w:proofErr w:type="spellEnd"/>
               </w:sdtContent>
             </w:sdt>
             <w:permEnd w:id="2077499526"/>
@@ -11186,6 +11118,7 @@
     <w:rsid w:val="0093034B"/>
     <w:rsid w:val="00946AA5"/>
     <w:rsid w:val="00953D97"/>
+    <w:rsid w:val="009E041C"/>
     <w:rsid w:val="009F61B1"/>
     <w:rsid w:val="00A011E1"/>
     <w:rsid w:val="00A04483"/>
@@ -11193,6 +11126,7 @@
     <w:rsid w:val="00A222AC"/>
     <w:rsid w:val="00A73E76"/>
     <w:rsid w:val="00AC1FAB"/>
+    <w:rsid w:val="00B11BB3"/>
     <w:rsid w:val="00B55352"/>
     <w:rsid w:val="00BB0EAB"/>
     <w:rsid w:val="00C17266"/>
@@ -11232,7 +11166,7 @@
   <w:themeFontLang w:val="es-ES" w:eastAsia="ja-JP" w:bidi="ar-SA"/>
   <w:clrSchemeMapping w:bg1="light1" w:t1="dark1" w:bg2="light2" w:t2="dark2" w:accent1="accent1" w:accent2="accent2" w:accent3="accent3" w:accent4="accent4" w:accent5="accent5" w:accent6="accent6" w:hyperlink="hyperlink" w:followedHyperlink="followedHyperlink"/>
   <w:decimalSymbol w:val=","/>
-  <w:listSeparator w:val=";"/>
+  <w:listSeparator w:val=","/>
   <w15:chartTrackingRefBased/>
 </w:settings>
 </file>

</xml_diff>

<commit_message>
docs: rellenar información documentos individuales y grupales #49
</commit_message>
<xml_diff>
--- a/reports/Group/00 - Requirements - Group.docx
+++ b/reports/Group/00 - Requirements - Group.docx
@@ -123,7 +123,6 @@
               </w:rPr>
               <w:tab/>
             </w:r>
-            <w:permStart w:id="143746294" w:edGrp="everyone"/>
             <w:sdt>
               <w:sdtPr>
                 <w:rPr>
@@ -137,6 +136,7 @@
                 <w15:appearance w15:val="hidden"/>
                 <w:text/>
               </w:sdtPr>
+              <w:sdtEndPr/>
               <w:sdtContent>
                 <w:r>
                   <w:rPr>
@@ -170,7 +170,6 @@
                 </w:r>
               </w:sdtContent>
             </w:sdt>
-            <w:permEnd w:id="143746294"/>
           </w:p>
         </w:tc>
       </w:tr>
@@ -213,7 +212,6 @@
               </w:rPr>
               <w:tab/>
             </w:r>
-            <w:permStart w:id="420692352" w:edGrp="everyone"/>
             <w:sdt>
               <w:sdtPr>
                 <w:rPr>
@@ -227,6 +225,7 @@
                 <w15:appearance w15:val="hidden"/>
                 <w:text/>
               </w:sdtPr>
+              <w:sdtEndPr/>
               <w:sdtContent>
                 <w:r>
                   <w:rPr>
@@ -236,7 +235,6 @@
                 </w:r>
               </w:sdtContent>
             </w:sdt>
-            <w:permEnd w:id="420692352"/>
           </w:p>
         </w:tc>
       </w:tr>
@@ -288,7 +286,6 @@
               </w:rPr>
               <w:tab/>
             </w:r>
-            <w:permStart w:id="291510380" w:edGrp="everyone"/>
             <w:sdt>
               <w:sdtPr>
                 <w:rPr>
@@ -302,6 +299,7 @@
                 <w15:appearance w15:val="hidden"/>
                 <w:text/>
               </w:sdtPr>
+              <w:sdtEndPr/>
               <w:sdtContent>
                 <w:r>
                   <w:rPr>
@@ -318,7 +316,6 @@
               </w:sdtContent>
             </w:sdt>
           </w:p>
-          <w:permEnd w:id="291510380"/>
           <w:p>
             <w:pPr>
               <w:pStyle w:val="Sinespaciado"/>
@@ -348,7 +345,6 @@
               </w:rPr>
               <w:tab/>
             </w:r>
-            <w:permStart w:id="1364481481" w:edGrp="everyone"/>
             <w:sdt>
               <w:sdtPr>
                 <w:rPr>
@@ -362,6 +358,7 @@
                 <w15:appearance w15:val="hidden"/>
                 <w:text/>
               </w:sdtPr>
+              <w:sdtEndPr/>
               <w:sdtContent>
                 <w:r>
                   <w:rPr>
@@ -377,7 +374,6 @@
                 </w:r>
               </w:sdtContent>
             </w:sdt>
-            <w:permEnd w:id="1364481481"/>
           </w:p>
           <w:p>
             <w:pPr>
@@ -406,7 +402,6 @@
               </w:rPr>
               <w:tab/>
             </w:r>
-            <w:permStart w:id="1443845444" w:edGrp="everyone"/>
             <w:sdt>
               <w:sdtPr>
                 <w:rPr>
@@ -420,12 +415,21 @@
                 <w15:appearance w15:val="hidden"/>
                 <w:text/>
               </w:sdtPr>
+              <w:sdtEndPr/>
               <w:sdtContent>
+                <w:proofErr w:type="spellStart"/>
                 <w:r>
                   <w:rPr>
                     <w:rFonts w:asciiTheme="majorHAnsi" w:hAnsiTheme="majorHAnsi" w:cstheme="majorHAnsi"/>
                   </w:rPr>
-                  <w:t>Castrillón Mora, Pablo</w:t>
+                  <w:t>Castrillón</w:t>
+                </w:r>
+                <w:proofErr w:type="spellEnd"/>
+                <w:r>
+                  <w:rPr>
+                    <w:rFonts w:asciiTheme="majorHAnsi" w:hAnsiTheme="majorHAnsi" w:cstheme="majorHAnsi"/>
+                  </w:rPr>
+                  <w:t xml:space="preserve"> Mora, Pablo</w:t>
                 </w:r>
                 <w:r>
                   <w:rPr>
@@ -435,7 +439,6 @@
                 </w:r>
               </w:sdtContent>
             </w:sdt>
-            <w:permEnd w:id="1443845444"/>
             <w:r>
               <w:rPr>
                 <w:rFonts w:asciiTheme="majorHAnsi" w:hAnsiTheme="majorHAnsi" w:cstheme="majorHAnsi"/>
@@ -464,7 +467,6 @@
               </w:rPr>
               <w:tab/>
             </w:r>
-            <w:permStart w:id="415123737" w:edGrp="everyone"/>
             <w:sdt>
               <w:sdtPr>
                 <w:rPr>
@@ -478,6 +480,7 @@
                 <w15:appearance w15:val="hidden"/>
                 <w:text/>
               </w:sdtPr>
+              <w:sdtEndPr/>
               <w:sdtContent>
                 <w:r>
                   <w:rPr>
@@ -485,15 +488,16 @@
                   </w:rPr>
                   <w:t xml:space="preserve"> </w:t>
                 </w:r>
+                <w:proofErr w:type="spellStart"/>
                 <w:r>
                   <w:rPr>
                     <w:rFonts w:asciiTheme="majorHAnsi" w:hAnsiTheme="majorHAnsi" w:cstheme="majorHAnsi"/>
                   </w:rPr>
                   <w:t>Analista</w:t>
                 </w:r>
+                <w:proofErr w:type="spellEnd"/>
               </w:sdtContent>
             </w:sdt>
-            <w:permEnd w:id="415123737"/>
           </w:p>
         </w:tc>
         <w:tc>
@@ -538,12 +542,6 @@
                 <w:rFonts w:asciiTheme="majorHAnsi" w:hAnsiTheme="majorHAnsi" w:cstheme="majorHAnsi"/>
               </w:rPr>
               <w:tab/>
-            </w:r>
-            <w:permStart w:id="1081366304" w:edGrp="everyone"/>
-            <w:r>
-              <w:rPr>
-                <w:rFonts w:asciiTheme="majorHAnsi" w:hAnsiTheme="majorHAnsi" w:cstheme="majorHAnsi"/>
-              </w:rPr>
               <w:t xml:space="preserve"> </w:t>
             </w:r>
             <w:sdt>
@@ -559,6 +557,7 @@
                 <w15:appearance w15:val="hidden"/>
                 <w:text/>
               </w:sdtPr>
+              <w:sdtEndPr/>
               <w:sdtContent>
                 <w:r>
                   <w:rPr>
@@ -581,7 +580,6 @@
               </w:sdtContent>
             </w:sdt>
           </w:p>
-          <w:permEnd w:id="1081366304"/>
           <w:p>
             <w:pPr>
               <w:pStyle w:val="Sinespaciado"/>
@@ -611,7 +609,6 @@
               </w:rPr>
               <w:tab/>
             </w:r>
-            <w:permStart w:id="554395221" w:edGrp="everyone"/>
             <w:sdt>
               <w:sdtPr>
                 <w:rPr>
@@ -625,16 +622,30 @@
                 <w15:appearance w15:val="hidden"/>
                 <w:text/>
               </w:sdtPr>
+              <w:sdtEndPr/>
               <w:sdtContent>
                 <w:r>
                   <w:rPr>
                     <w:rFonts w:asciiTheme="majorHAnsi" w:hAnsiTheme="majorHAnsi" w:cstheme="majorHAnsi"/>
                   </w:rPr>
-                  <w:t xml:space="preserve"> uvus  </w:t>
+                  <w:t xml:space="preserve"> </w:t>
+                </w:r>
+                <w:proofErr w:type="spellStart"/>
+                <w:r>
+                  <w:rPr>
+                    <w:rFonts w:asciiTheme="majorHAnsi" w:hAnsiTheme="majorHAnsi" w:cstheme="majorHAnsi"/>
+                  </w:rPr>
+                  <w:t>uvus</w:t>
+                </w:r>
+                <w:proofErr w:type="spellEnd"/>
+                <w:r>
+                  <w:rPr>
+                    <w:rFonts w:asciiTheme="majorHAnsi" w:hAnsiTheme="majorHAnsi" w:cstheme="majorHAnsi"/>
+                  </w:rPr>
+                  <w:t xml:space="preserve">  </w:t>
                 </w:r>
               </w:sdtContent>
             </w:sdt>
-            <w:permEnd w:id="554395221"/>
           </w:p>
           <w:p>
             <w:pPr>
@@ -663,7 +674,6 @@
               </w:rPr>
               <w:tab/>
             </w:r>
-            <w:permStart w:id="84825807" w:edGrp="everyone"/>
             <w:sdt>
               <w:sdtPr>
                 <w:rPr>
@@ -677,6 +687,7 @@
                 <w15:appearance w15:val="hidden"/>
                 <w:text/>
               </w:sdtPr>
+              <w:sdtEndPr/>
               <w:sdtContent>
                 <w:r>
                   <w:rPr>
@@ -686,7 +697,6 @@
                 </w:r>
               </w:sdtContent>
             </w:sdt>
-            <w:permEnd w:id="84825807"/>
           </w:p>
           <w:p>
             <w:pPr>
@@ -715,7 +725,6 @@
               </w:rPr>
               <w:tab/>
             </w:r>
-            <w:permStart w:id="584389830" w:edGrp="everyone"/>
             <w:sdt>
               <w:sdtPr>
                 <w:rPr>
@@ -729,6 +738,7 @@
                 <w15:appearance w15:val="hidden"/>
                 <w:text/>
               </w:sdtPr>
+              <w:sdtEndPr/>
               <w:sdtContent>
                 <w:r>
                   <w:rPr>
@@ -740,8 +750,16 @@
                   <w:rPr>
                     <w:rFonts w:asciiTheme="majorHAnsi" w:hAnsiTheme="majorHAnsi" w:cstheme="majorHAnsi"/>
                   </w:rPr>
-                  <w:t>Tester, Desarrollador</w:t>
+                  <w:t xml:space="preserve">Tester, </w:t>
                 </w:r>
+                <w:proofErr w:type="spellStart"/>
+                <w:r>
+                  <w:rPr>
+                    <w:rFonts w:asciiTheme="majorHAnsi" w:hAnsiTheme="majorHAnsi" w:cstheme="majorHAnsi"/>
+                  </w:rPr>
+                  <w:t>Desarrollador</w:t>
+                </w:r>
+                <w:proofErr w:type="spellEnd"/>
                 <w:r>
                   <w:rPr>
                     <w:rFonts w:asciiTheme="majorHAnsi" w:hAnsiTheme="majorHAnsi" w:cstheme="majorHAnsi"/>
@@ -750,7 +768,6 @@
                 </w:r>
               </w:sdtContent>
             </w:sdt>
-            <w:permEnd w:id="584389830"/>
           </w:p>
         </w:tc>
       </w:tr>
@@ -802,7 +819,6 @@
               </w:rPr>
               <w:tab/>
             </w:r>
-            <w:permStart w:id="1000832359" w:edGrp="everyone"/>
             <w:sdt>
               <w:sdtPr>
                 <w:rPr>
@@ -817,6 +833,7 @@
                 <w15:appearance w15:val="hidden"/>
                 <w:text/>
               </w:sdtPr>
+              <w:sdtEndPr/>
               <w:sdtContent>
                 <w:r>
                   <w:rPr>
@@ -828,7 +845,6 @@
               </w:sdtContent>
             </w:sdt>
           </w:p>
-          <w:permEnd w:id="1000832359"/>
           <w:p>
             <w:pPr>
               <w:pStyle w:val="Sinespaciado"/>
@@ -858,7 +874,6 @@
               </w:rPr>
               <w:tab/>
             </w:r>
-            <w:permStart w:id="926035648" w:edGrp="everyone"/>
             <w:sdt>
               <w:sdtPr>
                 <w:rPr>
@@ -873,6 +888,7 @@
                 <w15:appearance w15:val="hidden"/>
                 <w:text/>
               </w:sdtPr>
+              <w:sdtEndPr/>
               <w:sdtContent>
                 <w:r>
                   <w:rPr>
@@ -897,7 +913,6 @@
                 </w:r>
               </w:sdtContent>
             </w:sdt>
-            <w:permEnd w:id="926035648"/>
           </w:p>
           <w:p>
             <w:pPr>
@@ -927,7 +942,6 @@
               </w:rPr>
               <w:tab/>
             </w:r>
-            <w:permStart w:id="1519068571" w:edGrp="everyone"/>
             <w:sdt>
               <w:sdtPr>
                 <w:rPr>
@@ -942,6 +956,7 @@
                 <w15:appearance w15:val="hidden"/>
                 <w:text/>
               </w:sdtPr>
+              <w:sdtEndPr/>
               <w:sdtContent>
                 <w:r>
                   <w:rPr>
@@ -974,7 +989,6 @@
               </w:sdtContent>
             </w:sdt>
           </w:p>
-          <w:permEnd w:id="1519068571"/>
           <w:p>
             <w:pPr>
               <w:pStyle w:val="Sinespaciado"/>
@@ -1002,7 +1016,6 @@
               </w:rPr>
               <w:tab/>
             </w:r>
-            <w:permStart w:id="1983335098" w:edGrp="everyone"/>
             <w:sdt>
               <w:sdtPr>
                 <w:rPr>
@@ -1016,6 +1029,7 @@
                 </w:placeholder>
                 <w:text/>
               </w:sdtPr>
+              <w:sdtEndPr/>
               <w:sdtContent>
                 <w:r>
                   <w:rPr>
@@ -1047,7 +1061,6 @@
                 </w:r>
               </w:sdtContent>
             </w:sdt>
-            <w:permEnd w:id="1983335098"/>
           </w:p>
         </w:tc>
         <w:tc>
@@ -1093,7 +1106,6 @@
               </w:rPr>
               <w:tab/>
             </w:r>
-            <w:permStart w:id="1222207409" w:edGrp="everyone"/>
             <w:sdt>
               <w:sdtPr>
                 <w:rPr>
@@ -1107,6 +1119,7 @@
                 <w15:appearance w15:val="hidden"/>
                 <w:text/>
               </w:sdtPr>
+              <w:sdtEndPr/>
               <w:sdtContent>
                 <w:r>
                   <w:rPr>
@@ -1129,7 +1142,6 @@
               </w:sdtContent>
             </w:sdt>
           </w:p>
-          <w:permEnd w:id="1222207409"/>
           <w:p>
             <w:pPr>
               <w:pStyle w:val="Sinespaciado"/>
@@ -1159,7 +1171,6 @@
               </w:rPr>
               <w:tab/>
             </w:r>
-            <w:permStart w:id="484340907" w:edGrp="everyone"/>
             <w:sdt>
               <w:sdtPr>
                 <w:rPr>
@@ -1173,16 +1184,30 @@
                 <w15:appearance w15:val="hidden"/>
                 <w:text/>
               </w:sdtPr>
+              <w:sdtEndPr/>
               <w:sdtContent>
                 <w:r>
                   <w:rPr>
                     <w:rFonts w:asciiTheme="majorHAnsi" w:hAnsiTheme="majorHAnsi" w:cstheme="majorHAnsi"/>
                   </w:rPr>
-                  <w:t xml:space="preserve"> uvus  </w:t>
+                  <w:t xml:space="preserve"> </w:t>
+                </w:r>
+                <w:proofErr w:type="spellStart"/>
+                <w:r>
+                  <w:rPr>
+                    <w:rFonts w:asciiTheme="majorHAnsi" w:hAnsiTheme="majorHAnsi" w:cstheme="majorHAnsi"/>
+                  </w:rPr>
+                  <w:t>uvus</w:t>
+                </w:r>
+                <w:proofErr w:type="spellEnd"/>
+                <w:r>
+                  <w:rPr>
+                    <w:rFonts w:asciiTheme="majorHAnsi" w:hAnsiTheme="majorHAnsi" w:cstheme="majorHAnsi"/>
+                  </w:rPr>
+                  <w:t xml:space="preserve">  </w:t>
                 </w:r>
               </w:sdtContent>
             </w:sdt>
-            <w:permEnd w:id="484340907"/>
           </w:p>
           <w:p>
             <w:pPr>
@@ -1211,7 +1236,6 @@
               </w:rPr>
               <w:tab/>
             </w:r>
-            <w:permStart w:id="386604040" w:edGrp="everyone"/>
             <w:sdt>
               <w:sdtPr>
                 <w:rPr>
@@ -1225,6 +1249,7 @@
                 <w15:appearance w15:val="hidden"/>
                 <w:text/>
               </w:sdtPr>
+              <w:sdtEndPr/>
               <w:sdtContent>
                 <w:r>
                   <w:rPr>
@@ -1234,7 +1259,6 @@
                 </w:r>
               </w:sdtContent>
             </w:sdt>
-            <w:permEnd w:id="386604040"/>
           </w:p>
           <w:p>
             <w:pPr>
@@ -1263,7 +1287,6 @@
               </w:rPr>
               <w:tab/>
             </w:r>
-            <w:permStart w:id="1487353257" w:edGrp="everyone"/>
             <w:sdt>
               <w:sdtPr>
                 <w:rPr>
@@ -1277,6 +1300,7 @@
                 <w15:appearance w15:val="hidden"/>
                 <w:text/>
               </w:sdtPr>
+              <w:sdtEndPr/>
               <w:sdtContent>
                 <w:r>
                   <w:rPr>
@@ -1298,7 +1322,6 @@
                 </w:r>
               </w:sdtContent>
             </w:sdt>
-            <w:permEnd w:id="1487353257"/>
           </w:p>
         </w:tc>
       </w:tr>
@@ -1346,7 +1369,6 @@
               </w:rPr>
               <w:tab/>
             </w:r>
-            <w:permStart w:id="1631927432" w:edGrp="everyone"/>
             <w:sdt>
               <w:sdtPr>
                 <w:rPr>
@@ -1360,29 +1382,23 @@
                 <w15:appearance w15:val="hidden"/>
                 <w:text/>
               </w:sdtPr>
+              <w:sdtEndPr/>
               <w:sdtContent>
                 <w:r>
                   <w:rPr>
                     <w:rFonts w:asciiTheme="majorHAnsi" w:hAnsiTheme="majorHAnsi" w:cstheme="majorBidi"/>
                   </w:rPr>
-                  <w:t xml:space="preserve"> Masked </w:t>
+                  <w:t xml:space="preserve"> </w:t>
                 </w:r>
                 <w:r>
                   <w:rPr>
                     <w:rFonts w:asciiTheme="majorHAnsi" w:hAnsiTheme="majorHAnsi" w:cstheme="majorBidi"/>
                   </w:rPr>
-                  <w:t xml:space="preserve">ID </w:t>
-                </w:r>
-                <w:r>
-                  <w:rPr>
-                    <w:rFonts w:asciiTheme="majorHAnsi" w:hAnsiTheme="majorHAnsi" w:cstheme="majorBidi"/>
-                  </w:rPr>
-                  <w:t>number</w:t>
+                  <w:t>13**7*5**</w:t>
                 </w:r>
               </w:sdtContent>
             </w:sdt>
           </w:p>
-          <w:permEnd w:id="1631927432"/>
           <w:p>
             <w:pPr>
               <w:pStyle w:val="Sinespaciado"/>
@@ -1412,7 +1428,6 @@
               </w:rPr>
               <w:tab/>
             </w:r>
-            <w:permStart w:id="1398370153" w:edGrp="everyone"/>
             <w:sdt>
               <w:sdtPr>
                 <w:rPr>
@@ -1426,16 +1441,22 @@
                 <w15:appearance w15:val="hidden"/>
                 <w:text/>
               </w:sdtPr>
+              <w:sdtEndPr/>
               <w:sdtContent>
                 <w:r>
                   <w:rPr>
                     <w:rFonts w:asciiTheme="majorHAnsi" w:hAnsiTheme="majorHAnsi" w:cstheme="majorHAnsi"/>
                   </w:rPr>
-                  <w:t xml:space="preserve"> uvus  </w:t>
+                  <w:t xml:space="preserve"> </w:t>
+                </w:r>
+                <w:r>
+                  <w:rPr>
+                    <w:rFonts w:asciiTheme="majorHAnsi" w:hAnsiTheme="majorHAnsi" w:cstheme="majorHAnsi"/>
+                  </w:rPr>
+                  <w:t xml:space="preserve">VGL6718 </w:t>
                 </w:r>
               </w:sdtContent>
             </w:sdt>
-            <w:permEnd w:id="1398370153"/>
           </w:p>
           <w:p>
             <w:pPr>
@@ -1464,7 +1485,6 @@
               </w:rPr>
               <w:tab/>
             </w:r>
-            <w:permStart w:id="72570348" w:edGrp="everyone"/>
             <w:sdt>
               <w:sdtPr>
                 <w:rPr>
@@ -1478,16 +1498,28 @@
                 <w15:appearance w15:val="hidden"/>
                 <w:text/>
               </w:sdtPr>
+              <w:sdtEndPr/>
               <w:sdtContent>
                 <w:r>
                   <w:rPr>
                     <w:rFonts w:asciiTheme="majorHAnsi" w:hAnsiTheme="majorHAnsi" w:cstheme="majorHAnsi"/>
                   </w:rPr>
-                  <w:t xml:space="preserve"> Surnames, Name  </w:t>
+                  <w:t xml:space="preserve"> </w:t>
+                </w:r>
+                <w:r>
+                  <w:rPr>
+                    <w:rFonts w:asciiTheme="majorHAnsi" w:hAnsiTheme="majorHAnsi" w:cstheme="majorHAnsi"/>
+                  </w:rPr>
+                  <w:t>Ramírez Gil, Adrián</w:t>
+                </w:r>
+                <w:r>
+                  <w:rPr>
+                    <w:rFonts w:asciiTheme="majorHAnsi" w:hAnsiTheme="majorHAnsi" w:cstheme="majorHAnsi"/>
+                  </w:rPr>
+                  <w:t xml:space="preserve">  </w:t>
                 </w:r>
               </w:sdtContent>
             </w:sdt>
-            <w:permEnd w:id="72570348"/>
           </w:p>
           <w:p>
             <w:pPr>
@@ -1516,7 +1548,6 @@
               </w:rPr>
               <w:tab/>
             </w:r>
-            <w:permStart w:id="2077499526" w:edGrp="everyone"/>
             <w:sdt>
               <w:sdtPr>
                 <w:rPr>
@@ -1529,6 +1560,7 @@
                 </w:placeholder>
                 <w:text/>
               </w:sdtPr>
+              <w:sdtEndPr/>
               <w:sdtContent>
                 <w:r>
                   <w:rPr>
@@ -1536,15 +1568,16 @@
                   </w:rPr>
                   <w:t xml:space="preserve"> </w:t>
                 </w:r>
+                <w:proofErr w:type="spellStart"/>
                 <w:r>
                   <w:rPr>
                     <w:rFonts w:asciiTheme="majorHAnsi" w:hAnsiTheme="majorHAnsi" w:cstheme="majorHAnsi"/>
                   </w:rPr>
                   <w:t>Operador</w:t>
                 </w:r>
+                <w:proofErr w:type="spellEnd"/>
               </w:sdtContent>
             </w:sdt>
-            <w:permEnd w:id="2077499526"/>
           </w:p>
         </w:tc>
         <w:tc>
@@ -1606,7 +1639,6 @@
               </w:rPr>
               <w:tab/>
             </w:r>
-            <w:permStart w:id="1772436159" w:edGrp="everyone"/>
             <w:sdt>
               <w:sdtPr>
                 <w:rPr>
@@ -1620,6 +1652,7 @@
                 <w15:appearance w15:val="hidden"/>
                 <w:text/>
               </w:sdtPr>
+              <w:sdtEndPr/>
               <w:sdtContent>
                 <w:r>
                   <w:rPr>
@@ -1641,7 +1674,6 @@
                 </w:r>
               </w:sdtContent>
             </w:sdt>
-            <w:permEnd w:id="1772436159"/>
           </w:p>
         </w:tc>
       </w:tr>
@@ -1661,7 +1693,6 @@
         <w:rPr>
           <w:rFonts w:cstheme="majorHAnsi"/>
         </w:rPr>
-        <w:lastRenderedPageBreak/>
         <w:t>MANDATORY</w:t>
       </w:r>
       <w:r>
@@ -1842,7 +1873,6 @@
       </w:r>
     </w:p>
     <w:bookmarkStart w:id="2" w:name="_Hlk157672140"/>
-    <w:permStart w:id="514992324" w:edGrp="everyone"/>
     <w:p>
       <w:pPr>
         <w:pStyle w:val="Comment-Grader"/>
@@ -1857,6 +1887,7 @@
           <w15:appearance w15:val="hidden"/>
           <w:text/>
         </w:sdtPr>
+        <w:sdtEndPr/>
         <w:sdtContent>
           <w:r>
             <w:t xml:space="preserve"> </w:t>
@@ -1869,7 +1900,6 @@
           </w:r>
         </w:sdtContent>
       </w:sdt>
-      <w:permEnd w:id="514992324"/>
       <w:r>
         <w:t xml:space="preserve">   </w:t>
       </w:r>
@@ -1884,7 +1914,6 @@
       </w:r>
     </w:p>
     <w:bookmarkStart w:id="3" w:name="_Hlk157672153"/>
-    <w:permStart w:id="1330789551" w:edGrp="everyone"/>
     <w:p>
       <w:pPr>
         <w:pStyle w:val="Comment-Grader"/>
@@ -1899,6 +1928,7 @@
           <w15:appearance w15:val="hidden"/>
           <w:text/>
         </w:sdtPr>
+        <w:sdtEndPr/>
         <w:sdtContent>
           <w:r>
             <w:t xml:space="preserve"> </w:t>
@@ -1911,7 +1941,6 @@
           </w:r>
         </w:sdtContent>
       </w:sdt>
-      <w:permEnd w:id="1330789551"/>
       <w:r>
         <w:t xml:space="preserve">  </w:t>
       </w:r>
@@ -1960,7 +1989,6 @@
         <w:t>schedule.</w:t>
       </w:r>
     </w:p>
-    <w:permStart w:id="263077281" w:edGrp="everyone"/>
     <w:p>
       <w:pPr>
         <w:pStyle w:val="Comment-Grader"/>
@@ -1975,6 +2003,7 @@
           <w15:appearance w15:val="hidden"/>
           <w:text/>
         </w:sdtPr>
+        <w:sdtEndPr/>
         <w:sdtContent>
           <w:r>
             <w:t xml:space="preserve"> </w:t>
@@ -1987,7 +2016,6 @@
           </w:r>
         </w:sdtContent>
       </w:sdt>
-      <w:permEnd w:id="263077281"/>
       <w:r>
         <w:t xml:space="preserve">   </w:t>
       </w:r>
@@ -2003,7 +2031,6 @@
         <w:rPr>
           <w:rFonts w:cstheme="majorHAnsi"/>
         </w:rPr>
-        <w:lastRenderedPageBreak/>
         <w:t>MANDATORY</w:t>
       </w:r>
       <w:r>
@@ -2202,7 +2229,6 @@
         <w:t>; no further information about them is needed in the system.</w:t>
       </w:r>
     </w:p>
-    <w:permStart w:id="3886208" w:edGrp="everyone"/>
     <w:p>
       <w:pPr>
         <w:pStyle w:val="Comment-Grader"/>
@@ -2217,13 +2243,13 @@
           <w15:appearance w15:val="hidden"/>
           <w:text/>
         </w:sdtPr>
+        <w:sdtEndPr/>
         <w:sdtContent>
           <w:r>
             <w:t xml:space="preserve">    </w:t>
           </w:r>
         </w:sdtContent>
       </w:sdt>
-      <w:permEnd w:id="3886208"/>
       <w:r>
         <w:t xml:space="preserve">  </w:t>
       </w:r>
@@ -2374,7 +2400,6 @@
         <w:t>,15}$").</w:t>
       </w:r>
     </w:p>
-    <w:permStart w:id="568988877" w:edGrp="everyone"/>
     <w:p>
       <w:pPr>
         <w:pStyle w:val="Comment-Grader"/>
@@ -2389,13 +2414,13 @@
           <w15:appearance w15:val="hidden"/>
           <w:text/>
         </w:sdtPr>
+        <w:sdtEndPr/>
         <w:sdtContent>
           <w:r>
             <w:t xml:space="preserve">    </w:t>
           </w:r>
         </w:sdtContent>
       </w:sdt>
-      <w:permEnd w:id="568988877"/>
       <w:r>
         <w:t xml:space="preserve">   </w:t>
       </w:r>
@@ -2586,7 +2611,6 @@
         <w:t xml:space="preserve"> characters).</w:t>
       </w:r>
     </w:p>
-    <w:permStart w:id="64176652" w:edGrp="everyone"/>
     <w:p>
       <w:pPr>
         <w:pStyle w:val="Comment-Grader"/>
@@ -2601,13 +2625,13 @@
           <w15:appearance w15:val="hidden"/>
           <w:text/>
         </w:sdtPr>
+        <w:sdtEndPr/>
         <w:sdtContent>
           <w:r>
             <w:t xml:space="preserve">    </w:t>
           </w:r>
         </w:sdtContent>
       </w:sdt>
-      <w:permEnd w:id="64176652"/>
       <w:r>
         <w:t xml:space="preserve">      </w:t>
       </w:r>
@@ -2776,7 +2800,6 @@
         <w:t xml:space="preserve">. </w:t>
       </w:r>
     </w:p>
-    <w:permStart w:id="2084199269" w:edGrp="everyone"/>
     <w:p>
       <w:pPr>
         <w:pStyle w:val="Comment-Grader"/>
@@ -2791,13 +2814,13 @@
           <w15:appearance w15:val="hidden"/>
           <w:text/>
         </w:sdtPr>
+        <w:sdtEndPr/>
         <w:sdtContent>
           <w:r>
             <w:t xml:space="preserve">    </w:t>
           </w:r>
         </w:sdtContent>
       </w:sdt>
-      <w:permEnd w:id="2084199269"/>
       <w:r>
         <w:t xml:space="preserve">   </w:t>
       </w:r>
@@ -2847,11 +2870,7 @@
         <w:t xml:space="preserve">.  </w:t>
       </w:r>
       <w:r>
-        <w:t xml:space="preserve">The system must </w:t>
-      </w:r>
-      <w:r>
-        <w:lastRenderedPageBreak/>
-        <w:t xml:space="preserve">store the following data: a </w:t>
+        <w:t xml:space="preserve">The system must store the following data: a </w:t>
       </w:r>
       <w:r>
         <w:rPr>
@@ -3013,7 +3032,6 @@
         <w:t xml:space="preserve"> or not. </w:t>
       </w:r>
     </w:p>
-    <w:permStart w:id="1789663349" w:edGrp="everyone"/>
     <w:p>
       <w:pPr>
         <w:pStyle w:val="Comment-Grader"/>
@@ -3028,13 +3046,13 @@
           <w15:appearance w15:val="hidden"/>
           <w:text/>
         </w:sdtPr>
+        <w:sdtEndPr/>
         <w:sdtContent>
           <w:r>
             <w:t xml:space="preserve">    </w:t>
           </w:r>
         </w:sdtContent>
       </w:sdt>
-      <w:permEnd w:id="1789663349"/>
       <w:r>
         <w:t xml:space="preserve">   </w:t>
       </w:r>
@@ -3141,7 +3159,6 @@
         <w:t>”.</w:t>
       </w:r>
     </w:p>
-    <w:permStart w:id="1472210995" w:edGrp="everyone"/>
     <w:p>
       <w:pPr>
         <w:pStyle w:val="Comment-Grader"/>
@@ -3156,13 +3173,13 @@
           <w15:appearance w15:val="hidden"/>
           <w:text/>
         </w:sdtPr>
+        <w:sdtEndPr/>
         <w:sdtContent>
           <w:r>
             <w:t xml:space="preserve">    </w:t>
           </w:r>
         </w:sdtContent>
       </w:sdt>
-      <w:permEnd w:id="1472210995"/>
       <w:r>
         <w:t xml:space="preserve">    </w:t>
       </w:r>
@@ -3213,7 +3230,6 @@
         <w:t>.</w:t>
       </w:r>
     </w:p>
-    <w:permStart w:id="1506941238" w:edGrp="everyone"/>
     <w:p>
       <w:pPr>
         <w:pStyle w:val="Comment-Grader"/>
@@ -3228,13 +3244,13 @@
           <w15:appearance w15:val="hidden"/>
           <w:text/>
         </w:sdtPr>
+        <w:sdtEndPr/>
         <w:sdtContent>
           <w:r>
             <w:t xml:space="preserve">    </w:t>
           </w:r>
         </w:sdtContent>
       </w:sdt>
-      <w:permEnd w:id="1506941238"/>
       <w:r>
         <w:t xml:space="preserve">    </w:t>
       </w:r>
@@ -3253,7 +3269,6 @@
         <w:rPr>
           <w:rFonts w:cstheme="majorHAnsi"/>
         </w:rPr>
-        <w:lastRenderedPageBreak/>
         <w:t>MANDATORY</w:t>
       </w:r>
       <w:r>
@@ -3373,7 +3388,6 @@
         <w:t>require confirmation.</w:t>
       </w:r>
     </w:p>
-    <w:permStart w:id="877278202" w:edGrp="everyone"/>
     <w:p>
       <w:pPr>
         <w:pStyle w:val="Comment-Grader"/>
@@ -3388,13 +3402,13 @@
           <w15:appearance w15:val="hidden"/>
           <w:text/>
         </w:sdtPr>
+        <w:sdtEndPr/>
         <w:sdtContent>
           <w:r>
             <w:t xml:space="preserve">    </w:t>
           </w:r>
         </w:sdtContent>
       </w:sdt>
-      <w:permEnd w:id="877278202"/>
     </w:p>
     <w:p>
       <w:pPr>
@@ -3458,7 +3472,6 @@
         <w:t xml:space="preserve"> Both operations require confirmation.</w:t>
       </w:r>
     </w:p>
-    <w:permStart w:id="793719138" w:edGrp="everyone"/>
     <w:p>
       <w:pPr>
         <w:pStyle w:val="Comment-Grader"/>
@@ -3473,13 +3486,13 @@
           <w15:appearance w15:val="hidden"/>
           <w:text/>
         </w:sdtPr>
+        <w:sdtEndPr/>
         <w:sdtContent>
           <w:r>
             <w:t xml:space="preserve">    </w:t>
           </w:r>
         </w:sdtContent>
       </w:sdt>
-      <w:permEnd w:id="793719138"/>
       <w:r>
         <w:t xml:space="preserve">   </w:t>
       </w:r>
@@ -3543,7 +3556,6 @@
         <w:t>operations require confirmation.</w:t>
       </w:r>
     </w:p>
-    <w:permStart w:id="1433148399" w:edGrp="everyone"/>
     <w:p>
       <w:pPr>
         <w:pStyle w:val="Comment-Grader"/>
@@ -3558,13 +3570,13 @@
           <w15:appearance w15:val="hidden"/>
           <w:text/>
         </w:sdtPr>
+        <w:sdtEndPr/>
         <w:sdtContent>
           <w:r>
             <w:t xml:space="preserve">    </w:t>
           </w:r>
         </w:sdtContent>
       </w:sdt>
-      <w:permEnd w:id="1433148399"/>
       <w:r>
         <w:t xml:space="preserve">   </w:t>
       </w:r>
@@ -3617,7 +3629,6 @@
         <w:t>); the services must be promoted in every page as little intrusively as possible.</w:t>
       </w:r>
     </w:p>
-    <w:permStart w:id="1002920657" w:edGrp="everyone"/>
     <w:p>
       <w:pPr>
         <w:pStyle w:val="Comment-Grader"/>
@@ -3632,13 +3643,13 @@
           <w15:appearance w15:val="hidden"/>
           <w:text/>
         </w:sdtPr>
+        <w:sdtEndPr/>
         <w:sdtContent>
           <w:r>
             <w:t xml:space="preserve">    </w:t>
           </w:r>
         </w:sdtContent>
       </w:sdt>
-      <w:permEnd w:id="1002920657"/>
       <w:r>
         <w:t xml:space="preserve">   </w:t>
       </w:r>
@@ -3700,7 +3711,6 @@
         <w:rPr>
           <w:rFonts w:cstheme="majorHAnsi"/>
         </w:rPr>
-        <w:lastRenderedPageBreak/>
         <w:t>Managerial requirements</w:t>
       </w:r>
     </w:p>
@@ -3712,7 +3722,6 @@
         <w:t>Provide a link to your planning dashboard in GitHub to review the tasks, their current status, and your schedule.</w:t>
       </w:r>
     </w:p>
-    <w:permStart w:id="1902000534" w:edGrp="everyone"/>
     <w:p>
       <w:pPr>
         <w:pStyle w:val="Comment-Grader"/>
@@ -3727,13 +3736,13 @@
           <w15:appearance w15:val="hidden"/>
           <w:text/>
         </w:sdtPr>
+        <w:sdtEndPr/>
         <w:sdtContent>
           <w:r>
             <w:t xml:space="preserve">    </w:t>
           </w:r>
         </w:sdtContent>
       </w:sdt>
-      <w:permEnd w:id="1902000534"/>
       <w:r>
         <w:t xml:space="preserve">  </w:t>
       </w:r>
@@ -3752,7 +3761,6 @@
         <w:rPr>
           <w:rFonts w:cstheme="majorHAnsi"/>
         </w:rPr>
-        <w:lastRenderedPageBreak/>
         <w:t>MANDATORY</w:t>
       </w:r>
       <w:r>
@@ -3796,7 +3804,6 @@
         <w:t xml:space="preserve">Create appropriate indexes for your entities, if required. </w:t>
       </w:r>
     </w:p>
-    <w:permStart w:id="47063208" w:edGrp="everyone"/>
     <w:p>
       <w:pPr>
         <w:pStyle w:val="Comment-Grader"/>
@@ -3811,13 +3818,13 @@
           <w15:appearance w15:val="hidden"/>
           <w:text/>
         </w:sdtPr>
+        <w:sdtEndPr/>
         <w:sdtContent>
           <w:r>
             <w:t xml:space="preserve">    </w:t>
           </w:r>
         </w:sdtContent>
       </w:sdt>
-      <w:permEnd w:id="47063208"/>
       <w:r>
         <w:t xml:space="preserve">   </w:t>
       </w:r>
@@ -3891,7 +3898,6 @@
         <w:t>.</w:t>
       </w:r>
     </w:p>
-    <w:permStart w:id="759059702" w:edGrp="everyone"/>
     <w:p>
       <w:pPr>
         <w:pStyle w:val="Comment-Grader"/>
@@ -3906,13 +3912,13 @@
           <w15:appearance w15:val="hidden"/>
           <w:text/>
         </w:sdtPr>
+        <w:sdtEndPr/>
         <w:sdtContent>
           <w:r>
             <w:t xml:space="preserve">    </w:t>
           </w:r>
         </w:sdtContent>
       </w:sdt>
-      <w:permEnd w:id="759059702"/>
       <w:r>
         <w:t xml:space="preserve">  </w:t>
       </w:r>
@@ -3942,7 +3948,6 @@
         <w:t xml:space="preserve">  </w:t>
       </w:r>
     </w:p>
-    <w:permStart w:id="1340033691" w:edGrp="everyone"/>
     <w:p>
       <w:pPr>
         <w:pStyle w:val="Comment-Grader"/>
@@ -3957,13 +3962,13 @@
           <w15:appearance w15:val="hidden"/>
           <w:text/>
         </w:sdtPr>
+        <w:sdtEndPr/>
         <w:sdtContent>
           <w:r>
             <w:t xml:space="preserve">    </w:t>
           </w:r>
         </w:sdtContent>
       </w:sdt>
-      <w:permEnd w:id="1340033691"/>
       <w:r>
         <w:t xml:space="preserve">   </w:t>
       </w:r>
@@ -3976,7 +3981,6 @@
         <w:t xml:space="preserve">Produce a testing report. </w:t>
       </w:r>
     </w:p>
-    <w:permStart w:id="867524682" w:edGrp="everyone"/>
     <w:p>
       <w:pPr>
         <w:pStyle w:val="Comment-Grader"/>
@@ -3991,13 +3995,13 @@
           <w15:appearance w15:val="hidden"/>
           <w:text/>
         </w:sdtPr>
+        <w:sdtEndPr/>
         <w:sdtContent>
           <w:r>
             <w:t xml:space="preserve">    </w:t>
           </w:r>
         </w:sdtContent>
       </w:sdt>
-      <w:permEnd w:id="867524682"/>
       <w:r>
         <w:t xml:space="preserve">   </w:t>
       </w:r>
@@ -4021,7 +4025,6 @@
         <w:rPr>
           <w:rFonts w:cstheme="majorHAnsi"/>
         </w:rPr>
-        <w:lastRenderedPageBreak/>
         <w:t>SUPPLEMENTARY I</w:t>
       </w:r>
       <w:r>
@@ -4148,7 +4151,6 @@
         <w:t>.</w:t>
       </w:r>
     </w:p>
-    <w:permStart w:id="322599070" w:edGrp="everyone"/>
     <w:p>
       <w:pPr>
         <w:pStyle w:val="Comment-Grader"/>
@@ -4163,6 +4165,7 @@
           <w15:appearance w15:val="hidden"/>
           <w:text/>
         </w:sdtPr>
+        <w:sdtEndPr/>
         <w:sdtContent>
           <w:r>
             <w:t xml:space="preserve"> </w:t>
@@ -4175,7 +4178,6 @@
           </w:r>
         </w:sdtContent>
       </w:sdt>
-      <w:permEnd w:id="322599070"/>
       <w:r>
         <w:t xml:space="preserve">      </w:t>
       </w:r>
@@ -4227,7 +4229,6 @@
         <w:t>Produce a report on what you knew about the architecture of a WIS before this subject. </w:t>
       </w:r>
     </w:p>
-    <w:permStart w:id="1262108067" w:edGrp="everyone"/>
     <w:p>
       <w:pPr>
         <w:pStyle w:val="Comment-Grader"/>
@@ -4242,6 +4243,7 @@
           <w15:appearance w15:val="hidden"/>
           <w:text/>
         </w:sdtPr>
+        <w:sdtEndPr/>
         <w:sdtContent>
           <w:r>
             <w:t xml:space="preserve"> </w:t>
@@ -4254,7 +4256,6 @@
           </w:r>
         </w:sdtContent>
       </w:sdt>
-      <w:permEnd w:id="1262108067"/>
       <w:r>
         <w:t xml:space="preserve">   </w:t>
       </w:r>
@@ -4267,7 +4268,6 @@
         <w:t>Produce a report on what you knew about testing a WIS before this subject. </w:t>
       </w:r>
     </w:p>
-    <w:permStart w:id="2072198547" w:edGrp="everyone"/>
     <w:p>
       <w:pPr>
         <w:pStyle w:val="Comment-Grader"/>
@@ -4282,6 +4282,7 @@
           <w15:appearance w15:val="hidden"/>
           <w:text/>
         </w:sdtPr>
+        <w:sdtEndPr/>
         <w:sdtContent>
           <w:r>
             <w:t xml:space="preserve"> </w:t>
@@ -4294,7 +4295,6 @@
           </w:r>
         </w:sdtContent>
       </w:sdt>
-      <w:permEnd w:id="2072198547"/>
       <w:r>
         <w:t xml:space="preserve">  </w:t>
       </w:r>
@@ -4322,7 +4322,6 @@
         <w:t>, and you have your development configuration ready to work.</w:t>
       </w:r>
     </w:p>
-    <w:permStart w:id="893265149" w:edGrp="everyone"/>
     <w:p>
       <w:pPr>
         <w:pStyle w:val="Comment-Grader"/>
@@ -4337,6 +4336,7 @@
           <w15:appearance w15:val="hidden"/>
           <w:text/>
         </w:sdtPr>
+        <w:sdtEndPr/>
         <w:sdtContent>
           <w:r>
             <w:t xml:space="preserve"> </w:t>
@@ -4349,7 +4349,6 @@
           </w:r>
         </w:sdtContent>
       </w:sdt>
-      <w:permEnd w:id="893265149"/>
       <w:r>
         <w:t xml:space="preserve">   </w:t>
       </w:r>
@@ -4368,7 +4367,6 @@
         <w:rPr>
           <w:rFonts w:cstheme="majorHAnsi"/>
         </w:rPr>
-        <w:lastRenderedPageBreak/>
         <w:t>SUPPLEMENTARY I</w:t>
       </w:r>
       <w:r>
@@ -4442,7 +4440,6 @@
         <w:t>, which must be initialised to “EUR”, “USD”, and “GBP”. </w:t>
       </w:r>
     </w:p>
-    <w:permStart w:id="1208632185" w:edGrp="everyone"/>
     <w:p>
       <w:pPr>
         <w:pStyle w:val="Comment-Grader"/>
@@ -4457,13 +4454,13 @@
           <w15:appearance w15:val="hidden"/>
           <w:text/>
         </w:sdtPr>
+        <w:sdtEndPr/>
         <w:sdtContent>
           <w:r>
             <w:t xml:space="preserve">    </w:t>
           </w:r>
         </w:sdtContent>
       </w:sdt>
-      <w:permEnd w:id="1208632185"/>
       <w:r>
         <w:t xml:space="preserve">     </w:t>
       </w:r>
@@ -4578,7 +4575,6 @@
         <w:t>verage, minimum, maximum, and standard deviation of the number of reviews posted over the last 10 weeks.</w:t>
       </w:r>
     </w:p>
-    <w:permStart w:id="230453759" w:edGrp="everyone"/>
     <w:p>
       <w:pPr>
         <w:pStyle w:val="Comment-Grader"/>
@@ -4593,13 +4589,13 @@
           <w15:appearance w15:val="hidden"/>
           <w:text/>
         </w:sdtPr>
+        <w:sdtEndPr/>
         <w:sdtContent>
           <w:r>
             <w:t xml:space="preserve">    </w:t>
           </w:r>
         </w:sdtContent>
       </w:sdt>
-      <w:permEnd w:id="230453759"/>
       <w:r>
         <w:t xml:space="preserve">   </w:t>
       </w:r>
@@ -4707,7 +4703,6 @@
         <w:t>. </w:t>
       </w:r>
     </w:p>
-    <w:permStart w:id="732176783" w:edGrp="everyone"/>
     <w:p>
       <w:pPr>
         <w:pStyle w:val="Comment-Grader"/>
@@ -4722,13 +4717,13 @@
           <w15:appearance w15:val="hidden"/>
           <w:text/>
         </w:sdtPr>
+        <w:sdtEndPr/>
         <w:sdtContent>
           <w:r>
             <w:t xml:space="preserve">    </w:t>
           </w:r>
         </w:sdtContent>
       </w:sdt>
-      <w:permEnd w:id="732176783"/>
       <w:r>
         <w:t xml:space="preserve">    </w:t>
       </w:r>
@@ -4748,7 +4743,6 @@
         <w:rPr>
           <w:rFonts w:cstheme="majorHAnsi"/>
         </w:rPr>
-        <w:lastRenderedPageBreak/>
         <w:t>SUPPLEMENTARY I</w:t>
       </w:r>
       <w:r>
@@ -4861,7 +4855,6 @@
         <w:t>the services.</w:t>
       </w:r>
     </w:p>
-    <w:permStart w:id="1985440427" w:edGrp="everyone"/>
     <w:p>
       <w:pPr>
         <w:pStyle w:val="Comment-Grader"/>
@@ -4876,13 +4869,13 @@
           <w15:appearance w15:val="hidden"/>
           <w:text/>
         </w:sdtPr>
+        <w:sdtEndPr/>
         <w:sdtContent>
           <w:r>
             <w:t xml:space="preserve">    </w:t>
           </w:r>
         </w:sdtContent>
       </w:sdt>
-      <w:permEnd w:id="1985440427"/>
       <w:r>
         <w:t xml:space="preserve">   </w:t>
       </w:r>
@@ -4960,7 +4953,6 @@
         <w:t>This operation requires a confirmation since reviews cannot be updated or deleted.</w:t>
       </w:r>
     </w:p>
-    <w:permStart w:id="1070278833" w:edGrp="everyone"/>
     <w:p>
       <w:pPr>
         <w:pStyle w:val="Comment-Grader"/>
@@ -4975,13 +4967,13 @@
           <w15:appearance w15:val="hidden"/>
           <w:text/>
         </w:sdtPr>
+        <w:sdtEndPr/>
         <w:sdtContent>
           <w:r>
             <w:t xml:space="preserve">    </w:t>
           </w:r>
         </w:sdtContent>
       </w:sdt>
-      <w:permEnd w:id="1070278833"/>
       <w:r>
         <w:t xml:space="preserve">   </w:t>
       </w:r>
@@ -5036,7 +5028,6 @@
         <w:t>Update the system configuration. </w:t>
       </w:r>
     </w:p>
-    <w:permStart w:id="1694506261" w:edGrp="everyone"/>
     <w:p>
       <w:pPr>
         <w:pStyle w:val="Comment-Grader"/>
@@ -5051,13 +5042,13 @@
           <w15:appearance w15:val="hidden"/>
           <w:text/>
         </w:sdtPr>
+        <w:sdtEndPr/>
         <w:sdtContent>
           <w:r>
             <w:t xml:space="preserve">    </w:t>
           </w:r>
         </w:sdtContent>
       </w:sdt>
-      <w:permEnd w:id="1694506261"/>
       <w:r>
         <w:t xml:space="preserve">   </w:t>
       </w:r>
@@ -5115,7 +5106,6 @@
         <w:t xml:space="preserve">. </w:t>
       </w:r>
     </w:p>
-    <w:permStart w:id="2084703222" w:edGrp="everyone"/>
     <w:p>
       <w:pPr>
         <w:pStyle w:val="Comment-Grader"/>
@@ -5130,13 +5120,13 @@
           <w15:appearance w15:val="hidden"/>
           <w:text/>
         </w:sdtPr>
+        <w:sdtEndPr/>
         <w:sdtContent>
           <w:r>
             <w:t xml:space="preserve">    </w:t>
           </w:r>
         </w:sdtContent>
       </w:sdt>
-      <w:permEnd w:id="2084703222"/>
       <w:r>
         <w:t xml:space="preserve">   </w:t>
       </w:r>
@@ -5186,7 +5176,6 @@
         <w:t>. </w:t>
       </w:r>
     </w:p>
-    <w:permStart w:id="2120495563" w:edGrp="everyone"/>
     <w:p>
       <w:pPr>
         <w:pStyle w:val="Comment-Grader"/>
@@ -5201,13 +5190,13 @@
           <w15:appearance w15:val="hidden"/>
           <w:text/>
         </w:sdtPr>
+        <w:sdtEndPr/>
         <w:sdtContent>
           <w:r>
             <w:t xml:space="preserve">    </w:t>
           </w:r>
         </w:sdtContent>
       </w:sdt>
-      <w:permEnd w:id="2120495563"/>
       <w:r>
         <w:t xml:space="preserve">   </w:t>
       </w:r>
@@ -5248,11 +5237,7 @@
         <w:t xml:space="preserve">.  </w:t>
       </w:r>
       <w:r>
-        <w:t xml:space="preserve">Internally, all </w:t>
-      </w:r>
-      <w:r>
-        <w:lastRenderedPageBreak/>
-        <w:t xml:space="preserve">moments must be stored in GMT format.  </w:t>
+        <w:t xml:space="preserve">Internally, all moments must be stored in GMT format.  </w:t>
       </w:r>
       <w:r>
         <w:t xml:space="preserve">This requirement must be fulfilled in this and every </w:t>
@@ -5270,7 +5255,6 @@
         <w:t xml:space="preserve">. </w:t>
       </w:r>
     </w:p>
-    <w:permStart w:id="422514435" w:edGrp="everyone"/>
     <w:p>
       <w:pPr>
         <w:pStyle w:val="Comment-Grader"/>
@@ -5285,13 +5269,13 @@
           <w15:appearance w15:val="hidden"/>
           <w:text/>
         </w:sdtPr>
+        <w:sdtEndPr/>
         <w:sdtContent>
           <w:r>
             <w:t xml:space="preserve">    </w:t>
           </w:r>
         </w:sdtContent>
       </w:sdt>
-      <w:permEnd w:id="422514435"/>
     </w:p>
     <w:p>
       <w:pPr>
@@ -5364,7 +5348,6 @@
         <w:t>.</w:t>
       </w:r>
     </w:p>
-    <w:permStart w:id="433923951" w:edGrp="everyone"/>
     <w:p>
       <w:pPr>
         <w:pStyle w:val="Comment-Grader"/>
@@ -5379,13 +5362,13 @@
           <w15:appearance w15:val="hidden"/>
           <w:text/>
         </w:sdtPr>
+        <w:sdtEndPr/>
         <w:sdtContent>
           <w:r>
             <w:t xml:space="preserve">    </w:t>
           </w:r>
         </w:sdtContent>
       </w:sdt>
-      <w:permEnd w:id="433923951"/>
       <w:r>
         <w:t xml:space="preserve">     </w:t>
       </w:r>
@@ -5398,7 +5381,6 @@
         <w:pStyle w:val="Ttulo1"/>
       </w:pPr>
       <w:r>
-        <w:lastRenderedPageBreak/>
         <w:t>SUPPLEMENTARY I</w:t>
       </w:r>
       <w:r>
@@ -5520,7 +5502,6 @@
         <w:t>report on the results.</w:t>
       </w:r>
     </w:p>
-    <w:permStart w:id="1465547332" w:edGrp="everyone"/>
     <w:p>
       <w:pPr>
         <w:pStyle w:val="Comment-Grader"/>
@@ -5535,13 +5516,13 @@
           <w15:appearance w15:val="hidden"/>
           <w:text/>
         </w:sdtPr>
+        <w:sdtEndPr/>
         <w:sdtContent>
           <w:r>
             <w:t xml:space="preserve">    </w:t>
           </w:r>
         </w:sdtContent>
       </w:sdt>
-      <w:permEnd w:id="1465547332"/>
       <w:r>
         <w:t xml:space="preserve">  </w:t>
       </w:r>
@@ -5568,7 +5549,6 @@
         <w:t>Produce a lint report.</w:t>
       </w:r>
     </w:p>
-    <w:permStart w:id="2056024124" w:edGrp="everyone"/>
     <w:p>
       <w:pPr>
         <w:pStyle w:val="Comment-Grader"/>
@@ -5583,13 +5563,13 @@
           <w15:appearance w15:val="hidden"/>
           <w:text/>
         </w:sdtPr>
+        <w:sdtEndPr/>
         <w:sdtContent>
           <w:r>
             <w:t xml:space="preserve">    </w:t>
           </w:r>
         </w:sdtContent>
       </w:sdt>
-      <w:permEnd w:id="2056024124"/>
       <w:r>
         <w:t xml:space="preserve">          </w:t>
       </w:r>
@@ -5613,7 +5593,6 @@
         <w:rPr>
           <w:rFonts w:cstheme="majorHAnsi"/>
         </w:rPr>
-        <w:lastRenderedPageBreak/>
         <w:t>SUPPLEMENTARY II</w:t>
       </w:r>
       <w:r>
@@ -5757,7 +5736,6 @@
         <w:t>Produce an analysis report.</w:t>
       </w:r>
     </w:p>
-    <w:permStart w:id="358632476" w:edGrp="everyone"/>
     <w:p>
       <w:pPr>
         <w:pStyle w:val="Comment-Grader"/>
@@ -5772,6 +5750,7 @@
           <w15:appearance w15:val="hidden"/>
           <w:text/>
         </w:sdtPr>
+        <w:sdtEndPr/>
         <w:sdtContent>
           <w:r>
             <w:t xml:space="preserve"> </w:t>
@@ -5784,7 +5763,6 @@
           </w:r>
         </w:sdtContent>
       </w:sdt>
-      <w:permEnd w:id="358632476"/>
       <w:r>
         <w:t xml:space="preserve">   </w:t>
       </w:r>
@@ -5797,7 +5775,6 @@
         <w:t>Produce a planning and progress report.</w:t>
       </w:r>
     </w:p>
-    <w:permStart w:id="1731732844" w:edGrp="everyone"/>
     <w:p>
       <w:pPr>
         <w:pStyle w:val="Comment-Grader"/>
@@ -5812,6 +5789,7 @@
           <w15:appearance w15:val="hidden"/>
           <w:text/>
         </w:sdtPr>
+        <w:sdtEndPr/>
         <w:sdtContent>
           <w:r>
             <w:t xml:space="preserve"> </w:t>
@@ -5824,7 +5802,6 @@
           </w:r>
         </w:sdtContent>
       </w:sdt>
-      <w:permEnd w:id="1731732844"/>
       <w:r>
         <w:t xml:space="preserve">   </w:t>
       </w:r>
@@ -5849,7 +5826,6 @@
         <w:rPr>
           <w:rFonts w:cstheme="majorHAnsi"/>
         </w:rPr>
-        <w:lastRenderedPageBreak/>
         <w:t>SUPPLEMENTARY II</w:t>
       </w:r>
       <w:r>
@@ -6039,7 +6015,6 @@
         <w:t xml:space="preserve"> (in the past) to indicate whether the passenger is still banned or if the prohibition has been lifted. </w:t>
       </w:r>
     </w:p>
-    <w:permStart w:id="1815554783" w:edGrp="everyone"/>
     <w:p>
       <w:pPr>
         <w:pStyle w:val="Comment-Grader"/>
@@ -6054,13 +6029,13 @@
           <w15:appearance w15:val="hidden"/>
           <w:text/>
         </w:sdtPr>
+        <w:sdtEndPr/>
         <w:sdtContent>
           <w:r>
             <w:t xml:space="preserve">    </w:t>
           </w:r>
         </w:sdtContent>
       </w:sdt>
-      <w:permEnd w:id="1815554783"/>
       <w:r>
         <w:t xml:space="preserve"> </w:t>
       </w:r>
@@ -6128,7 +6103,6 @@
         <w:t>pay-per-use services!  This requirement must be fulfilled in this and every other group or individual deliverable for it to be considered satisfied. </w:t>
       </w:r>
     </w:p>
-    <w:permStart w:id="1408045569" w:edGrp="everyone"/>
     <w:p>
       <w:pPr>
         <w:pStyle w:val="Comment-Grader"/>
@@ -6143,13 +6117,13 @@
           <w15:appearance w15:val="hidden"/>
           <w:text/>
         </w:sdtPr>
+        <w:sdtEndPr/>
         <w:sdtContent>
           <w:r>
             <w:t xml:space="preserve">    </w:t>
           </w:r>
         </w:sdtContent>
       </w:sdt>
-      <w:permEnd w:id="1408045569"/>
       <w:r>
         <w:t xml:space="preserve">  </w:t>
       </w:r>
@@ -6204,7 +6178,6 @@
         <w:t>Produce an analysis report.</w:t>
       </w:r>
     </w:p>
-    <w:permStart w:id="1362912911" w:edGrp="everyone"/>
     <w:p>
       <w:pPr>
         <w:pStyle w:val="Comment-Grader"/>
@@ -6219,13 +6192,13 @@
           <w15:appearance w15:val="hidden"/>
           <w:text/>
         </w:sdtPr>
+        <w:sdtEndPr/>
         <w:sdtContent>
           <w:r>
             <w:t xml:space="preserve">    </w:t>
           </w:r>
         </w:sdtContent>
       </w:sdt>
-      <w:permEnd w:id="1362912911"/>
       <w:r>
         <w:t xml:space="preserve">   </w:t>
       </w:r>
@@ -6238,7 +6211,6 @@
         <w:t>Produce a planning and progress report.</w:t>
       </w:r>
     </w:p>
-    <w:permStart w:id="2031892606" w:edGrp="everyone"/>
     <w:p>
       <w:pPr>
         <w:pStyle w:val="Comment-Grader"/>
@@ -6253,13 +6225,13 @@
           <w15:appearance w15:val="hidden"/>
           <w:text/>
         </w:sdtPr>
+        <w:sdtEndPr/>
         <w:sdtContent>
           <w:r>
             <w:t xml:space="preserve">    </w:t>
           </w:r>
         </w:sdtContent>
       </w:sdt>
-      <w:permEnd w:id="2031892606"/>
       <w:r>
         <w:t xml:space="preserve">  </w:t>
       </w:r>
@@ -6278,7 +6250,6 @@
         <w:rPr>
           <w:rFonts w:cstheme="majorHAnsi"/>
         </w:rPr>
-        <w:lastRenderedPageBreak/>
         <w:t>SUPPLEMENTARY II</w:t>
       </w:r>
       <w:r>
@@ -6441,7 +6412,6 @@
         <w:t>.</w:t>
       </w:r>
     </w:p>
-    <w:permStart w:id="991234116" w:edGrp="everyone"/>
     <w:p>
       <w:pPr>
         <w:pStyle w:val="Comment-Grader"/>
@@ -6456,13 +6426,13 @@
           <w15:appearance w15:val="hidden"/>
           <w:text/>
         </w:sdtPr>
+        <w:sdtEndPr/>
         <w:sdtContent>
           <w:r>
             <w:t xml:space="preserve">    </w:t>
           </w:r>
         </w:sdtContent>
       </w:sdt>
-      <w:permEnd w:id="991234116"/>
       <w:r>
         <w:t xml:space="preserve">   </w:t>
       </w:r>
@@ -6519,7 +6489,6 @@
         <w:t>.</w:t>
       </w:r>
     </w:p>
-    <w:permStart w:id="745096751" w:edGrp="everyone"/>
     <w:p>
       <w:pPr>
         <w:pStyle w:val="Comment-Grader"/>
@@ -6534,13 +6503,13 @@
           <w15:appearance w15:val="hidden"/>
           <w:text/>
         </w:sdtPr>
+        <w:sdtEndPr/>
         <w:sdtContent>
           <w:r>
             <w:t xml:space="preserve">    </w:t>
           </w:r>
         </w:sdtContent>
       </w:sdt>
-      <w:permEnd w:id="745096751"/>
       <w:r>
         <w:t xml:space="preserve">   </w:t>
       </w:r>
@@ -6976,7 +6945,6 @@
         <w:t>group or individual deliverables for it to be considered valid.</w:t>
       </w:r>
     </w:p>
-    <w:permStart w:id="361393539" w:edGrp="everyone"/>
     <w:p>
       <w:pPr>
         <w:pStyle w:val="Comment-Grader"/>
@@ -6991,13 +6959,13 @@
           <w15:appearance w15:val="hidden"/>
           <w:text/>
         </w:sdtPr>
+        <w:sdtEndPr/>
         <w:sdtContent>
           <w:r>
             <w:t xml:space="preserve">    </w:t>
           </w:r>
         </w:sdtContent>
       </w:sdt>
-      <w:permEnd w:id="361393539"/>
       <w:r>
         <w:t xml:space="preserve">  </w:t>
       </w:r>
@@ -7013,7 +6981,6 @@
         <w:rPr>
           <w:rFonts w:cstheme="majorHAnsi"/>
         </w:rPr>
-        <w:lastRenderedPageBreak/>
         <w:t>Testing requirements </w:t>
       </w:r>
     </w:p>
@@ -7050,7 +7017,6 @@
         <w:t>Produce an analysis report.</w:t>
       </w:r>
     </w:p>
-    <w:permStart w:id="833295285" w:edGrp="everyone"/>
     <w:p>
       <w:pPr>
         <w:pStyle w:val="Comment-Grader"/>
@@ -7065,13 +7031,13 @@
           <w15:appearance w15:val="hidden"/>
           <w:text/>
         </w:sdtPr>
+        <w:sdtEndPr/>
         <w:sdtContent>
           <w:r>
             <w:t xml:space="preserve">    </w:t>
           </w:r>
         </w:sdtContent>
       </w:sdt>
-      <w:permEnd w:id="833295285"/>
       <w:r>
         <w:t xml:space="preserve">   </w:t>
       </w:r>
@@ -7084,7 +7050,6 @@
         <w:t>Produce a planning and progress report.</w:t>
       </w:r>
     </w:p>
-    <w:permStart w:id="1514348030" w:edGrp="everyone"/>
     <w:p>
       <w:pPr>
         <w:pStyle w:val="Comment-Grader"/>
@@ -7099,13 +7064,13 @@
           <w15:appearance w15:val="hidden"/>
           <w:text/>
         </w:sdtPr>
+        <w:sdtEndPr/>
         <w:sdtContent>
           <w:r>
             <w:t xml:space="preserve">    </w:t>
           </w:r>
         </w:sdtContent>
       </w:sdt>
-      <w:permEnd w:id="1514348030"/>
       <w:r>
         <w:t xml:space="preserve">     </w:t>
       </w:r>
@@ -7127,7 +7092,6 @@
         <w:rPr>
           <w:rFonts w:cstheme="majorHAnsi"/>
         </w:rPr>
-        <w:lastRenderedPageBreak/>
         <w:t>SUPPLEMENTARY II</w:t>
       </w:r>
       <w:r>
@@ -7258,7 +7222,6 @@
         <w:t>is properly mocked.</w:t>
       </w:r>
     </w:p>
-    <w:permStart w:id="2092566320" w:edGrp="everyone"/>
     <w:p>
       <w:pPr>
         <w:pStyle w:val="Comment-Grader"/>
@@ -7273,13 +7236,13 @@
           <w15:appearance w15:val="hidden"/>
           <w:text/>
         </w:sdtPr>
+        <w:sdtEndPr/>
         <w:sdtContent>
           <w:r>
             <w:t xml:space="preserve">    </w:t>
           </w:r>
         </w:sdtContent>
       </w:sdt>
-      <w:permEnd w:id="2092566320"/>
       <w:r>
         <w:t xml:space="preserve">  </w:t>
       </w:r>
@@ -7306,7 +7269,6 @@
         <w:t>Produce an analysis report.</w:t>
       </w:r>
     </w:p>
-    <w:permStart w:id="1306342161" w:edGrp="everyone"/>
     <w:p>
       <w:pPr>
         <w:pStyle w:val="Comment-Grader"/>
@@ -7321,13 +7283,13 @@
           <w15:appearance w15:val="hidden"/>
           <w:text/>
         </w:sdtPr>
+        <w:sdtEndPr/>
         <w:sdtContent>
           <w:r>
             <w:t xml:space="preserve">    </w:t>
           </w:r>
         </w:sdtContent>
       </w:sdt>
-      <w:permEnd w:id="1306342161"/>
       <w:r>
         <w:t xml:space="preserve">     </w:t>
       </w:r>
@@ -7340,7 +7302,6 @@
         <w:t>Produce a planning and progress report.</w:t>
       </w:r>
     </w:p>
-    <w:permStart w:id="1978161967" w:edGrp="everyone"/>
     <w:p>
       <w:pPr>
         <w:pStyle w:val="Comment-Grader"/>
@@ -7355,13 +7316,13 @@
           <w15:appearance w15:val="hidden"/>
           <w:text/>
         </w:sdtPr>
+        <w:sdtEndPr/>
         <w:sdtContent>
           <w:r>
             <w:t xml:space="preserve">    </w:t>
           </w:r>
         </w:sdtContent>
       </w:sdt>
-      <w:permEnd w:id="1978161967"/>
       <w:r>
         <w:t xml:space="preserve">      </w:t>
       </w:r>
@@ -11081,6 +11042,7 @@
     <w:rsid w:val="00175D09"/>
     <w:rsid w:val="00185460"/>
     <w:rsid w:val="001942D6"/>
+    <w:rsid w:val="001A7568"/>
     <w:rsid w:val="001C5FFF"/>
     <w:rsid w:val="00260AAC"/>
     <w:rsid w:val="00336824"/>
@@ -11134,6 +11096,7 @@
     <w:rsid w:val="00C9535D"/>
     <w:rsid w:val="00CC452E"/>
     <w:rsid w:val="00CC69E2"/>
+    <w:rsid w:val="00CE568A"/>
     <w:rsid w:val="00CE5869"/>
     <w:rsid w:val="00D72CB9"/>
     <w:rsid w:val="00D86553"/>
@@ -11166,7 +11129,7 @@
   <w:themeFontLang w:val="es-ES" w:eastAsia="ja-JP" w:bidi="ar-SA"/>
   <w:clrSchemeMapping w:bg1="light1" w:t1="dark1" w:bg2="light2" w:t2="dark2" w:accent1="accent1" w:accent2="accent2" w:accent3="accent3" w:accent4="accent4" w:accent5="accent5" w:accent6="accent6" w:hyperlink="hyperlink" w:followedHyperlink="followedHyperlink"/>
   <w:decimalSymbol w:val=","/>
-  <w:listSeparator w:val=","/>
+  <w:listSeparator w:val=";"/>
   <w15:chartTrackingRefBased/>
 </w:settings>
 </file>

</xml_diff>

<commit_message>
fix: documentos requirements edición #56
</commit_message>
<xml_diff>
--- a/reports/Group/00 - Requirements - Group.docx
+++ b/reports/Group/00 - Requirements - Group.docx
@@ -123,6 +123,7 @@
               </w:rPr>
               <w:tab/>
             </w:r>
+            <w:permStart w:id="143746294" w:edGrp="everyone"/>
             <w:sdt>
               <w:sdtPr>
                 <w:rPr>
@@ -136,7 +137,6 @@
                 <w15:appearance w15:val="hidden"/>
                 <w:text/>
               </w:sdtPr>
-              <w:sdtEndPr/>
               <w:sdtContent>
                 <w:r>
                   <w:rPr>
@@ -148,19 +148,7 @@
                   <w:rPr>
                     <w:rFonts w:asciiTheme="majorHAnsi" w:hAnsiTheme="majorHAnsi" w:cstheme="majorHAnsi"/>
                   </w:rPr>
-                  <w:t>1</w:t>
-                </w:r>
-                <w:r>
-                  <w:rPr>
-                    <w:rFonts w:asciiTheme="majorHAnsi" w:hAnsiTheme="majorHAnsi" w:cstheme="majorHAnsi"/>
-                  </w:rPr>
-                  <w:t>.</w:t>
-                </w:r>
-                <w:r>
-                  <w:rPr>
-                    <w:rFonts w:asciiTheme="majorHAnsi" w:hAnsiTheme="majorHAnsi" w:cstheme="majorHAnsi"/>
-                  </w:rPr>
-                  <w:t>020</w:t>
+                  <w:t>0.120</w:t>
                 </w:r>
                 <w:r>
                   <w:rPr>
@@ -170,6 +158,7 @@
                 </w:r>
               </w:sdtContent>
             </w:sdt>
+            <w:permEnd w:id="143746294"/>
           </w:p>
         </w:tc>
       </w:tr>
@@ -212,6 +201,7 @@
               </w:rPr>
               <w:tab/>
             </w:r>
+            <w:permStart w:id="420692352" w:edGrp="everyone"/>
             <w:sdt>
               <w:sdtPr>
                 <w:rPr>
@@ -225,16 +215,22 @@
                 <w15:appearance w15:val="hidden"/>
                 <w:text/>
               </w:sdtPr>
-              <w:sdtEndPr/>
               <w:sdtContent>
                 <w:r>
                   <w:rPr>
                     <w:rFonts w:asciiTheme="majorHAnsi" w:hAnsiTheme="majorHAnsi" w:cstheme="majorHAnsi"/>
                   </w:rPr>
-                  <w:t xml:space="preserve"> https://github.com/PDJ6975/Acme-ANS-D01-25.1.0</w:t>
+                  <w:t xml:space="preserve"> </w:t>
+                </w:r>
+                <w:r>
+                  <w:rPr>
+                    <w:rFonts w:asciiTheme="majorHAnsi" w:hAnsiTheme="majorHAnsi" w:cstheme="majorHAnsi"/>
+                  </w:rPr>
+                  <w:t>https://github.com/PDJ6975/Acme-ANS-D01-25.1.0</w:t>
                 </w:r>
               </w:sdtContent>
             </w:sdt>
+            <w:permEnd w:id="420692352"/>
           </w:p>
         </w:tc>
       </w:tr>
@@ -286,6 +282,7 @@
               </w:rPr>
               <w:tab/>
             </w:r>
+            <w:permStart w:id="291510380" w:edGrp="everyone"/>
             <w:sdt>
               <w:sdtPr>
                 <w:rPr>
@@ -299,7 +296,6 @@
                 <w15:appearance w15:val="hidden"/>
                 <w:text/>
               </w:sdtPr>
-              <w:sdtEndPr/>
               <w:sdtContent>
                 <w:r>
                   <w:rPr>
@@ -316,6 +312,7 @@
               </w:sdtContent>
             </w:sdt>
           </w:p>
+          <w:permEnd w:id="291510380"/>
           <w:p>
             <w:pPr>
               <w:pStyle w:val="Sinespaciado"/>
@@ -345,6 +342,7 @@
               </w:rPr>
               <w:tab/>
             </w:r>
+            <w:permStart w:id="1364481481" w:edGrp="everyone"/>
             <w:sdt>
               <w:sdtPr>
                 <w:rPr>
@@ -358,22 +356,22 @@
                 <w15:appearance w15:val="hidden"/>
                 <w:text/>
               </w:sdtPr>
-              <w:sdtEndPr/>
               <w:sdtContent>
                 <w:r>
                   <w:rPr>
                     <w:rFonts w:asciiTheme="majorHAnsi" w:hAnsiTheme="majorHAnsi" w:cstheme="majorHAnsi"/>
                   </w:rPr>
-                  <w:t>WYP8859</w:t>
+                  <w:t xml:space="preserve"> </w:t>
                 </w:r>
                 <w:r>
                   <w:rPr>
                     <w:rFonts w:asciiTheme="majorHAnsi" w:hAnsiTheme="majorHAnsi" w:cstheme="majorHAnsi"/>
                   </w:rPr>
-                  <w:t xml:space="preserve">  </w:t>
+                  <w:t xml:space="preserve">WYP8859 </w:t>
                 </w:r>
               </w:sdtContent>
             </w:sdt>
+            <w:permEnd w:id="1364481481"/>
           </w:p>
           <w:p>
             <w:pPr>
@@ -402,10 +400,12 @@
               </w:rPr>
               <w:tab/>
             </w:r>
+            <w:permStart w:id="1443845444" w:edGrp="everyone"/>
             <w:sdt>
               <w:sdtPr>
                 <w:rPr>
                   <w:rFonts w:asciiTheme="majorHAnsi" w:hAnsiTheme="majorHAnsi" w:cstheme="majorHAnsi"/>
+                  <w:lang w:val="es-ES"/>
                 </w:rPr>
                 <w:tag w:val="Student1"/>
                 <w:id w:val="234444542"/>
@@ -415,30 +415,24 @@
                 <w15:appearance w15:val="hidden"/>
                 <w:text/>
               </w:sdtPr>
-              <w:sdtEndPr/>
               <w:sdtContent>
-                <w:proofErr w:type="spellStart"/>
                 <w:r>
                   <w:rPr>
                     <w:rFonts w:asciiTheme="majorHAnsi" w:hAnsiTheme="majorHAnsi" w:cstheme="majorHAnsi"/>
+                    <w:lang w:val="es-ES"/>
                   </w:rPr>
-                  <w:t>Castrillón</w:t>
-                </w:r>
-                <w:proofErr w:type="spellEnd"/>
-                <w:r>
-                  <w:rPr>
-                    <w:rFonts w:asciiTheme="majorHAnsi" w:hAnsiTheme="majorHAnsi" w:cstheme="majorHAnsi"/>
-                  </w:rPr>
-                  <w:t xml:space="preserve"> Mora, Pablo</w:t>
+                  <w:t xml:space="preserve"> Castrillón Mora, Pablo</w:t>
                 </w:r>
                 <w:r>
                   <w:rPr>
                     <w:rFonts w:asciiTheme="majorHAnsi" w:hAnsiTheme="majorHAnsi" w:cstheme="majorHAnsi"/>
+                    <w:lang w:val="es-ES"/>
                   </w:rPr>
-                  <w:t xml:space="preserve"> </w:t>
+                  <w:t xml:space="preserve">  </w:t>
                 </w:r>
               </w:sdtContent>
             </w:sdt>
+            <w:permEnd w:id="1443845444"/>
             <w:r>
               <w:rPr>
                 <w:rFonts w:asciiTheme="majorHAnsi" w:hAnsiTheme="majorHAnsi" w:cstheme="majorHAnsi"/>
@@ -467,10 +461,12 @@
               </w:rPr>
               <w:tab/>
             </w:r>
+            <w:permStart w:id="415123737" w:edGrp="everyone"/>
             <w:sdt>
               <w:sdtPr>
                 <w:rPr>
                   <w:rFonts w:asciiTheme="majorHAnsi" w:hAnsiTheme="majorHAnsi" w:cstheme="majorHAnsi"/>
+                  <w:lang w:val="es-ES"/>
                 </w:rPr>
                 <w:tag w:val="Roles1"/>
                 <w:id w:val="1761787646"/>
@@ -480,24 +476,31 @@
                 <w15:appearance w15:val="hidden"/>
                 <w:text/>
               </w:sdtPr>
-              <w:sdtEndPr/>
               <w:sdtContent>
                 <w:r>
                   <w:rPr>
                     <w:rFonts w:asciiTheme="majorHAnsi" w:hAnsiTheme="majorHAnsi" w:cstheme="majorHAnsi"/>
+                    <w:lang w:val="es-ES"/>
                   </w:rPr>
                   <w:t xml:space="preserve"> </w:t>
                 </w:r>
-                <w:proofErr w:type="spellStart"/>
                 <w:r>
                   <w:rPr>
                     <w:rFonts w:asciiTheme="majorHAnsi" w:hAnsiTheme="majorHAnsi" w:cstheme="majorHAnsi"/>
+                    <w:lang w:val="es-ES"/>
                   </w:rPr>
                   <w:t>Analista</w:t>
                 </w:r>
-                <w:proofErr w:type="spellEnd"/>
+                <w:r>
+                  <w:rPr>
+                    <w:rFonts w:asciiTheme="majorHAnsi" w:hAnsiTheme="majorHAnsi" w:cstheme="majorHAnsi"/>
+                    <w:lang w:val="es-ES"/>
+                  </w:rPr>
+                  <w:t xml:space="preserve">  </w:t>
+                </w:r>
               </w:sdtContent>
             </w:sdt>
+            <w:permEnd w:id="415123737"/>
           </w:p>
         </w:tc>
         <w:tc>
@@ -542,6 +545,12 @@
                 <w:rFonts w:asciiTheme="majorHAnsi" w:hAnsiTheme="majorHAnsi" w:cstheme="majorHAnsi"/>
               </w:rPr>
               <w:tab/>
+            </w:r>
+            <w:permStart w:id="1081366304" w:edGrp="everyone"/>
+            <w:r>
+              <w:rPr>
+                <w:rFonts w:asciiTheme="majorHAnsi" w:hAnsiTheme="majorHAnsi" w:cstheme="majorHAnsi"/>
+              </w:rPr>
               <w:t xml:space="preserve"> </w:t>
             </w:r>
             <w:sdt>
@@ -557,7 +566,6 @@
                 <w15:appearance w15:val="hidden"/>
                 <w:text/>
               </w:sdtPr>
-              <w:sdtEndPr/>
               <w:sdtContent>
                 <w:r>
                   <w:rPr>
@@ -580,6 +588,7 @@
               </w:sdtContent>
             </w:sdt>
           </w:p>
+          <w:permEnd w:id="1081366304"/>
           <w:p>
             <w:pPr>
               <w:pStyle w:val="Sinespaciado"/>
@@ -609,6 +618,7 @@
               </w:rPr>
               <w:tab/>
             </w:r>
+            <w:permStart w:id="554395221" w:edGrp="everyone"/>
             <w:sdt>
               <w:sdtPr>
                 <w:rPr>
@@ -622,30 +632,16 @@
                 <w15:appearance w15:val="hidden"/>
                 <w:text/>
               </w:sdtPr>
-              <w:sdtEndPr/>
               <w:sdtContent>
                 <w:r>
                   <w:rPr>
                     <w:rFonts w:asciiTheme="majorHAnsi" w:hAnsiTheme="majorHAnsi" w:cstheme="majorHAnsi"/>
                   </w:rPr>
-                  <w:t xml:space="preserve"> </w:t>
-                </w:r>
-                <w:proofErr w:type="spellStart"/>
-                <w:r>
-                  <w:rPr>
-                    <w:rFonts w:asciiTheme="majorHAnsi" w:hAnsiTheme="majorHAnsi" w:cstheme="majorHAnsi"/>
-                  </w:rPr>
-                  <w:t>uvus</w:t>
-                </w:r>
-                <w:proofErr w:type="spellEnd"/>
-                <w:r>
-                  <w:rPr>
-                    <w:rFonts w:asciiTheme="majorHAnsi" w:hAnsiTheme="majorHAnsi" w:cstheme="majorHAnsi"/>
-                  </w:rPr>
-                  <w:t xml:space="preserve">  </w:t>
+                  <w:t xml:space="preserve"> uvus  </w:t>
                 </w:r>
               </w:sdtContent>
             </w:sdt>
+            <w:permEnd w:id="554395221"/>
           </w:p>
           <w:p>
             <w:pPr>
@@ -674,6 +670,7 @@
               </w:rPr>
               <w:tab/>
             </w:r>
+            <w:permStart w:id="84825807" w:edGrp="everyone"/>
             <w:sdt>
               <w:sdtPr>
                 <w:rPr>
@@ -687,7 +684,6 @@
                 <w15:appearance w15:val="hidden"/>
                 <w:text/>
               </w:sdtPr>
-              <w:sdtEndPr/>
               <w:sdtContent>
                 <w:r>
                   <w:rPr>
@@ -697,6 +693,7 @@
                 </w:r>
               </w:sdtContent>
             </w:sdt>
+            <w:permEnd w:id="84825807"/>
           </w:p>
           <w:p>
             <w:pPr>
@@ -725,6 +722,7 @@
               </w:rPr>
               <w:tab/>
             </w:r>
+            <w:permStart w:id="584389830" w:edGrp="everyone"/>
             <w:sdt>
               <w:sdtPr>
                 <w:rPr>
@@ -738,36 +736,16 @@
                 <w15:appearance w15:val="hidden"/>
                 <w:text/>
               </w:sdtPr>
-              <w:sdtEndPr/>
               <w:sdtContent>
                 <w:r>
                   <w:rPr>
                     <w:rFonts w:asciiTheme="majorHAnsi" w:hAnsiTheme="majorHAnsi" w:cstheme="majorHAnsi"/>
                   </w:rPr>
-                  <w:t xml:space="preserve"> </w:t>
-                </w:r>
-                <w:r>
-                  <w:rPr>
-                    <w:rFonts w:asciiTheme="majorHAnsi" w:hAnsiTheme="majorHAnsi" w:cstheme="majorHAnsi"/>
-                  </w:rPr>
-                  <w:t xml:space="preserve">Tester, </w:t>
-                </w:r>
-                <w:proofErr w:type="spellStart"/>
-                <w:r>
-                  <w:rPr>
-                    <w:rFonts w:asciiTheme="majorHAnsi" w:hAnsiTheme="majorHAnsi" w:cstheme="majorHAnsi"/>
-                  </w:rPr>
-                  <w:t>Desarrollador</w:t>
-                </w:r>
-                <w:proofErr w:type="spellEnd"/>
-                <w:r>
-                  <w:rPr>
-                    <w:rFonts w:asciiTheme="majorHAnsi" w:hAnsiTheme="majorHAnsi" w:cstheme="majorHAnsi"/>
-                  </w:rPr>
-                  <w:t xml:space="preserve"> </w:t>
+                  <w:t xml:space="preserve"> role1, role2, role3  </w:t>
                 </w:r>
               </w:sdtContent>
             </w:sdt>
+            <w:permEnd w:id="584389830"/>
           </w:p>
         </w:tc>
       </w:tr>
@@ -796,7 +774,6 @@
               <w:rPr>
                 <w:rFonts w:asciiTheme="majorHAnsi" w:hAnsiTheme="majorHAnsi" w:cstheme="majorHAnsi"/>
                 <w:b/>
-                <w:lang w:val="es-ES"/>
               </w:rPr>
             </w:pPr>
             <w:r>
@@ -819,11 +796,11 @@
               </w:rPr>
               <w:tab/>
             </w:r>
+            <w:permStart w:id="1000832359" w:edGrp="everyone"/>
             <w:sdt>
               <w:sdtPr>
                 <w:rPr>
                   <w:rFonts w:asciiTheme="majorHAnsi" w:hAnsiTheme="majorHAnsi" w:cstheme="majorBidi"/>
-                  <w:lang w:val="es-ES"/>
                 </w:rPr>
                 <w:tag w:val="ID3"/>
                 <w:id w:val="-2029015554"/>
@@ -833,18 +810,23 @@
                 <w15:appearance w15:val="hidden"/>
                 <w:text/>
               </w:sdtPr>
-              <w:sdtEndPr/>
               <w:sdtContent>
                 <w:r>
                   <w:rPr>
                     <w:rFonts w:asciiTheme="majorHAnsi" w:hAnsiTheme="majorHAnsi" w:cstheme="majorBidi"/>
-                    <w:lang w:val="es-ES"/>
                   </w:rPr>
-                  <w:t xml:space="preserve"> 80**5*8**</w:t>
+                  <w:t xml:space="preserve"> </w:t>
+                </w:r>
+                <w:r>
+                  <w:rPr>
+                    <w:rFonts w:asciiTheme="majorHAnsi" w:hAnsiTheme="majorHAnsi" w:cstheme="majorBidi"/>
+                  </w:rPr>
+                  <w:t>80**5*8**</w:t>
                 </w:r>
               </w:sdtContent>
             </w:sdt>
           </w:p>
+          <w:permEnd w:id="1000832359"/>
           <w:p>
             <w:pPr>
               <w:pStyle w:val="Sinespaciado"/>
@@ -874,11 +856,11 @@
               </w:rPr>
               <w:tab/>
             </w:r>
+            <w:permStart w:id="926035648" w:edGrp="everyone"/>
             <w:sdt>
               <w:sdtPr>
                 <w:rPr>
                   <w:rFonts w:asciiTheme="majorHAnsi" w:hAnsiTheme="majorHAnsi" w:cstheme="majorHAnsi"/>
-                  <w:lang w:val="es-ES"/>
                 </w:rPr>
                 <w:tag w:val="UVUS03"/>
                 <w:id w:val="-1922171075"/>
@@ -888,31 +870,22 @@
                 <w15:appearance w15:val="hidden"/>
                 <w:text/>
               </w:sdtPr>
-              <w:sdtEndPr/>
               <w:sdtContent>
                 <w:r>
                   <w:rPr>
                     <w:rFonts w:asciiTheme="majorHAnsi" w:hAnsiTheme="majorHAnsi" w:cstheme="majorHAnsi"/>
-                    <w:lang w:val="es-ES"/>
                   </w:rPr>
                   <w:t xml:space="preserve"> </w:t>
                 </w:r>
                 <w:r>
                   <w:rPr>
                     <w:rFonts w:asciiTheme="majorHAnsi" w:hAnsiTheme="majorHAnsi" w:cstheme="majorHAnsi"/>
-                    <w:lang w:val="es-ES"/>
                   </w:rPr>
-                  <w:t>PDJ6975</w:t>
-                </w:r>
-                <w:r>
-                  <w:rPr>
-                    <w:rFonts w:asciiTheme="majorHAnsi" w:hAnsiTheme="majorHAnsi" w:cstheme="majorHAnsi"/>
-                    <w:lang w:val="es-ES"/>
-                  </w:rPr>
-                  <w:t xml:space="preserve">  </w:t>
+                  <w:t xml:space="preserve">PDJ6975 </w:t>
                 </w:r>
               </w:sdtContent>
             </w:sdt>
+            <w:permEnd w:id="926035648"/>
           </w:p>
           <w:p>
             <w:pPr>
@@ -942,6 +915,7 @@
               </w:rPr>
               <w:tab/>
             </w:r>
+            <w:permStart w:id="1519068571" w:edGrp="everyone"/>
             <w:sdt>
               <w:sdtPr>
                 <w:rPr>
@@ -956,7 +930,6 @@
                 <w15:appearance w15:val="hidden"/>
                 <w:text/>
               </w:sdtPr>
-              <w:sdtEndPr/>
               <w:sdtContent>
                 <w:r>
                   <w:rPr>
@@ -970,25 +943,12 @@
                     <w:rFonts w:asciiTheme="majorHAnsi" w:hAnsiTheme="majorHAnsi" w:cstheme="majorHAnsi"/>
                     <w:lang w:val="es-ES"/>
                   </w:rPr>
-                  <w:t>Rodríguez Calderón</w:t>
-                </w:r>
-                <w:r>
-                  <w:rPr>
-                    <w:rFonts w:asciiTheme="majorHAnsi" w:hAnsiTheme="majorHAnsi" w:cstheme="majorHAnsi"/>
-                    <w:lang w:val="es-ES"/>
-                  </w:rPr>
-                  <w:t xml:space="preserve">, </w:t>
-                </w:r>
-                <w:r>
-                  <w:rPr>
-                    <w:rFonts w:asciiTheme="majorHAnsi" w:hAnsiTheme="majorHAnsi" w:cstheme="majorHAnsi"/>
-                    <w:lang w:val="es-ES"/>
-                  </w:rPr>
-                  <w:t>Antonio</w:t>
+                  <w:t>Rodríguez Calderón, Antonio</w:t>
                 </w:r>
               </w:sdtContent>
             </w:sdt>
           </w:p>
+          <w:permEnd w:id="1519068571"/>
           <w:p>
             <w:pPr>
               <w:pStyle w:val="Sinespaciado"/>
@@ -1016,6 +976,7 @@
               </w:rPr>
               <w:tab/>
             </w:r>
+            <w:permStart w:id="1983335098" w:edGrp="everyone"/>
             <w:sdt>
               <w:sdtPr>
                 <w:rPr>
@@ -1029,7 +990,6 @@
                 </w:placeholder>
                 <w:text/>
               </w:sdtPr>
-              <w:sdtEndPr/>
               <w:sdtContent>
                 <w:r>
                   <w:rPr>
@@ -1043,24 +1003,18 @@
                     <w:rFonts w:asciiTheme="majorHAnsi" w:hAnsiTheme="majorHAnsi" w:cstheme="majorHAnsi"/>
                     <w:lang w:val="es-ES"/>
                   </w:rPr>
-                  <w:t xml:space="preserve">Manager, </w:t>
+                  <w:t xml:space="preserve"> </w:t>
                 </w:r>
                 <w:r>
                   <w:rPr>
                     <w:rFonts w:asciiTheme="majorHAnsi" w:hAnsiTheme="majorHAnsi" w:cstheme="majorHAnsi"/>
                     <w:lang w:val="es-ES"/>
                   </w:rPr>
-                  <w:t>Desarrollador</w:t>
-                </w:r>
-                <w:r>
-                  <w:rPr>
-                    <w:rFonts w:asciiTheme="majorHAnsi" w:hAnsiTheme="majorHAnsi" w:cstheme="majorHAnsi"/>
-                    <w:lang w:val="es-ES"/>
-                  </w:rPr>
-                  <w:t xml:space="preserve">  </w:t>
+                  <w:t xml:space="preserve">Manager, Desarrollador </w:t>
                 </w:r>
               </w:sdtContent>
             </w:sdt>
+            <w:permEnd w:id="1983335098"/>
           </w:p>
         </w:tc>
         <w:tc>
@@ -1106,6 +1060,7 @@
               </w:rPr>
               <w:tab/>
             </w:r>
+            <w:permStart w:id="1222207409" w:edGrp="everyone"/>
             <w:sdt>
               <w:sdtPr>
                 <w:rPr>
@@ -1119,7 +1074,6 @@
                 <w15:appearance w15:val="hidden"/>
                 <w:text/>
               </w:sdtPr>
-              <w:sdtEndPr/>
               <w:sdtContent>
                 <w:r>
                   <w:rPr>
@@ -1142,6 +1096,7 @@
               </w:sdtContent>
             </w:sdt>
           </w:p>
+          <w:permEnd w:id="1222207409"/>
           <w:p>
             <w:pPr>
               <w:pStyle w:val="Sinespaciado"/>
@@ -1171,6 +1126,7 @@
               </w:rPr>
               <w:tab/>
             </w:r>
+            <w:permStart w:id="484340907" w:edGrp="everyone"/>
             <w:sdt>
               <w:sdtPr>
                 <w:rPr>
@@ -1184,30 +1140,16 @@
                 <w15:appearance w15:val="hidden"/>
                 <w:text/>
               </w:sdtPr>
-              <w:sdtEndPr/>
               <w:sdtContent>
                 <w:r>
                   <w:rPr>
                     <w:rFonts w:asciiTheme="majorHAnsi" w:hAnsiTheme="majorHAnsi" w:cstheme="majorHAnsi"/>
                   </w:rPr>
-                  <w:t xml:space="preserve"> </w:t>
-                </w:r>
-                <w:proofErr w:type="spellStart"/>
-                <w:r>
-                  <w:rPr>
-                    <w:rFonts w:asciiTheme="majorHAnsi" w:hAnsiTheme="majorHAnsi" w:cstheme="majorHAnsi"/>
-                  </w:rPr>
-                  <w:t>uvus</w:t>
-                </w:r>
-                <w:proofErr w:type="spellEnd"/>
-                <w:r>
-                  <w:rPr>
-                    <w:rFonts w:asciiTheme="majorHAnsi" w:hAnsiTheme="majorHAnsi" w:cstheme="majorHAnsi"/>
-                  </w:rPr>
-                  <w:t xml:space="preserve">  </w:t>
+                  <w:t xml:space="preserve"> uvus  </w:t>
                 </w:r>
               </w:sdtContent>
             </w:sdt>
+            <w:permEnd w:id="484340907"/>
           </w:p>
           <w:p>
             <w:pPr>
@@ -1236,6 +1178,7 @@
               </w:rPr>
               <w:tab/>
             </w:r>
+            <w:permStart w:id="386604040" w:edGrp="everyone"/>
             <w:sdt>
               <w:sdtPr>
                 <w:rPr>
@@ -1249,7 +1192,6 @@
                 <w15:appearance w15:val="hidden"/>
                 <w:text/>
               </w:sdtPr>
-              <w:sdtEndPr/>
               <w:sdtContent>
                 <w:r>
                   <w:rPr>
@@ -1259,6 +1201,7 @@
                 </w:r>
               </w:sdtContent>
             </w:sdt>
+            <w:permEnd w:id="386604040"/>
           </w:p>
           <w:p>
             <w:pPr>
@@ -1287,6 +1230,7 @@
               </w:rPr>
               <w:tab/>
             </w:r>
+            <w:permStart w:id="1487353257" w:edGrp="everyone"/>
             <w:sdt>
               <w:sdtPr>
                 <w:rPr>
@@ -1300,28 +1244,16 @@
                 <w15:appearance w15:val="hidden"/>
                 <w:text/>
               </w:sdtPr>
-              <w:sdtEndPr/>
               <w:sdtContent>
                 <w:r>
                   <w:rPr>
                     <w:rFonts w:asciiTheme="majorHAnsi" w:hAnsiTheme="majorHAnsi" w:cstheme="majorHAnsi"/>
                   </w:rPr>
-                  <w:t xml:space="preserve"> </w:t>
-                </w:r>
-                <w:r>
-                  <w:rPr>
-                    <w:rFonts w:asciiTheme="majorHAnsi" w:hAnsiTheme="majorHAnsi" w:cstheme="majorHAnsi"/>
-                  </w:rPr>
-                  <w:t>Tester</w:t>
-                </w:r>
-                <w:r>
-                  <w:rPr>
-                    <w:rFonts w:asciiTheme="majorHAnsi" w:hAnsiTheme="majorHAnsi" w:cstheme="majorHAnsi"/>
-                  </w:rPr>
-                  <w:t xml:space="preserve"> </w:t>
+                  <w:t xml:space="preserve"> role1, role2, role3  </w:t>
                 </w:r>
               </w:sdtContent>
             </w:sdt>
+            <w:permEnd w:id="1487353257"/>
           </w:p>
         </w:tc>
       </w:tr>
@@ -1347,6 +1279,7 @@
               <w:rPr>
                 <w:rFonts w:asciiTheme="majorHAnsi" w:hAnsiTheme="majorHAnsi" w:cstheme="majorHAnsi"/>
                 <w:b/>
+                <w:lang w:val="es-ES"/>
               </w:rPr>
             </w:pPr>
             <w:r>
@@ -1369,10 +1302,12 @@
               </w:rPr>
               <w:tab/>
             </w:r>
+            <w:permStart w:id="1631927432" w:edGrp="everyone"/>
             <w:sdt>
               <w:sdtPr>
                 <w:rPr>
                   <w:rFonts w:asciiTheme="majorHAnsi" w:hAnsiTheme="majorHAnsi" w:cstheme="majorBidi"/>
+                  <w:lang w:val="es-ES"/>
                 </w:rPr>
                 <w:tag w:val="ID5"/>
                 <w:id w:val="1093052838"/>
@@ -1382,23 +1317,25 @@
                 <w15:appearance w15:val="hidden"/>
                 <w:text/>
               </w:sdtPr>
-              <w:sdtEndPr/>
               <w:sdtContent>
                 <w:r>
                   <w:rPr>
                     <w:rFonts w:asciiTheme="majorHAnsi" w:hAnsiTheme="majorHAnsi" w:cstheme="majorBidi"/>
+                    <w:lang w:val="es-ES"/>
                   </w:rPr>
                   <w:t xml:space="preserve"> </w:t>
                 </w:r>
                 <w:r>
                   <w:rPr>
                     <w:rFonts w:asciiTheme="majorHAnsi" w:hAnsiTheme="majorHAnsi" w:cstheme="majorBidi"/>
+                    <w:lang w:val="es-ES"/>
                   </w:rPr>
                   <w:t>13**7*5**</w:t>
                 </w:r>
               </w:sdtContent>
             </w:sdt>
           </w:p>
+          <w:permEnd w:id="1631927432"/>
           <w:p>
             <w:pPr>
               <w:pStyle w:val="Sinespaciado"/>
@@ -1428,10 +1365,12 @@
               </w:rPr>
               <w:tab/>
             </w:r>
+            <w:permStart w:id="1398370153" w:edGrp="everyone"/>
             <w:sdt>
               <w:sdtPr>
                 <w:rPr>
                   <w:rFonts w:asciiTheme="majorHAnsi" w:hAnsiTheme="majorHAnsi" w:cstheme="majorHAnsi"/>
+                  <w:lang w:val="es-ES"/>
                 </w:rPr>
                 <w:tag w:val="UVUS05"/>
                 <w:id w:val="-1423649294"/>
@@ -1441,22 +1380,24 @@
                 <w15:appearance w15:val="hidden"/>
                 <w:text/>
               </w:sdtPr>
-              <w:sdtEndPr/>
               <w:sdtContent>
                 <w:r>
                   <w:rPr>
                     <w:rFonts w:asciiTheme="majorHAnsi" w:hAnsiTheme="majorHAnsi" w:cstheme="majorHAnsi"/>
+                    <w:lang w:val="es-ES"/>
                   </w:rPr>
                   <w:t xml:space="preserve"> </w:t>
                 </w:r>
                 <w:r>
                   <w:rPr>
                     <w:rFonts w:asciiTheme="majorHAnsi" w:hAnsiTheme="majorHAnsi" w:cstheme="majorHAnsi"/>
+                    <w:lang w:val="es-ES"/>
                   </w:rPr>
                   <w:t xml:space="preserve">VGL6718 </w:t>
                 </w:r>
               </w:sdtContent>
             </w:sdt>
+            <w:permEnd w:id="1398370153"/>
           </w:p>
           <w:p>
             <w:pPr>
@@ -1485,10 +1426,12 @@
               </w:rPr>
               <w:tab/>
             </w:r>
+            <w:permStart w:id="72570348" w:edGrp="everyone"/>
             <w:sdt>
               <w:sdtPr>
                 <w:rPr>
                   <w:rFonts w:asciiTheme="majorHAnsi" w:hAnsiTheme="majorHAnsi" w:cstheme="majorHAnsi"/>
+                  <w:lang w:val="es-ES"/>
                 </w:rPr>
                 <w:tag w:val="Student5"/>
                 <w:id w:val="-611360200"/>
@@ -1498,28 +1441,24 @@
                 <w15:appearance w15:val="hidden"/>
                 <w:text/>
               </w:sdtPr>
-              <w:sdtEndPr/>
               <w:sdtContent>
                 <w:r>
                   <w:rPr>
                     <w:rFonts w:asciiTheme="majorHAnsi" w:hAnsiTheme="majorHAnsi" w:cstheme="majorHAnsi"/>
-                  </w:rPr>
-                  <w:t xml:space="preserve"> </w:t>
-                </w:r>
-                <w:r>
-                  <w:rPr>
-                    <w:rFonts w:asciiTheme="majorHAnsi" w:hAnsiTheme="majorHAnsi" w:cstheme="majorHAnsi"/>
+                    <w:lang w:val="es-ES"/>
                   </w:rPr>
                   <w:t>Ramírez Gil, Adrián</w:t>
                 </w:r>
                 <w:r>
                   <w:rPr>
                     <w:rFonts w:asciiTheme="majorHAnsi" w:hAnsiTheme="majorHAnsi" w:cstheme="majorHAnsi"/>
+                    <w:lang w:val="es-ES"/>
                   </w:rPr>
                   <w:t xml:space="preserve">  </w:t>
                 </w:r>
               </w:sdtContent>
             </w:sdt>
+            <w:permEnd w:id="72570348"/>
           </w:p>
           <w:p>
             <w:pPr>
@@ -1548,10 +1487,12 @@
               </w:rPr>
               <w:tab/>
             </w:r>
+            <w:permStart w:id="2077499526" w:edGrp="everyone"/>
             <w:sdt>
               <w:sdtPr>
                 <w:rPr>
                   <w:rFonts w:asciiTheme="majorHAnsi" w:hAnsiTheme="majorHAnsi" w:cstheme="majorHAnsi"/>
+                  <w:lang w:val="es-ES"/>
                 </w:rPr>
                 <w:tag w:val="Roles5"/>
                 <w:id w:val="1581409429"/>
@@ -1560,24 +1501,24 @@
                 </w:placeholder>
                 <w:text/>
               </w:sdtPr>
-              <w:sdtEndPr/>
               <w:sdtContent>
                 <w:r>
                   <w:rPr>
                     <w:rFonts w:asciiTheme="majorHAnsi" w:hAnsiTheme="majorHAnsi" w:cstheme="majorHAnsi"/>
+                    <w:lang w:val="es-ES"/>
                   </w:rPr>
-                  <w:t xml:space="preserve"> </w:t>
+                  <w:t>Operador</w:t>
                 </w:r>
-                <w:proofErr w:type="spellStart"/>
                 <w:r>
                   <w:rPr>
                     <w:rFonts w:asciiTheme="majorHAnsi" w:hAnsiTheme="majorHAnsi" w:cstheme="majorHAnsi"/>
+                    <w:lang w:val="es-ES"/>
                   </w:rPr>
-                  <w:t>Operador</w:t>
+                  <w:t xml:space="preserve">  </w:t>
                 </w:r>
-                <w:proofErr w:type="spellEnd"/>
               </w:sdtContent>
             </w:sdt>
+            <w:permEnd w:id="2077499526"/>
           </w:p>
         </w:tc>
         <w:tc>
@@ -1639,6 +1580,7 @@
               </w:rPr>
               <w:tab/>
             </w:r>
+            <w:permStart w:id="1772436159" w:edGrp="everyone"/>
             <w:sdt>
               <w:sdtPr>
                 <w:rPr>
@@ -1652,7 +1594,6 @@
                 <w15:appearance w15:val="hidden"/>
                 <w:text/>
               </w:sdtPr>
-              <w:sdtEndPr/>
               <w:sdtContent>
                 <w:r>
                   <w:rPr>
@@ -1666,14 +1607,9 @@
                   </w:rPr>
                   <w:t>02/18/2025</w:t>
                 </w:r>
-                <w:r>
-                  <w:rPr>
-                    <w:rFonts w:asciiTheme="majorHAnsi" w:hAnsiTheme="majorHAnsi" w:cstheme="majorHAnsi"/>
-                  </w:rPr>
-                  <w:t xml:space="preserve"> </w:t>
-                </w:r>
               </w:sdtContent>
             </w:sdt>
+            <w:permEnd w:id="1772436159"/>
           </w:p>
         </w:tc>
       </w:tr>
@@ -1693,6 +1629,7 @@
         <w:rPr>
           <w:rFonts w:cstheme="majorHAnsi"/>
         </w:rPr>
+        <w:lastRenderedPageBreak/>
         <w:t>MANDATORY</w:t>
       </w:r>
       <w:r>
@@ -1873,6 +1810,7 @@
       </w:r>
     </w:p>
     <w:bookmarkStart w:id="2" w:name="_Hlk157672140"/>
+    <w:permStart w:id="514992324" w:edGrp="everyone"/>
     <w:p>
       <w:pPr>
         <w:pStyle w:val="Comment-Grader"/>
@@ -1887,19 +1825,19 @@
           <w15:appearance w15:val="hidden"/>
           <w:text/>
         </w:sdtPr>
-        <w:sdtEndPr/>
         <w:sdtContent>
           <w:r>
-            <w:t xml:space="preserve"> </w:t>
+            <w:t xml:space="preserve">  </w:t>
           </w:r>
           <w:r>
             <w:t>X</w:t>
           </w:r>
           <w:r>
-            <w:t xml:space="preserve"> </w:t>
+            <w:t xml:space="preserve">  </w:t>
           </w:r>
         </w:sdtContent>
       </w:sdt>
+      <w:permEnd w:id="514992324"/>
       <w:r>
         <w:t xml:space="preserve">   </w:t>
       </w:r>
@@ -1914,6 +1852,7 @@
       </w:r>
     </w:p>
     <w:bookmarkStart w:id="3" w:name="_Hlk157672153"/>
+    <w:permStart w:id="1330789551" w:edGrp="everyone"/>
     <w:p>
       <w:pPr>
         <w:pStyle w:val="Comment-Grader"/>
@@ -1928,19 +1867,19 @@
           <w15:appearance w15:val="hidden"/>
           <w:text/>
         </w:sdtPr>
-        <w:sdtEndPr/>
         <w:sdtContent>
           <w:r>
-            <w:t xml:space="preserve"> </w:t>
+            <w:t xml:space="preserve">  </w:t>
           </w:r>
           <w:r>
             <w:t>X</w:t>
           </w:r>
           <w:r>
-            <w:t xml:space="preserve"> </w:t>
+            <w:t xml:space="preserve">  </w:t>
           </w:r>
         </w:sdtContent>
       </w:sdt>
+      <w:permEnd w:id="1330789551"/>
       <w:r>
         <w:t xml:space="preserve">  </w:t>
       </w:r>
@@ -1989,6 +1928,7 @@
         <w:t>schedule.</w:t>
       </w:r>
     </w:p>
+    <w:permStart w:id="263077281" w:edGrp="everyone"/>
     <w:p>
       <w:pPr>
         <w:pStyle w:val="Comment-Grader"/>
@@ -2003,19 +1943,19 @@
           <w15:appearance w15:val="hidden"/>
           <w:text/>
         </w:sdtPr>
-        <w:sdtEndPr/>
         <w:sdtContent>
           <w:r>
-            <w:t xml:space="preserve"> </w:t>
+            <w:t xml:space="preserve">  </w:t>
           </w:r>
           <w:r>
             <w:t>X</w:t>
           </w:r>
           <w:r>
-            <w:t xml:space="preserve"> </w:t>
+            <w:t xml:space="preserve">  </w:t>
           </w:r>
         </w:sdtContent>
       </w:sdt>
+      <w:permEnd w:id="263077281"/>
       <w:r>
         <w:t xml:space="preserve">   </w:t>
       </w:r>
@@ -2031,6 +1971,7 @@
         <w:rPr>
           <w:rFonts w:cstheme="majorHAnsi"/>
         </w:rPr>
+        <w:lastRenderedPageBreak/>
         <w:t>MANDATORY</w:t>
       </w:r>
       <w:r>
@@ -2229,6 +2170,7 @@
         <w:t>; no further information about them is needed in the system.</w:t>
       </w:r>
     </w:p>
+    <w:permStart w:id="3886208" w:edGrp="everyone"/>
     <w:p>
       <w:pPr>
         <w:pStyle w:val="Comment-Grader"/>
@@ -2243,13 +2185,13 @@
           <w15:appearance w15:val="hidden"/>
           <w:text/>
         </w:sdtPr>
-        <w:sdtEndPr/>
         <w:sdtContent>
           <w:r>
             <w:t xml:space="preserve">    </w:t>
           </w:r>
         </w:sdtContent>
       </w:sdt>
+      <w:permEnd w:id="3886208"/>
       <w:r>
         <w:t xml:space="preserve">  </w:t>
       </w:r>
@@ -2400,6 +2342,7 @@
         <w:t>,15}$").</w:t>
       </w:r>
     </w:p>
+    <w:permStart w:id="568988877" w:edGrp="everyone"/>
     <w:p>
       <w:pPr>
         <w:pStyle w:val="Comment-Grader"/>
@@ -2414,13 +2357,13 @@
           <w15:appearance w15:val="hidden"/>
           <w:text/>
         </w:sdtPr>
-        <w:sdtEndPr/>
         <w:sdtContent>
           <w:r>
             <w:t xml:space="preserve">    </w:t>
           </w:r>
         </w:sdtContent>
       </w:sdt>
+      <w:permEnd w:id="568988877"/>
       <w:r>
         <w:t xml:space="preserve">   </w:t>
       </w:r>
@@ -2611,6 +2554,7 @@
         <w:t xml:space="preserve"> characters).</w:t>
       </w:r>
     </w:p>
+    <w:permStart w:id="64176652" w:edGrp="everyone"/>
     <w:p>
       <w:pPr>
         <w:pStyle w:val="Comment-Grader"/>
@@ -2625,13 +2569,13 @@
           <w15:appearance w15:val="hidden"/>
           <w:text/>
         </w:sdtPr>
-        <w:sdtEndPr/>
         <w:sdtContent>
           <w:r>
             <w:t xml:space="preserve">    </w:t>
           </w:r>
         </w:sdtContent>
       </w:sdt>
+      <w:permEnd w:id="64176652"/>
       <w:r>
         <w:t xml:space="preserve">      </w:t>
       </w:r>
@@ -2800,6 +2744,7 @@
         <w:t xml:space="preserve">. </w:t>
       </w:r>
     </w:p>
+    <w:permStart w:id="2084199269" w:edGrp="everyone"/>
     <w:p>
       <w:pPr>
         <w:pStyle w:val="Comment-Grader"/>
@@ -2814,13 +2759,13 @@
           <w15:appearance w15:val="hidden"/>
           <w:text/>
         </w:sdtPr>
-        <w:sdtEndPr/>
         <w:sdtContent>
           <w:r>
             <w:t xml:space="preserve">    </w:t>
           </w:r>
         </w:sdtContent>
       </w:sdt>
+      <w:permEnd w:id="2084199269"/>
       <w:r>
         <w:t xml:space="preserve">   </w:t>
       </w:r>
@@ -2870,7 +2815,11 @@
         <w:t xml:space="preserve">.  </w:t>
       </w:r>
       <w:r>
-        <w:t xml:space="preserve">The system must store the following data: a </w:t>
+        <w:t xml:space="preserve">The system must </w:t>
+      </w:r>
+      <w:r>
+        <w:lastRenderedPageBreak/>
+        <w:t xml:space="preserve">store the following data: a </w:t>
       </w:r>
       <w:r>
         <w:rPr>
@@ -3032,6 +2981,7 @@
         <w:t xml:space="preserve"> or not. </w:t>
       </w:r>
     </w:p>
+    <w:permStart w:id="1789663349" w:edGrp="everyone"/>
     <w:p>
       <w:pPr>
         <w:pStyle w:val="Comment-Grader"/>
@@ -3046,13 +2996,13 @@
           <w15:appearance w15:val="hidden"/>
           <w:text/>
         </w:sdtPr>
-        <w:sdtEndPr/>
         <w:sdtContent>
           <w:r>
             <w:t xml:space="preserve">    </w:t>
           </w:r>
         </w:sdtContent>
       </w:sdt>
+      <w:permEnd w:id="1789663349"/>
       <w:r>
         <w:t xml:space="preserve">   </w:t>
       </w:r>
@@ -3159,6 +3109,7 @@
         <w:t>”.</w:t>
       </w:r>
     </w:p>
+    <w:permStart w:id="1472210995" w:edGrp="everyone"/>
     <w:p>
       <w:pPr>
         <w:pStyle w:val="Comment-Grader"/>
@@ -3173,13 +3124,13 @@
           <w15:appearance w15:val="hidden"/>
           <w:text/>
         </w:sdtPr>
-        <w:sdtEndPr/>
         <w:sdtContent>
           <w:r>
             <w:t xml:space="preserve">    </w:t>
           </w:r>
         </w:sdtContent>
       </w:sdt>
+      <w:permEnd w:id="1472210995"/>
       <w:r>
         <w:t xml:space="preserve">    </w:t>
       </w:r>
@@ -3230,6 +3181,7 @@
         <w:t>.</w:t>
       </w:r>
     </w:p>
+    <w:permStart w:id="1506941238" w:edGrp="everyone"/>
     <w:p>
       <w:pPr>
         <w:pStyle w:val="Comment-Grader"/>
@@ -3244,13 +3196,13 @@
           <w15:appearance w15:val="hidden"/>
           <w:text/>
         </w:sdtPr>
-        <w:sdtEndPr/>
         <w:sdtContent>
           <w:r>
             <w:t xml:space="preserve">    </w:t>
           </w:r>
         </w:sdtContent>
       </w:sdt>
+      <w:permEnd w:id="1506941238"/>
       <w:r>
         <w:t xml:space="preserve">    </w:t>
       </w:r>
@@ -3269,6 +3221,7 @@
         <w:rPr>
           <w:rFonts w:cstheme="majorHAnsi"/>
         </w:rPr>
+        <w:lastRenderedPageBreak/>
         <w:t>MANDATORY</w:t>
       </w:r>
       <w:r>
@@ -3388,6 +3341,7 @@
         <w:t>require confirmation.</w:t>
       </w:r>
     </w:p>
+    <w:permStart w:id="877278202" w:edGrp="everyone"/>
     <w:p>
       <w:pPr>
         <w:pStyle w:val="Comment-Grader"/>
@@ -3402,13 +3356,13 @@
           <w15:appearance w15:val="hidden"/>
           <w:text/>
         </w:sdtPr>
-        <w:sdtEndPr/>
         <w:sdtContent>
           <w:r>
             <w:t xml:space="preserve">    </w:t>
           </w:r>
         </w:sdtContent>
       </w:sdt>
+      <w:permEnd w:id="877278202"/>
     </w:p>
     <w:p>
       <w:pPr>
@@ -3472,6 +3426,7 @@
         <w:t xml:space="preserve"> Both operations require confirmation.</w:t>
       </w:r>
     </w:p>
+    <w:permStart w:id="793719138" w:edGrp="everyone"/>
     <w:p>
       <w:pPr>
         <w:pStyle w:val="Comment-Grader"/>
@@ -3486,13 +3441,13 @@
           <w15:appearance w15:val="hidden"/>
           <w:text/>
         </w:sdtPr>
-        <w:sdtEndPr/>
         <w:sdtContent>
           <w:r>
             <w:t xml:space="preserve">    </w:t>
           </w:r>
         </w:sdtContent>
       </w:sdt>
+      <w:permEnd w:id="793719138"/>
       <w:r>
         <w:t xml:space="preserve">   </w:t>
       </w:r>
@@ -3556,6 +3511,7 @@
         <w:t>operations require confirmation.</w:t>
       </w:r>
     </w:p>
+    <w:permStart w:id="1433148399" w:edGrp="everyone"/>
     <w:p>
       <w:pPr>
         <w:pStyle w:val="Comment-Grader"/>
@@ -3570,13 +3526,13 @@
           <w15:appearance w15:val="hidden"/>
           <w:text/>
         </w:sdtPr>
-        <w:sdtEndPr/>
         <w:sdtContent>
           <w:r>
             <w:t xml:space="preserve">    </w:t>
           </w:r>
         </w:sdtContent>
       </w:sdt>
+      <w:permEnd w:id="1433148399"/>
       <w:r>
         <w:t xml:space="preserve">   </w:t>
       </w:r>
@@ -3629,6 +3585,7 @@
         <w:t>); the services must be promoted in every page as little intrusively as possible.</w:t>
       </w:r>
     </w:p>
+    <w:permStart w:id="1002920657" w:edGrp="everyone"/>
     <w:p>
       <w:pPr>
         <w:pStyle w:val="Comment-Grader"/>
@@ -3643,13 +3600,13 @@
           <w15:appearance w15:val="hidden"/>
           <w:text/>
         </w:sdtPr>
-        <w:sdtEndPr/>
         <w:sdtContent>
           <w:r>
             <w:t xml:space="preserve">    </w:t>
           </w:r>
         </w:sdtContent>
       </w:sdt>
+      <w:permEnd w:id="1002920657"/>
       <w:r>
         <w:t xml:space="preserve">   </w:t>
       </w:r>
@@ -3711,6 +3668,7 @@
         <w:rPr>
           <w:rFonts w:cstheme="majorHAnsi"/>
         </w:rPr>
+        <w:lastRenderedPageBreak/>
         <w:t>Managerial requirements</w:t>
       </w:r>
     </w:p>
@@ -3722,6 +3680,7 @@
         <w:t>Provide a link to your planning dashboard in GitHub to review the tasks, their current status, and your schedule.</w:t>
       </w:r>
     </w:p>
+    <w:permStart w:id="1902000534" w:edGrp="everyone"/>
     <w:p>
       <w:pPr>
         <w:pStyle w:val="Comment-Grader"/>
@@ -3736,13 +3695,13 @@
           <w15:appearance w15:val="hidden"/>
           <w:text/>
         </w:sdtPr>
-        <w:sdtEndPr/>
         <w:sdtContent>
           <w:r>
             <w:t xml:space="preserve">    </w:t>
           </w:r>
         </w:sdtContent>
       </w:sdt>
+      <w:permEnd w:id="1902000534"/>
       <w:r>
         <w:t xml:space="preserve">  </w:t>
       </w:r>
@@ -3761,6 +3720,7 @@
         <w:rPr>
           <w:rFonts w:cstheme="majorHAnsi"/>
         </w:rPr>
+        <w:lastRenderedPageBreak/>
         <w:t>MANDATORY</w:t>
       </w:r>
       <w:r>
@@ -3804,6 +3764,7 @@
         <w:t xml:space="preserve">Create appropriate indexes for your entities, if required. </w:t>
       </w:r>
     </w:p>
+    <w:permStart w:id="47063208" w:edGrp="everyone"/>
     <w:p>
       <w:pPr>
         <w:pStyle w:val="Comment-Grader"/>
@@ -3818,13 +3779,13 @@
           <w15:appearance w15:val="hidden"/>
           <w:text/>
         </w:sdtPr>
-        <w:sdtEndPr/>
         <w:sdtContent>
           <w:r>
             <w:t xml:space="preserve">    </w:t>
           </w:r>
         </w:sdtContent>
       </w:sdt>
+      <w:permEnd w:id="47063208"/>
       <w:r>
         <w:t xml:space="preserve">   </w:t>
       </w:r>
@@ -3898,6 +3859,7 @@
         <w:t>.</w:t>
       </w:r>
     </w:p>
+    <w:permStart w:id="759059702" w:edGrp="everyone"/>
     <w:p>
       <w:pPr>
         <w:pStyle w:val="Comment-Grader"/>
@@ -3912,13 +3874,13 @@
           <w15:appearance w15:val="hidden"/>
           <w:text/>
         </w:sdtPr>
-        <w:sdtEndPr/>
         <w:sdtContent>
           <w:r>
             <w:t xml:space="preserve">    </w:t>
           </w:r>
         </w:sdtContent>
       </w:sdt>
+      <w:permEnd w:id="759059702"/>
       <w:r>
         <w:t xml:space="preserve">  </w:t>
       </w:r>
@@ -3948,6 +3910,7 @@
         <w:t xml:space="preserve">  </w:t>
       </w:r>
     </w:p>
+    <w:permStart w:id="1340033691" w:edGrp="everyone"/>
     <w:p>
       <w:pPr>
         <w:pStyle w:val="Comment-Grader"/>
@@ -3962,13 +3925,13 @@
           <w15:appearance w15:val="hidden"/>
           <w:text/>
         </w:sdtPr>
-        <w:sdtEndPr/>
         <w:sdtContent>
           <w:r>
             <w:t xml:space="preserve">    </w:t>
           </w:r>
         </w:sdtContent>
       </w:sdt>
+      <w:permEnd w:id="1340033691"/>
       <w:r>
         <w:t xml:space="preserve">   </w:t>
       </w:r>
@@ -3981,6 +3944,7 @@
         <w:t xml:space="preserve">Produce a testing report. </w:t>
       </w:r>
     </w:p>
+    <w:permStart w:id="867524682" w:edGrp="everyone"/>
     <w:p>
       <w:pPr>
         <w:pStyle w:val="Comment-Grader"/>
@@ -3995,13 +3959,13 @@
           <w15:appearance w15:val="hidden"/>
           <w:text/>
         </w:sdtPr>
-        <w:sdtEndPr/>
         <w:sdtContent>
           <w:r>
             <w:t xml:space="preserve">    </w:t>
           </w:r>
         </w:sdtContent>
       </w:sdt>
+      <w:permEnd w:id="867524682"/>
       <w:r>
         <w:t xml:space="preserve">   </w:t>
       </w:r>
@@ -4025,6 +3989,7 @@
         <w:rPr>
           <w:rFonts w:cstheme="majorHAnsi"/>
         </w:rPr>
+        <w:lastRenderedPageBreak/>
         <w:t>SUPPLEMENTARY I</w:t>
       </w:r>
       <w:r>
@@ -4151,6 +4116,7 @@
         <w:t>.</w:t>
       </w:r>
     </w:p>
+    <w:permStart w:id="322599070" w:edGrp="everyone"/>
     <w:p>
       <w:pPr>
         <w:pStyle w:val="Comment-Grader"/>
@@ -4165,19 +4131,19 @@
           <w15:appearance w15:val="hidden"/>
           <w:text/>
         </w:sdtPr>
-        <w:sdtEndPr/>
         <w:sdtContent>
           <w:r>
-            <w:t xml:space="preserve"> </w:t>
+            <w:t xml:space="preserve">  </w:t>
           </w:r>
           <w:r>
             <w:t>X</w:t>
           </w:r>
           <w:r>
-            <w:t xml:space="preserve"> </w:t>
+            <w:t xml:space="preserve">  </w:t>
           </w:r>
         </w:sdtContent>
       </w:sdt>
+      <w:permEnd w:id="322599070"/>
       <w:r>
         <w:t xml:space="preserve">      </w:t>
       </w:r>
@@ -4229,6 +4195,7 @@
         <w:t>Produce a report on what you knew about the architecture of a WIS before this subject. </w:t>
       </w:r>
     </w:p>
+    <w:permStart w:id="1262108067" w:edGrp="everyone"/>
     <w:p>
       <w:pPr>
         <w:pStyle w:val="Comment-Grader"/>
@@ -4243,19 +4210,19 @@
           <w15:appearance w15:val="hidden"/>
           <w:text/>
         </w:sdtPr>
-        <w:sdtEndPr/>
         <w:sdtContent>
           <w:r>
-            <w:t xml:space="preserve"> </w:t>
+            <w:t xml:space="preserve">  </w:t>
           </w:r>
           <w:r>
             <w:t>X</w:t>
           </w:r>
           <w:r>
-            <w:t xml:space="preserve"> </w:t>
+            <w:t xml:space="preserve">  </w:t>
           </w:r>
         </w:sdtContent>
       </w:sdt>
+      <w:permEnd w:id="1262108067"/>
       <w:r>
         <w:t xml:space="preserve">   </w:t>
       </w:r>
@@ -4268,6 +4235,7 @@
         <w:t>Produce a report on what you knew about testing a WIS before this subject. </w:t>
       </w:r>
     </w:p>
+    <w:permStart w:id="2072198547" w:edGrp="everyone"/>
     <w:p>
       <w:pPr>
         <w:pStyle w:val="Comment-Grader"/>
@@ -4282,19 +4250,19 @@
           <w15:appearance w15:val="hidden"/>
           <w:text/>
         </w:sdtPr>
-        <w:sdtEndPr/>
         <w:sdtContent>
           <w:r>
-            <w:t xml:space="preserve"> </w:t>
+            <w:t xml:space="preserve">  </w:t>
           </w:r>
           <w:r>
             <w:t>X</w:t>
           </w:r>
           <w:r>
-            <w:t xml:space="preserve"> </w:t>
+            <w:t xml:space="preserve">  </w:t>
           </w:r>
         </w:sdtContent>
       </w:sdt>
+      <w:permEnd w:id="2072198547"/>
       <w:r>
         <w:t xml:space="preserve">  </w:t>
       </w:r>
@@ -4322,6 +4290,7 @@
         <w:t>, and you have your development configuration ready to work.</w:t>
       </w:r>
     </w:p>
+    <w:permStart w:id="893265149" w:edGrp="everyone"/>
     <w:p>
       <w:pPr>
         <w:pStyle w:val="Comment-Grader"/>
@@ -4336,19 +4305,19 @@
           <w15:appearance w15:val="hidden"/>
           <w:text/>
         </w:sdtPr>
-        <w:sdtEndPr/>
         <w:sdtContent>
           <w:r>
-            <w:t xml:space="preserve"> </w:t>
+            <w:t xml:space="preserve">  </w:t>
           </w:r>
           <w:r>
             <w:t>X</w:t>
           </w:r>
           <w:r>
-            <w:t xml:space="preserve"> </w:t>
+            <w:t xml:space="preserve">  </w:t>
           </w:r>
         </w:sdtContent>
       </w:sdt>
+      <w:permEnd w:id="893265149"/>
       <w:r>
         <w:t xml:space="preserve">   </w:t>
       </w:r>
@@ -4367,6 +4336,7 @@
         <w:rPr>
           <w:rFonts w:cstheme="majorHAnsi"/>
         </w:rPr>
+        <w:lastRenderedPageBreak/>
         <w:t>SUPPLEMENTARY I</w:t>
       </w:r>
       <w:r>
@@ -4440,6 +4410,7 @@
         <w:t>, which must be initialised to “EUR”, “USD”, and “GBP”. </w:t>
       </w:r>
     </w:p>
+    <w:permStart w:id="1208632185" w:edGrp="everyone"/>
     <w:p>
       <w:pPr>
         <w:pStyle w:val="Comment-Grader"/>
@@ -4454,13 +4425,13 @@
           <w15:appearance w15:val="hidden"/>
           <w:text/>
         </w:sdtPr>
-        <w:sdtEndPr/>
         <w:sdtContent>
           <w:r>
             <w:t xml:space="preserve">    </w:t>
           </w:r>
         </w:sdtContent>
       </w:sdt>
+      <w:permEnd w:id="1208632185"/>
       <w:r>
         <w:t xml:space="preserve">     </w:t>
       </w:r>
@@ -4575,6 +4546,7 @@
         <w:t>verage, minimum, maximum, and standard deviation of the number of reviews posted over the last 10 weeks.</w:t>
       </w:r>
     </w:p>
+    <w:permStart w:id="230453759" w:edGrp="everyone"/>
     <w:p>
       <w:pPr>
         <w:pStyle w:val="Comment-Grader"/>
@@ -4589,13 +4561,13 @@
           <w15:appearance w15:val="hidden"/>
           <w:text/>
         </w:sdtPr>
-        <w:sdtEndPr/>
         <w:sdtContent>
           <w:r>
             <w:t xml:space="preserve">    </w:t>
           </w:r>
         </w:sdtContent>
       </w:sdt>
+      <w:permEnd w:id="230453759"/>
       <w:r>
         <w:t xml:space="preserve">   </w:t>
       </w:r>
@@ -4703,6 +4675,7 @@
         <w:t>. </w:t>
       </w:r>
     </w:p>
+    <w:permStart w:id="732176783" w:edGrp="everyone"/>
     <w:p>
       <w:pPr>
         <w:pStyle w:val="Comment-Grader"/>
@@ -4717,13 +4690,13 @@
           <w15:appearance w15:val="hidden"/>
           <w:text/>
         </w:sdtPr>
-        <w:sdtEndPr/>
         <w:sdtContent>
           <w:r>
             <w:t xml:space="preserve">    </w:t>
           </w:r>
         </w:sdtContent>
       </w:sdt>
+      <w:permEnd w:id="732176783"/>
       <w:r>
         <w:t xml:space="preserve">    </w:t>
       </w:r>
@@ -4743,6 +4716,7 @@
         <w:rPr>
           <w:rFonts w:cstheme="majorHAnsi"/>
         </w:rPr>
+        <w:lastRenderedPageBreak/>
         <w:t>SUPPLEMENTARY I</w:t>
       </w:r>
       <w:r>
@@ -4855,6 +4829,7 @@
         <w:t>the services.</w:t>
       </w:r>
     </w:p>
+    <w:permStart w:id="1985440427" w:edGrp="everyone"/>
     <w:p>
       <w:pPr>
         <w:pStyle w:val="Comment-Grader"/>
@@ -4869,13 +4844,13 @@
           <w15:appearance w15:val="hidden"/>
           <w:text/>
         </w:sdtPr>
-        <w:sdtEndPr/>
         <w:sdtContent>
           <w:r>
             <w:t xml:space="preserve">    </w:t>
           </w:r>
         </w:sdtContent>
       </w:sdt>
+      <w:permEnd w:id="1985440427"/>
       <w:r>
         <w:t xml:space="preserve">   </w:t>
       </w:r>
@@ -4953,6 +4928,7 @@
         <w:t>This operation requires a confirmation since reviews cannot be updated or deleted.</w:t>
       </w:r>
     </w:p>
+    <w:permStart w:id="1070278833" w:edGrp="everyone"/>
     <w:p>
       <w:pPr>
         <w:pStyle w:val="Comment-Grader"/>
@@ -4967,13 +4943,13 @@
           <w15:appearance w15:val="hidden"/>
           <w:text/>
         </w:sdtPr>
-        <w:sdtEndPr/>
         <w:sdtContent>
           <w:r>
             <w:t xml:space="preserve">    </w:t>
           </w:r>
         </w:sdtContent>
       </w:sdt>
+      <w:permEnd w:id="1070278833"/>
       <w:r>
         <w:t xml:space="preserve">   </w:t>
       </w:r>
@@ -5028,6 +5004,7 @@
         <w:t>Update the system configuration. </w:t>
       </w:r>
     </w:p>
+    <w:permStart w:id="1694506261" w:edGrp="everyone"/>
     <w:p>
       <w:pPr>
         <w:pStyle w:val="Comment-Grader"/>
@@ -5042,13 +5019,13 @@
           <w15:appearance w15:val="hidden"/>
           <w:text/>
         </w:sdtPr>
-        <w:sdtEndPr/>
         <w:sdtContent>
           <w:r>
             <w:t xml:space="preserve">    </w:t>
           </w:r>
         </w:sdtContent>
       </w:sdt>
+      <w:permEnd w:id="1694506261"/>
       <w:r>
         <w:t xml:space="preserve">   </w:t>
       </w:r>
@@ -5106,6 +5083,7 @@
         <w:t xml:space="preserve">. </w:t>
       </w:r>
     </w:p>
+    <w:permStart w:id="2084703222" w:edGrp="everyone"/>
     <w:p>
       <w:pPr>
         <w:pStyle w:val="Comment-Grader"/>
@@ -5120,13 +5098,13 @@
           <w15:appearance w15:val="hidden"/>
           <w:text/>
         </w:sdtPr>
-        <w:sdtEndPr/>
         <w:sdtContent>
           <w:r>
             <w:t xml:space="preserve">    </w:t>
           </w:r>
         </w:sdtContent>
       </w:sdt>
+      <w:permEnd w:id="2084703222"/>
       <w:r>
         <w:t xml:space="preserve">   </w:t>
       </w:r>
@@ -5176,6 +5154,7 @@
         <w:t>. </w:t>
       </w:r>
     </w:p>
+    <w:permStart w:id="2120495563" w:edGrp="everyone"/>
     <w:p>
       <w:pPr>
         <w:pStyle w:val="Comment-Grader"/>
@@ -5190,13 +5169,13 @@
           <w15:appearance w15:val="hidden"/>
           <w:text/>
         </w:sdtPr>
-        <w:sdtEndPr/>
         <w:sdtContent>
           <w:r>
             <w:t xml:space="preserve">    </w:t>
           </w:r>
         </w:sdtContent>
       </w:sdt>
+      <w:permEnd w:id="2120495563"/>
       <w:r>
         <w:t xml:space="preserve">   </w:t>
       </w:r>
@@ -5237,7 +5216,11 @@
         <w:t xml:space="preserve">.  </w:t>
       </w:r>
       <w:r>
-        <w:t xml:space="preserve">Internally, all moments must be stored in GMT format.  </w:t>
+        <w:t xml:space="preserve">Internally, all </w:t>
+      </w:r>
+      <w:r>
+        <w:lastRenderedPageBreak/>
+        <w:t xml:space="preserve">moments must be stored in GMT format.  </w:t>
       </w:r>
       <w:r>
         <w:t xml:space="preserve">This requirement must be fulfilled in this and every </w:t>
@@ -5255,6 +5238,7 @@
         <w:t xml:space="preserve">. </w:t>
       </w:r>
     </w:p>
+    <w:permStart w:id="422514435" w:edGrp="everyone"/>
     <w:p>
       <w:pPr>
         <w:pStyle w:val="Comment-Grader"/>
@@ -5269,13 +5253,13 @@
           <w15:appearance w15:val="hidden"/>
           <w:text/>
         </w:sdtPr>
-        <w:sdtEndPr/>
         <w:sdtContent>
           <w:r>
             <w:t xml:space="preserve">    </w:t>
           </w:r>
         </w:sdtContent>
       </w:sdt>
+      <w:permEnd w:id="422514435"/>
     </w:p>
     <w:p>
       <w:pPr>
@@ -5348,6 +5332,7 @@
         <w:t>.</w:t>
       </w:r>
     </w:p>
+    <w:permStart w:id="433923951" w:edGrp="everyone"/>
     <w:p>
       <w:pPr>
         <w:pStyle w:val="Comment-Grader"/>
@@ -5362,13 +5347,13 @@
           <w15:appearance w15:val="hidden"/>
           <w:text/>
         </w:sdtPr>
-        <w:sdtEndPr/>
         <w:sdtContent>
           <w:r>
             <w:t xml:space="preserve">    </w:t>
           </w:r>
         </w:sdtContent>
       </w:sdt>
+      <w:permEnd w:id="433923951"/>
       <w:r>
         <w:t xml:space="preserve">     </w:t>
       </w:r>
@@ -5381,6 +5366,7 @@
         <w:pStyle w:val="Ttulo1"/>
       </w:pPr>
       <w:r>
+        <w:lastRenderedPageBreak/>
         <w:t>SUPPLEMENTARY I</w:t>
       </w:r>
       <w:r>
@@ -5502,6 +5488,7 @@
         <w:t>report on the results.</w:t>
       </w:r>
     </w:p>
+    <w:permStart w:id="1465547332" w:edGrp="everyone"/>
     <w:p>
       <w:pPr>
         <w:pStyle w:val="Comment-Grader"/>
@@ -5516,13 +5503,13 @@
           <w15:appearance w15:val="hidden"/>
           <w:text/>
         </w:sdtPr>
-        <w:sdtEndPr/>
         <w:sdtContent>
           <w:r>
             <w:t xml:space="preserve">    </w:t>
           </w:r>
         </w:sdtContent>
       </w:sdt>
+      <w:permEnd w:id="1465547332"/>
       <w:r>
         <w:t xml:space="preserve">  </w:t>
       </w:r>
@@ -5549,6 +5536,7 @@
         <w:t>Produce a lint report.</w:t>
       </w:r>
     </w:p>
+    <w:permStart w:id="2056024124" w:edGrp="everyone"/>
     <w:p>
       <w:pPr>
         <w:pStyle w:val="Comment-Grader"/>
@@ -5563,13 +5551,13 @@
           <w15:appearance w15:val="hidden"/>
           <w:text/>
         </w:sdtPr>
-        <w:sdtEndPr/>
         <w:sdtContent>
           <w:r>
             <w:t xml:space="preserve">    </w:t>
           </w:r>
         </w:sdtContent>
       </w:sdt>
+      <w:permEnd w:id="2056024124"/>
       <w:r>
         <w:t xml:space="preserve">          </w:t>
       </w:r>
@@ -5593,6 +5581,7 @@
         <w:rPr>
           <w:rFonts w:cstheme="majorHAnsi"/>
         </w:rPr>
+        <w:lastRenderedPageBreak/>
         <w:t>SUPPLEMENTARY II</w:t>
       </w:r>
       <w:r>
@@ -5736,6 +5725,7 @@
         <w:t>Produce an analysis report.</w:t>
       </w:r>
     </w:p>
+    <w:permStart w:id="358632476" w:edGrp="everyone"/>
     <w:p>
       <w:pPr>
         <w:pStyle w:val="Comment-Grader"/>
@@ -5750,19 +5740,19 @@
           <w15:appearance w15:val="hidden"/>
           <w:text/>
         </w:sdtPr>
-        <w:sdtEndPr/>
         <w:sdtContent>
           <w:r>
-            <w:t xml:space="preserve"> </w:t>
+            <w:t xml:space="preserve">  </w:t>
           </w:r>
           <w:r>
             <w:t>X</w:t>
           </w:r>
           <w:r>
-            <w:t xml:space="preserve"> </w:t>
+            <w:t xml:space="preserve">  </w:t>
           </w:r>
         </w:sdtContent>
       </w:sdt>
+      <w:permEnd w:id="358632476"/>
       <w:r>
         <w:t xml:space="preserve">   </w:t>
       </w:r>
@@ -5775,6 +5765,7 @@
         <w:t>Produce a planning and progress report.</w:t>
       </w:r>
     </w:p>
+    <w:permStart w:id="1731732844" w:edGrp="everyone"/>
     <w:p>
       <w:pPr>
         <w:pStyle w:val="Comment-Grader"/>
@@ -5789,19 +5780,19 @@
           <w15:appearance w15:val="hidden"/>
           <w:text/>
         </w:sdtPr>
-        <w:sdtEndPr/>
         <w:sdtContent>
           <w:r>
-            <w:t xml:space="preserve"> </w:t>
+            <w:t xml:space="preserve">  </w:t>
           </w:r>
           <w:r>
             <w:t>X</w:t>
           </w:r>
           <w:r>
-            <w:t xml:space="preserve"> </w:t>
+            <w:t xml:space="preserve">  </w:t>
           </w:r>
         </w:sdtContent>
       </w:sdt>
+      <w:permEnd w:id="1731732844"/>
       <w:r>
         <w:t xml:space="preserve">   </w:t>
       </w:r>
@@ -5826,6 +5817,7 @@
         <w:rPr>
           <w:rFonts w:cstheme="majorHAnsi"/>
         </w:rPr>
+        <w:lastRenderedPageBreak/>
         <w:t>SUPPLEMENTARY II</w:t>
       </w:r>
       <w:r>
@@ -6015,6 +6007,7 @@
         <w:t xml:space="preserve"> (in the past) to indicate whether the passenger is still banned or if the prohibition has been lifted. </w:t>
       </w:r>
     </w:p>
+    <w:permStart w:id="1815554783" w:edGrp="everyone"/>
     <w:p>
       <w:pPr>
         <w:pStyle w:val="Comment-Grader"/>
@@ -6029,13 +6022,13 @@
           <w15:appearance w15:val="hidden"/>
           <w:text/>
         </w:sdtPr>
-        <w:sdtEndPr/>
         <w:sdtContent>
           <w:r>
             <w:t xml:space="preserve">    </w:t>
           </w:r>
         </w:sdtContent>
       </w:sdt>
+      <w:permEnd w:id="1815554783"/>
       <w:r>
         <w:t xml:space="preserve"> </w:t>
       </w:r>
@@ -6103,6 +6096,7 @@
         <w:t>pay-per-use services!  This requirement must be fulfilled in this and every other group or individual deliverable for it to be considered satisfied. </w:t>
       </w:r>
     </w:p>
+    <w:permStart w:id="1408045569" w:edGrp="everyone"/>
     <w:p>
       <w:pPr>
         <w:pStyle w:val="Comment-Grader"/>
@@ -6117,13 +6111,13 @@
           <w15:appearance w15:val="hidden"/>
           <w:text/>
         </w:sdtPr>
-        <w:sdtEndPr/>
         <w:sdtContent>
           <w:r>
             <w:t xml:space="preserve">    </w:t>
           </w:r>
         </w:sdtContent>
       </w:sdt>
+      <w:permEnd w:id="1408045569"/>
       <w:r>
         <w:t xml:space="preserve">  </w:t>
       </w:r>
@@ -6178,6 +6172,7 @@
         <w:t>Produce an analysis report.</w:t>
       </w:r>
     </w:p>
+    <w:permStart w:id="1362912911" w:edGrp="everyone"/>
     <w:p>
       <w:pPr>
         <w:pStyle w:val="Comment-Grader"/>
@@ -6192,13 +6187,13 @@
           <w15:appearance w15:val="hidden"/>
           <w:text/>
         </w:sdtPr>
-        <w:sdtEndPr/>
         <w:sdtContent>
           <w:r>
             <w:t xml:space="preserve">    </w:t>
           </w:r>
         </w:sdtContent>
       </w:sdt>
+      <w:permEnd w:id="1362912911"/>
       <w:r>
         <w:t xml:space="preserve">   </w:t>
       </w:r>
@@ -6211,6 +6206,7 @@
         <w:t>Produce a planning and progress report.</w:t>
       </w:r>
     </w:p>
+    <w:permStart w:id="2031892606" w:edGrp="everyone"/>
     <w:p>
       <w:pPr>
         <w:pStyle w:val="Comment-Grader"/>
@@ -6225,13 +6221,13 @@
           <w15:appearance w15:val="hidden"/>
           <w:text/>
         </w:sdtPr>
-        <w:sdtEndPr/>
         <w:sdtContent>
           <w:r>
             <w:t xml:space="preserve">    </w:t>
           </w:r>
         </w:sdtContent>
       </w:sdt>
+      <w:permEnd w:id="2031892606"/>
       <w:r>
         <w:t xml:space="preserve">  </w:t>
       </w:r>
@@ -6250,6 +6246,7 @@
         <w:rPr>
           <w:rFonts w:cstheme="majorHAnsi"/>
         </w:rPr>
+        <w:lastRenderedPageBreak/>
         <w:t>SUPPLEMENTARY II</w:t>
       </w:r>
       <w:r>
@@ -6412,6 +6409,7 @@
         <w:t>.</w:t>
       </w:r>
     </w:p>
+    <w:permStart w:id="991234116" w:edGrp="everyone"/>
     <w:p>
       <w:pPr>
         <w:pStyle w:val="Comment-Grader"/>
@@ -6426,13 +6424,13 @@
           <w15:appearance w15:val="hidden"/>
           <w:text/>
         </w:sdtPr>
-        <w:sdtEndPr/>
         <w:sdtContent>
           <w:r>
             <w:t xml:space="preserve">    </w:t>
           </w:r>
         </w:sdtContent>
       </w:sdt>
+      <w:permEnd w:id="991234116"/>
       <w:r>
         <w:t xml:space="preserve">   </w:t>
       </w:r>
@@ -6489,6 +6487,7 @@
         <w:t>.</w:t>
       </w:r>
     </w:p>
+    <w:permStart w:id="745096751" w:edGrp="everyone"/>
     <w:p>
       <w:pPr>
         <w:pStyle w:val="Comment-Grader"/>
@@ -6503,13 +6502,13 @@
           <w15:appearance w15:val="hidden"/>
           <w:text/>
         </w:sdtPr>
-        <w:sdtEndPr/>
         <w:sdtContent>
           <w:r>
             <w:t xml:space="preserve">    </w:t>
           </w:r>
         </w:sdtContent>
       </w:sdt>
+      <w:permEnd w:id="745096751"/>
       <w:r>
         <w:t xml:space="preserve">   </w:t>
       </w:r>
@@ -6945,6 +6944,7 @@
         <w:t>group or individual deliverables for it to be considered valid.</w:t>
       </w:r>
     </w:p>
+    <w:permStart w:id="361393539" w:edGrp="everyone"/>
     <w:p>
       <w:pPr>
         <w:pStyle w:val="Comment-Grader"/>
@@ -6959,13 +6959,13 @@
           <w15:appearance w15:val="hidden"/>
           <w:text/>
         </w:sdtPr>
-        <w:sdtEndPr/>
         <w:sdtContent>
           <w:r>
             <w:t xml:space="preserve">    </w:t>
           </w:r>
         </w:sdtContent>
       </w:sdt>
+      <w:permEnd w:id="361393539"/>
       <w:r>
         <w:t xml:space="preserve">  </w:t>
       </w:r>
@@ -6981,6 +6981,7 @@
         <w:rPr>
           <w:rFonts w:cstheme="majorHAnsi"/>
         </w:rPr>
+        <w:lastRenderedPageBreak/>
         <w:t>Testing requirements </w:t>
       </w:r>
     </w:p>
@@ -7017,6 +7018,7 @@
         <w:t>Produce an analysis report.</w:t>
       </w:r>
     </w:p>
+    <w:permStart w:id="833295285" w:edGrp="everyone"/>
     <w:p>
       <w:pPr>
         <w:pStyle w:val="Comment-Grader"/>
@@ -7031,13 +7033,13 @@
           <w15:appearance w15:val="hidden"/>
           <w:text/>
         </w:sdtPr>
-        <w:sdtEndPr/>
         <w:sdtContent>
           <w:r>
             <w:t xml:space="preserve">    </w:t>
           </w:r>
         </w:sdtContent>
       </w:sdt>
+      <w:permEnd w:id="833295285"/>
       <w:r>
         <w:t xml:space="preserve">   </w:t>
       </w:r>
@@ -7050,6 +7052,7 @@
         <w:t>Produce a planning and progress report.</w:t>
       </w:r>
     </w:p>
+    <w:permStart w:id="1514348030" w:edGrp="everyone"/>
     <w:p>
       <w:pPr>
         <w:pStyle w:val="Comment-Grader"/>
@@ -7064,13 +7067,13 @@
           <w15:appearance w15:val="hidden"/>
           <w:text/>
         </w:sdtPr>
-        <w:sdtEndPr/>
         <w:sdtContent>
           <w:r>
             <w:t xml:space="preserve">    </w:t>
           </w:r>
         </w:sdtContent>
       </w:sdt>
+      <w:permEnd w:id="1514348030"/>
       <w:r>
         <w:t xml:space="preserve">     </w:t>
       </w:r>
@@ -7092,6 +7095,7 @@
         <w:rPr>
           <w:rFonts w:cstheme="majorHAnsi"/>
         </w:rPr>
+        <w:lastRenderedPageBreak/>
         <w:t>SUPPLEMENTARY II</w:t>
       </w:r>
       <w:r>
@@ -7222,6 +7226,7 @@
         <w:t>is properly mocked.</w:t>
       </w:r>
     </w:p>
+    <w:permStart w:id="2092566320" w:edGrp="everyone"/>
     <w:p>
       <w:pPr>
         <w:pStyle w:val="Comment-Grader"/>
@@ -7236,13 +7241,13 @@
           <w15:appearance w15:val="hidden"/>
           <w:text/>
         </w:sdtPr>
-        <w:sdtEndPr/>
         <w:sdtContent>
           <w:r>
             <w:t xml:space="preserve">    </w:t>
           </w:r>
         </w:sdtContent>
       </w:sdt>
+      <w:permEnd w:id="2092566320"/>
       <w:r>
         <w:t xml:space="preserve">  </w:t>
       </w:r>
@@ -7269,6 +7274,7 @@
         <w:t>Produce an analysis report.</w:t>
       </w:r>
     </w:p>
+    <w:permStart w:id="1306342161" w:edGrp="everyone"/>
     <w:p>
       <w:pPr>
         <w:pStyle w:val="Comment-Grader"/>
@@ -7283,13 +7289,13 @@
           <w15:appearance w15:val="hidden"/>
           <w:text/>
         </w:sdtPr>
-        <w:sdtEndPr/>
         <w:sdtContent>
           <w:r>
             <w:t xml:space="preserve">    </w:t>
           </w:r>
         </w:sdtContent>
       </w:sdt>
+      <w:permEnd w:id="1306342161"/>
       <w:r>
         <w:t xml:space="preserve">     </w:t>
       </w:r>
@@ -7302,6 +7308,7 @@
         <w:t>Produce a planning and progress report.</w:t>
       </w:r>
     </w:p>
+    <w:permStart w:id="1978161967" w:edGrp="everyone"/>
     <w:p>
       <w:pPr>
         <w:pStyle w:val="Comment-Grader"/>
@@ -7316,13 +7323,13 @@
           <w15:appearance w15:val="hidden"/>
           <w:text/>
         </w:sdtPr>
-        <w:sdtEndPr/>
         <w:sdtContent>
           <w:r>
             <w:t xml:space="preserve">    </w:t>
           </w:r>
         </w:sdtContent>
       </w:sdt>
+      <w:permEnd w:id="1978161967"/>
       <w:r>
         <w:t xml:space="preserve">      </w:t>
       </w:r>
@@ -11042,7 +11049,6 @@
     <w:rsid w:val="00175D09"/>
     <w:rsid w:val="00185460"/>
     <w:rsid w:val="001942D6"/>
-    <w:rsid w:val="001A7568"/>
     <w:rsid w:val="001C5FFF"/>
     <w:rsid w:val="00260AAC"/>
     <w:rsid w:val="00336824"/>
@@ -11056,8 +11062,8 @@
     <w:rsid w:val="00455663"/>
     <w:rsid w:val="004B6C76"/>
     <w:rsid w:val="004C0766"/>
-    <w:rsid w:val="004D267C"/>
     <w:rsid w:val="004E7F77"/>
+    <w:rsid w:val="00514556"/>
     <w:rsid w:val="00562343"/>
     <w:rsid w:val="005640FA"/>
     <w:rsid w:val="005B3798"/>
@@ -11070,7 +11076,6 @@
     <w:rsid w:val="006B2BEC"/>
     <w:rsid w:val="006F209A"/>
     <w:rsid w:val="00765401"/>
-    <w:rsid w:val="0078075D"/>
     <w:rsid w:val="00790E22"/>
     <w:rsid w:val="00802250"/>
     <w:rsid w:val="0082287A"/>
@@ -11080,7 +11085,6 @@
     <w:rsid w:val="0093034B"/>
     <w:rsid w:val="00946AA5"/>
     <w:rsid w:val="00953D97"/>
-    <w:rsid w:val="009E041C"/>
     <w:rsid w:val="009F61B1"/>
     <w:rsid w:val="00A011E1"/>
     <w:rsid w:val="00A04483"/>
@@ -11088,23 +11092,20 @@
     <w:rsid w:val="00A222AC"/>
     <w:rsid w:val="00A73E76"/>
     <w:rsid w:val="00AC1FAB"/>
-    <w:rsid w:val="00B11BB3"/>
     <w:rsid w:val="00B55352"/>
     <w:rsid w:val="00BB0EAB"/>
     <w:rsid w:val="00C17266"/>
     <w:rsid w:val="00C63AB0"/>
     <w:rsid w:val="00C9535D"/>
-    <w:rsid w:val="00CC452E"/>
     <w:rsid w:val="00CC69E2"/>
-    <w:rsid w:val="00CE568A"/>
     <w:rsid w:val="00CE5869"/>
     <w:rsid w:val="00D72CB9"/>
     <w:rsid w:val="00D86553"/>
     <w:rsid w:val="00D9098F"/>
     <w:rsid w:val="00E25325"/>
     <w:rsid w:val="00E869EA"/>
+    <w:rsid w:val="00E87759"/>
     <w:rsid w:val="00E87F32"/>
-    <w:rsid w:val="00E919D6"/>
     <w:rsid w:val="00E9745E"/>
     <w:rsid w:val="00EB4EB9"/>
     <w:rsid w:val="00F3606D"/>

</xml_diff>

<commit_message>
docs: completar word requisitos individual y grupal (#47)
</commit_message>
<xml_diff>
--- a/reports/Group/00 - Requirements - Group.docx
+++ b/reports/Group/00 - Requirements - Group.docx
@@ -567,24 +567,28 @@
                 <w:text/>
               </w:sdtPr>
               <w:sdtContent>
-                <w:r>
-                  <w:rPr>
-                    <w:rFonts w:asciiTheme="majorHAnsi" w:hAnsiTheme="majorHAnsi" w:cstheme="majorBidi"/>
-                  </w:rPr>
-                  <w:t xml:space="preserve">Masked </w:t>
-                </w:r>
-                <w:r>
-                  <w:rPr>
-                    <w:rFonts w:asciiTheme="majorHAnsi" w:hAnsiTheme="majorHAnsi" w:cstheme="majorBidi"/>
-                  </w:rPr>
-                  <w:t xml:space="preserve">ID </w:t>
-                </w:r>
-                <w:r>
-                  <w:rPr>
-                    <w:rFonts w:asciiTheme="majorHAnsi" w:hAnsiTheme="majorHAnsi" w:cstheme="majorBidi"/>
-                  </w:rPr>
-                  <w:t>number</w:t>
-                </w:r>
+                <w:sdt>
+                  <w:sdtPr>
+                    <w:rPr>
+                      <w:rFonts w:asciiTheme="majorHAnsi" w:hAnsiTheme="majorHAnsi" w:cstheme="majorBidi"/>
+                    </w:rPr>
+                    <w:tag w:val="ID2"/>
+                    <w:id w:val="-17084364"/>
+                    <w:placeholder>
+                      <w:docPart w:val="18864B70C9A146D388DD93371A343038"/>
+                    </w:placeholder>
+                    <w15:appearance w15:val="hidden"/>
+                    <w:text/>
+                  </w:sdtPr>
+                  <w:sdtContent>
+                    <w:r>
+                      <w:rPr>
+                        <w:rFonts w:asciiTheme="majorHAnsi" w:hAnsiTheme="majorHAnsi" w:cstheme="majorBidi"/>
+                      </w:rPr>
+                      <w:t>53**5*2**</w:t>
+                    </w:r>
+                  </w:sdtContent>
+                </w:sdt>
               </w:sdtContent>
             </w:sdt>
           </w:p>
@@ -637,7 +641,21 @@
                   <w:rPr>
                     <w:rFonts w:asciiTheme="majorHAnsi" w:hAnsiTheme="majorHAnsi" w:cstheme="majorHAnsi"/>
                   </w:rPr>
-                  <w:t xml:space="preserve"> uvus  </w:t>
+                  <w:t xml:space="preserve"> </w:t>
+                </w:r>
+                <w:proofErr w:type="spellStart"/>
+                <w:r>
+                  <w:rPr>
+                    <w:rFonts w:asciiTheme="majorHAnsi" w:hAnsiTheme="majorHAnsi" w:cstheme="majorHAnsi"/>
+                  </w:rPr>
+                  <w:t>pabolimor</w:t>
+                </w:r>
+                <w:proofErr w:type="spellEnd"/>
+                <w:r>
+                  <w:rPr>
+                    <w:rFonts w:asciiTheme="majorHAnsi" w:hAnsiTheme="majorHAnsi" w:cstheme="majorHAnsi"/>
+                  </w:rPr>
+                  <w:t xml:space="preserve">  </w:t>
                 </w:r>
               </w:sdtContent>
             </w:sdt>
@@ -689,7 +707,13 @@
                   <w:rPr>
                     <w:rFonts w:asciiTheme="majorHAnsi" w:hAnsiTheme="majorHAnsi" w:cstheme="majorHAnsi"/>
                   </w:rPr>
-                  <w:t xml:space="preserve"> Surnames, Name  </w:t>
+                  <w:t>Olivencia Moreno, Pablo</w:t>
+                </w:r>
+                <w:r>
+                  <w:rPr>
+                    <w:rFonts w:asciiTheme="majorHAnsi" w:hAnsiTheme="majorHAnsi" w:cstheme="majorHAnsi"/>
+                  </w:rPr>
+                  <w:t xml:space="preserve"> </w:t>
                 </w:r>
               </w:sdtContent>
             </w:sdt>
@@ -737,11 +761,25 @@
                 <w:text/>
               </w:sdtPr>
               <w:sdtContent>
+                <w:proofErr w:type="spellStart"/>
                 <w:r>
                   <w:rPr>
                     <w:rFonts w:asciiTheme="majorHAnsi" w:hAnsiTheme="majorHAnsi" w:cstheme="majorHAnsi"/>
                   </w:rPr>
-                  <w:t xml:space="preserve"> role1, role2, role3  </w:t>
+                  <w:t>Desarrollador</w:t>
+                </w:r>
+                <w:proofErr w:type="spellEnd"/>
+                <w:r>
+                  <w:rPr>
+                    <w:rFonts w:asciiTheme="majorHAnsi" w:hAnsiTheme="majorHAnsi" w:cstheme="majorHAnsi"/>
+                  </w:rPr>
+                  <w:t>, Tester</w:t>
+                </w:r>
+                <w:r>
+                  <w:rPr>
+                    <w:rFonts w:asciiTheme="majorHAnsi" w:hAnsiTheme="majorHAnsi" w:cstheme="majorHAnsi"/>
+                  </w:rPr>
+                  <w:t xml:space="preserve">  </w:t>
                 </w:r>
               </w:sdtContent>
             </w:sdt>
@@ -10917,6 +10955,35 @@
         </w:p>
       </w:docPartBody>
     </w:docPart>
+    <w:docPart>
+      <w:docPartPr>
+        <w:name w:val="18864B70C9A146D388DD93371A343038"/>
+        <w:category>
+          <w:name w:val="General"/>
+          <w:gallery w:val="placeholder"/>
+        </w:category>
+        <w:types>
+          <w:type w:val="bbPlcHdr"/>
+        </w:types>
+        <w:behaviors>
+          <w:behavior w:val="content"/>
+        </w:behaviors>
+        <w:guid w:val="{F9E32546-2741-45BA-BCD2-78E2090587BF}"/>
+      </w:docPartPr>
+      <w:docPartBody>
+        <w:p>
+          <w:pPr>
+            <w:pStyle w:val="18864B70C9A146D388DD93371A343038"/>
+          </w:pPr>
+          <w:r>
+            <w:rPr>
+              <w:rStyle w:val="Textodelmarcadordeposicin"/>
+            </w:rPr>
+            <w:t>Haga clic o pulse aquí para escribir texto.</w:t>
+          </w:r>
+        </w:p>
+      </w:docPartBody>
+    </w:docPart>
   </w:docParts>
 </w:glossaryDocument>
 </file>
@@ -11051,6 +11118,7 @@
     <w:rsid w:val="001942D6"/>
     <w:rsid w:val="001C5FFF"/>
     <w:rsid w:val="00260AAC"/>
+    <w:rsid w:val="002D2620"/>
     <w:rsid w:val="00336824"/>
     <w:rsid w:val="00364D10"/>
     <w:rsid w:val="003B5C99"/>
@@ -11062,6 +11130,7 @@
     <w:rsid w:val="00455663"/>
     <w:rsid w:val="004B6C76"/>
     <w:rsid w:val="004C0766"/>
+    <w:rsid w:val="004E7EDE"/>
     <w:rsid w:val="004E7F77"/>
     <w:rsid w:val="00514556"/>
     <w:rsid w:val="00562343"/>
@@ -11078,6 +11147,7 @@
     <w:rsid w:val="00765401"/>
     <w:rsid w:val="00790E22"/>
     <w:rsid w:val="00802250"/>
+    <w:rsid w:val="00806FE5"/>
     <w:rsid w:val="0082287A"/>
     <w:rsid w:val="008B1087"/>
     <w:rsid w:val="008B2B2C"/>
@@ -11568,7 +11638,7 @@
     <w:basedOn w:val="Fuentedeprrafopredeter"/>
     <w:uiPriority w:val="99"/>
     <w:semiHidden/>
-    <w:rsid w:val="00175D09"/>
+    <w:rsid w:val="00806FE5"/>
     <w:rPr>
       <w:color w:val="808080"/>
     </w:rPr>
@@ -12401,6 +12471,17 @@
       <w:sz w:val="24"/>
       <w:szCs w:val="24"/>
       <w:lang w:val="en-GB" w:eastAsia="en-GB"/>
+    </w:rPr>
+  </w:style>
+  <w:style w:type="paragraph" w:customStyle="1" w:styleId="18864B70C9A146D388DD93371A343038">
+    <w:name w:val="18864B70C9A146D388DD93371A343038"/>
+    <w:rsid w:val="00806FE5"/>
+    <w:pPr>
+      <w:spacing w:line="278" w:lineRule="auto"/>
+    </w:pPr>
+    <w:rPr>
+      <w:sz w:val="24"/>
+      <w:szCs w:val="24"/>
     </w:rPr>
   </w:style>
 </w:styles>

</xml_diff>

<commit_message>
Tarea 029: Revisar el entregable grupal/R1(#67)
</commit_message>
<xml_diff>
--- a/reports/Group/00 - Requirements - Group.docx
+++ b/reports/Group/00 - Requirements - Group.docx
@@ -148,7 +148,25 @@
                   <w:rPr>
                     <w:rFonts w:asciiTheme="majorHAnsi" w:hAnsiTheme="majorHAnsi" w:cstheme="majorHAnsi"/>
                   </w:rPr>
-                  <w:t>0.120</w:t>
+                  <w:t>1</w:t>
+                </w:r>
+                <w:r>
+                  <w:rPr>
+                    <w:rFonts w:asciiTheme="majorHAnsi" w:hAnsiTheme="majorHAnsi" w:cstheme="majorHAnsi"/>
+                  </w:rPr>
+                  <w:t>.</w:t>
+                </w:r>
+                <w:r>
+                  <w:rPr>
+                    <w:rFonts w:asciiTheme="majorHAnsi" w:hAnsiTheme="majorHAnsi" w:cstheme="majorHAnsi"/>
+                  </w:rPr>
+                  <w:t>0</w:t>
+                </w:r>
+                <w:r>
+                  <w:rPr>
+                    <w:rFonts w:asciiTheme="majorHAnsi" w:hAnsiTheme="majorHAnsi" w:cstheme="majorHAnsi"/>
+                  </w:rPr>
+                  <w:t>20</w:t>
                 </w:r>
                 <w:r>
                   <w:rPr>
@@ -206,6 +224,7 @@
               <w:sdtPr>
                 <w:rPr>
                   <w:rFonts w:asciiTheme="majorHAnsi" w:hAnsiTheme="majorHAnsi" w:cstheme="majorHAnsi"/>
+                  <w:u w:val="single"/>
                 </w:rPr>
                 <w:tag w:val="Repository"/>
                 <w:id w:val="46497162"/>
@@ -219,14 +238,9 @@
                 <w:r>
                   <w:rPr>
                     <w:rFonts w:asciiTheme="majorHAnsi" w:hAnsiTheme="majorHAnsi" w:cstheme="majorHAnsi"/>
+                    <w:u w:val="single"/>
                   </w:rPr>
-                  <w:t xml:space="preserve"> </w:t>
-                </w:r>
-                <w:r>
-                  <w:rPr>
-                    <w:rFonts w:asciiTheme="majorHAnsi" w:hAnsiTheme="majorHAnsi" w:cstheme="majorHAnsi"/>
-                  </w:rPr>
-                  <w:t>https://github.com/PDJ6975/Acme-ANS-D01-25.1.0</w:t>
+                  <w:t xml:space="preserve"> https://github.com/PDJ6975/Acme-ANS-D01-25.1.0</w:t>
                 </w:r>
               </w:sdtContent>
             </w:sdt>
@@ -567,28 +581,12 @@
                 <w:text/>
               </w:sdtPr>
               <w:sdtContent>
-                <w:sdt>
-                  <w:sdtPr>
-                    <w:rPr>
-                      <w:rFonts w:asciiTheme="majorHAnsi" w:hAnsiTheme="majorHAnsi" w:cstheme="majorBidi"/>
-                    </w:rPr>
-                    <w:tag w:val="ID2"/>
-                    <w:id w:val="-17084364"/>
-                    <w:placeholder>
-                      <w:docPart w:val="18864B70C9A146D388DD93371A343038"/>
-                    </w:placeholder>
-                    <w15:appearance w15:val="hidden"/>
-                    <w:text/>
-                  </w:sdtPr>
-                  <w:sdtContent>
-                    <w:r>
-                      <w:rPr>
-                        <w:rFonts w:asciiTheme="majorHAnsi" w:hAnsiTheme="majorHAnsi" w:cstheme="majorBidi"/>
-                      </w:rPr>
-                      <w:t>53**5*2**</w:t>
-                    </w:r>
-                  </w:sdtContent>
-                </w:sdt>
+                <w:r>
+                  <w:rPr>
+                    <w:rFonts w:asciiTheme="majorHAnsi" w:hAnsiTheme="majorHAnsi" w:cstheme="majorBidi"/>
+                  </w:rPr>
+                  <w:t>53**5*2**</w:t>
+                </w:r>
               </w:sdtContent>
             </w:sdt>
           </w:p>
@@ -651,12 +649,6 @@
                   <w:t>pabolimor</w:t>
                 </w:r>
                 <w:proofErr w:type="spellEnd"/>
-                <w:r>
-                  <w:rPr>
-                    <w:rFonts w:asciiTheme="majorHAnsi" w:hAnsiTheme="majorHAnsi" w:cstheme="majorHAnsi"/>
-                  </w:rPr>
-                  <w:t xml:space="preserve">  </w:t>
-                </w:r>
               </w:sdtContent>
             </w:sdt>
             <w:permEnd w:id="554395221"/>
@@ -707,13 +699,13 @@
                   <w:rPr>
                     <w:rFonts w:asciiTheme="majorHAnsi" w:hAnsiTheme="majorHAnsi" w:cstheme="majorHAnsi"/>
                   </w:rPr>
-                  <w:t>Olivencia Moreno, Pablo</w:t>
+                  <w:t xml:space="preserve"> </w:t>
                 </w:r>
                 <w:r>
                   <w:rPr>
                     <w:rFonts w:asciiTheme="majorHAnsi" w:hAnsiTheme="majorHAnsi" w:cstheme="majorHAnsi"/>
                   </w:rPr>
-                  <w:t xml:space="preserve"> </w:t>
+                  <w:t>Olivencia Moreno, Pablo</w:t>
                 </w:r>
               </w:sdtContent>
             </w:sdt>
@@ -761,6 +753,12 @@
                 <w:text/>
               </w:sdtPr>
               <w:sdtContent>
+                <w:r>
+                  <w:rPr>
+                    <w:rFonts w:asciiTheme="majorHAnsi" w:hAnsiTheme="majorHAnsi" w:cstheme="majorHAnsi"/>
+                  </w:rPr>
+                  <w:t xml:space="preserve"> </w:t>
+                </w:r>
                 <w:proofErr w:type="spellStart"/>
                 <w:r>
                   <w:rPr>
@@ -773,8 +771,16 @@
                   <w:rPr>
                     <w:rFonts w:asciiTheme="majorHAnsi" w:hAnsiTheme="majorHAnsi" w:cstheme="majorHAnsi"/>
                   </w:rPr>
-                  <w:t>, Tester</w:t>
+                  <w:t xml:space="preserve">, Tester, </w:t>
                 </w:r>
+                <w:proofErr w:type="spellStart"/>
+                <w:r>
+                  <w:rPr>
+                    <w:rFonts w:asciiTheme="majorHAnsi" w:hAnsiTheme="majorHAnsi" w:cstheme="majorHAnsi"/>
+                  </w:rPr>
+                  <w:t>Analista</w:t>
+                </w:r>
+                <w:proofErr w:type="spellEnd"/>
                 <w:r>
                   <w:rPr>
                     <w:rFonts w:asciiTheme="majorHAnsi" w:hAnsiTheme="majorHAnsi" w:cstheme="majorHAnsi"/>
@@ -1117,19 +1123,13 @@
                   <w:rPr>
                     <w:rFonts w:asciiTheme="majorHAnsi" w:hAnsiTheme="majorHAnsi" w:cstheme="majorBidi"/>
                   </w:rPr>
-                  <w:t xml:space="preserve"> Masked </w:t>
+                  <w:t xml:space="preserve"> </w:t>
                 </w:r>
                 <w:r>
                   <w:rPr>
                     <w:rFonts w:asciiTheme="majorHAnsi" w:hAnsiTheme="majorHAnsi" w:cstheme="majorBidi"/>
                   </w:rPr>
-                  <w:t xml:space="preserve">ID </w:t>
-                </w:r>
-                <w:r>
-                  <w:rPr>
-                    <w:rFonts w:asciiTheme="majorHAnsi" w:hAnsiTheme="majorHAnsi" w:cstheme="majorBidi"/>
-                  </w:rPr>
-                  <w:t>number</w:t>
+                  <w:t>Y0**7*6**</w:t>
                 </w:r>
               </w:sdtContent>
             </w:sdt>
@@ -1183,7 +1183,19 @@
                   <w:rPr>
                     <w:rFonts w:asciiTheme="majorHAnsi" w:hAnsiTheme="majorHAnsi" w:cstheme="majorHAnsi"/>
                   </w:rPr>
-                  <w:t xml:space="preserve"> uvus  </w:t>
+                  <w:t xml:space="preserve"> </w:t>
+                </w:r>
+                <w:r>
+                  <w:rPr>
+                    <w:rFonts w:asciiTheme="majorHAnsi" w:hAnsiTheme="majorHAnsi" w:cstheme="majorHAnsi"/>
+                  </w:rPr>
+                  <w:t>VXN8675</w:t>
+                </w:r>
+                <w:r>
+                  <w:rPr>
+                    <w:rFonts w:asciiTheme="majorHAnsi" w:hAnsiTheme="majorHAnsi" w:cstheme="majorHAnsi"/>
+                  </w:rPr>
+                  <w:t xml:space="preserve">  </w:t>
                 </w:r>
               </w:sdtContent>
             </w:sdt>
@@ -1235,7 +1247,19 @@
                   <w:rPr>
                     <w:rFonts w:asciiTheme="majorHAnsi" w:hAnsiTheme="majorHAnsi" w:cstheme="majorHAnsi"/>
                   </w:rPr>
-                  <w:t xml:space="preserve"> Surnames, Name  </w:t>
+                  <w:t xml:space="preserve"> </w:t>
+                </w:r>
+                <w:r>
+                  <w:rPr>
+                    <w:rFonts w:asciiTheme="majorHAnsi" w:hAnsiTheme="majorHAnsi" w:cstheme="majorHAnsi"/>
+                  </w:rPr>
+                  <w:t>Hu, Jianwu</w:t>
+                </w:r>
+                <w:r>
+                  <w:rPr>
+                    <w:rFonts w:asciiTheme="majorHAnsi" w:hAnsiTheme="majorHAnsi" w:cstheme="majorHAnsi"/>
+                  </w:rPr>
+                  <w:t xml:space="preserve">  </w:t>
                 </w:r>
               </w:sdtContent>
             </w:sdt>
@@ -1273,6 +1297,7 @@
               <w:sdtPr>
                 <w:rPr>
                   <w:rFonts w:asciiTheme="majorHAnsi" w:hAnsiTheme="majorHAnsi" w:cstheme="majorHAnsi"/>
+                  <w:lang w:val="es-ES"/>
                 </w:rPr>
                 <w:tag w:val="Roles4"/>
                 <w:id w:val="1414657434"/>
@@ -1286,8 +1311,32 @@
                 <w:r>
                   <w:rPr>
                     <w:rFonts w:asciiTheme="majorHAnsi" w:hAnsiTheme="majorHAnsi" w:cstheme="majorHAnsi"/>
+                    <w:lang w:val="es-ES"/>
                   </w:rPr>
-                  <w:t xml:space="preserve"> role1, role2, role3  </w:t>
+                  <w:t xml:space="preserve"> Analista</w:t>
+                </w:r>
+                <w:r>
+                  <w:rPr>
+                    <w:rFonts w:asciiTheme="majorHAnsi" w:hAnsiTheme="majorHAnsi" w:cstheme="majorHAnsi"/>
+                    <w:lang w:val="es-ES"/>
+                  </w:rPr>
+                  <w:t xml:space="preserve">, </w:t>
+                </w:r>
+                <w:proofErr w:type="spellStart"/>
+                <w:r>
+                  <w:rPr>
+                    <w:rFonts w:asciiTheme="majorHAnsi" w:hAnsiTheme="majorHAnsi" w:cstheme="majorHAnsi"/>
+                    <w:lang w:val="es-ES"/>
+                  </w:rPr>
+                  <w:t>Tester</w:t>
+                </w:r>
+                <w:proofErr w:type="spellEnd"/>
+                <w:r>
+                  <w:rPr>
+                    <w:rFonts w:asciiTheme="majorHAnsi" w:hAnsiTheme="majorHAnsi" w:cstheme="majorHAnsi"/>
+                    <w:lang w:val="es-ES"/>
+                  </w:rPr>
+                  <w:t xml:space="preserve"> </w:t>
                 </w:r>
               </w:sdtContent>
             </w:sdt>
@@ -1545,14 +1594,14 @@
                     <w:rFonts w:asciiTheme="majorHAnsi" w:hAnsiTheme="majorHAnsi" w:cstheme="majorHAnsi"/>
                     <w:lang w:val="es-ES"/>
                   </w:rPr>
-                  <w:t>Operador</w:t>
+                  <w:t>Operador, Analista</w:t>
                 </w:r>
                 <w:r>
                   <w:rPr>
                     <w:rFonts w:asciiTheme="majorHAnsi" w:hAnsiTheme="majorHAnsi" w:cstheme="majorHAnsi"/>
                     <w:lang w:val="es-ES"/>
                   </w:rPr>
-                  <w:t xml:space="preserve">  </w:t>
+                  <w:t xml:space="preserve"> </w:t>
                 </w:r>
               </w:sdtContent>
             </w:sdt>
@@ -10955,35 +11004,6 @@
         </w:p>
       </w:docPartBody>
     </w:docPart>
-    <w:docPart>
-      <w:docPartPr>
-        <w:name w:val="18864B70C9A146D388DD93371A343038"/>
-        <w:category>
-          <w:name w:val="General"/>
-          <w:gallery w:val="placeholder"/>
-        </w:category>
-        <w:types>
-          <w:type w:val="bbPlcHdr"/>
-        </w:types>
-        <w:behaviors>
-          <w:behavior w:val="content"/>
-        </w:behaviors>
-        <w:guid w:val="{F9E32546-2741-45BA-BCD2-78E2090587BF}"/>
-      </w:docPartPr>
-      <w:docPartBody>
-        <w:p>
-          <w:pPr>
-            <w:pStyle w:val="18864B70C9A146D388DD93371A343038"/>
-          </w:pPr>
-          <w:r>
-            <w:rPr>
-              <w:rStyle w:val="Textodelmarcadordeposicin"/>
-            </w:rPr>
-            <w:t>Haga clic o pulse aquí para escribir texto.</w:t>
-          </w:r>
-        </w:p>
-      </w:docPartBody>
-    </w:docPart>
   </w:docParts>
 </w:glossaryDocument>
 </file>
@@ -11117,8 +11137,8 @@
     <w:rsid w:val="00185460"/>
     <w:rsid w:val="001942D6"/>
     <w:rsid w:val="001C5FFF"/>
+    <w:rsid w:val="001F1310"/>
     <w:rsid w:val="00260AAC"/>
-    <w:rsid w:val="002D2620"/>
     <w:rsid w:val="00336824"/>
     <w:rsid w:val="00364D10"/>
     <w:rsid w:val="003B5C99"/>
@@ -11130,7 +11150,6 @@
     <w:rsid w:val="00455663"/>
     <w:rsid w:val="004B6C76"/>
     <w:rsid w:val="004C0766"/>
-    <w:rsid w:val="004E7EDE"/>
     <w:rsid w:val="004E7F77"/>
     <w:rsid w:val="00514556"/>
     <w:rsid w:val="00562343"/>
@@ -11146,8 +11165,9 @@
     <w:rsid w:val="006F209A"/>
     <w:rsid w:val="00765401"/>
     <w:rsid w:val="00790E22"/>
+    <w:rsid w:val="007B456F"/>
+    <w:rsid w:val="007F33D9"/>
     <w:rsid w:val="00802250"/>
-    <w:rsid w:val="00806FE5"/>
     <w:rsid w:val="0082287A"/>
     <w:rsid w:val="008B1087"/>
     <w:rsid w:val="008B2B2C"/>
@@ -11166,6 +11186,7 @@
     <w:rsid w:val="00BB0EAB"/>
     <w:rsid w:val="00C17266"/>
     <w:rsid w:val="00C63AB0"/>
+    <w:rsid w:val="00C74F0F"/>
     <w:rsid w:val="00C9535D"/>
     <w:rsid w:val="00CC69E2"/>
     <w:rsid w:val="00CE5869"/>
@@ -11638,7 +11659,7 @@
     <w:basedOn w:val="Fuentedeprrafopredeter"/>
     <w:uiPriority w:val="99"/>
     <w:semiHidden/>
-    <w:rsid w:val="00806FE5"/>
+    <w:rsid w:val="00175D09"/>
     <w:rPr>
       <w:color w:val="808080"/>
     </w:rPr>
@@ -12471,17 +12492,6 @@
       <w:sz w:val="24"/>
       <w:szCs w:val="24"/>
       <w:lang w:val="en-GB" w:eastAsia="en-GB"/>
-    </w:rPr>
-  </w:style>
-  <w:style w:type="paragraph" w:customStyle="1" w:styleId="18864B70C9A146D388DD93371A343038">
-    <w:name w:val="18864B70C9A146D388DD93371A343038"/>
-    <w:rsid w:val="00806FE5"/>
-    <w:pPr>
-      <w:spacing w:line="278" w:lineRule="auto"/>
-    </w:pPr>
-    <w:rPr>
-      <w:sz w:val="24"/>
-      <w:szCs w:val="24"/>
     </w:rPr>
   </w:style>
 </w:styles>

</xml_diff>

<commit_message>
Tarea 029: Revisar el entregable grupal/R1 (#67)
</commit_message>
<xml_diff>
--- a/reports/Group/00 - Requirements - Group.docx
+++ b/reports/Group/00 - Requirements - Group.docx
@@ -1338,6 +1338,13 @@
                   </w:rPr>
                   <w:t xml:space="preserve"> </w:t>
                 </w:r>
+                <w:r>
+                  <w:rPr>
+                    <w:rFonts w:asciiTheme="majorHAnsi" w:hAnsiTheme="majorHAnsi" w:cstheme="majorHAnsi"/>
+                    <w:lang w:val="es-ES"/>
+                  </w:rPr>
+                  <w:t xml:space="preserve"> </w:t>
+                </w:r>
               </w:sdtContent>
             </w:sdt>
             <w:permEnd w:id="1487353257"/>
@@ -11182,7 +11189,9 @@
     <w:rsid w:val="00A222AC"/>
     <w:rsid w:val="00A73E76"/>
     <w:rsid w:val="00AC1FAB"/>
+    <w:rsid w:val="00B472E1"/>
     <w:rsid w:val="00B55352"/>
+    <w:rsid w:val="00B80AC8"/>
     <w:rsid w:val="00BB0EAB"/>
     <w:rsid w:val="00C17266"/>
     <w:rsid w:val="00C63AB0"/>

</xml_diff>

<commit_message>
feat(reports): actualizar informe de análisis y word grupal
Referencia a: #35
</commit_message>
<xml_diff>
--- a/reports/Group/00 - Requirements - Group.docx
+++ b/reports/Group/00 - Requirements - Group.docx
@@ -123,7 +123,6 @@
               </w:rPr>
               <w:tab/>
             </w:r>
-            <w:permStart w:id="143746294" w:edGrp="everyone"/>
             <w:sdt>
               <w:sdtPr>
                 <w:rPr>
@@ -137,6 +136,7 @@
                 <w15:appearance w15:val="hidden"/>
                 <w:text/>
               </w:sdtPr>
+              <w:sdtEndPr/>
               <w:sdtContent>
                 <w:r>
                   <w:rPr>
@@ -176,7 +176,6 @@
                 </w:r>
               </w:sdtContent>
             </w:sdt>
-            <w:permEnd w:id="143746294"/>
           </w:p>
         </w:tc>
       </w:tr>
@@ -219,7 +218,6 @@
               </w:rPr>
               <w:tab/>
             </w:r>
-            <w:permStart w:id="420692352" w:edGrp="everyone"/>
             <w:sdt>
               <w:sdtPr>
                 <w:rPr>
@@ -234,6 +232,7 @@
                 <w15:appearance w15:val="hidden"/>
                 <w:text/>
               </w:sdtPr>
+              <w:sdtEndPr/>
               <w:sdtContent>
                 <w:r>
                   <w:rPr>
@@ -244,7 +243,6 @@
                 </w:r>
               </w:sdtContent>
             </w:sdt>
-            <w:permEnd w:id="420692352"/>
           </w:p>
         </w:tc>
       </w:tr>
@@ -296,7 +294,6 @@
               </w:rPr>
               <w:tab/>
             </w:r>
-            <w:permStart w:id="291510380" w:edGrp="everyone"/>
             <w:sdt>
               <w:sdtPr>
                 <w:rPr>
@@ -310,6 +307,7 @@
                 <w15:appearance w15:val="hidden"/>
                 <w:text/>
               </w:sdtPr>
+              <w:sdtEndPr/>
               <w:sdtContent>
                 <w:r>
                   <w:rPr>
@@ -326,7 +324,6 @@
               </w:sdtContent>
             </w:sdt>
           </w:p>
-          <w:permEnd w:id="291510380"/>
           <w:p>
             <w:pPr>
               <w:pStyle w:val="Sinespaciado"/>
@@ -356,7 +353,6 @@
               </w:rPr>
               <w:tab/>
             </w:r>
-            <w:permStart w:id="1364481481" w:edGrp="everyone"/>
             <w:sdt>
               <w:sdtPr>
                 <w:rPr>
@@ -370,6 +366,7 @@
                 <w15:appearance w15:val="hidden"/>
                 <w:text/>
               </w:sdtPr>
+              <w:sdtEndPr/>
               <w:sdtContent>
                 <w:r>
                   <w:rPr>
@@ -385,7 +382,6 @@
                 </w:r>
               </w:sdtContent>
             </w:sdt>
-            <w:permEnd w:id="1364481481"/>
           </w:p>
           <w:p>
             <w:pPr>
@@ -414,7 +410,6 @@
               </w:rPr>
               <w:tab/>
             </w:r>
-            <w:permStart w:id="1443845444" w:edGrp="everyone"/>
             <w:sdt>
               <w:sdtPr>
                 <w:rPr>
@@ -429,6 +424,7 @@
                 <w15:appearance w15:val="hidden"/>
                 <w:text/>
               </w:sdtPr>
+              <w:sdtEndPr/>
               <w:sdtContent>
                 <w:r>
                   <w:rPr>
@@ -446,7 +442,6 @@
                 </w:r>
               </w:sdtContent>
             </w:sdt>
-            <w:permEnd w:id="1443845444"/>
             <w:r>
               <w:rPr>
                 <w:rFonts w:asciiTheme="majorHAnsi" w:hAnsiTheme="majorHAnsi" w:cstheme="majorHAnsi"/>
@@ -475,7 +470,6 @@
               </w:rPr>
               <w:tab/>
             </w:r>
-            <w:permStart w:id="415123737" w:edGrp="everyone"/>
             <w:sdt>
               <w:sdtPr>
                 <w:rPr>
@@ -490,6 +484,7 @@
                 <w15:appearance w15:val="hidden"/>
                 <w:text/>
               </w:sdtPr>
+              <w:sdtEndPr/>
               <w:sdtContent>
                 <w:r>
                   <w:rPr>
@@ -514,7 +509,6 @@
                 </w:r>
               </w:sdtContent>
             </w:sdt>
-            <w:permEnd w:id="415123737"/>
           </w:p>
         </w:tc>
         <w:tc>
@@ -538,6 +532,7 @@
               <w:rPr>
                 <w:rFonts w:asciiTheme="majorHAnsi" w:hAnsiTheme="majorHAnsi" w:cstheme="majorHAnsi"/>
                 <w:b/>
+                <w:lang w:val="es-ES"/>
               </w:rPr>
             </w:pPr>
             <w:r>
@@ -559,18 +554,13 @@
                 <w:rFonts w:asciiTheme="majorHAnsi" w:hAnsiTheme="majorHAnsi" w:cstheme="majorHAnsi"/>
               </w:rPr>
               <w:tab/>
-            </w:r>
-            <w:permStart w:id="1081366304" w:edGrp="everyone"/>
-            <w:r>
-              <w:rPr>
-                <w:rFonts w:asciiTheme="majorHAnsi" w:hAnsiTheme="majorHAnsi" w:cstheme="majorHAnsi"/>
-              </w:rPr>
               <w:t xml:space="preserve"> </w:t>
             </w:r>
             <w:sdt>
               <w:sdtPr>
                 <w:rPr>
                   <w:rFonts w:asciiTheme="majorHAnsi" w:hAnsiTheme="majorHAnsi" w:cstheme="majorBidi"/>
+                  <w:lang w:val="es-ES"/>
                 </w:rPr>
                 <w:tag w:val="ID2"/>
                 <w:id w:val="-1276937016"/>
@@ -580,17 +570,18 @@
                 <w15:appearance w15:val="hidden"/>
                 <w:text/>
               </w:sdtPr>
+              <w:sdtEndPr/>
               <w:sdtContent>
                 <w:r>
                   <w:rPr>
                     <w:rFonts w:asciiTheme="majorHAnsi" w:hAnsiTheme="majorHAnsi" w:cstheme="majorBidi"/>
+                    <w:lang w:val="es-ES"/>
                   </w:rPr>
                   <w:t>53**5*2**</w:t>
                 </w:r>
               </w:sdtContent>
             </w:sdt>
           </w:p>
-          <w:permEnd w:id="1081366304"/>
           <w:p>
             <w:pPr>
               <w:pStyle w:val="Sinespaciado"/>
@@ -620,11 +611,11 @@
               </w:rPr>
               <w:tab/>
             </w:r>
-            <w:permStart w:id="554395221" w:edGrp="everyone"/>
             <w:sdt>
               <w:sdtPr>
                 <w:rPr>
                   <w:rFonts w:asciiTheme="majorHAnsi" w:hAnsiTheme="majorHAnsi" w:cstheme="majorHAnsi"/>
+                  <w:lang w:val="es-ES"/>
                 </w:rPr>
                 <w:tag w:val="UVUS02"/>
                 <w:id w:val="1381354132"/>
@@ -634,10 +625,12 @@
                 <w15:appearance w15:val="hidden"/>
                 <w:text/>
               </w:sdtPr>
+              <w:sdtEndPr/>
               <w:sdtContent>
                 <w:r>
                   <w:rPr>
                     <w:rFonts w:asciiTheme="majorHAnsi" w:hAnsiTheme="majorHAnsi" w:cstheme="majorHAnsi"/>
+                    <w:lang w:val="es-ES"/>
                   </w:rPr>
                   <w:t xml:space="preserve"> </w:t>
                 </w:r>
@@ -645,13 +638,13 @@
                 <w:r>
                   <w:rPr>
                     <w:rFonts w:asciiTheme="majorHAnsi" w:hAnsiTheme="majorHAnsi" w:cstheme="majorHAnsi"/>
+                    <w:lang w:val="es-ES"/>
                   </w:rPr>
                   <w:t>pabolimor</w:t>
                 </w:r>
                 <w:proofErr w:type="spellEnd"/>
               </w:sdtContent>
             </w:sdt>
-            <w:permEnd w:id="554395221"/>
           </w:p>
           <w:p>
             <w:pPr>
@@ -680,11 +673,11 @@
               </w:rPr>
               <w:tab/>
             </w:r>
-            <w:permStart w:id="84825807" w:edGrp="everyone"/>
             <w:sdt>
               <w:sdtPr>
                 <w:rPr>
                   <w:rFonts w:asciiTheme="majorHAnsi" w:hAnsiTheme="majorHAnsi" w:cstheme="majorHAnsi"/>
+                  <w:lang w:val="es-ES"/>
                 </w:rPr>
                 <w:tag w:val="Student2"/>
                 <w:id w:val="2044784553"/>
@@ -694,22 +687,17 @@
                 <w15:appearance w15:val="hidden"/>
                 <w:text/>
               </w:sdtPr>
+              <w:sdtEndPr/>
               <w:sdtContent>
                 <w:r>
                   <w:rPr>
                     <w:rFonts w:asciiTheme="majorHAnsi" w:hAnsiTheme="majorHAnsi" w:cstheme="majorHAnsi"/>
+                    <w:lang w:val="es-ES"/>
                   </w:rPr>
-                  <w:t xml:space="preserve"> </w:t>
-                </w:r>
-                <w:r>
-                  <w:rPr>
-                    <w:rFonts w:asciiTheme="majorHAnsi" w:hAnsiTheme="majorHAnsi" w:cstheme="majorHAnsi"/>
-                  </w:rPr>
-                  <w:t>Olivencia Moreno, Pablo</w:t>
+                  <w:t xml:space="preserve"> Olivencia Moreno, Pablo</w:t>
                 </w:r>
               </w:sdtContent>
             </w:sdt>
-            <w:permEnd w:id="84825807"/>
           </w:p>
           <w:p>
             <w:pPr>
@@ -738,11 +726,11 @@
               </w:rPr>
               <w:tab/>
             </w:r>
-            <w:permStart w:id="584389830" w:edGrp="everyone"/>
             <w:sdt>
               <w:sdtPr>
                 <w:rPr>
                   <w:rFonts w:asciiTheme="majorHAnsi" w:hAnsiTheme="majorHAnsi" w:cstheme="majorHAnsi"/>
+                  <w:lang w:val="es-ES"/>
                 </w:rPr>
                 <w:tag w:val="Roles2"/>
                 <w:id w:val="-1975901162"/>
@@ -752,44 +740,33 @@
                 <w15:appearance w15:val="hidden"/>
                 <w:text/>
               </w:sdtPr>
+              <w:sdtEndPr/>
               <w:sdtContent>
                 <w:r>
                   <w:rPr>
                     <w:rFonts w:asciiTheme="majorHAnsi" w:hAnsiTheme="majorHAnsi" w:cstheme="majorHAnsi"/>
+                    <w:lang w:val="es-ES"/>
                   </w:rPr>
-                  <w:t xml:space="preserve"> </w:t>
+                  <w:t xml:space="preserve"> Desarrollador, </w:t>
                 </w:r>
                 <w:proofErr w:type="spellStart"/>
                 <w:r>
                   <w:rPr>
                     <w:rFonts w:asciiTheme="majorHAnsi" w:hAnsiTheme="majorHAnsi" w:cstheme="majorHAnsi"/>
+                    <w:lang w:val="es-ES"/>
                   </w:rPr>
-                  <w:t>Desarrollador</w:t>
+                  <w:t>Tester</w:t>
                 </w:r>
                 <w:proofErr w:type="spellEnd"/>
                 <w:r>
                   <w:rPr>
                     <w:rFonts w:asciiTheme="majorHAnsi" w:hAnsiTheme="majorHAnsi" w:cstheme="majorHAnsi"/>
+                    <w:lang w:val="es-ES"/>
                   </w:rPr>
-                  <w:t xml:space="preserve">, Tester, </w:t>
-                </w:r>
-                <w:proofErr w:type="spellStart"/>
-                <w:r>
-                  <w:rPr>
-                    <w:rFonts w:asciiTheme="majorHAnsi" w:hAnsiTheme="majorHAnsi" w:cstheme="majorHAnsi"/>
-                  </w:rPr>
-                  <w:t>Analista</w:t>
-                </w:r>
-                <w:proofErr w:type="spellEnd"/>
-                <w:r>
-                  <w:rPr>
-                    <w:rFonts w:asciiTheme="majorHAnsi" w:hAnsiTheme="majorHAnsi" w:cstheme="majorHAnsi"/>
-                  </w:rPr>
-                  <w:t xml:space="preserve">  </w:t>
+                  <w:t xml:space="preserve">, Analista  </w:t>
                 </w:r>
               </w:sdtContent>
             </w:sdt>
-            <w:permEnd w:id="584389830"/>
           </w:p>
         </w:tc>
       </w:tr>
@@ -818,6 +795,7 @@
               <w:rPr>
                 <w:rFonts w:asciiTheme="majorHAnsi" w:hAnsiTheme="majorHAnsi" w:cstheme="majorHAnsi"/>
                 <w:b/>
+                <w:lang w:val="es-ES"/>
               </w:rPr>
             </w:pPr>
             <w:r>
@@ -840,11 +818,11 @@
               </w:rPr>
               <w:tab/>
             </w:r>
-            <w:permStart w:id="1000832359" w:edGrp="everyone"/>
             <w:sdt>
               <w:sdtPr>
                 <w:rPr>
                   <w:rFonts w:asciiTheme="majorHAnsi" w:hAnsiTheme="majorHAnsi" w:cstheme="majorBidi"/>
+                  <w:lang w:val="es-ES"/>
                 </w:rPr>
                 <w:tag w:val="ID3"/>
                 <w:id w:val="-2029015554"/>
@@ -854,23 +832,25 @@
                 <w15:appearance w15:val="hidden"/>
                 <w:text/>
               </w:sdtPr>
+              <w:sdtEndPr/>
               <w:sdtContent>
                 <w:r>
                   <w:rPr>
                     <w:rFonts w:asciiTheme="majorHAnsi" w:hAnsiTheme="majorHAnsi" w:cstheme="majorBidi"/>
+                    <w:lang w:val="es-ES"/>
                   </w:rPr>
                   <w:t xml:space="preserve"> </w:t>
                 </w:r>
                 <w:r>
                   <w:rPr>
                     <w:rFonts w:asciiTheme="majorHAnsi" w:hAnsiTheme="majorHAnsi" w:cstheme="majorBidi"/>
+                    <w:lang w:val="es-ES"/>
                   </w:rPr>
                   <w:t>80**5*8**</w:t>
                 </w:r>
               </w:sdtContent>
             </w:sdt>
           </w:p>
-          <w:permEnd w:id="1000832359"/>
           <w:p>
             <w:pPr>
               <w:pStyle w:val="Sinespaciado"/>
@@ -900,11 +880,11 @@
               </w:rPr>
               <w:tab/>
             </w:r>
-            <w:permStart w:id="926035648" w:edGrp="everyone"/>
             <w:sdt>
               <w:sdtPr>
                 <w:rPr>
                   <w:rFonts w:asciiTheme="majorHAnsi" w:hAnsiTheme="majorHAnsi" w:cstheme="majorHAnsi"/>
+                  <w:lang w:val="es-ES"/>
                 </w:rPr>
                 <w:tag w:val="UVUS03"/>
                 <w:id w:val="-1922171075"/>
@@ -914,22 +894,24 @@
                 <w15:appearance w15:val="hidden"/>
                 <w:text/>
               </w:sdtPr>
+              <w:sdtEndPr/>
               <w:sdtContent>
                 <w:r>
                   <w:rPr>
                     <w:rFonts w:asciiTheme="majorHAnsi" w:hAnsiTheme="majorHAnsi" w:cstheme="majorHAnsi"/>
+                    <w:lang w:val="es-ES"/>
                   </w:rPr>
                   <w:t xml:space="preserve"> </w:t>
                 </w:r>
                 <w:r>
                   <w:rPr>
                     <w:rFonts w:asciiTheme="majorHAnsi" w:hAnsiTheme="majorHAnsi" w:cstheme="majorHAnsi"/>
+                    <w:lang w:val="es-ES"/>
                   </w:rPr>
                   <w:t xml:space="preserve">PDJ6975 </w:t>
                 </w:r>
               </w:sdtContent>
             </w:sdt>
-            <w:permEnd w:id="926035648"/>
           </w:p>
           <w:p>
             <w:pPr>
@@ -959,7 +941,6 @@
               </w:rPr>
               <w:tab/>
             </w:r>
-            <w:permStart w:id="1519068571" w:edGrp="everyone"/>
             <w:sdt>
               <w:sdtPr>
                 <w:rPr>
@@ -974,6 +955,7 @@
                 <w15:appearance w15:val="hidden"/>
                 <w:text/>
               </w:sdtPr>
+              <w:sdtEndPr/>
               <w:sdtContent>
                 <w:r>
                   <w:rPr>
@@ -992,7 +974,6 @@
               </w:sdtContent>
             </w:sdt>
           </w:p>
-          <w:permEnd w:id="1519068571"/>
           <w:p>
             <w:pPr>
               <w:pStyle w:val="Sinespaciado"/>
@@ -1020,7 +1001,6 @@
               </w:rPr>
               <w:tab/>
             </w:r>
-            <w:permStart w:id="1983335098" w:edGrp="everyone"/>
             <w:sdt>
               <w:sdtPr>
                 <w:rPr>
@@ -1034,6 +1014,7 @@
                 </w:placeholder>
                 <w:text/>
               </w:sdtPr>
+              <w:sdtEndPr/>
               <w:sdtContent>
                 <w:r>
                   <w:rPr>
@@ -1054,11 +1035,17 @@
                     <w:rFonts w:asciiTheme="majorHAnsi" w:hAnsiTheme="majorHAnsi" w:cstheme="majorHAnsi"/>
                     <w:lang w:val="es-ES"/>
                   </w:rPr>
-                  <w:t xml:space="preserve">Manager, Desarrollador </w:t>
+                  <w:t>Analista,</w:t>
+                </w:r>
+                <w:r>
+                  <w:rPr>
+                    <w:rFonts w:asciiTheme="majorHAnsi" w:hAnsiTheme="majorHAnsi" w:cstheme="majorHAnsi"/>
+                    <w:lang w:val="es-ES"/>
+                  </w:rPr>
+                  <w:t xml:space="preserve"> Desarrollador </w:t>
                 </w:r>
               </w:sdtContent>
             </w:sdt>
-            <w:permEnd w:id="1983335098"/>
           </w:p>
         </w:tc>
         <w:tc>
@@ -1104,7 +1091,6 @@
               </w:rPr>
               <w:tab/>
             </w:r>
-            <w:permStart w:id="1222207409" w:edGrp="everyone"/>
             <w:sdt>
               <w:sdtPr>
                 <w:rPr>
@@ -1118,6 +1104,7 @@
                 <w15:appearance w15:val="hidden"/>
                 <w:text/>
               </w:sdtPr>
+              <w:sdtEndPr/>
               <w:sdtContent>
                 <w:r>
                   <w:rPr>
@@ -1134,7 +1121,6 @@
               </w:sdtContent>
             </w:sdt>
           </w:p>
-          <w:permEnd w:id="1222207409"/>
           <w:p>
             <w:pPr>
               <w:pStyle w:val="Sinespaciado"/>
@@ -1164,7 +1150,6 @@
               </w:rPr>
               <w:tab/>
             </w:r>
-            <w:permStart w:id="484340907" w:edGrp="everyone"/>
             <w:sdt>
               <w:sdtPr>
                 <w:rPr>
@@ -1178,6 +1163,7 @@
                 <w15:appearance w15:val="hidden"/>
                 <w:text/>
               </w:sdtPr>
+              <w:sdtEndPr/>
               <w:sdtContent>
                 <w:r>
                   <w:rPr>
@@ -1199,7 +1185,6 @@
                 </w:r>
               </w:sdtContent>
             </w:sdt>
-            <w:permEnd w:id="484340907"/>
           </w:p>
           <w:p>
             <w:pPr>
@@ -1228,7 +1213,6 @@
               </w:rPr>
               <w:tab/>
             </w:r>
-            <w:permStart w:id="386604040" w:edGrp="everyone"/>
             <w:sdt>
               <w:sdtPr>
                 <w:rPr>
@@ -1242,6 +1226,7 @@
                 <w15:appearance w15:val="hidden"/>
                 <w:text/>
               </w:sdtPr>
+              <w:sdtEndPr/>
               <w:sdtContent>
                 <w:r>
                   <w:rPr>
@@ -1263,7 +1248,6 @@
                 </w:r>
               </w:sdtContent>
             </w:sdt>
-            <w:permEnd w:id="386604040"/>
           </w:p>
           <w:p>
             <w:pPr>
@@ -1292,7 +1276,6 @@
               </w:rPr>
               <w:tab/>
             </w:r>
-            <w:permStart w:id="1487353257" w:edGrp="everyone"/>
             <w:sdt>
               <w:sdtPr>
                 <w:rPr>
@@ -1307,6 +1290,7 @@
                 <w15:appearance w15:val="hidden"/>
                 <w:text/>
               </w:sdtPr>
+              <w:sdtEndPr/>
               <w:sdtContent>
                 <w:r>
                   <w:rPr>
@@ -1347,7 +1331,6 @@
                 </w:r>
               </w:sdtContent>
             </w:sdt>
-            <w:permEnd w:id="1487353257"/>
           </w:p>
         </w:tc>
       </w:tr>
@@ -1373,7 +1356,7 @@
               <w:rPr>
                 <w:rFonts w:asciiTheme="majorHAnsi" w:hAnsiTheme="majorHAnsi" w:cstheme="majorHAnsi"/>
                 <w:b/>
-                <w:lang w:val="es-ES"/>
+                <w:lang w:val="en-US"/>
               </w:rPr>
             </w:pPr>
             <w:r>
@@ -1396,12 +1379,11 @@
               </w:rPr>
               <w:tab/>
             </w:r>
-            <w:permStart w:id="1631927432" w:edGrp="everyone"/>
             <w:sdt>
               <w:sdtPr>
                 <w:rPr>
                   <w:rFonts w:asciiTheme="majorHAnsi" w:hAnsiTheme="majorHAnsi" w:cstheme="majorBidi"/>
-                  <w:lang w:val="es-ES"/>
+                  <w:lang w:val="en-US"/>
                 </w:rPr>
                 <w:tag w:val="ID5"/>
                 <w:id w:val="1093052838"/>
@@ -1411,25 +1393,25 @@
                 <w15:appearance w15:val="hidden"/>
                 <w:text/>
               </w:sdtPr>
+              <w:sdtEndPr/>
               <w:sdtContent>
                 <w:r>
                   <w:rPr>
                     <w:rFonts w:asciiTheme="majorHAnsi" w:hAnsiTheme="majorHAnsi" w:cstheme="majorBidi"/>
-                    <w:lang w:val="es-ES"/>
+                    <w:lang w:val="en-US"/>
                   </w:rPr>
                   <w:t xml:space="preserve"> </w:t>
                 </w:r>
                 <w:r>
                   <w:rPr>
                     <w:rFonts w:asciiTheme="majorHAnsi" w:hAnsiTheme="majorHAnsi" w:cstheme="majorBidi"/>
-                    <w:lang w:val="es-ES"/>
+                    <w:lang w:val="en-US"/>
                   </w:rPr>
                   <w:t>13**7*5**</w:t>
                 </w:r>
               </w:sdtContent>
             </w:sdt>
           </w:p>
-          <w:permEnd w:id="1631927432"/>
           <w:p>
             <w:pPr>
               <w:pStyle w:val="Sinespaciado"/>
@@ -1459,12 +1441,11 @@
               </w:rPr>
               <w:tab/>
             </w:r>
-            <w:permStart w:id="1398370153" w:edGrp="everyone"/>
             <w:sdt>
               <w:sdtPr>
                 <w:rPr>
                   <w:rFonts w:asciiTheme="majorHAnsi" w:hAnsiTheme="majorHAnsi" w:cstheme="majorHAnsi"/>
-                  <w:lang w:val="es-ES"/>
+                  <w:lang w:val="en-US"/>
                 </w:rPr>
                 <w:tag w:val="UVUS05"/>
                 <w:id w:val="-1423649294"/>
@@ -1474,24 +1455,24 @@
                 <w15:appearance w15:val="hidden"/>
                 <w:text/>
               </w:sdtPr>
+              <w:sdtEndPr/>
               <w:sdtContent>
                 <w:r>
                   <w:rPr>
                     <w:rFonts w:asciiTheme="majorHAnsi" w:hAnsiTheme="majorHAnsi" w:cstheme="majorHAnsi"/>
-                    <w:lang w:val="es-ES"/>
+                    <w:lang w:val="en-US"/>
                   </w:rPr>
                   <w:t xml:space="preserve"> </w:t>
                 </w:r>
                 <w:r>
                   <w:rPr>
                     <w:rFonts w:asciiTheme="majorHAnsi" w:hAnsiTheme="majorHAnsi" w:cstheme="majorHAnsi"/>
-                    <w:lang w:val="es-ES"/>
+                    <w:lang w:val="en-US"/>
                   </w:rPr>
                   <w:t xml:space="preserve">VGL6718 </w:t>
                 </w:r>
               </w:sdtContent>
             </w:sdt>
-            <w:permEnd w:id="1398370153"/>
           </w:p>
           <w:p>
             <w:pPr>
@@ -1520,12 +1501,11 @@
               </w:rPr>
               <w:tab/>
             </w:r>
-            <w:permStart w:id="72570348" w:edGrp="everyone"/>
             <w:sdt>
               <w:sdtPr>
                 <w:rPr>
                   <w:rFonts w:asciiTheme="majorHAnsi" w:hAnsiTheme="majorHAnsi" w:cstheme="majorHAnsi"/>
-                  <w:lang w:val="es-ES"/>
+                  <w:lang w:val="en-US"/>
                 </w:rPr>
                 <w:tag w:val="Student5"/>
                 <w:id w:val="-611360200"/>
@@ -1535,24 +1515,24 @@
                 <w15:appearance w15:val="hidden"/>
                 <w:text/>
               </w:sdtPr>
+              <w:sdtEndPr/>
               <w:sdtContent>
                 <w:r>
                   <w:rPr>
                     <w:rFonts w:asciiTheme="majorHAnsi" w:hAnsiTheme="majorHAnsi" w:cstheme="majorHAnsi"/>
-                    <w:lang w:val="es-ES"/>
+                    <w:lang w:val="en-US"/>
                   </w:rPr>
                   <w:t>Ramírez Gil, Adrián</w:t>
                 </w:r>
                 <w:r>
                   <w:rPr>
                     <w:rFonts w:asciiTheme="majorHAnsi" w:hAnsiTheme="majorHAnsi" w:cstheme="majorHAnsi"/>
-                    <w:lang w:val="es-ES"/>
+                    <w:lang w:val="en-US"/>
                   </w:rPr>
                   <w:t xml:space="preserve">  </w:t>
                 </w:r>
               </w:sdtContent>
             </w:sdt>
-            <w:permEnd w:id="72570348"/>
           </w:p>
           <w:p>
             <w:pPr>
@@ -1581,7 +1561,6 @@
               </w:rPr>
               <w:tab/>
             </w:r>
-            <w:permStart w:id="2077499526" w:edGrp="everyone"/>
             <w:sdt>
               <w:sdtPr>
                 <w:rPr>
@@ -1595,6 +1574,7 @@
                 </w:placeholder>
                 <w:text/>
               </w:sdtPr>
+              <w:sdtEndPr/>
               <w:sdtContent>
                 <w:r>
                   <w:rPr>
@@ -1612,7 +1592,6 @@
                 </w:r>
               </w:sdtContent>
             </w:sdt>
-            <w:permEnd w:id="2077499526"/>
           </w:p>
         </w:tc>
         <w:tc>
@@ -1674,7 +1653,6 @@
               </w:rPr>
               <w:tab/>
             </w:r>
-            <w:permStart w:id="1772436159" w:edGrp="everyone"/>
             <w:sdt>
               <w:sdtPr>
                 <w:rPr>
@@ -1688,6 +1666,7 @@
                 <w15:appearance w15:val="hidden"/>
                 <w:text/>
               </w:sdtPr>
+              <w:sdtEndPr/>
               <w:sdtContent>
                 <w:r>
                   <w:rPr>
@@ -1699,11 +1678,34 @@
                   <w:rPr>
                     <w:rFonts w:asciiTheme="majorHAnsi" w:hAnsiTheme="majorHAnsi" w:cstheme="majorHAnsi"/>
                   </w:rPr>
-                  <w:t>02/18/2025</w:t>
+                  <w:t>0</w:t>
+                </w:r>
+                <w:r>
+                  <w:rPr>
+                    <w:rFonts w:asciiTheme="majorHAnsi" w:hAnsiTheme="majorHAnsi" w:cstheme="majorHAnsi"/>
+                  </w:rPr>
+                  <w:t>3</w:t>
+                </w:r>
+                <w:r>
+                  <w:rPr>
+                    <w:rFonts w:asciiTheme="majorHAnsi" w:hAnsiTheme="majorHAnsi" w:cstheme="majorHAnsi"/>
+                  </w:rPr>
+                  <w:t>/1</w:t>
+                </w:r>
+                <w:r>
+                  <w:rPr>
+                    <w:rFonts w:asciiTheme="majorHAnsi" w:hAnsiTheme="majorHAnsi" w:cstheme="majorHAnsi"/>
+                  </w:rPr>
+                  <w:t>1</w:t>
+                </w:r>
+                <w:r>
+                  <w:rPr>
+                    <w:rFonts w:asciiTheme="majorHAnsi" w:hAnsiTheme="majorHAnsi" w:cstheme="majorHAnsi"/>
+                  </w:rPr>
+                  <w:t>/2025</w:t>
                 </w:r>
               </w:sdtContent>
             </w:sdt>
-            <w:permEnd w:id="1772436159"/>
           </w:p>
         </w:tc>
       </w:tr>
@@ -1723,7 +1725,6 @@
         <w:rPr>
           <w:rFonts w:cstheme="majorHAnsi"/>
         </w:rPr>
-        <w:lastRenderedPageBreak/>
         <w:t>MANDATORY</w:t>
       </w:r>
       <w:r>
@@ -1904,7 +1905,6 @@
       </w:r>
     </w:p>
     <w:bookmarkStart w:id="2" w:name="_Hlk157672140"/>
-    <w:permStart w:id="514992324" w:edGrp="everyone"/>
     <w:p>
       <w:pPr>
         <w:pStyle w:val="Comment-Grader"/>
@@ -1919,6 +1919,7 @@
           <w15:appearance w15:val="hidden"/>
           <w:text/>
         </w:sdtPr>
+        <w:sdtEndPr/>
         <w:sdtContent>
           <w:r>
             <w:t xml:space="preserve">  </w:t>
@@ -1931,7 +1932,6 @@
           </w:r>
         </w:sdtContent>
       </w:sdt>
-      <w:permEnd w:id="514992324"/>
       <w:r>
         <w:t xml:space="preserve">   </w:t>
       </w:r>
@@ -1946,7 +1946,6 @@
       </w:r>
     </w:p>
     <w:bookmarkStart w:id="3" w:name="_Hlk157672153"/>
-    <w:permStart w:id="1330789551" w:edGrp="everyone"/>
     <w:p>
       <w:pPr>
         <w:pStyle w:val="Comment-Grader"/>
@@ -1961,6 +1960,7 @@
           <w15:appearance w15:val="hidden"/>
           <w:text/>
         </w:sdtPr>
+        <w:sdtEndPr/>
         <w:sdtContent>
           <w:r>
             <w:t xml:space="preserve">  </w:t>
@@ -1973,7 +1973,6 @@
           </w:r>
         </w:sdtContent>
       </w:sdt>
-      <w:permEnd w:id="1330789551"/>
       <w:r>
         <w:t xml:space="preserve">  </w:t>
       </w:r>
@@ -2022,7 +2021,6 @@
         <w:t>schedule.</w:t>
       </w:r>
     </w:p>
-    <w:permStart w:id="263077281" w:edGrp="everyone"/>
     <w:p>
       <w:pPr>
         <w:pStyle w:val="Comment-Grader"/>
@@ -2037,6 +2035,7 @@
           <w15:appearance w15:val="hidden"/>
           <w:text/>
         </w:sdtPr>
+        <w:sdtEndPr/>
         <w:sdtContent>
           <w:r>
             <w:t xml:space="preserve">  </w:t>
@@ -2049,7 +2048,6 @@
           </w:r>
         </w:sdtContent>
       </w:sdt>
-      <w:permEnd w:id="263077281"/>
       <w:r>
         <w:t xml:space="preserve">   </w:t>
       </w:r>
@@ -2065,7 +2063,6 @@
         <w:rPr>
           <w:rFonts w:cstheme="majorHAnsi"/>
         </w:rPr>
-        <w:lastRenderedPageBreak/>
         <w:t>MANDATORY</w:t>
       </w:r>
       <w:r>
@@ -2264,7 +2261,6 @@
         <w:t>; no further information about them is needed in the system.</w:t>
       </w:r>
     </w:p>
-    <w:permStart w:id="3886208" w:edGrp="everyone"/>
     <w:p>
       <w:pPr>
         <w:pStyle w:val="Comment-Grader"/>
@@ -2279,13 +2275,19 @@
           <w15:appearance w15:val="hidden"/>
           <w:text/>
         </w:sdtPr>
+        <w:sdtEndPr/>
         <w:sdtContent>
           <w:r>
-            <w:t xml:space="preserve">    </w:t>
+            <w:t xml:space="preserve"> </w:t>
+          </w:r>
+          <w:r>
+            <w:t>X</w:t>
+          </w:r>
+          <w:r>
+            <w:t xml:space="preserve"> </w:t>
           </w:r>
         </w:sdtContent>
       </w:sdt>
-      <w:permEnd w:id="3886208"/>
       <w:r>
         <w:t xml:space="preserve">  </w:t>
       </w:r>
@@ -2436,7 +2438,6 @@
         <w:t>,15}$").</w:t>
       </w:r>
     </w:p>
-    <w:permStart w:id="568988877" w:edGrp="everyone"/>
     <w:p>
       <w:pPr>
         <w:pStyle w:val="Comment-Grader"/>
@@ -2451,13 +2452,19 @@
           <w15:appearance w15:val="hidden"/>
           <w:text/>
         </w:sdtPr>
+        <w:sdtEndPr/>
         <w:sdtContent>
           <w:r>
-            <w:t xml:space="preserve">    </w:t>
+            <w:t xml:space="preserve"> </w:t>
+          </w:r>
+          <w:r>
+            <w:t>X</w:t>
+          </w:r>
+          <w:r>
+            <w:t xml:space="preserve"> </w:t>
           </w:r>
         </w:sdtContent>
       </w:sdt>
-      <w:permEnd w:id="568988877"/>
       <w:r>
         <w:t xml:space="preserve">   </w:t>
       </w:r>
@@ -2648,7 +2655,6 @@
         <w:t xml:space="preserve"> characters).</w:t>
       </w:r>
     </w:p>
-    <w:permStart w:id="64176652" w:edGrp="everyone"/>
     <w:p>
       <w:pPr>
         <w:pStyle w:val="Comment-Grader"/>
@@ -2663,13 +2669,19 @@
           <w15:appearance w15:val="hidden"/>
           <w:text/>
         </w:sdtPr>
+        <w:sdtEndPr/>
         <w:sdtContent>
           <w:r>
-            <w:t xml:space="preserve">    </w:t>
+            <w:t xml:space="preserve"> </w:t>
+          </w:r>
+          <w:r>
+            <w:t>X</w:t>
+          </w:r>
+          <w:r>
+            <w:t xml:space="preserve"> </w:t>
           </w:r>
         </w:sdtContent>
       </w:sdt>
-      <w:permEnd w:id="64176652"/>
       <w:r>
         <w:t xml:space="preserve">      </w:t>
       </w:r>
@@ -2838,7 +2850,6 @@
         <w:t xml:space="preserve">. </w:t>
       </w:r>
     </w:p>
-    <w:permStart w:id="2084199269" w:edGrp="everyone"/>
     <w:p>
       <w:pPr>
         <w:pStyle w:val="Comment-Grader"/>
@@ -2853,13 +2864,19 @@
           <w15:appearance w15:val="hidden"/>
           <w:text/>
         </w:sdtPr>
+        <w:sdtEndPr/>
         <w:sdtContent>
           <w:r>
-            <w:t xml:space="preserve">    </w:t>
+            <w:t xml:space="preserve"> </w:t>
+          </w:r>
+          <w:r>
+            <w:t>X</w:t>
+          </w:r>
+          <w:r>
+            <w:t xml:space="preserve"> </w:t>
           </w:r>
         </w:sdtContent>
       </w:sdt>
-      <w:permEnd w:id="2084199269"/>
       <w:r>
         <w:t xml:space="preserve">   </w:t>
       </w:r>
@@ -2909,11 +2926,7 @@
         <w:t xml:space="preserve">.  </w:t>
       </w:r>
       <w:r>
-        <w:t xml:space="preserve">The system must </w:t>
-      </w:r>
-      <w:r>
-        <w:lastRenderedPageBreak/>
-        <w:t xml:space="preserve">store the following data: a </w:t>
+        <w:t xml:space="preserve">The system must store the following data: a </w:t>
       </w:r>
       <w:r>
         <w:rPr>
@@ -3075,7 +3088,6 @@
         <w:t xml:space="preserve"> or not. </w:t>
       </w:r>
     </w:p>
-    <w:permStart w:id="1789663349" w:edGrp="everyone"/>
     <w:p>
       <w:pPr>
         <w:pStyle w:val="Comment-Grader"/>
@@ -3090,13 +3102,19 @@
           <w15:appearance w15:val="hidden"/>
           <w:text/>
         </w:sdtPr>
+        <w:sdtEndPr/>
         <w:sdtContent>
           <w:r>
-            <w:t xml:space="preserve">    </w:t>
+            <w:t xml:space="preserve"> </w:t>
+          </w:r>
+          <w:r>
+            <w:t>X</w:t>
+          </w:r>
+          <w:r>
+            <w:t xml:space="preserve"> </w:t>
           </w:r>
         </w:sdtContent>
       </w:sdt>
-      <w:permEnd w:id="1789663349"/>
       <w:r>
         <w:t xml:space="preserve">   </w:t>
       </w:r>
@@ -3203,7 +3221,6 @@
         <w:t>”.</w:t>
       </w:r>
     </w:p>
-    <w:permStart w:id="1472210995" w:edGrp="everyone"/>
     <w:p>
       <w:pPr>
         <w:pStyle w:val="Comment-Grader"/>
@@ -3218,13 +3235,19 @@
           <w15:appearance w15:val="hidden"/>
           <w:text/>
         </w:sdtPr>
+        <w:sdtEndPr/>
         <w:sdtContent>
           <w:r>
-            <w:t xml:space="preserve">    </w:t>
+            <w:t xml:space="preserve"> </w:t>
+          </w:r>
+          <w:r>
+            <w:t>X</w:t>
+          </w:r>
+          <w:r>
+            <w:t xml:space="preserve"> </w:t>
           </w:r>
         </w:sdtContent>
       </w:sdt>
-      <w:permEnd w:id="1472210995"/>
       <w:r>
         <w:t xml:space="preserve">    </w:t>
       </w:r>
@@ -3275,7 +3298,6 @@
         <w:t>.</w:t>
       </w:r>
     </w:p>
-    <w:permStart w:id="1506941238" w:edGrp="everyone"/>
     <w:p>
       <w:pPr>
         <w:pStyle w:val="Comment-Grader"/>
@@ -3290,13 +3312,19 @@
           <w15:appearance w15:val="hidden"/>
           <w:text/>
         </w:sdtPr>
+        <w:sdtEndPr/>
         <w:sdtContent>
           <w:r>
-            <w:t xml:space="preserve">    </w:t>
+            <w:t xml:space="preserve"> </w:t>
+          </w:r>
+          <w:r>
+            <w:t>X</w:t>
+          </w:r>
+          <w:r>
+            <w:t xml:space="preserve"> </w:t>
           </w:r>
         </w:sdtContent>
       </w:sdt>
-      <w:permEnd w:id="1506941238"/>
       <w:r>
         <w:t xml:space="preserve">    </w:t>
       </w:r>
@@ -3315,7 +3343,6 @@
         <w:rPr>
           <w:rFonts w:cstheme="majorHAnsi"/>
         </w:rPr>
-        <w:lastRenderedPageBreak/>
         <w:t>MANDATORY</w:t>
       </w:r>
       <w:r>
@@ -3435,7 +3462,6 @@
         <w:t>require confirmation.</w:t>
       </w:r>
     </w:p>
-    <w:permStart w:id="877278202" w:edGrp="everyone"/>
     <w:p>
       <w:pPr>
         <w:pStyle w:val="Comment-Grader"/>
@@ -3450,13 +3476,13 @@
           <w15:appearance w15:val="hidden"/>
           <w:text/>
         </w:sdtPr>
+        <w:sdtEndPr/>
         <w:sdtContent>
           <w:r>
             <w:t xml:space="preserve">    </w:t>
           </w:r>
         </w:sdtContent>
       </w:sdt>
-      <w:permEnd w:id="877278202"/>
     </w:p>
     <w:p>
       <w:pPr>
@@ -3520,7 +3546,6 @@
         <w:t xml:space="preserve"> Both operations require confirmation.</w:t>
       </w:r>
     </w:p>
-    <w:permStart w:id="793719138" w:edGrp="everyone"/>
     <w:p>
       <w:pPr>
         <w:pStyle w:val="Comment-Grader"/>
@@ -3535,13 +3560,13 @@
           <w15:appearance w15:val="hidden"/>
           <w:text/>
         </w:sdtPr>
+        <w:sdtEndPr/>
         <w:sdtContent>
           <w:r>
             <w:t xml:space="preserve">    </w:t>
           </w:r>
         </w:sdtContent>
       </w:sdt>
-      <w:permEnd w:id="793719138"/>
       <w:r>
         <w:t xml:space="preserve">   </w:t>
       </w:r>
@@ -3605,7 +3630,6 @@
         <w:t>operations require confirmation.</w:t>
       </w:r>
     </w:p>
-    <w:permStart w:id="1433148399" w:edGrp="everyone"/>
     <w:p>
       <w:pPr>
         <w:pStyle w:val="Comment-Grader"/>
@@ -3620,13 +3644,13 @@
           <w15:appearance w15:val="hidden"/>
           <w:text/>
         </w:sdtPr>
+        <w:sdtEndPr/>
         <w:sdtContent>
           <w:r>
             <w:t xml:space="preserve">    </w:t>
           </w:r>
         </w:sdtContent>
       </w:sdt>
-      <w:permEnd w:id="1433148399"/>
       <w:r>
         <w:t xml:space="preserve">   </w:t>
       </w:r>
@@ -3679,7 +3703,6 @@
         <w:t>); the services must be promoted in every page as little intrusively as possible.</w:t>
       </w:r>
     </w:p>
-    <w:permStart w:id="1002920657" w:edGrp="everyone"/>
     <w:p>
       <w:pPr>
         <w:pStyle w:val="Comment-Grader"/>
@@ -3694,13 +3717,13 @@
           <w15:appearance w15:val="hidden"/>
           <w:text/>
         </w:sdtPr>
+        <w:sdtEndPr/>
         <w:sdtContent>
           <w:r>
             <w:t xml:space="preserve">    </w:t>
           </w:r>
         </w:sdtContent>
       </w:sdt>
-      <w:permEnd w:id="1002920657"/>
       <w:r>
         <w:t xml:space="preserve">   </w:t>
       </w:r>
@@ -3762,7 +3785,6 @@
         <w:rPr>
           <w:rFonts w:cstheme="majorHAnsi"/>
         </w:rPr>
-        <w:lastRenderedPageBreak/>
         <w:t>Managerial requirements</w:t>
       </w:r>
     </w:p>
@@ -3774,7 +3796,6 @@
         <w:t>Provide a link to your planning dashboard in GitHub to review the tasks, their current status, and your schedule.</w:t>
       </w:r>
     </w:p>
-    <w:permStart w:id="1902000534" w:edGrp="everyone"/>
     <w:p>
       <w:pPr>
         <w:pStyle w:val="Comment-Grader"/>
@@ -3789,13 +3810,13 @@
           <w15:appearance w15:val="hidden"/>
           <w:text/>
         </w:sdtPr>
+        <w:sdtEndPr/>
         <w:sdtContent>
           <w:r>
             <w:t xml:space="preserve">    </w:t>
           </w:r>
         </w:sdtContent>
       </w:sdt>
-      <w:permEnd w:id="1902000534"/>
       <w:r>
         <w:t xml:space="preserve">  </w:t>
       </w:r>
@@ -3814,7 +3835,6 @@
         <w:rPr>
           <w:rFonts w:cstheme="majorHAnsi"/>
         </w:rPr>
-        <w:lastRenderedPageBreak/>
         <w:t>MANDATORY</w:t>
       </w:r>
       <w:r>
@@ -3858,7 +3878,6 @@
         <w:t xml:space="preserve">Create appropriate indexes for your entities, if required. </w:t>
       </w:r>
     </w:p>
-    <w:permStart w:id="47063208" w:edGrp="everyone"/>
     <w:p>
       <w:pPr>
         <w:pStyle w:val="Comment-Grader"/>
@@ -3873,13 +3892,13 @@
           <w15:appearance w15:val="hidden"/>
           <w:text/>
         </w:sdtPr>
+        <w:sdtEndPr/>
         <w:sdtContent>
           <w:r>
             <w:t xml:space="preserve">    </w:t>
           </w:r>
         </w:sdtContent>
       </w:sdt>
-      <w:permEnd w:id="47063208"/>
       <w:r>
         <w:t xml:space="preserve">   </w:t>
       </w:r>
@@ -3953,7 +3972,6 @@
         <w:t>.</w:t>
       </w:r>
     </w:p>
-    <w:permStart w:id="759059702" w:edGrp="everyone"/>
     <w:p>
       <w:pPr>
         <w:pStyle w:val="Comment-Grader"/>
@@ -3968,13 +3986,13 @@
           <w15:appearance w15:val="hidden"/>
           <w:text/>
         </w:sdtPr>
+        <w:sdtEndPr/>
         <w:sdtContent>
           <w:r>
             <w:t xml:space="preserve">    </w:t>
           </w:r>
         </w:sdtContent>
       </w:sdt>
-      <w:permEnd w:id="759059702"/>
       <w:r>
         <w:t xml:space="preserve">  </w:t>
       </w:r>
@@ -4004,7 +4022,6 @@
         <w:t xml:space="preserve">  </w:t>
       </w:r>
     </w:p>
-    <w:permStart w:id="1340033691" w:edGrp="everyone"/>
     <w:p>
       <w:pPr>
         <w:pStyle w:val="Comment-Grader"/>
@@ -4019,13 +4036,13 @@
           <w15:appearance w15:val="hidden"/>
           <w:text/>
         </w:sdtPr>
+        <w:sdtEndPr/>
         <w:sdtContent>
           <w:r>
             <w:t xml:space="preserve">    </w:t>
           </w:r>
         </w:sdtContent>
       </w:sdt>
-      <w:permEnd w:id="1340033691"/>
       <w:r>
         <w:t xml:space="preserve">   </w:t>
       </w:r>
@@ -4038,7 +4055,6 @@
         <w:t xml:space="preserve">Produce a testing report. </w:t>
       </w:r>
     </w:p>
-    <w:permStart w:id="867524682" w:edGrp="everyone"/>
     <w:p>
       <w:pPr>
         <w:pStyle w:val="Comment-Grader"/>
@@ -4053,13 +4069,13 @@
           <w15:appearance w15:val="hidden"/>
           <w:text/>
         </w:sdtPr>
+        <w:sdtEndPr/>
         <w:sdtContent>
           <w:r>
             <w:t xml:space="preserve">    </w:t>
           </w:r>
         </w:sdtContent>
       </w:sdt>
-      <w:permEnd w:id="867524682"/>
       <w:r>
         <w:t xml:space="preserve">   </w:t>
       </w:r>
@@ -4083,7 +4099,6 @@
         <w:rPr>
           <w:rFonts w:cstheme="majorHAnsi"/>
         </w:rPr>
-        <w:lastRenderedPageBreak/>
         <w:t>SUPPLEMENTARY I</w:t>
       </w:r>
       <w:r>
@@ -4210,7 +4225,6 @@
         <w:t>.</w:t>
       </w:r>
     </w:p>
-    <w:permStart w:id="322599070" w:edGrp="everyone"/>
     <w:p>
       <w:pPr>
         <w:pStyle w:val="Comment-Grader"/>
@@ -4225,6 +4239,7 @@
           <w15:appearance w15:val="hidden"/>
           <w:text/>
         </w:sdtPr>
+        <w:sdtEndPr/>
         <w:sdtContent>
           <w:r>
             <w:t xml:space="preserve">  </w:t>
@@ -4237,7 +4252,6 @@
           </w:r>
         </w:sdtContent>
       </w:sdt>
-      <w:permEnd w:id="322599070"/>
       <w:r>
         <w:t xml:space="preserve">      </w:t>
       </w:r>
@@ -4289,7 +4303,6 @@
         <w:t>Produce a report on what you knew about the architecture of a WIS before this subject. </w:t>
       </w:r>
     </w:p>
-    <w:permStart w:id="1262108067" w:edGrp="everyone"/>
     <w:p>
       <w:pPr>
         <w:pStyle w:val="Comment-Grader"/>
@@ -4304,6 +4317,7 @@
           <w15:appearance w15:val="hidden"/>
           <w:text/>
         </w:sdtPr>
+        <w:sdtEndPr/>
         <w:sdtContent>
           <w:r>
             <w:t xml:space="preserve">  </w:t>
@@ -4316,7 +4330,6 @@
           </w:r>
         </w:sdtContent>
       </w:sdt>
-      <w:permEnd w:id="1262108067"/>
       <w:r>
         <w:t xml:space="preserve">   </w:t>
       </w:r>
@@ -4329,7 +4342,6 @@
         <w:t>Produce a report on what you knew about testing a WIS before this subject. </w:t>
       </w:r>
     </w:p>
-    <w:permStart w:id="2072198547" w:edGrp="everyone"/>
     <w:p>
       <w:pPr>
         <w:pStyle w:val="Comment-Grader"/>
@@ -4344,6 +4356,7 @@
           <w15:appearance w15:val="hidden"/>
           <w:text/>
         </w:sdtPr>
+        <w:sdtEndPr/>
         <w:sdtContent>
           <w:r>
             <w:t xml:space="preserve">  </w:t>
@@ -4356,7 +4369,6 @@
           </w:r>
         </w:sdtContent>
       </w:sdt>
-      <w:permEnd w:id="2072198547"/>
       <w:r>
         <w:t xml:space="preserve">  </w:t>
       </w:r>
@@ -4384,7 +4396,6 @@
         <w:t>, and you have your development configuration ready to work.</w:t>
       </w:r>
     </w:p>
-    <w:permStart w:id="893265149" w:edGrp="everyone"/>
     <w:p>
       <w:pPr>
         <w:pStyle w:val="Comment-Grader"/>
@@ -4399,6 +4410,7 @@
           <w15:appearance w15:val="hidden"/>
           <w:text/>
         </w:sdtPr>
+        <w:sdtEndPr/>
         <w:sdtContent>
           <w:r>
             <w:t xml:space="preserve">  </w:t>
@@ -4411,7 +4423,6 @@
           </w:r>
         </w:sdtContent>
       </w:sdt>
-      <w:permEnd w:id="893265149"/>
       <w:r>
         <w:t xml:space="preserve">   </w:t>
       </w:r>
@@ -4430,7 +4441,6 @@
         <w:rPr>
           <w:rFonts w:cstheme="majorHAnsi"/>
         </w:rPr>
-        <w:lastRenderedPageBreak/>
         <w:t>SUPPLEMENTARY I</w:t>
       </w:r>
       <w:r>
@@ -4504,7 +4514,6 @@
         <w:t>, which must be initialised to “EUR”, “USD”, and “GBP”. </w:t>
       </w:r>
     </w:p>
-    <w:permStart w:id="1208632185" w:edGrp="everyone"/>
     <w:p>
       <w:pPr>
         <w:pStyle w:val="Comment-Grader"/>
@@ -4519,13 +4528,19 @@
           <w15:appearance w15:val="hidden"/>
           <w:text/>
         </w:sdtPr>
+        <w:sdtEndPr/>
         <w:sdtContent>
           <w:r>
-            <w:t xml:space="preserve">    </w:t>
+            <w:t xml:space="preserve"> </w:t>
+          </w:r>
+          <w:r>
+            <w:t>X</w:t>
+          </w:r>
+          <w:r>
+            <w:t xml:space="preserve"> </w:t>
           </w:r>
         </w:sdtContent>
       </w:sdt>
-      <w:permEnd w:id="1208632185"/>
       <w:r>
         <w:t xml:space="preserve">     </w:t>
       </w:r>
@@ -4640,7 +4655,6 @@
         <w:t>verage, minimum, maximum, and standard deviation of the number of reviews posted over the last 10 weeks.</w:t>
       </w:r>
     </w:p>
-    <w:permStart w:id="230453759" w:edGrp="everyone"/>
     <w:p>
       <w:pPr>
         <w:pStyle w:val="Comment-Grader"/>
@@ -4655,13 +4669,19 @@
           <w15:appearance w15:val="hidden"/>
           <w:text/>
         </w:sdtPr>
+        <w:sdtEndPr/>
         <w:sdtContent>
           <w:r>
-            <w:t xml:space="preserve">    </w:t>
+            <w:t xml:space="preserve"> </w:t>
+          </w:r>
+          <w:r>
+            <w:t>X</w:t>
+          </w:r>
+          <w:r>
+            <w:t xml:space="preserve"> </w:t>
           </w:r>
         </w:sdtContent>
       </w:sdt>
-      <w:permEnd w:id="230453759"/>
       <w:r>
         <w:t xml:space="preserve">   </w:t>
       </w:r>
@@ -4769,7 +4789,6 @@
         <w:t>. </w:t>
       </w:r>
     </w:p>
-    <w:permStart w:id="732176783" w:edGrp="everyone"/>
     <w:p>
       <w:pPr>
         <w:pStyle w:val="Comment-Grader"/>
@@ -4784,13 +4803,19 @@
           <w15:appearance w15:val="hidden"/>
           <w:text/>
         </w:sdtPr>
+        <w:sdtEndPr/>
         <w:sdtContent>
           <w:r>
-            <w:t xml:space="preserve">    </w:t>
+            <w:t xml:space="preserve"> </w:t>
+          </w:r>
+          <w:r>
+            <w:t>X</w:t>
+          </w:r>
+          <w:r>
+            <w:t xml:space="preserve"> </w:t>
           </w:r>
         </w:sdtContent>
       </w:sdt>
-      <w:permEnd w:id="732176783"/>
       <w:r>
         <w:t xml:space="preserve">    </w:t>
       </w:r>
@@ -4810,7 +4835,6 @@
         <w:rPr>
           <w:rFonts w:cstheme="majorHAnsi"/>
         </w:rPr>
-        <w:lastRenderedPageBreak/>
         <w:t>SUPPLEMENTARY I</w:t>
       </w:r>
       <w:r>
@@ -4923,7 +4947,6 @@
         <w:t>the services.</w:t>
       </w:r>
     </w:p>
-    <w:permStart w:id="1985440427" w:edGrp="everyone"/>
     <w:p>
       <w:pPr>
         <w:pStyle w:val="Comment-Grader"/>
@@ -4938,13 +4961,13 @@
           <w15:appearance w15:val="hidden"/>
           <w:text/>
         </w:sdtPr>
+        <w:sdtEndPr/>
         <w:sdtContent>
           <w:r>
             <w:t xml:space="preserve">    </w:t>
           </w:r>
         </w:sdtContent>
       </w:sdt>
-      <w:permEnd w:id="1985440427"/>
       <w:r>
         <w:t xml:space="preserve">   </w:t>
       </w:r>
@@ -5022,7 +5045,6 @@
         <w:t>This operation requires a confirmation since reviews cannot be updated or deleted.</w:t>
       </w:r>
     </w:p>
-    <w:permStart w:id="1070278833" w:edGrp="everyone"/>
     <w:p>
       <w:pPr>
         <w:pStyle w:val="Comment-Grader"/>
@@ -5037,13 +5059,13 @@
           <w15:appearance w15:val="hidden"/>
           <w:text/>
         </w:sdtPr>
+        <w:sdtEndPr/>
         <w:sdtContent>
           <w:r>
             <w:t xml:space="preserve">    </w:t>
           </w:r>
         </w:sdtContent>
       </w:sdt>
-      <w:permEnd w:id="1070278833"/>
       <w:r>
         <w:t xml:space="preserve">   </w:t>
       </w:r>
@@ -5098,7 +5120,6 @@
         <w:t>Update the system configuration. </w:t>
       </w:r>
     </w:p>
-    <w:permStart w:id="1694506261" w:edGrp="everyone"/>
     <w:p>
       <w:pPr>
         <w:pStyle w:val="Comment-Grader"/>
@@ -5113,13 +5134,13 @@
           <w15:appearance w15:val="hidden"/>
           <w:text/>
         </w:sdtPr>
+        <w:sdtEndPr/>
         <w:sdtContent>
           <w:r>
             <w:t xml:space="preserve">    </w:t>
           </w:r>
         </w:sdtContent>
       </w:sdt>
-      <w:permEnd w:id="1694506261"/>
       <w:r>
         <w:t xml:space="preserve">   </w:t>
       </w:r>
@@ -5177,7 +5198,6 @@
         <w:t xml:space="preserve">. </w:t>
       </w:r>
     </w:p>
-    <w:permStart w:id="2084703222" w:edGrp="everyone"/>
     <w:p>
       <w:pPr>
         <w:pStyle w:val="Comment-Grader"/>
@@ -5192,13 +5212,13 @@
           <w15:appearance w15:val="hidden"/>
           <w:text/>
         </w:sdtPr>
+        <w:sdtEndPr/>
         <w:sdtContent>
           <w:r>
             <w:t xml:space="preserve">    </w:t>
           </w:r>
         </w:sdtContent>
       </w:sdt>
-      <w:permEnd w:id="2084703222"/>
       <w:r>
         <w:t xml:space="preserve">   </w:t>
       </w:r>
@@ -5248,7 +5268,6 @@
         <w:t>. </w:t>
       </w:r>
     </w:p>
-    <w:permStart w:id="2120495563" w:edGrp="everyone"/>
     <w:p>
       <w:pPr>
         <w:pStyle w:val="Comment-Grader"/>
@@ -5263,13 +5282,13 @@
           <w15:appearance w15:val="hidden"/>
           <w:text/>
         </w:sdtPr>
+        <w:sdtEndPr/>
         <w:sdtContent>
           <w:r>
             <w:t xml:space="preserve">    </w:t>
           </w:r>
         </w:sdtContent>
       </w:sdt>
-      <w:permEnd w:id="2120495563"/>
       <w:r>
         <w:t xml:space="preserve">   </w:t>
       </w:r>
@@ -5310,11 +5329,7 @@
         <w:t xml:space="preserve">.  </w:t>
       </w:r>
       <w:r>
-        <w:t xml:space="preserve">Internally, all </w:t>
-      </w:r>
-      <w:r>
-        <w:lastRenderedPageBreak/>
-        <w:t xml:space="preserve">moments must be stored in GMT format.  </w:t>
+        <w:t xml:space="preserve">Internally, all moments must be stored in GMT format.  </w:t>
       </w:r>
       <w:r>
         <w:t xml:space="preserve">This requirement must be fulfilled in this and every </w:t>
@@ -5332,7 +5347,6 @@
         <w:t xml:space="preserve">. </w:t>
       </w:r>
     </w:p>
-    <w:permStart w:id="422514435" w:edGrp="everyone"/>
     <w:p>
       <w:pPr>
         <w:pStyle w:val="Comment-Grader"/>
@@ -5347,13 +5361,13 @@
           <w15:appearance w15:val="hidden"/>
           <w:text/>
         </w:sdtPr>
+        <w:sdtEndPr/>
         <w:sdtContent>
           <w:r>
             <w:t xml:space="preserve">    </w:t>
           </w:r>
         </w:sdtContent>
       </w:sdt>
-      <w:permEnd w:id="422514435"/>
     </w:p>
     <w:p>
       <w:pPr>
@@ -5426,7 +5440,6 @@
         <w:t>.</w:t>
       </w:r>
     </w:p>
-    <w:permStart w:id="433923951" w:edGrp="everyone"/>
     <w:p>
       <w:pPr>
         <w:pStyle w:val="Comment-Grader"/>
@@ -5441,13 +5454,13 @@
           <w15:appearance w15:val="hidden"/>
           <w:text/>
         </w:sdtPr>
+        <w:sdtEndPr/>
         <w:sdtContent>
           <w:r>
             <w:t xml:space="preserve">    </w:t>
           </w:r>
         </w:sdtContent>
       </w:sdt>
-      <w:permEnd w:id="433923951"/>
       <w:r>
         <w:t xml:space="preserve">     </w:t>
       </w:r>
@@ -5460,7 +5473,6 @@
         <w:pStyle w:val="Ttulo1"/>
       </w:pPr>
       <w:r>
-        <w:lastRenderedPageBreak/>
         <w:t>SUPPLEMENTARY I</w:t>
       </w:r>
       <w:r>
@@ -5582,7 +5594,6 @@
         <w:t>report on the results.</w:t>
       </w:r>
     </w:p>
-    <w:permStart w:id="1465547332" w:edGrp="everyone"/>
     <w:p>
       <w:pPr>
         <w:pStyle w:val="Comment-Grader"/>
@@ -5597,13 +5608,13 @@
           <w15:appearance w15:val="hidden"/>
           <w:text/>
         </w:sdtPr>
+        <w:sdtEndPr/>
         <w:sdtContent>
           <w:r>
             <w:t xml:space="preserve">    </w:t>
           </w:r>
         </w:sdtContent>
       </w:sdt>
-      <w:permEnd w:id="1465547332"/>
       <w:r>
         <w:t xml:space="preserve">  </w:t>
       </w:r>
@@ -5630,7 +5641,6 @@
         <w:t>Produce a lint report.</w:t>
       </w:r>
     </w:p>
-    <w:permStart w:id="2056024124" w:edGrp="everyone"/>
     <w:p>
       <w:pPr>
         <w:pStyle w:val="Comment-Grader"/>
@@ -5645,13 +5655,13 @@
           <w15:appearance w15:val="hidden"/>
           <w:text/>
         </w:sdtPr>
+        <w:sdtEndPr/>
         <w:sdtContent>
           <w:r>
             <w:t xml:space="preserve">    </w:t>
           </w:r>
         </w:sdtContent>
       </w:sdt>
-      <w:permEnd w:id="2056024124"/>
       <w:r>
         <w:t xml:space="preserve">          </w:t>
       </w:r>
@@ -5675,7 +5685,6 @@
         <w:rPr>
           <w:rFonts w:cstheme="majorHAnsi"/>
         </w:rPr>
-        <w:lastRenderedPageBreak/>
         <w:t>SUPPLEMENTARY II</w:t>
       </w:r>
       <w:r>
@@ -5819,7 +5828,6 @@
         <w:t>Produce an analysis report.</w:t>
       </w:r>
     </w:p>
-    <w:permStart w:id="358632476" w:edGrp="everyone"/>
     <w:p>
       <w:pPr>
         <w:pStyle w:val="Comment-Grader"/>
@@ -5834,6 +5842,7 @@
           <w15:appearance w15:val="hidden"/>
           <w:text/>
         </w:sdtPr>
+        <w:sdtEndPr/>
         <w:sdtContent>
           <w:r>
             <w:t xml:space="preserve">  </w:t>
@@ -5846,7 +5855,6 @@
           </w:r>
         </w:sdtContent>
       </w:sdt>
-      <w:permEnd w:id="358632476"/>
       <w:r>
         <w:t xml:space="preserve">   </w:t>
       </w:r>
@@ -5859,7 +5867,6 @@
         <w:t>Produce a planning and progress report.</w:t>
       </w:r>
     </w:p>
-    <w:permStart w:id="1731732844" w:edGrp="everyone"/>
     <w:p>
       <w:pPr>
         <w:pStyle w:val="Comment-Grader"/>
@@ -5874,6 +5881,7 @@
           <w15:appearance w15:val="hidden"/>
           <w:text/>
         </w:sdtPr>
+        <w:sdtEndPr/>
         <w:sdtContent>
           <w:r>
             <w:t xml:space="preserve">  </w:t>
@@ -5886,7 +5894,6 @@
           </w:r>
         </w:sdtContent>
       </w:sdt>
-      <w:permEnd w:id="1731732844"/>
       <w:r>
         <w:t xml:space="preserve">   </w:t>
       </w:r>
@@ -5911,7 +5918,6 @@
         <w:rPr>
           <w:rFonts w:cstheme="majorHAnsi"/>
         </w:rPr>
-        <w:lastRenderedPageBreak/>
         <w:t>SUPPLEMENTARY II</w:t>
       </w:r>
       <w:r>
@@ -6101,7 +6107,6 @@
         <w:t xml:space="preserve"> (in the past) to indicate whether the passenger is still banned or if the prohibition has been lifted. </w:t>
       </w:r>
     </w:p>
-    <w:permStart w:id="1815554783" w:edGrp="everyone"/>
     <w:p>
       <w:pPr>
         <w:pStyle w:val="Comment-Grader"/>
@@ -6116,13 +6121,16 @@
           <w15:appearance w15:val="hidden"/>
           <w:text/>
         </w:sdtPr>
+        <w:sdtEndPr/>
         <w:sdtContent>
           <w:r>
-            <w:t xml:space="preserve">    </w:t>
+            <w:t xml:space="preserve"> X</w:t>
+          </w:r>
+          <w:r>
+            <w:t xml:space="preserve"> </w:t>
           </w:r>
         </w:sdtContent>
       </w:sdt>
-      <w:permEnd w:id="1815554783"/>
       <w:r>
         <w:t xml:space="preserve"> </w:t>
       </w:r>
@@ -6190,7 +6198,6 @@
         <w:t>pay-per-use services!  This requirement must be fulfilled in this and every other group or individual deliverable for it to be considered satisfied. </w:t>
       </w:r>
     </w:p>
-    <w:permStart w:id="1408045569" w:edGrp="everyone"/>
     <w:p>
       <w:pPr>
         <w:pStyle w:val="Comment-Grader"/>
@@ -6205,13 +6212,19 @@
           <w15:appearance w15:val="hidden"/>
           <w:text/>
         </w:sdtPr>
+        <w:sdtEndPr/>
         <w:sdtContent>
           <w:r>
-            <w:t xml:space="preserve">    </w:t>
+            <w:t xml:space="preserve"> </w:t>
+          </w:r>
+          <w:r>
+            <w:t>X</w:t>
+          </w:r>
+          <w:r>
+            <w:t xml:space="preserve"> </w:t>
           </w:r>
         </w:sdtContent>
       </w:sdt>
-      <w:permEnd w:id="1408045569"/>
       <w:r>
         <w:t xml:space="preserve">  </w:t>
       </w:r>
@@ -6266,7 +6279,6 @@
         <w:t>Produce an analysis report.</w:t>
       </w:r>
     </w:p>
-    <w:permStart w:id="1362912911" w:edGrp="everyone"/>
     <w:p>
       <w:pPr>
         <w:pStyle w:val="Comment-Grader"/>
@@ -6281,13 +6293,19 @@
           <w15:appearance w15:val="hidden"/>
           <w:text/>
         </w:sdtPr>
+        <w:sdtEndPr/>
         <w:sdtContent>
           <w:r>
-            <w:t xml:space="preserve">    </w:t>
+            <w:t xml:space="preserve"> </w:t>
+          </w:r>
+          <w:r>
+            <w:t>X</w:t>
+          </w:r>
+          <w:r>
+            <w:t xml:space="preserve"> </w:t>
           </w:r>
         </w:sdtContent>
       </w:sdt>
-      <w:permEnd w:id="1362912911"/>
       <w:r>
         <w:t xml:space="preserve">   </w:t>
       </w:r>
@@ -6300,7 +6318,6 @@
         <w:t>Produce a planning and progress report.</w:t>
       </w:r>
     </w:p>
-    <w:permStart w:id="2031892606" w:edGrp="everyone"/>
     <w:p>
       <w:pPr>
         <w:pStyle w:val="Comment-Grader"/>
@@ -6315,13 +6332,19 @@
           <w15:appearance w15:val="hidden"/>
           <w:text/>
         </w:sdtPr>
+        <w:sdtEndPr/>
         <w:sdtContent>
           <w:r>
-            <w:t xml:space="preserve">    </w:t>
+            <w:t xml:space="preserve"> </w:t>
+          </w:r>
+          <w:r>
+            <w:t>X</w:t>
+          </w:r>
+          <w:r>
+            <w:t xml:space="preserve"> </w:t>
           </w:r>
         </w:sdtContent>
       </w:sdt>
-      <w:permEnd w:id="2031892606"/>
       <w:r>
         <w:t xml:space="preserve">  </w:t>
       </w:r>
@@ -6340,7 +6363,6 @@
         <w:rPr>
           <w:rFonts w:cstheme="majorHAnsi"/>
         </w:rPr>
-        <w:lastRenderedPageBreak/>
         <w:t>SUPPLEMENTARY II</w:t>
       </w:r>
       <w:r>
@@ -6503,7 +6525,6 @@
         <w:t>.</w:t>
       </w:r>
     </w:p>
-    <w:permStart w:id="991234116" w:edGrp="everyone"/>
     <w:p>
       <w:pPr>
         <w:pStyle w:val="Comment-Grader"/>
@@ -6518,13 +6539,13 @@
           <w15:appearance w15:val="hidden"/>
           <w:text/>
         </w:sdtPr>
+        <w:sdtEndPr/>
         <w:sdtContent>
           <w:r>
             <w:t xml:space="preserve">    </w:t>
           </w:r>
         </w:sdtContent>
       </w:sdt>
-      <w:permEnd w:id="991234116"/>
       <w:r>
         <w:t xml:space="preserve">   </w:t>
       </w:r>
@@ -6581,7 +6602,6 @@
         <w:t>.</w:t>
       </w:r>
     </w:p>
-    <w:permStart w:id="745096751" w:edGrp="everyone"/>
     <w:p>
       <w:pPr>
         <w:pStyle w:val="Comment-Grader"/>
@@ -6596,13 +6616,13 @@
           <w15:appearance w15:val="hidden"/>
           <w:text/>
         </w:sdtPr>
+        <w:sdtEndPr/>
         <w:sdtContent>
           <w:r>
             <w:t xml:space="preserve">    </w:t>
           </w:r>
         </w:sdtContent>
       </w:sdt>
-      <w:permEnd w:id="745096751"/>
       <w:r>
         <w:t xml:space="preserve">   </w:t>
       </w:r>
@@ -7038,7 +7058,6 @@
         <w:t>group or individual deliverables for it to be considered valid.</w:t>
       </w:r>
     </w:p>
-    <w:permStart w:id="361393539" w:edGrp="everyone"/>
     <w:p>
       <w:pPr>
         <w:pStyle w:val="Comment-Grader"/>
@@ -7053,13 +7072,13 @@
           <w15:appearance w15:val="hidden"/>
           <w:text/>
         </w:sdtPr>
+        <w:sdtEndPr/>
         <w:sdtContent>
           <w:r>
             <w:t xml:space="preserve">    </w:t>
           </w:r>
         </w:sdtContent>
       </w:sdt>
-      <w:permEnd w:id="361393539"/>
       <w:r>
         <w:t xml:space="preserve">  </w:t>
       </w:r>
@@ -7075,7 +7094,6 @@
         <w:rPr>
           <w:rFonts w:cstheme="majorHAnsi"/>
         </w:rPr>
-        <w:lastRenderedPageBreak/>
         <w:t>Testing requirements </w:t>
       </w:r>
     </w:p>
@@ -7112,7 +7130,6 @@
         <w:t>Produce an analysis report.</w:t>
       </w:r>
     </w:p>
-    <w:permStart w:id="833295285" w:edGrp="everyone"/>
     <w:p>
       <w:pPr>
         <w:pStyle w:val="Comment-Grader"/>
@@ -7127,13 +7144,13 @@
           <w15:appearance w15:val="hidden"/>
           <w:text/>
         </w:sdtPr>
+        <w:sdtEndPr/>
         <w:sdtContent>
           <w:r>
             <w:t xml:space="preserve">    </w:t>
           </w:r>
         </w:sdtContent>
       </w:sdt>
-      <w:permEnd w:id="833295285"/>
       <w:r>
         <w:t xml:space="preserve">   </w:t>
       </w:r>
@@ -7146,7 +7163,6 @@
         <w:t>Produce a planning and progress report.</w:t>
       </w:r>
     </w:p>
-    <w:permStart w:id="1514348030" w:edGrp="everyone"/>
     <w:p>
       <w:pPr>
         <w:pStyle w:val="Comment-Grader"/>
@@ -7161,13 +7177,13 @@
           <w15:appearance w15:val="hidden"/>
           <w:text/>
         </w:sdtPr>
+        <w:sdtEndPr/>
         <w:sdtContent>
           <w:r>
             <w:t xml:space="preserve">    </w:t>
           </w:r>
         </w:sdtContent>
       </w:sdt>
-      <w:permEnd w:id="1514348030"/>
       <w:r>
         <w:t xml:space="preserve">     </w:t>
       </w:r>
@@ -7189,7 +7205,6 @@
         <w:rPr>
           <w:rFonts w:cstheme="majorHAnsi"/>
         </w:rPr>
-        <w:lastRenderedPageBreak/>
         <w:t>SUPPLEMENTARY II</w:t>
       </w:r>
       <w:r>
@@ -7320,7 +7335,6 @@
         <w:t>is properly mocked.</w:t>
       </w:r>
     </w:p>
-    <w:permStart w:id="2092566320" w:edGrp="everyone"/>
     <w:p>
       <w:pPr>
         <w:pStyle w:val="Comment-Grader"/>
@@ -7335,13 +7349,13 @@
           <w15:appearance w15:val="hidden"/>
           <w:text/>
         </w:sdtPr>
+        <w:sdtEndPr/>
         <w:sdtContent>
           <w:r>
             <w:t xml:space="preserve">    </w:t>
           </w:r>
         </w:sdtContent>
       </w:sdt>
-      <w:permEnd w:id="2092566320"/>
       <w:r>
         <w:t xml:space="preserve">  </w:t>
       </w:r>
@@ -7368,7 +7382,6 @@
         <w:t>Produce an analysis report.</w:t>
       </w:r>
     </w:p>
-    <w:permStart w:id="1306342161" w:edGrp="everyone"/>
     <w:p>
       <w:pPr>
         <w:pStyle w:val="Comment-Grader"/>
@@ -7383,13 +7396,13 @@
           <w15:appearance w15:val="hidden"/>
           <w:text/>
         </w:sdtPr>
+        <w:sdtEndPr/>
         <w:sdtContent>
           <w:r>
             <w:t xml:space="preserve">    </w:t>
           </w:r>
         </w:sdtContent>
       </w:sdt>
-      <w:permEnd w:id="1306342161"/>
       <w:r>
         <w:t xml:space="preserve">     </w:t>
       </w:r>
@@ -7402,7 +7415,6 @@
         <w:t>Produce a planning and progress report.</w:t>
       </w:r>
     </w:p>
-    <w:permStart w:id="1978161967" w:edGrp="everyone"/>
     <w:p>
       <w:pPr>
         <w:pStyle w:val="Comment-Grader"/>
@@ -7417,13 +7429,13 @@
           <w15:appearance w15:val="hidden"/>
           <w:text/>
         </w:sdtPr>
+        <w:sdtEndPr/>
         <w:sdtContent>
           <w:r>
             <w:t xml:space="preserve">    </w:t>
           </w:r>
         </w:sdtContent>
       </w:sdt>
-      <w:permEnd w:id="1978161967"/>
       <w:r>
         <w:t xml:space="preserve">      </w:t>
       </w:r>
@@ -11137,6 +11149,7 @@
     <w:rsidRoot w:val="006B2BEC"/>
     <w:rsid w:val="00053924"/>
     <w:rsid w:val="00055A68"/>
+    <w:rsid w:val="00086216"/>
     <w:rsid w:val="0009453F"/>
     <w:rsid w:val="000B5C7E"/>
     <w:rsid w:val="00117B5F"/>
@@ -11208,6 +11221,7 @@
     <w:rsid w:val="00E87F32"/>
     <w:rsid w:val="00E9745E"/>
     <w:rsid w:val="00EB4EB9"/>
+    <w:rsid w:val="00EF473B"/>
     <w:rsid w:val="00F3606D"/>
     <w:rsid w:val="00F70A20"/>
     <w:rsid w:val="00F8539E"/>

</xml_diff>

<commit_message>
feat(all): añadir correcciones menores de documentos
</commit_message>
<xml_diff>
--- a/reports/Group/00 - Requirements - Group.docx
+++ b/reports/Group/00 - Requirements - Group.docx
@@ -123,6 +123,7 @@
               </w:rPr>
               <w:tab/>
             </w:r>
+            <w:permStart w:id="143746294" w:edGrp="everyone"/>
             <w:sdt>
               <w:sdtPr>
                 <w:rPr>
@@ -136,7 +137,6 @@
                 <w15:appearance w15:val="hidden"/>
                 <w:text/>
               </w:sdtPr>
-              <w:sdtEndPr/>
               <w:sdtContent>
                 <w:r>
                   <w:rPr>
@@ -148,25 +148,7 @@
                   <w:rPr>
                     <w:rFonts w:asciiTheme="majorHAnsi" w:hAnsiTheme="majorHAnsi" w:cstheme="majorHAnsi"/>
                   </w:rPr>
-                  <w:t>1</w:t>
-                </w:r>
-                <w:r>
-                  <w:rPr>
-                    <w:rFonts w:asciiTheme="majorHAnsi" w:hAnsiTheme="majorHAnsi" w:cstheme="majorHAnsi"/>
-                  </w:rPr>
-                  <w:t>.</w:t>
-                </w:r>
-                <w:r>
-                  <w:rPr>
-                    <w:rFonts w:asciiTheme="majorHAnsi" w:hAnsiTheme="majorHAnsi" w:cstheme="majorHAnsi"/>
-                  </w:rPr>
-                  <w:t>0</w:t>
-                </w:r>
-                <w:r>
-                  <w:rPr>
-                    <w:rFonts w:asciiTheme="majorHAnsi" w:hAnsiTheme="majorHAnsi" w:cstheme="majorHAnsi"/>
-                  </w:rPr>
-                  <w:t>20</w:t>
+                  <w:t>1.020</w:t>
                 </w:r>
                 <w:r>
                   <w:rPr>
@@ -176,6 +158,7 @@
                 </w:r>
               </w:sdtContent>
             </w:sdt>
+            <w:permEnd w:id="143746294"/>
           </w:p>
         </w:tc>
       </w:tr>
@@ -218,11 +201,11 @@
               </w:rPr>
               <w:tab/>
             </w:r>
+            <w:permStart w:id="420692352" w:edGrp="everyone"/>
             <w:sdt>
               <w:sdtPr>
                 <w:rPr>
                   <w:rFonts w:asciiTheme="majorHAnsi" w:hAnsiTheme="majorHAnsi" w:cstheme="majorHAnsi"/>
-                  <w:u w:val="single"/>
                 </w:rPr>
                 <w:tag w:val="Repository"/>
                 <w:id w:val="46497162"/>
@@ -232,17 +215,16 @@
                 <w15:appearance w15:val="hidden"/>
                 <w:text/>
               </w:sdtPr>
-              <w:sdtEndPr/>
               <w:sdtContent>
                 <w:r>
                   <w:rPr>
                     <w:rFonts w:asciiTheme="majorHAnsi" w:hAnsiTheme="majorHAnsi" w:cstheme="majorHAnsi"/>
-                    <w:u w:val="single"/>
                   </w:rPr>
-                  <w:t xml:space="preserve"> https://github.com/PDJ6975/Acme-ANS-D01-25.1.0</w:t>
+                  <w:t xml:space="preserve"> https://github.com/PDJ6975/Acme-ANS-D02-25.2.0</w:t>
                 </w:r>
               </w:sdtContent>
             </w:sdt>
+            <w:permEnd w:id="420692352"/>
           </w:p>
         </w:tc>
       </w:tr>
@@ -269,6 +251,7 @@
                 <w:rFonts w:asciiTheme="majorHAnsi" w:hAnsiTheme="majorHAnsi" w:cstheme="majorBidi"/>
                 <w:b/>
                 <w:bCs/>
+                <w:lang w:val="es-ES"/>
               </w:rPr>
             </w:pPr>
             <w:r>
@@ -294,10 +277,12 @@
               </w:rPr>
               <w:tab/>
             </w:r>
+            <w:permStart w:id="291510380" w:edGrp="everyone"/>
             <w:sdt>
               <w:sdtPr>
                 <w:rPr>
                   <w:rFonts w:asciiTheme="majorHAnsi" w:hAnsiTheme="majorHAnsi" w:cstheme="majorBidi"/>
+                  <w:lang w:val="es-ES"/>
                 </w:rPr>
                 <w:tag w:val="ID1"/>
                 <w:id w:val="1166593945"/>
@@ -307,23 +292,25 @@
                 <w15:appearance w15:val="hidden"/>
                 <w:text/>
               </w:sdtPr>
-              <w:sdtEndPr/>
               <w:sdtContent>
                 <w:r>
                   <w:rPr>
                     <w:rFonts w:asciiTheme="majorHAnsi" w:hAnsiTheme="majorHAnsi" w:cstheme="majorBidi"/>
+                    <w:lang w:val="es-ES"/>
                   </w:rPr>
                   <w:t xml:space="preserve"> </w:t>
                 </w:r>
                 <w:r>
                   <w:rPr>
                     <w:rFonts w:asciiTheme="majorHAnsi" w:hAnsiTheme="majorHAnsi" w:cstheme="majorBidi"/>
+                    <w:lang w:val="es-ES"/>
                   </w:rPr>
                   <w:t>32**4*4**</w:t>
                 </w:r>
               </w:sdtContent>
             </w:sdt>
           </w:p>
+          <w:permEnd w:id="291510380"/>
           <w:p>
             <w:pPr>
               <w:pStyle w:val="Sinespaciado"/>
@@ -353,10 +340,12 @@
               </w:rPr>
               <w:tab/>
             </w:r>
+            <w:permStart w:id="1364481481" w:edGrp="everyone"/>
             <w:sdt>
               <w:sdtPr>
                 <w:rPr>
                   <w:rFonts w:asciiTheme="majorHAnsi" w:hAnsiTheme="majorHAnsi" w:cstheme="majorHAnsi"/>
+                  <w:lang w:val="es-ES"/>
                 </w:rPr>
                 <w:tag w:val="UVUS01"/>
                 <w:id w:val="180091114"/>
@@ -366,22 +355,17 @@
                 <w15:appearance w15:val="hidden"/>
                 <w:text/>
               </w:sdtPr>
-              <w:sdtEndPr/>
               <w:sdtContent>
                 <w:r>
                   <w:rPr>
                     <w:rFonts w:asciiTheme="majorHAnsi" w:hAnsiTheme="majorHAnsi" w:cstheme="majorHAnsi"/>
+                    <w:lang w:val="es-ES"/>
                   </w:rPr>
-                  <w:t xml:space="preserve"> </w:t>
-                </w:r>
-                <w:r>
-                  <w:rPr>
-                    <w:rFonts w:asciiTheme="majorHAnsi" w:hAnsiTheme="majorHAnsi" w:cstheme="majorHAnsi"/>
-                  </w:rPr>
-                  <w:t xml:space="preserve">WYP8859 </w:t>
+                  <w:t xml:space="preserve"> WYP8859</w:t>
                 </w:r>
               </w:sdtContent>
             </w:sdt>
+            <w:permEnd w:id="1364481481"/>
           </w:p>
           <w:p>
             <w:pPr>
@@ -410,6 +394,7 @@
               </w:rPr>
               <w:tab/>
             </w:r>
+            <w:permStart w:id="1443845444" w:edGrp="everyone"/>
             <w:sdt>
               <w:sdtPr>
                 <w:rPr>
@@ -424,24 +409,17 @@
                 <w15:appearance w15:val="hidden"/>
                 <w:text/>
               </w:sdtPr>
-              <w:sdtEndPr/>
               <w:sdtContent>
                 <w:r>
                   <w:rPr>
                     <w:rFonts w:asciiTheme="majorHAnsi" w:hAnsiTheme="majorHAnsi" w:cstheme="majorHAnsi"/>
                     <w:lang w:val="es-ES"/>
                   </w:rPr>
-                  <w:t xml:space="preserve"> Castrillón Mora, Pablo</w:t>
-                </w:r>
-                <w:r>
-                  <w:rPr>
-                    <w:rFonts w:asciiTheme="majorHAnsi" w:hAnsiTheme="majorHAnsi" w:cstheme="majorHAnsi"/>
-                    <w:lang w:val="es-ES"/>
-                  </w:rPr>
-                  <w:t xml:space="preserve">  </w:t>
+                  <w:t xml:space="preserve"> Castrillón Mora, Pablo  </w:t>
                 </w:r>
               </w:sdtContent>
             </w:sdt>
+            <w:permEnd w:id="1443845444"/>
             <w:r>
               <w:rPr>
                 <w:rFonts w:asciiTheme="majorHAnsi" w:hAnsiTheme="majorHAnsi" w:cstheme="majorHAnsi"/>
@@ -470,6 +448,7 @@
               </w:rPr>
               <w:tab/>
             </w:r>
+            <w:permStart w:id="415123737" w:edGrp="everyone"/>
             <w:sdt>
               <w:sdtPr>
                 <w:rPr>
@@ -484,31 +463,17 @@
                 <w15:appearance w15:val="hidden"/>
                 <w:text/>
               </w:sdtPr>
-              <w:sdtEndPr/>
               <w:sdtContent>
                 <w:r>
                   <w:rPr>
                     <w:rFonts w:asciiTheme="majorHAnsi" w:hAnsiTheme="majorHAnsi" w:cstheme="majorHAnsi"/>
                     <w:lang w:val="es-ES"/>
                   </w:rPr>
-                  <w:t xml:space="preserve"> </w:t>
-                </w:r>
-                <w:r>
-                  <w:rPr>
-                    <w:rFonts w:asciiTheme="majorHAnsi" w:hAnsiTheme="majorHAnsi" w:cstheme="majorHAnsi"/>
-                    <w:lang w:val="es-ES"/>
-                  </w:rPr>
-                  <w:t>Analista</w:t>
-                </w:r>
-                <w:r>
-                  <w:rPr>
-                    <w:rFonts w:asciiTheme="majorHAnsi" w:hAnsiTheme="majorHAnsi" w:cstheme="majorHAnsi"/>
-                    <w:lang w:val="es-ES"/>
-                  </w:rPr>
-                  <w:t xml:space="preserve">  </w:t>
+                  <w:t xml:space="preserve"> Analista  </w:t>
                 </w:r>
               </w:sdtContent>
             </w:sdt>
+            <w:permEnd w:id="415123737"/>
           </w:p>
         </w:tc>
         <w:tc>
@@ -554,6 +519,12 @@
                 <w:rFonts w:asciiTheme="majorHAnsi" w:hAnsiTheme="majorHAnsi" w:cstheme="majorHAnsi"/>
               </w:rPr>
               <w:tab/>
+            </w:r>
+            <w:permStart w:id="1081366304" w:edGrp="everyone"/>
+            <w:r>
+              <w:rPr>
+                <w:rFonts w:asciiTheme="majorHAnsi" w:hAnsiTheme="majorHAnsi" w:cstheme="majorHAnsi"/>
+              </w:rPr>
               <w:t xml:space="preserve"> </w:t>
             </w:r>
             <w:sdt>
@@ -570,7 +541,6 @@
                 <w15:appearance w15:val="hidden"/>
                 <w:text/>
               </w:sdtPr>
-              <w:sdtEndPr/>
               <w:sdtContent>
                 <w:r>
                   <w:rPr>
@@ -582,6 +552,7 @@
               </w:sdtContent>
             </w:sdt>
           </w:p>
+          <w:permEnd w:id="1081366304"/>
           <w:p>
             <w:pPr>
               <w:pStyle w:val="Sinespaciado"/>
@@ -611,6 +582,7 @@
               </w:rPr>
               <w:tab/>
             </w:r>
+            <w:permStart w:id="554395221" w:edGrp="everyone"/>
             <w:sdt>
               <w:sdtPr>
                 <w:rPr>
@@ -625,7 +597,6 @@
                 <w15:appearance w15:val="hidden"/>
                 <w:text/>
               </w:sdtPr>
-              <w:sdtEndPr/>
               <w:sdtContent>
                 <w:r>
                   <w:rPr>
@@ -643,8 +614,16 @@
                   <w:t>pabolimor</w:t>
                 </w:r>
                 <w:proofErr w:type="spellEnd"/>
+                <w:r>
+                  <w:rPr>
+                    <w:rFonts w:asciiTheme="majorHAnsi" w:hAnsiTheme="majorHAnsi" w:cstheme="majorHAnsi"/>
+                    <w:lang w:val="es-ES"/>
+                  </w:rPr>
+                  <w:t xml:space="preserve">  </w:t>
+                </w:r>
               </w:sdtContent>
             </w:sdt>
+            <w:permEnd w:id="554395221"/>
           </w:p>
           <w:p>
             <w:pPr>
@@ -673,6 +652,7 @@
               </w:rPr>
               <w:tab/>
             </w:r>
+            <w:permStart w:id="84825807" w:edGrp="everyone"/>
             <w:sdt>
               <w:sdtPr>
                 <w:rPr>
@@ -687,7 +667,6 @@
                 <w15:appearance w15:val="hidden"/>
                 <w:text/>
               </w:sdtPr>
-              <w:sdtEndPr/>
               <w:sdtContent>
                 <w:r>
                   <w:rPr>
@@ -698,6 +677,7 @@
                 </w:r>
               </w:sdtContent>
             </w:sdt>
+            <w:permEnd w:id="84825807"/>
           </w:p>
           <w:p>
             <w:pPr>
@@ -726,6 +706,7 @@
               </w:rPr>
               <w:tab/>
             </w:r>
+            <w:permStart w:id="584389830" w:edGrp="everyone"/>
             <w:sdt>
               <w:sdtPr>
                 <w:rPr>
@@ -740,7 +721,6 @@
                 <w15:appearance w15:val="hidden"/>
                 <w:text/>
               </w:sdtPr>
-              <w:sdtEndPr/>
               <w:sdtContent>
                 <w:r>
                   <w:rPr>
@@ -767,6 +747,7 @@
                 </w:r>
               </w:sdtContent>
             </w:sdt>
+            <w:permEnd w:id="584389830"/>
           </w:p>
         </w:tc>
       </w:tr>
@@ -818,6 +799,7 @@
               </w:rPr>
               <w:tab/>
             </w:r>
+            <w:permStart w:id="1000832359" w:edGrp="everyone"/>
             <w:sdt>
               <w:sdtPr>
                 <w:rPr>
@@ -832,25 +814,18 @@
                 <w15:appearance w15:val="hidden"/>
                 <w:text/>
               </w:sdtPr>
-              <w:sdtEndPr/>
               <w:sdtContent>
                 <w:r>
                   <w:rPr>
                     <w:rFonts w:asciiTheme="majorHAnsi" w:hAnsiTheme="majorHAnsi" w:cstheme="majorBidi"/>
                     <w:lang w:val="es-ES"/>
                   </w:rPr>
-                  <w:t xml:space="preserve"> </w:t>
-                </w:r>
-                <w:r>
-                  <w:rPr>
-                    <w:rFonts w:asciiTheme="majorHAnsi" w:hAnsiTheme="majorHAnsi" w:cstheme="majorBidi"/>
-                    <w:lang w:val="es-ES"/>
-                  </w:rPr>
-                  <w:t>80**5*8**</w:t>
+                  <w:t xml:space="preserve"> 80**5*8**</w:t>
                 </w:r>
               </w:sdtContent>
             </w:sdt>
           </w:p>
+          <w:permEnd w:id="1000832359"/>
           <w:p>
             <w:pPr>
               <w:pStyle w:val="Sinespaciado"/>
@@ -880,6 +855,7 @@
               </w:rPr>
               <w:tab/>
             </w:r>
+            <w:permStart w:id="926035648" w:edGrp="everyone"/>
             <w:sdt>
               <w:sdtPr>
                 <w:rPr>
@@ -894,24 +870,17 @@
                 <w15:appearance w15:val="hidden"/>
                 <w:text/>
               </w:sdtPr>
-              <w:sdtEndPr/>
               <w:sdtContent>
                 <w:r>
                   <w:rPr>
                     <w:rFonts w:asciiTheme="majorHAnsi" w:hAnsiTheme="majorHAnsi" w:cstheme="majorHAnsi"/>
                     <w:lang w:val="es-ES"/>
                   </w:rPr>
-                  <w:t xml:space="preserve"> </w:t>
-                </w:r>
-                <w:r>
-                  <w:rPr>
-                    <w:rFonts w:asciiTheme="majorHAnsi" w:hAnsiTheme="majorHAnsi" w:cstheme="majorHAnsi"/>
-                    <w:lang w:val="es-ES"/>
-                  </w:rPr>
-                  <w:t xml:space="preserve">PDJ6975 </w:t>
+                  <w:t xml:space="preserve"> PDJ6975  </w:t>
                 </w:r>
               </w:sdtContent>
             </w:sdt>
+            <w:permEnd w:id="926035648"/>
           </w:p>
           <w:p>
             <w:pPr>
@@ -941,6 +910,7 @@
               </w:rPr>
               <w:tab/>
             </w:r>
+            <w:permStart w:id="1519068571" w:edGrp="everyone"/>
             <w:sdt>
               <w:sdtPr>
                 <w:rPr>
@@ -955,7 +925,6 @@
                 <w15:appearance w15:val="hidden"/>
                 <w:text/>
               </w:sdtPr>
-              <w:sdtEndPr/>
               <w:sdtContent>
                 <w:r>
                   <w:rPr>
@@ -973,6 +942,274 @@
                 </w:r>
               </w:sdtContent>
             </w:sdt>
+          </w:p>
+          <w:permEnd w:id="1519068571"/>
+          <w:p>
+            <w:pPr>
+              <w:pStyle w:val="Sinespaciado"/>
+              <w:rPr>
+                <w:rFonts w:asciiTheme="majorHAnsi" w:hAnsiTheme="majorHAnsi" w:cstheme="majorHAnsi"/>
+              </w:rPr>
+            </w:pPr>
+            <w:r>
+              <w:rPr>
+                <w:rFonts w:asciiTheme="majorHAnsi" w:hAnsiTheme="majorHAnsi" w:cstheme="majorHAnsi"/>
+                <w:b/>
+              </w:rPr>
+              <w:t>Roles:</w:t>
+            </w:r>
+            <w:r>
+              <w:rPr>
+                <w:rFonts w:asciiTheme="majorHAnsi" w:hAnsiTheme="majorHAnsi" w:cstheme="majorHAnsi"/>
+                <w:b/>
+              </w:rPr>
+              <w:tab/>
+            </w:r>
+            <w:r>
+              <w:rPr>
+                <w:rFonts w:asciiTheme="majorHAnsi" w:hAnsiTheme="majorHAnsi" w:cstheme="majorHAnsi"/>
+              </w:rPr>
+              <w:tab/>
+            </w:r>
+            <w:permStart w:id="1983335098" w:edGrp="everyone"/>
+            <w:sdt>
+              <w:sdtPr>
+                <w:rPr>
+                  <w:rFonts w:asciiTheme="majorHAnsi" w:hAnsiTheme="majorHAnsi" w:cstheme="majorHAnsi"/>
+                  <w:lang w:val="es-ES"/>
+                </w:rPr>
+                <w:tag w:val="Roles3"/>
+                <w:id w:val="144241862"/>
+                <w:placeholder>
+                  <w:docPart w:val="FABB13D4D8384F839954E76BD25A68A6"/>
+                </w:placeholder>
+                <w:text/>
+              </w:sdtPr>
+              <w:sdtContent>
+                <w:r>
+                  <w:rPr>
+                    <w:rFonts w:asciiTheme="majorHAnsi" w:hAnsiTheme="majorHAnsi" w:cstheme="majorHAnsi"/>
+                    <w:lang w:val="es-ES"/>
+                  </w:rPr>
+                  <w:t xml:space="preserve"> Analista, Desarrollador</w:t>
+                </w:r>
+              </w:sdtContent>
+            </w:sdt>
+            <w:permEnd w:id="1983335098"/>
+          </w:p>
+        </w:tc>
+        <w:tc>
+          <w:tcPr>
+            <w:tcW w:w="4513" w:type="dxa"/>
+            <w:tcMar>
+              <w:top w:w="85" w:type="dxa"/>
+              <w:left w:w="85" w:type="dxa"/>
+              <w:bottom w:w="85" w:type="dxa"/>
+              <w:right w:w="85" w:type="dxa"/>
+            </w:tcMar>
+          </w:tcPr>
+          <w:p>
+            <w:r>
+              <w:t>Student #4</w:t>
+            </w:r>
+          </w:p>
+          <w:p>
+            <w:pPr>
+              <w:pStyle w:val="Sinespaciado"/>
+              <w:rPr>
+                <w:rFonts w:asciiTheme="majorHAnsi" w:hAnsiTheme="majorHAnsi" w:cstheme="majorHAnsi"/>
+                <w:b/>
+                <w:lang w:val="es-ES"/>
+              </w:rPr>
+            </w:pPr>
+            <w:r>
+              <w:rPr>
+                <w:rFonts w:asciiTheme="majorHAnsi" w:hAnsiTheme="majorHAnsi" w:cstheme="majorHAnsi"/>
+                <w:b/>
+              </w:rPr>
+              <w:t>ID:</w:t>
+            </w:r>
+            <w:r>
+              <w:rPr>
+                <w:rFonts w:asciiTheme="majorHAnsi" w:hAnsiTheme="majorHAnsi" w:cstheme="majorHAnsi"/>
+                <w:b/>
+              </w:rPr>
+              <w:tab/>
+            </w:r>
+            <w:r>
+              <w:rPr>
+                <w:rFonts w:asciiTheme="majorHAnsi" w:hAnsiTheme="majorHAnsi" w:cstheme="majorHAnsi"/>
+              </w:rPr>
+              <w:tab/>
+            </w:r>
+            <w:permStart w:id="1222207409" w:edGrp="everyone"/>
+            <w:sdt>
+              <w:sdtPr>
+                <w:rPr>
+                  <w:rFonts w:asciiTheme="majorHAnsi" w:hAnsiTheme="majorHAnsi" w:cstheme="majorBidi"/>
+                  <w:lang w:val="es-ES"/>
+                </w:rPr>
+                <w:tag w:val="ID4"/>
+                <w:id w:val="577182649"/>
+                <w:placeholder>
+                  <w:docPart w:val="D9A40BD86CA043A99F41FFEC09CF32C5"/>
+                </w:placeholder>
+                <w15:appearance w15:val="hidden"/>
+                <w:text/>
+              </w:sdtPr>
+              <w:sdtContent>
+                <w:r>
+                  <w:rPr>
+                    <w:rFonts w:asciiTheme="majorHAnsi" w:hAnsiTheme="majorHAnsi" w:cstheme="majorBidi"/>
+                    <w:lang w:val="es-ES"/>
+                  </w:rPr>
+                  <w:t xml:space="preserve"> Y0**7*6**</w:t>
+                </w:r>
+              </w:sdtContent>
+            </w:sdt>
+          </w:p>
+          <w:permEnd w:id="1222207409"/>
+          <w:p>
+            <w:pPr>
+              <w:pStyle w:val="Sinespaciado"/>
+              <w:rPr>
+                <w:rFonts w:asciiTheme="majorHAnsi" w:hAnsiTheme="majorHAnsi" w:cstheme="majorHAnsi"/>
+                <w:b/>
+              </w:rPr>
+            </w:pPr>
+            <w:r>
+              <w:rPr>
+                <w:rFonts w:asciiTheme="majorHAnsi" w:hAnsiTheme="majorHAnsi" w:cstheme="majorHAnsi"/>
+                <w:b/>
+              </w:rPr>
+              <w:t xml:space="preserve">UVUS: </w:t>
+            </w:r>
+            <w:r>
+              <w:rPr>
+                <w:rFonts w:asciiTheme="majorHAnsi" w:hAnsiTheme="majorHAnsi" w:cstheme="majorHAnsi"/>
+                <w:b/>
+              </w:rPr>
+              <w:tab/>
+            </w:r>
+            <w:r>
+              <w:rPr>
+                <w:rFonts w:asciiTheme="majorHAnsi" w:hAnsiTheme="majorHAnsi" w:cstheme="majorHAnsi"/>
+                <w:b/>
+              </w:rPr>
+              <w:tab/>
+            </w:r>
+            <w:permStart w:id="484340907" w:edGrp="everyone"/>
+            <w:sdt>
+              <w:sdtPr>
+                <w:rPr>
+                  <w:rFonts w:asciiTheme="majorHAnsi" w:hAnsiTheme="majorHAnsi" w:cstheme="majorHAnsi"/>
+                  <w:lang w:val="es-ES"/>
+                </w:rPr>
+                <w:tag w:val="UVUS04"/>
+                <w:id w:val="-1772313792"/>
+                <w:placeholder>
+                  <w:docPart w:val="83AB65E9A82B4E5D8F27694A6CD354D0"/>
+                </w:placeholder>
+                <w15:appearance w15:val="hidden"/>
+                <w:text/>
+              </w:sdtPr>
+              <w:sdtContent>
+                <w:r>
+                  <w:rPr>
+                    <w:rFonts w:asciiTheme="majorHAnsi" w:hAnsiTheme="majorHAnsi" w:cstheme="majorHAnsi"/>
+                    <w:lang w:val="es-ES"/>
+                  </w:rPr>
+                  <w:t xml:space="preserve"> VXN8675 </w:t>
+                </w:r>
+              </w:sdtContent>
+            </w:sdt>
+            <w:permEnd w:id="484340907"/>
+          </w:p>
+          <w:p>
+            <w:pPr>
+              <w:pStyle w:val="Sinespaciado"/>
+              <w:rPr>
+                <w:rFonts w:asciiTheme="majorHAnsi" w:hAnsiTheme="majorHAnsi" w:cstheme="majorHAnsi"/>
+              </w:rPr>
+            </w:pPr>
+            <w:r>
+              <w:rPr>
+                <w:rFonts w:asciiTheme="majorHAnsi" w:hAnsiTheme="majorHAnsi" w:cstheme="majorHAnsi"/>
+                <w:b/>
+              </w:rPr>
+              <w:t>Name:</w:t>
+            </w:r>
+            <w:r>
+              <w:rPr>
+                <w:rFonts w:asciiTheme="majorHAnsi" w:hAnsiTheme="majorHAnsi" w:cstheme="majorHAnsi"/>
+                <w:b/>
+              </w:rPr>
+              <w:tab/>
+            </w:r>
+            <w:r>
+              <w:rPr>
+                <w:rFonts w:asciiTheme="majorHAnsi" w:hAnsiTheme="majorHAnsi" w:cstheme="majorHAnsi"/>
+              </w:rPr>
+              <w:tab/>
+            </w:r>
+            <w:permStart w:id="386604040" w:edGrp="everyone"/>
+            <w:sdt>
+              <w:sdtPr>
+                <w:rPr>
+                  <w:rFonts w:asciiTheme="majorHAnsi" w:hAnsiTheme="majorHAnsi" w:cstheme="majorHAnsi"/>
+                  <w:lang w:val="es-ES"/>
+                </w:rPr>
+                <w:tag w:val="Student4"/>
+                <w:id w:val="-924030127"/>
+                <w:placeholder>
+                  <w:docPart w:val="3DB9FE5FE7F54E5B9E63A4AB2D2CB563"/>
+                </w:placeholder>
+                <w15:appearance w15:val="hidden"/>
+                <w:text/>
+              </w:sdtPr>
+              <w:sdtContent>
+                <w:r>
+                  <w:rPr>
+                    <w:rFonts w:asciiTheme="majorHAnsi" w:hAnsiTheme="majorHAnsi" w:cstheme="majorHAnsi"/>
+                    <w:lang w:val="es-ES"/>
+                  </w:rPr>
+                  <w:t xml:space="preserve"> </w:t>
+                </w:r>
+                <w:proofErr w:type="spellStart"/>
+                <w:r>
+                  <w:rPr>
+                    <w:rFonts w:asciiTheme="majorHAnsi" w:hAnsiTheme="majorHAnsi" w:cstheme="majorHAnsi"/>
+                    <w:lang w:val="es-ES"/>
+                  </w:rPr>
+                  <w:t>Hu</w:t>
+                </w:r>
+                <w:proofErr w:type="spellEnd"/>
+                <w:r>
+                  <w:rPr>
+                    <w:rFonts w:asciiTheme="majorHAnsi" w:hAnsiTheme="majorHAnsi" w:cstheme="majorHAnsi"/>
+                    <w:lang w:val="es-ES"/>
+                  </w:rPr>
+                  <w:t xml:space="preserve">, </w:t>
+                </w:r>
+                <w:proofErr w:type="spellStart"/>
+                <w:r>
+                  <w:rPr>
+                    <w:rFonts w:asciiTheme="majorHAnsi" w:hAnsiTheme="majorHAnsi" w:cstheme="majorHAnsi"/>
+                    <w:lang w:val="es-ES"/>
+                  </w:rPr>
+                  <w:t>Jianwu</w:t>
+                </w:r>
+                <w:proofErr w:type="spellEnd"/>
+                <w:r>
+                  <w:rPr>
+                    <w:rFonts w:asciiTheme="majorHAnsi" w:hAnsiTheme="majorHAnsi" w:cstheme="majorHAnsi"/>
+                    <w:lang w:val="es-ES"/>
+                  </w:rPr>
+                  <w:t xml:space="preserve">  </w:t>
+                </w:r>
+              </w:sdtContent>
+            </w:sdt>
+            <w:permEnd w:id="386604040"/>
           </w:p>
           <w:p>
             <w:pPr>
@@ -1001,53 +1238,52 @@
               </w:rPr>
               <w:tab/>
             </w:r>
+            <w:permStart w:id="1487353257" w:edGrp="everyone"/>
             <w:sdt>
               <w:sdtPr>
                 <w:rPr>
                   <w:rFonts w:asciiTheme="majorHAnsi" w:hAnsiTheme="majorHAnsi" w:cstheme="majorHAnsi"/>
                   <w:lang w:val="es-ES"/>
                 </w:rPr>
-                <w:tag w:val="Roles3"/>
-                <w:id w:val="144241862"/>
+                <w:tag w:val="Roles4"/>
+                <w:id w:val="1414657434"/>
                 <w:placeholder>
-                  <w:docPart w:val="FABB13D4D8384F839954E76BD25A68A6"/>
+                  <w:docPart w:val="3DB9FE5FE7F54E5B9E63A4AB2D2CB563"/>
                 </w:placeholder>
+                <w15:appearance w15:val="hidden"/>
                 <w:text/>
               </w:sdtPr>
-              <w:sdtEndPr/>
               <w:sdtContent>
                 <w:r>
                   <w:rPr>
                     <w:rFonts w:asciiTheme="majorHAnsi" w:hAnsiTheme="majorHAnsi" w:cstheme="majorHAnsi"/>
                     <w:lang w:val="es-ES"/>
                   </w:rPr>
-                  <w:t xml:space="preserve"> </w:t>
+                  <w:t xml:space="preserve"> Analista, </w:t>
                 </w:r>
+                <w:proofErr w:type="spellStart"/>
                 <w:r>
                   <w:rPr>
                     <w:rFonts w:asciiTheme="majorHAnsi" w:hAnsiTheme="majorHAnsi" w:cstheme="majorHAnsi"/>
                     <w:lang w:val="es-ES"/>
                   </w:rPr>
-                  <w:t xml:space="preserve"> </w:t>
+                  <w:t>Tester</w:t>
                 </w:r>
+                <w:proofErr w:type="spellEnd"/>
                 <w:r>
                   <w:rPr>
                     <w:rFonts w:asciiTheme="majorHAnsi" w:hAnsiTheme="majorHAnsi" w:cstheme="majorHAnsi"/>
                     <w:lang w:val="es-ES"/>
                   </w:rPr>
-                  <w:t>Analista,</w:t>
-                </w:r>
-                <w:r>
-                  <w:rPr>
-                    <w:rFonts w:asciiTheme="majorHAnsi" w:hAnsiTheme="majorHAnsi" w:cstheme="majorHAnsi"/>
-                    <w:lang w:val="es-ES"/>
-                  </w:rPr>
-                  <w:t xml:space="preserve"> Desarrollador </w:t>
+                  <w:t xml:space="preserve">  </w:t>
                 </w:r>
               </w:sdtContent>
             </w:sdt>
+            <w:permEnd w:id="1487353257"/>
           </w:p>
         </w:tc>
+      </w:tr>
+      <w:tr>
         <w:tc>
           <w:tcPr>
             <w:tcW w:w="4513" w:type="dxa"/>
@@ -1060,7 +1296,7 @@
           </w:tcPr>
           <w:p>
             <w:r>
-              <w:t>Student #4</w:t>
+              <w:t>Student #5</w:t>
             </w:r>
           </w:p>
           <w:p>
@@ -1091,36 +1327,33 @@
               </w:rPr>
               <w:tab/>
             </w:r>
+            <w:permStart w:id="1631927432" w:edGrp="everyone"/>
             <w:sdt>
               <w:sdtPr>
                 <w:rPr>
                   <w:rFonts w:asciiTheme="majorHAnsi" w:hAnsiTheme="majorHAnsi" w:cstheme="majorBidi"/>
+                  <w:lang w:val="en-US"/>
                 </w:rPr>
-                <w:tag w:val="ID4"/>
-                <w:id w:val="577182649"/>
+                <w:tag w:val="ID5"/>
+                <w:id w:val="1093052838"/>
                 <w:placeholder>
-                  <w:docPart w:val="D9A40BD86CA043A99F41FFEC09CF32C5"/>
+                  <w:docPart w:val="B1D9E9406473491A93A87EB351F6C63D"/>
                 </w:placeholder>
                 <w15:appearance w15:val="hidden"/>
                 <w:text/>
               </w:sdtPr>
-              <w:sdtEndPr/>
               <w:sdtContent>
                 <w:r>
                   <w:rPr>
                     <w:rFonts w:asciiTheme="majorHAnsi" w:hAnsiTheme="majorHAnsi" w:cstheme="majorBidi"/>
+                    <w:lang w:val="en-US"/>
                   </w:rPr>
-                  <w:t xml:space="preserve"> </w:t>
-                </w:r>
-                <w:r>
-                  <w:rPr>
-                    <w:rFonts w:asciiTheme="majorHAnsi" w:hAnsiTheme="majorHAnsi" w:cstheme="majorBidi"/>
-                  </w:rPr>
-                  <w:t>Y0**7*6**</w:t>
+                  <w:t xml:space="preserve"> 13**7*5**</w:t>
                 </w:r>
               </w:sdtContent>
             </w:sdt>
           </w:p>
+          <w:permEnd w:id="1631927432"/>
           <w:p>
             <w:pPr>
               <w:pStyle w:val="Sinespaciado"/>
@@ -1150,41 +1383,39 @@
               </w:rPr>
               <w:tab/>
             </w:r>
+            <w:permStart w:id="1398370153" w:edGrp="everyone"/>
             <w:sdt>
               <w:sdtPr>
                 <w:rPr>
                   <w:rFonts w:asciiTheme="majorHAnsi" w:hAnsiTheme="majorHAnsi" w:cstheme="majorHAnsi"/>
+                  <w:lang w:val="en-US"/>
                 </w:rPr>
-                <w:tag w:val="UVUS04"/>
-                <w:id w:val="-1772313792"/>
+                <w:tag w:val="UVUS05"/>
+                <w:id w:val="-1423649294"/>
                 <w:placeholder>
-                  <w:docPart w:val="83AB65E9A82B4E5D8F27694A6CD354D0"/>
+                  <w:docPart w:val="90932BDBAD7F481B9690929E9AEE4764"/>
                 </w:placeholder>
                 <w15:appearance w15:val="hidden"/>
                 <w:text/>
               </w:sdtPr>
-              <w:sdtEndPr/>
               <w:sdtContent>
                 <w:r>
                   <w:rPr>
                     <w:rFonts w:asciiTheme="majorHAnsi" w:hAnsiTheme="majorHAnsi" w:cstheme="majorHAnsi"/>
+                    <w:lang w:val="en-US"/>
                   </w:rPr>
-                  <w:t xml:space="preserve"> </w:t>
+                  <w:t xml:space="preserve"> VGL6718</w:t>
                 </w:r>
                 <w:r>
                   <w:rPr>
                     <w:rFonts w:asciiTheme="majorHAnsi" w:hAnsiTheme="majorHAnsi" w:cstheme="majorHAnsi"/>
+                    <w:lang w:val="en-US"/>
                   </w:rPr>
-                  <w:t>VXN8675</w:t>
-                </w:r>
-                <w:r>
-                  <w:rPr>
-                    <w:rFonts w:asciiTheme="majorHAnsi" w:hAnsiTheme="majorHAnsi" w:cstheme="majorHAnsi"/>
-                  </w:rPr>
-                  <w:t xml:space="preserve">  </w:t>
+                  <w:t xml:space="preserve"> </w:t>
                 </w:r>
               </w:sdtContent>
             </w:sdt>
+            <w:permEnd w:id="1398370153"/>
           </w:p>
           <w:p>
             <w:pPr>
@@ -1213,41 +1444,32 @@
               </w:rPr>
               <w:tab/>
             </w:r>
+            <w:permStart w:id="72570348" w:edGrp="everyone"/>
             <w:sdt>
               <w:sdtPr>
                 <w:rPr>
                   <w:rFonts w:asciiTheme="majorHAnsi" w:hAnsiTheme="majorHAnsi" w:cstheme="majorHAnsi"/>
+                  <w:lang w:val="en-US"/>
                 </w:rPr>
-                <w:tag w:val="Student4"/>
-                <w:id w:val="-924030127"/>
+                <w:tag w:val="Student5"/>
+                <w:id w:val="-611360200"/>
                 <w:placeholder>
-                  <w:docPart w:val="3DB9FE5FE7F54E5B9E63A4AB2D2CB563"/>
+                  <w:docPart w:val="1CF5326CD2EC48F2AE99A1C6C0D9616F"/>
                 </w:placeholder>
                 <w15:appearance w15:val="hidden"/>
                 <w:text/>
               </w:sdtPr>
-              <w:sdtEndPr/>
               <w:sdtContent>
                 <w:r>
                   <w:rPr>
                     <w:rFonts w:asciiTheme="majorHAnsi" w:hAnsiTheme="majorHAnsi" w:cstheme="majorHAnsi"/>
+                    <w:lang w:val="en-US"/>
                   </w:rPr>
-                  <w:t xml:space="preserve"> </w:t>
-                </w:r>
-                <w:r>
-                  <w:rPr>
-                    <w:rFonts w:asciiTheme="majorHAnsi" w:hAnsiTheme="majorHAnsi" w:cstheme="majorHAnsi"/>
-                  </w:rPr>
-                  <w:t>Hu, Jianwu</w:t>
-                </w:r>
-                <w:r>
-                  <w:rPr>
-                    <w:rFonts w:asciiTheme="majorHAnsi" w:hAnsiTheme="majorHAnsi" w:cstheme="majorHAnsi"/>
-                  </w:rPr>
-                  <w:t xml:space="preserve">  </w:t>
+                  <w:t xml:space="preserve"> Ramírez Gil, Adrián  </w:t>
                 </w:r>
               </w:sdtContent>
             </w:sdt>
+            <w:permEnd w:id="72570348"/>
           </w:p>
           <w:p>
             <w:pPr>
@@ -1276,291 +1498,7 @@
               </w:rPr>
               <w:tab/>
             </w:r>
-            <w:sdt>
-              <w:sdtPr>
-                <w:rPr>
-                  <w:rFonts w:asciiTheme="majorHAnsi" w:hAnsiTheme="majorHAnsi" w:cstheme="majorHAnsi"/>
-                  <w:lang w:val="es-ES"/>
-                </w:rPr>
-                <w:tag w:val="Roles4"/>
-                <w:id w:val="1414657434"/>
-                <w:placeholder>
-                  <w:docPart w:val="3DB9FE5FE7F54E5B9E63A4AB2D2CB563"/>
-                </w:placeholder>
-                <w15:appearance w15:val="hidden"/>
-                <w:text/>
-              </w:sdtPr>
-              <w:sdtEndPr/>
-              <w:sdtContent>
-                <w:r>
-                  <w:rPr>
-                    <w:rFonts w:asciiTheme="majorHAnsi" w:hAnsiTheme="majorHAnsi" w:cstheme="majorHAnsi"/>
-                    <w:lang w:val="es-ES"/>
-                  </w:rPr>
-                  <w:t xml:space="preserve"> Analista</w:t>
-                </w:r>
-                <w:r>
-                  <w:rPr>
-                    <w:rFonts w:asciiTheme="majorHAnsi" w:hAnsiTheme="majorHAnsi" w:cstheme="majorHAnsi"/>
-                    <w:lang w:val="es-ES"/>
-                  </w:rPr>
-                  <w:t xml:space="preserve">, </w:t>
-                </w:r>
-                <w:proofErr w:type="spellStart"/>
-                <w:r>
-                  <w:rPr>
-                    <w:rFonts w:asciiTheme="majorHAnsi" w:hAnsiTheme="majorHAnsi" w:cstheme="majorHAnsi"/>
-                    <w:lang w:val="es-ES"/>
-                  </w:rPr>
-                  <w:t>Tester</w:t>
-                </w:r>
-                <w:proofErr w:type="spellEnd"/>
-                <w:r>
-                  <w:rPr>
-                    <w:rFonts w:asciiTheme="majorHAnsi" w:hAnsiTheme="majorHAnsi" w:cstheme="majorHAnsi"/>
-                    <w:lang w:val="es-ES"/>
-                  </w:rPr>
-                  <w:t xml:space="preserve"> </w:t>
-                </w:r>
-                <w:r>
-                  <w:rPr>
-                    <w:rFonts w:asciiTheme="majorHAnsi" w:hAnsiTheme="majorHAnsi" w:cstheme="majorHAnsi"/>
-                    <w:lang w:val="es-ES"/>
-                  </w:rPr>
-                  <w:t xml:space="preserve"> </w:t>
-                </w:r>
-              </w:sdtContent>
-            </w:sdt>
-          </w:p>
-        </w:tc>
-      </w:tr>
-      <w:tr>
-        <w:tc>
-          <w:tcPr>
-            <w:tcW w:w="4513" w:type="dxa"/>
-            <w:tcMar>
-              <w:top w:w="85" w:type="dxa"/>
-              <w:left w:w="85" w:type="dxa"/>
-              <w:bottom w:w="85" w:type="dxa"/>
-              <w:right w:w="85" w:type="dxa"/>
-            </w:tcMar>
-          </w:tcPr>
-          <w:p>
-            <w:r>
-              <w:t>Student #5</w:t>
-            </w:r>
-          </w:p>
-          <w:p>
-            <w:pPr>
-              <w:pStyle w:val="Sinespaciado"/>
-              <w:rPr>
-                <w:rFonts w:asciiTheme="majorHAnsi" w:hAnsiTheme="majorHAnsi" w:cstheme="majorHAnsi"/>
-                <w:b/>
-                <w:lang w:val="en-US"/>
-              </w:rPr>
-            </w:pPr>
-            <w:r>
-              <w:rPr>
-                <w:rFonts w:asciiTheme="majorHAnsi" w:hAnsiTheme="majorHAnsi" w:cstheme="majorHAnsi"/>
-                <w:b/>
-              </w:rPr>
-              <w:t>ID:</w:t>
-            </w:r>
-            <w:r>
-              <w:rPr>
-                <w:rFonts w:asciiTheme="majorHAnsi" w:hAnsiTheme="majorHAnsi" w:cstheme="majorHAnsi"/>
-                <w:b/>
-              </w:rPr>
-              <w:tab/>
-            </w:r>
-            <w:r>
-              <w:rPr>
-                <w:rFonts w:asciiTheme="majorHAnsi" w:hAnsiTheme="majorHAnsi" w:cstheme="majorHAnsi"/>
-              </w:rPr>
-              <w:tab/>
-            </w:r>
-            <w:sdt>
-              <w:sdtPr>
-                <w:rPr>
-                  <w:rFonts w:asciiTheme="majorHAnsi" w:hAnsiTheme="majorHAnsi" w:cstheme="majorBidi"/>
-                  <w:lang w:val="en-US"/>
-                </w:rPr>
-                <w:tag w:val="ID5"/>
-                <w:id w:val="1093052838"/>
-                <w:placeholder>
-                  <w:docPart w:val="B1D9E9406473491A93A87EB351F6C63D"/>
-                </w:placeholder>
-                <w15:appearance w15:val="hidden"/>
-                <w:text/>
-              </w:sdtPr>
-              <w:sdtEndPr/>
-              <w:sdtContent>
-                <w:r>
-                  <w:rPr>
-                    <w:rFonts w:asciiTheme="majorHAnsi" w:hAnsiTheme="majorHAnsi" w:cstheme="majorBidi"/>
-                    <w:lang w:val="en-US"/>
-                  </w:rPr>
-                  <w:t xml:space="preserve"> </w:t>
-                </w:r>
-                <w:r>
-                  <w:rPr>
-                    <w:rFonts w:asciiTheme="majorHAnsi" w:hAnsiTheme="majorHAnsi" w:cstheme="majorBidi"/>
-                    <w:lang w:val="en-US"/>
-                  </w:rPr>
-                  <w:t>13**7*5**</w:t>
-                </w:r>
-              </w:sdtContent>
-            </w:sdt>
-          </w:p>
-          <w:p>
-            <w:pPr>
-              <w:pStyle w:val="Sinespaciado"/>
-              <w:rPr>
-                <w:rFonts w:asciiTheme="majorHAnsi" w:hAnsiTheme="majorHAnsi" w:cstheme="majorHAnsi"/>
-                <w:b/>
-              </w:rPr>
-            </w:pPr>
-            <w:r>
-              <w:rPr>
-                <w:rFonts w:asciiTheme="majorHAnsi" w:hAnsiTheme="majorHAnsi" w:cstheme="majorHAnsi"/>
-                <w:b/>
-              </w:rPr>
-              <w:t xml:space="preserve">UVUS: </w:t>
-            </w:r>
-            <w:r>
-              <w:rPr>
-                <w:rFonts w:asciiTheme="majorHAnsi" w:hAnsiTheme="majorHAnsi" w:cstheme="majorHAnsi"/>
-                <w:b/>
-              </w:rPr>
-              <w:tab/>
-            </w:r>
-            <w:r>
-              <w:rPr>
-                <w:rFonts w:asciiTheme="majorHAnsi" w:hAnsiTheme="majorHAnsi" w:cstheme="majorHAnsi"/>
-                <w:b/>
-              </w:rPr>
-              <w:tab/>
-            </w:r>
-            <w:sdt>
-              <w:sdtPr>
-                <w:rPr>
-                  <w:rFonts w:asciiTheme="majorHAnsi" w:hAnsiTheme="majorHAnsi" w:cstheme="majorHAnsi"/>
-                  <w:lang w:val="en-US"/>
-                </w:rPr>
-                <w:tag w:val="UVUS05"/>
-                <w:id w:val="-1423649294"/>
-                <w:placeholder>
-                  <w:docPart w:val="90932BDBAD7F481B9690929E9AEE4764"/>
-                </w:placeholder>
-                <w15:appearance w15:val="hidden"/>
-                <w:text/>
-              </w:sdtPr>
-              <w:sdtEndPr/>
-              <w:sdtContent>
-                <w:r>
-                  <w:rPr>
-                    <w:rFonts w:asciiTheme="majorHAnsi" w:hAnsiTheme="majorHAnsi" w:cstheme="majorHAnsi"/>
-                    <w:lang w:val="en-US"/>
-                  </w:rPr>
-                  <w:t xml:space="preserve"> </w:t>
-                </w:r>
-                <w:r>
-                  <w:rPr>
-                    <w:rFonts w:asciiTheme="majorHAnsi" w:hAnsiTheme="majorHAnsi" w:cstheme="majorHAnsi"/>
-                    <w:lang w:val="en-US"/>
-                  </w:rPr>
-                  <w:t xml:space="preserve">VGL6718 </w:t>
-                </w:r>
-              </w:sdtContent>
-            </w:sdt>
-          </w:p>
-          <w:p>
-            <w:pPr>
-              <w:pStyle w:val="Sinespaciado"/>
-              <w:rPr>
-                <w:rFonts w:asciiTheme="majorHAnsi" w:hAnsiTheme="majorHAnsi" w:cstheme="majorHAnsi"/>
-              </w:rPr>
-            </w:pPr>
-            <w:r>
-              <w:rPr>
-                <w:rFonts w:asciiTheme="majorHAnsi" w:hAnsiTheme="majorHAnsi" w:cstheme="majorHAnsi"/>
-                <w:b/>
-              </w:rPr>
-              <w:t>Name:</w:t>
-            </w:r>
-            <w:r>
-              <w:rPr>
-                <w:rFonts w:asciiTheme="majorHAnsi" w:hAnsiTheme="majorHAnsi" w:cstheme="majorHAnsi"/>
-                <w:b/>
-              </w:rPr>
-              <w:tab/>
-            </w:r>
-            <w:r>
-              <w:rPr>
-                <w:rFonts w:asciiTheme="majorHAnsi" w:hAnsiTheme="majorHAnsi" w:cstheme="majorHAnsi"/>
-              </w:rPr>
-              <w:tab/>
-            </w:r>
-            <w:sdt>
-              <w:sdtPr>
-                <w:rPr>
-                  <w:rFonts w:asciiTheme="majorHAnsi" w:hAnsiTheme="majorHAnsi" w:cstheme="majorHAnsi"/>
-                  <w:lang w:val="en-US"/>
-                </w:rPr>
-                <w:tag w:val="Student5"/>
-                <w:id w:val="-611360200"/>
-                <w:placeholder>
-                  <w:docPart w:val="1CF5326CD2EC48F2AE99A1C6C0D9616F"/>
-                </w:placeholder>
-                <w15:appearance w15:val="hidden"/>
-                <w:text/>
-              </w:sdtPr>
-              <w:sdtEndPr/>
-              <w:sdtContent>
-                <w:r>
-                  <w:rPr>
-                    <w:rFonts w:asciiTheme="majorHAnsi" w:hAnsiTheme="majorHAnsi" w:cstheme="majorHAnsi"/>
-                    <w:lang w:val="en-US"/>
-                  </w:rPr>
-                  <w:t>Ramírez Gil, Adrián</w:t>
-                </w:r>
-                <w:r>
-                  <w:rPr>
-                    <w:rFonts w:asciiTheme="majorHAnsi" w:hAnsiTheme="majorHAnsi" w:cstheme="majorHAnsi"/>
-                    <w:lang w:val="en-US"/>
-                  </w:rPr>
-                  <w:t xml:space="preserve">  </w:t>
-                </w:r>
-              </w:sdtContent>
-            </w:sdt>
-          </w:p>
-          <w:p>
-            <w:pPr>
-              <w:pStyle w:val="Sinespaciado"/>
-              <w:rPr>
-                <w:rFonts w:asciiTheme="majorHAnsi" w:hAnsiTheme="majorHAnsi" w:cstheme="majorHAnsi"/>
-              </w:rPr>
-            </w:pPr>
-            <w:r>
-              <w:rPr>
-                <w:rFonts w:asciiTheme="majorHAnsi" w:hAnsiTheme="majorHAnsi" w:cstheme="majorHAnsi"/>
-                <w:b/>
-              </w:rPr>
-              <w:t>Roles:</w:t>
-            </w:r>
-            <w:r>
-              <w:rPr>
-                <w:rFonts w:asciiTheme="majorHAnsi" w:hAnsiTheme="majorHAnsi" w:cstheme="majorHAnsi"/>
-                <w:b/>
-              </w:rPr>
-              <w:tab/>
-            </w:r>
-            <w:r>
-              <w:rPr>
-                <w:rFonts w:asciiTheme="majorHAnsi" w:hAnsiTheme="majorHAnsi" w:cstheme="majorHAnsi"/>
-              </w:rPr>
-              <w:tab/>
-            </w:r>
+            <w:permStart w:id="2077499526" w:edGrp="everyone"/>
             <w:sdt>
               <w:sdtPr>
                 <w:rPr>
@@ -1574,14 +1512,13 @@
                 </w:placeholder>
                 <w:text/>
               </w:sdtPr>
-              <w:sdtEndPr/>
               <w:sdtContent>
                 <w:r>
                   <w:rPr>
                     <w:rFonts w:asciiTheme="majorHAnsi" w:hAnsiTheme="majorHAnsi" w:cstheme="majorHAnsi"/>
                     <w:lang w:val="es-ES"/>
                   </w:rPr>
-                  <w:t>Operador, Analista</w:t>
+                  <w:t xml:space="preserve"> Operador, Analista</w:t>
                 </w:r>
                 <w:r>
                   <w:rPr>
@@ -1592,6 +1529,7 @@
                 </w:r>
               </w:sdtContent>
             </w:sdt>
+            <w:permEnd w:id="2077499526"/>
           </w:p>
         </w:tc>
         <w:tc>
@@ -1653,6 +1591,7 @@
               </w:rPr>
               <w:tab/>
             </w:r>
+            <w:permStart w:id="1772436159" w:edGrp="everyone"/>
             <w:sdt>
               <w:sdtPr>
                 <w:rPr>
@@ -1666,7 +1605,6 @@
                 <w15:appearance w15:val="hidden"/>
                 <w:text/>
               </w:sdtPr>
-              <w:sdtEndPr/>
               <w:sdtContent>
                 <w:r>
                   <w:rPr>
@@ -1678,34 +1616,11 @@
                   <w:rPr>
                     <w:rFonts w:asciiTheme="majorHAnsi" w:hAnsiTheme="majorHAnsi" w:cstheme="majorHAnsi"/>
                   </w:rPr>
-                  <w:t>0</w:t>
-                </w:r>
-                <w:r>
-                  <w:rPr>
-                    <w:rFonts w:asciiTheme="majorHAnsi" w:hAnsiTheme="majorHAnsi" w:cstheme="majorHAnsi"/>
-                  </w:rPr>
-                  <w:t>3</w:t>
-                </w:r>
-                <w:r>
-                  <w:rPr>
-                    <w:rFonts w:asciiTheme="majorHAnsi" w:hAnsiTheme="majorHAnsi" w:cstheme="majorHAnsi"/>
-                  </w:rPr>
-                  <w:t>/1</w:t>
-                </w:r>
-                <w:r>
-                  <w:rPr>
-                    <w:rFonts w:asciiTheme="majorHAnsi" w:hAnsiTheme="majorHAnsi" w:cstheme="majorHAnsi"/>
-                  </w:rPr>
-                  <w:t>1</w:t>
-                </w:r>
-                <w:r>
-                  <w:rPr>
-                    <w:rFonts w:asciiTheme="majorHAnsi" w:hAnsiTheme="majorHAnsi" w:cstheme="majorHAnsi"/>
-                  </w:rPr>
-                  <w:t>/2025</w:t>
+                  <w:t>03/11/2025</w:t>
                 </w:r>
               </w:sdtContent>
             </w:sdt>
+            <w:permEnd w:id="1772436159"/>
           </w:p>
         </w:tc>
       </w:tr>
@@ -1725,6 +1640,7 @@
         <w:rPr>
           <w:rFonts w:cstheme="majorHAnsi"/>
         </w:rPr>
+        <w:lastRenderedPageBreak/>
         <w:t>MANDATORY</w:t>
       </w:r>
       <w:r>
@@ -1905,6 +1821,7 @@
       </w:r>
     </w:p>
     <w:bookmarkStart w:id="2" w:name="_Hlk157672140"/>
+    <w:permStart w:id="514992324" w:edGrp="everyone"/>
     <w:p>
       <w:pPr>
         <w:pStyle w:val="Comment-Grader"/>
@@ -1919,7 +1836,6 @@
           <w15:appearance w15:val="hidden"/>
           <w:text/>
         </w:sdtPr>
-        <w:sdtEndPr/>
         <w:sdtContent>
           <w:r>
             <w:t xml:space="preserve">  </w:t>
@@ -1932,6 +1848,7 @@
           </w:r>
         </w:sdtContent>
       </w:sdt>
+      <w:permEnd w:id="514992324"/>
       <w:r>
         <w:t xml:space="preserve">   </w:t>
       </w:r>
@@ -1946,6 +1863,7 @@
       </w:r>
     </w:p>
     <w:bookmarkStart w:id="3" w:name="_Hlk157672153"/>
+    <w:permStart w:id="1330789551" w:edGrp="everyone"/>
     <w:p>
       <w:pPr>
         <w:pStyle w:val="Comment-Grader"/>
@@ -1960,10 +1878,9 @@
           <w15:appearance w15:val="hidden"/>
           <w:text/>
         </w:sdtPr>
-        <w:sdtEndPr/>
         <w:sdtContent>
           <w:r>
-            <w:t xml:space="preserve">  </w:t>
+            <w:t xml:space="preserve"> </w:t>
           </w:r>
           <w:r>
             <w:t>X</w:t>
@@ -1973,6 +1890,7 @@
           </w:r>
         </w:sdtContent>
       </w:sdt>
+      <w:permEnd w:id="1330789551"/>
       <w:r>
         <w:t xml:space="preserve">  </w:t>
       </w:r>
@@ -2021,6 +1939,7 @@
         <w:t>schedule.</w:t>
       </w:r>
     </w:p>
+    <w:permStart w:id="263077281" w:edGrp="everyone"/>
     <w:p>
       <w:pPr>
         <w:pStyle w:val="Comment-Grader"/>
@@ -2035,7 +1954,6 @@
           <w15:appearance w15:val="hidden"/>
           <w:text/>
         </w:sdtPr>
-        <w:sdtEndPr/>
         <w:sdtContent>
           <w:r>
             <w:t xml:space="preserve">  </w:t>
@@ -2048,6 +1966,7 @@
           </w:r>
         </w:sdtContent>
       </w:sdt>
+      <w:permEnd w:id="263077281"/>
       <w:r>
         <w:t xml:space="preserve">   </w:t>
       </w:r>
@@ -2063,6 +1982,7 @@
         <w:rPr>
           <w:rFonts w:cstheme="majorHAnsi"/>
         </w:rPr>
+        <w:lastRenderedPageBreak/>
         <w:t>MANDATORY</w:t>
       </w:r>
       <w:r>
@@ -2261,6 +2181,7 @@
         <w:t>; no further information about them is needed in the system.</w:t>
       </w:r>
     </w:p>
+    <w:permStart w:id="3886208" w:edGrp="everyone"/>
     <w:p>
       <w:pPr>
         <w:pStyle w:val="Comment-Grader"/>
@@ -2275,19 +2196,19 @@
           <w15:appearance w15:val="hidden"/>
           <w:text/>
         </w:sdtPr>
-        <w:sdtEndPr/>
         <w:sdtContent>
           <w:r>
-            <w:t xml:space="preserve"> </w:t>
+            <w:t xml:space="preserve">  </w:t>
           </w:r>
           <w:r>
             <w:t>X</w:t>
           </w:r>
           <w:r>
-            <w:t xml:space="preserve"> </w:t>
+            <w:t xml:space="preserve">  </w:t>
           </w:r>
         </w:sdtContent>
       </w:sdt>
+      <w:permEnd w:id="3886208"/>
       <w:r>
         <w:t xml:space="preserve">  </w:t>
       </w:r>
@@ -2438,6 +2359,7 @@
         <w:t>,15}$").</w:t>
       </w:r>
     </w:p>
+    <w:permStart w:id="568988877" w:edGrp="everyone"/>
     <w:p>
       <w:pPr>
         <w:pStyle w:val="Comment-Grader"/>
@@ -2452,19 +2374,19 @@
           <w15:appearance w15:val="hidden"/>
           <w:text/>
         </w:sdtPr>
-        <w:sdtEndPr/>
         <w:sdtContent>
           <w:r>
-            <w:t xml:space="preserve"> </w:t>
+            <w:t xml:space="preserve">  </w:t>
           </w:r>
           <w:r>
             <w:t>X</w:t>
           </w:r>
           <w:r>
-            <w:t xml:space="preserve"> </w:t>
+            <w:t xml:space="preserve">  </w:t>
           </w:r>
         </w:sdtContent>
       </w:sdt>
+      <w:permEnd w:id="568988877"/>
       <w:r>
         <w:t xml:space="preserve">   </w:t>
       </w:r>
@@ -2655,6 +2577,7 @@
         <w:t xml:space="preserve"> characters).</w:t>
       </w:r>
     </w:p>
+    <w:permStart w:id="64176652" w:edGrp="everyone"/>
     <w:p>
       <w:pPr>
         <w:pStyle w:val="Comment-Grader"/>
@@ -2669,19 +2592,19 @@
           <w15:appearance w15:val="hidden"/>
           <w:text/>
         </w:sdtPr>
-        <w:sdtEndPr/>
         <w:sdtContent>
           <w:r>
             <w:t xml:space="preserve"> </w:t>
           </w:r>
           <w:r>
-            <w:t>X</w:t>
-          </w:r>
-          <w:r>
-            <w:t xml:space="preserve"> </w:t>
+            <w:t xml:space="preserve"> X</w:t>
+          </w:r>
+          <w:r>
+            <w:t xml:space="preserve">  </w:t>
           </w:r>
         </w:sdtContent>
       </w:sdt>
+      <w:permEnd w:id="64176652"/>
       <w:r>
         <w:t xml:space="preserve">      </w:t>
       </w:r>
@@ -2850,6 +2773,7 @@
         <w:t xml:space="preserve">. </w:t>
       </w:r>
     </w:p>
+    <w:permStart w:id="2084199269" w:edGrp="everyone"/>
     <w:p>
       <w:pPr>
         <w:pStyle w:val="Comment-Grader"/>
@@ -2864,19 +2788,19 @@
           <w15:appearance w15:val="hidden"/>
           <w:text/>
         </w:sdtPr>
-        <w:sdtEndPr/>
         <w:sdtContent>
           <w:r>
-            <w:t xml:space="preserve"> </w:t>
+            <w:t xml:space="preserve">  </w:t>
           </w:r>
           <w:r>
             <w:t>X</w:t>
           </w:r>
           <w:r>
-            <w:t xml:space="preserve"> </w:t>
+            <w:t xml:space="preserve">  </w:t>
           </w:r>
         </w:sdtContent>
       </w:sdt>
+      <w:permEnd w:id="2084199269"/>
       <w:r>
         <w:t xml:space="preserve">   </w:t>
       </w:r>
@@ -2926,7 +2850,11 @@
         <w:t xml:space="preserve">.  </w:t>
       </w:r>
       <w:r>
-        <w:t xml:space="preserve">The system must store the following data: a </w:t>
+        <w:t xml:space="preserve">The system must </w:t>
+      </w:r>
+      <w:r>
+        <w:lastRenderedPageBreak/>
+        <w:t xml:space="preserve">store the following data: a </w:t>
       </w:r>
       <w:r>
         <w:rPr>
@@ -3088,6 +3016,7 @@
         <w:t xml:space="preserve"> or not. </w:t>
       </w:r>
     </w:p>
+    <w:permStart w:id="1789663349" w:edGrp="everyone"/>
     <w:p>
       <w:pPr>
         <w:pStyle w:val="Comment-Grader"/>
@@ -3102,19 +3031,19 @@
           <w15:appearance w15:val="hidden"/>
           <w:text/>
         </w:sdtPr>
-        <w:sdtEndPr/>
         <w:sdtContent>
           <w:r>
-            <w:t xml:space="preserve"> </w:t>
+            <w:t xml:space="preserve">  </w:t>
           </w:r>
           <w:r>
             <w:t>X</w:t>
           </w:r>
           <w:r>
-            <w:t xml:space="preserve"> </w:t>
+            <w:t xml:space="preserve">  </w:t>
           </w:r>
         </w:sdtContent>
       </w:sdt>
+      <w:permEnd w:id="1789663349"/>
       <w:r>
         <w:t xml:space="preserve">   </w:t>
       </w:r>
@@ -3221,6 +3150,7 @@
         <w:t>”.</w:t>
       </w:r>
     </w:p>
+    <w:permStart w:id="1472210995" w:edGrp="everyone"/>
     <w:p>
       <w:pPr>
         <w:pStyle w:val="Comment-Grader"/>
@@ -3235,19 +3165,19 @@
           <w15:appearance w15:val="hidden"/>
           <w:text/>
         </w:sdtPr>
-        <w:sdtEndPr/>
         <w:sdtContent>
           <w:r>
-            <w:t xml:space="preserve"> </w:t>
+            <w:t xml:space="preserve">  </w:t>
           </w:r>
           <w:r>
             <w:t>X</w:t>
           </w:r>
           <w:r>
-            <w:t xml:space="preserve"> </w:t>
+            <w:t xml:space="preserve">  </w:t>
           </w:r>
         </w:sdtContent>
       </w:sdt>
+      <w:permEnd w:id="1472210995"/>
       <w:r>
         <w:t xml:space="preserve">    </w:t>
       </w:r>
@@ -3298,6 +3228,7 @@
         <w:t>.</w:t>
       </w:r>
     </w:p>
+    <w:permStart w:id="1506941238" w:edGrp="everyone"/>
     <w:p>
       <w:pPr>
         <w:pStyle w:val="Comment-Grader"/>
@@ -3312,19 +3243,19 @@
           <w15:appearance w15:val="hidden"/>
           <w:text/>
         </w:sdtPr>
-        <w:sdtEndPr/>
         <w:sdtContent>
           <w:r>
-            <w:t xml:space="preserve"> </w:t>
+            <w:t xml:space="preserve">  </w:t>
           </w:r>
           <w:r>
             <w:t>X</w:t>
           </w:r>
           <w:r>
-            <w:t xml:space="preserve"> </w:t>
+            <w:t xml:space="preserve">  </w:t>
           </w:r>
         </w:sdtContent>
       </w:sdt>
+      <w:permEnd w:id="1506941238"/>
       <w:r>
         <w:t xml:space="preserve">    </w:t>
       </w:r>
@@ -3343,6 +3274,7 @@
         <w:rPr>
           <w:rFonts w:cstheme="majorHAnsi"/>
         </w:rPr>
+        <w:lastRenderedPageBreak/>
         <w:t>MANDATORY</w:t>
       </w:r>
       <w:r>
@@ -3462,6 +3394,7 @@
         <w:t>require confirmation.</w:t>
       </w:r>
     </w:p>
+    <w:permStart w:id="877278202" w:edGrp="everyone"/>
     <w:p>
       <w:pPr>
         <w:pStyle w:val="Comment-Grader"/>
@@ -3476,13 +3409,13 @@
           <w15:appearance w15:val="hidden"/>
           <w:text/>
         </w:sdtPr>
-        <w:sdtEndPr/>
         <w:sdtContent>
           <w:r>
             <w:t xml:space="preserve">    </w:t>
           </w:r>
         </w:sdtContent>
       </w:sdt>
+      <w:permEnd w:id="877278202"/>
     </w:p>
     <w:p>
       <w:pPr>
@@ -3546,6 +3479,7 @@
         <w:t xml:space="preserve"> Both operations require confirmation.</w:t>
       </w:r>
     </w:p>
+    <w:permStart w:id="793719138" w:edGrp="everyone"/>
     <w:p>
       <w:pPr>
         <w:pStyle w:val="Comment-Grader"/>
@@ -3560,13 +3494,13 @@
           <w15:appearance w15:val="hidden"/>
           <w:text/>
         </w:sdtPr>
-        <w:sdtEndPr/>
         <w:sdtContent>
           <w:r>
             <w:t xml:space="preserve">    </w:t>
           </w:r>
         </w:sdtContent>
       </w:sdt>
+      <w:permEnd w:id="793719138"/>
       <w:r>
         <w:t xml:space="preserve">   </w:t>
       </w:r>
@@ -3630,6 +3564,7 @@
         <w:t>operations require confirmation.</w:t>
       </w:r>
     </w:p>
+    <w:permStart w:id="1433148399" w:edGrp="everyone"/>
     <w:p>
       <w:pPr>
         <w:pStyle w:val="Comment-Grader"/>
@@ -3644,13 +3579,13 @@
           <w15:appearance w15:val="hidden"/>
           <w:text/>
         </w:sdtPr>
-        <w:sdtEndPr/>
         <w:sdtContent>
           <w:r>
             <w:t xml:space="preserve">    </w:t>
           </w:r>
         </w:sdtContent>
       </w:sdt>
+      <w:permEnd w:id="1433148399"/>
       <w:r>
         <w:t xml:space="preserve">   </w:t>
       </w:r>
@@ -3703,6 +3638,7 @@
         <w:t>); the services must be promoted in every page as little intrusively as possible.</w:t>
       </w:r>
     </w:p>
+    <w:permStart w:id="1002920657" w:edGrp="everyone"/>
     <w:p>
       <w:pPr>
         <w:pStyle w:val="Comment-Grader"/>
@@ -3717,13 +3653,13 @@
           <w15:appearance w15:val="hidden"/>
           <w:text/>
         </w:sdtPr>
-        <w:sdtEndPr/>
         <w:sdtContent>
           <w:r>
             <w:t xml:space="preserve">    </w:t>
           </w:r>
         </w:sdtContent>
       </w:sdt>
+      <w:permEnd w:id="1002920657"/>
       <w:r>
         <w:t xml:space="preserve">   </w:t>
       </w:r>
@@ -3785,6 +3721,7 @@
         <w:rPr>
           <w:rFonts w:cstheme="majorHAnsi"/>
         </w:rPr>
+        <w:lastRenderedPageBreak/>
         <w:t>Managerial requirements</w:t>
       </w:r>
     </w:p>
@@ -3796,6 +3733,7 @@
         <w:t>Provide a link to your planning dashboard in GitHub to review the tasks, their current status, and your schedule.</w:t>
       </w:r>
     </w:p>
+    <w:permStart w:id="1902000534" w:edGrp="everyone"/>
     <w:p>
       <w:pPr>
         <w:pStyle w:val="Comment-Grader"/>
@@ -3810,13 +3748,13 @@
           <w15:appearance w15:val="hidden"/>
           <w:text/>
         </w:sdtPr>
-        <w:sdtEndPr/>
         <w:sdtContent>
           <w:r>
             <w:t xml:space="preserve">    </w:t>
           </w:r>
         </w:sdtContent>
       </w:sdt>
+      <w:permEnd w:id="1902000534"/>
       <w:r>
         <w:t xml:space="preserve">  </w:t>
       </w:r>
@@ -3835,6 +3773,7 @@
         <w:rPr>
           <w:rFonts w:cstheme="majorHAnsi"/>
         </w:rPr>
+        <w:lastRenderedPageBreak/>
         <w:t>MANDATORY</w:t>
       </w:r>
       <w:r>
@@ -3878,6 +3817,7 @@
         <w:t xml:space="preserve">Create appropriate indexes for your entities, if required. </w:t>
       </w:r>
     </w:p>
+    <w:permStart w:id="47063208" w:edGrp="everyone"/>
     <w:p>
       <w:pPr>
         <w:pStyle w:val="Comment-Grader"/>
@@ -3892,13 +3832,13 @@
           <w15:appearance w15:val="hidden"/>
           <w:text/>
         </w:sdtPr>
-        <w:sdtEndPr/>
         <w:sdtContent>
           <w:r>
             <w:t xml:space="preserve">    </w:t>
           </w:r>
         </w:sdtContent>
       </w:sdt>
+      <w:permEnd w:id="47063208"/>
       <w:r>
         <w:t xml:space="preserve">   </w:t>
       </w:r>
@@ -3972,6 +3912,7 @@
         <w:t>.</w:t>
       </w:r>
     </w:p>
+    <w:permStart w:id="759059702" w:edGrp="everyone"/>
     <w:p>
       <w:pPr>
         <w:pStyle w:val="Comment-Grader"/>
@@ -3986,13 +3927,13 @@
           <w15:appearance w15:val="hidden"/>
           <w:text/>
         </w:sdtPr>
-        <w:sdtEndPr/>
         <w:sdtContent>
           <w:r>
             <w:t xml:space="preserve">    </w:t>
           </w:r>
         </w:sdtContent>
       </w:sdt>
+      <w:permEnd w:id="759059702"/>
       <w:r>
         <w:t xml:space="preserve">  </w:t>
       </w:r>
@@ -4022,6 +3963,7 @@
         <w:t xml:space="preserve">  </w:t>
       </w:r>
     </w:p>
+    <w:permStart w:id="1340033691" w:edGrp="everyone"/>
     <w:p>
       <w:pPr>
         <w:pStyle w:val="Comment-Grader"/>
@@ -4036,13 +3978,13 @@
           <w15:appearance w15:val="hidden"/>
           <w:text/>
         </w:sdtPr>
-        <w:sdtEndPr/>
         <w:sdtContent>
           <w:r>
             <w:t xml:space="preserve">    </w:t>
           </w:r>
         </w:sdtContent>
       </w:sdt>
+      <w:permEnd w:id="1340033691"/>
       <w:r>
         <w:t xml:space="preserve">   </w:t>
       </w:r>
@@ -4055,6 +3997,7 @@
         <w:t xml:space="preserve">Produce a testing report. </w:t>
       </w:r>
     </w:p>
+    <w:permStart w:id="867524682" w:edGrp="everyone"/>
     <w:p>
       <w:pPr>
         <w:pStyle w:val="Comment-Grader"/>
@@ -4069,13 +4012,13 @@
           <w15:appearance w15:val="hidden"/>
           <w:text/>
         </w:sdtPr>
-        <w:sdtEndPr/>
         <w:sdtContent>
           <w:r>
             <w:t xml:space="preserve">    </w:t>
           </w:r>
         </w:sdtContent>
       </w:sdt>
+      <w:permEnd w:id="867524682"/>
       <w:r>
         <w:t xml:space="preserve">   </w:t>
       </w:r>
@@ -4099,6 +4042,7 @@
         <w:rPr>
           <w:rFonts w:cstheme="majorHAnsi"/>
         </w:rPr>
+        <w:lastRenderedPageBreak/>
         <w:t>SUPPLEMENTARY I</w:t>
       </w:r>
       <w:r>
@@ -4225,6 +4169,7 @@
         <w:t>.</w:t>
       </w:r>
     </w:p>
+    <w:permStart w:id="322599070" w:edGrp="everyone"/>
     <w:p>
       <w:pPr>
         <w:pStyle w:val="Comment-Grader"/>
@@ -4239,7 +4184,6 @@
           <w15:appearance w15:val="hidden"/>
           <w:text/>
         </w:sdtPr>
-        <w:sdtEndPr/>
         <w:sdtContent>
           <w:r>
             <w:t xml:space="preserve">  </w:t>
@@ -4252,6 +4196,7 @@
           </w:r>
         </w:sdtContent>
       </w:sdt>
+      <w:permEnd w:id="322599070"/>
       <w:r>
         <w:t xml:space="preserve">      </w:t>
       </w:r>
@@ -4303,6 +4248,7 @@
         <w:t>Produce a report on what you knew about the architecture of a WIS before this subject. </w:t>
       </w:r>
     </w:p>
+    <w:permStart w:id="1262108067" w:edGrp="everyone"/>
     <w:p>
       <w:pPr>
         <w:pStyle w:val="Comment-Grader"/>
@@ -4317,7 +4263,6 @@
           <w15:appearance w15:val="hidden"/>
           <w:text/>
         </w:sdtPr>
-        <w:sdtEndPr/>
         <w:sdtContent>
           <w:r>
             <w:t xml:space="preserve">  </w:t>
@@ -4330,6 +4275,7 @@
           </w:r>
         </w:sdtContent>
       </w:sdt>
+      <w:permEnd w:id="1262108067"/>
       <w:r>
         <w:t xml:space="preserve">   </w:t>
       </w:r>
@@ -4342,6 +4288,7 @@
         <w:t>Produce a report on what you knew about testing a WIS before this subject. </w:t>
       </w:r>
     </w:p>
+    <w:permStart w:id="2072198547" w:edGrp="everyone"/>
     <w:p>
       <w:pPr>
         <w:pStyle w:val="Comment-Grader"/>
@@ -4356,7 +4303,6 @@
           <w15:appearance w15:val="hidden"/>
           <w:text/>
         </w:sdtPr>
-        <w:sdtEndPr/>
         <w:sdtContent>
           <w:r>
             <w:t xml:space="preserve">  </w:t>
@@ -4369,6 +4315,7 @@
           </w:r>
         </w:sdtContent>
       </w:sdt>
+      <w:permEnd w:id="2072198547"/>
       <w:r>
         <w:t xml:space="preserve">  </w:t>
       </w:r>
@@ -4396,6 +4343,7 @@
         <w:t>, and you have your development configuration ready to work.</w:t>
       </w:r>
     </w:p>
+    <w:permStart w:id="893265149" w:edGrp="everyone"/>
     <w:p>
       <w:pPr>
         <w:pStyle w:val="Comment-Grader"/>
@@ -4410,7 +4358,6 @@
           <w15:appearance w15:val="hidden"/>
           <w:text/>
         </w:sdtPr>
-        <w:sdtEndPr/>
         <w:sdtContent>
           <w:r>
             <w:t xml:space="preserve">  </w:t>
@@ -4423,6 +4370,7 @@
           </w:r>
         </w:sdtContent>
       </w:sdt>
+      <w:permEnd w:id="893265149"/>
       <w:r>
         <w:t xml:space="preserve">   </w:t>
       </w:r>
@@ -4441,6 +4389,7 @@
         <w:rPr>
           <w:rFonts w:cstheme="majorHAnsi"/>
         </w:rPr>
+        <w:lastRenderedPageBreak/>
         <w:t>SUPPLEMENTARY I</w:t>
       </w:r>
       <w:r>
@@ -4514,6 +4463,7 @@
         <w:t>, which must be initialised to “EUR”, “USD”, and “GBP”. </w:t>
       </w:r>
     </w:p>
+    <w:permStart w:id="1208632185" w:edGrp="everyone"/>
     <w:p>
       <w:pPr>
         <w:pStyle w:val="Comment-Grader"/>
@@ -4528,19 +4478,19 @@
           <w15:appearance w15:val="hidden"/>
           <w:text/>
         </w:sdtPr>
-        <w:sdtEndPr/>
         <w:sdtContent>
           <w:r>
-            <w:t xml:space="preserve"> </w:t>
+            <w:t xml:space="preserve">  </w:t>
           </w:r>
           <w:r>
             <w:t>X</w:t>
           </w:r>
           <w:r>
-            <w:t xml:space="preserve"> </w:t>
+            <w:t xml:space="preserve">  </w:t>
           </w:r>
         </w:sdtContent>
       </w:sdt>
+      <w:permEnd w:id="1208632185"/>
       <w:r>
         <w:t xml:space="preserve">     </w:t>
       </w:r>
@@ -4655,6 +4605,7 @@
         <w:t>verage, minimum, maximum, and standard deviation of the number of reviews posted over the last 10 weeks.</w:t>
       </w:r>
     </w:p>
+    <w:permStart w:id="230453759" w:edGrp="everyone"/>
     <w:p>
       <w:pPr>
         <w:pStyle w:val="Comment-Grader"/>
@@ -4669,19 +4620,19 @@
           <w15:appearance w15:val="hidden"/>
           <w:text/>
         </w:sdtPr>
-        <w:sdtEndPr/>
         <w:sdtContent>
           <w:r>
-            <w:t xml:space="preserve"> </w:t>
+            <w:t xml:space="preserve">  </w:t>
           </w:r>
           <w:r>
             <w:t>X</w:t>
           </w:r>
           <w:r>
-            <w:t xml:space="preserve"> </w:t>
+            <w:t xml:space="preserve">  </w:t>
           </w:r>
         </w:sdtContent>
       </w:sdt>
+      <w:permEnd w:id="230453759"/>
       <w:r>
         <w:t xml:space="preserve">   </w:t>
       </w:r>
@@ -4789,6 +4740,7 @@
         <w:t>. </w:t>
       </w:r>
     </w:p>
+    <w:permStart w:id="732176783" w:edGrp="everyone"/>
     <w:p>
       <w:pPr>
         <w:pStyle w:val="Comment-Grader"/>
@@ -4803,19 +4755,19 @@
           <w15:appearance w15:val="hidden"/>
           <w:text/>
         </w:sdtPr>
-        <w:sdtEndPr/>
         <w:sdtContent>
           <w:r>
-            <w:t xml:space="preserve"> </w:t>
+            <w:t xml:space="preserve">  </w:t>
           </w:r>
           <w:r>
             <w:t>X</w:t>
           </w:r>
           <w:r>
-            <w:t xml:space="preserve"> </w:t>
+            <w:t xml:space="preserve">  </w:t>
           </w:r>
         </w:sdtContent>
       </w:sdt>
+      <w:permEnd w:id="732176783"/>
       <w:r>
         <w:t xml:space="preserve">    </w:t>
       </w:r>
@@ -4835,6 +4787,7 @@
         <w:rPr>
           <w:rFonts w:cstheme="majorHAnsi"/>
         </w:rPr>
+        <w:lastRenderedPageBreak/>
         <w:t>SUPPLEMENTARY I</w:t>
       </w:r>
       <w:r>
@@ -4947,6 +4900,7 @@
         <w:t>the services.</w:t>
       </w:r>
     </w:p>
+    <w:permStart w:id="1985440427" w:edGrp="everyone"/>
     <w:p>
       <w:pPr>
         <w:pStyle w:val="Comment-Grader"/>
@@ -4961,13 +4915,13 @@
           <w15:appearance w15:val="hidden"/>
           <w:text/>
         </w:sdtPr>
-        <w:sdtEndPr/>
         <w:sdtContent>
           <w:r>
             <w:t xml:space="preserve">    </w:t>
           </w:r>
         </w:sdtContent>
       </w:sdt>
+      <w:permEnd w:id="1985440427"/>
       <w:r>
         <w:t xml:space="preserve">   </w:t>
       </w:r>
@@ -5045,6 +4999,7 @@
         <w:t>This operation requires a confirmation since reviews cannot be updated or deleted.</w:t>
       </w:r>
     </w:p>
+    <w:permStart w:id="1070278833" w:edGrp="everyone"/>
     <w:p>
       <w:pPr>
         <w:pStyle w:val="Comment-Grader"/>
@@ -5059,13 +5014,13 @@
           <w15:appearance w15:val="hidden"/>
           <w:text/>
         </w:sdtPr>
-        <w:sdtEndPr/>
         <w:sdtContent>
           <w:r>
             <w:t xml:space="preserve">    </w:t>
           </w:r>
         </w:sdtContent>
       </w:sdt>
+      <w:permEnd w:id="1070278833"/>
       <w:r>
         <w:t xml:space="preserve">   </w:t>
       </w:r>
@@ -5120,6 +5075,7 @@
         <w:t>Update the system configuration. </w:t>
       </w:r>
     </w:p>
+    <w:permStart w:id="1694506261" w:edGrp="everyone"/>
     <w:p>
       <w:pPr>
         <w:pStyle w:val="Comment-Grader"/>
@@ -5134,13 +5090,13 @@
           <w15:appearance w15:val="hidden"/>
           <w:text/>
         </w:sdtPr>
-        <w:sdtEndPr/>
         <w:sdtContent>
           <w:r>
             <w:t xml:space="preserve">    </w:t>
           </w:r>
         </w:sdtContent>
       </w:sdt>
+      <w:permEnd w:id="1694506261"/>
       <w:r>
         <w:t xml:space="preserve">   </w:t>
       </w:r>
@@ -5198,6 +5154,7 @@
         <w:t xml:space="preserve">. </w:t>
       </w:r>
     </w:p>
+    <w:permStart w:id="2084703222" w:edGrp="everyone"/>
     <w:p>
       <w:pPr>
         <w:pStyle w:val="Comment-Grader"/>
@@ -5212,13 +5169,13 @@
           <w15:appearance w15:val="hidden"/>
           <w:text/>
         </w:sdtPr>
-        <w:sdtEndPr/>
         <w:sdtContent>
           <w:r>
             <w:t xml:space="preserve">    </w:t>
           </w:r>
         </w:sdtContent>
       </w:sdt>
+      <w:permEnd w:id="2084703222"/>
       <w:r>
         <w:t xml:space="preserve">   </w:t>
       </w:r>
@@ -5268,6 +5225,7 @@
         <w:t>. </w:t>
       </w:r>
     </w:p>
+    <w:permStart w:id="2120495563" w:edGrp="everyone"/>
     <w:p>
       <w:pPr>
         <w:pStyle w:val="Comment-Grader"/>
@@ -5282,13 +5240,13 @@
           <w15:appearance w15:val="hidden"/>
           <w:text/>
         </w:sdtPr>
-        <w:sdtEndPr/>
         <w:sdtContent>
           <w:r>
             <w:t xml:space="preserve">    </w:t>
           </w:r>
         </w:sdtContent>
       </w:sdt>
+      <w:permEnd w:id="2120495563"/>
       <w:r>
         <w:t xml:space="preserve">   </w:t>
       </w:r>
@@ -5329,7 +5287,11 @@
         <w:t xml:space="preserve">.  </w:t>
       </w:r>
       <w:r>
-        <w:t xml:space="preserve">Internally, all moments must be stored in GMT format.  </w:t>
+        <w:t xml:space="preserve">Internally, all </w:t>
+      </w:r>
+      <w:r>
+        <w:lastRenderedPageBreak/>
+        <w:t xml:space="preserve">moments must be stored in GMT format.  </w:t>
       </w:r>
       <w:r>
         <w:t xml:space="preserve">This requirement must be fulfilled in this and every </w:t>
@@ -5347,6 +5309,7 @@
         <w:t xml:space="preserve">. </w:t>
       </w:r>
     </w:p>
+    <w:permStart w:id="422514435" w:edGrp="everyone"/>
     <w:p>
       <w:pPr>
         <w:pStyle w:val="Comment-Grader"/>
@@ -5361,13 +5324,13 @@
           <w15:appearance w15:val="hidden"/>
           <w:text/>
         </w:sdtPr>
-        <w:sdtEndPr/>
         <w:sdtContent>
           <w:r>
             <w:t xml:space="preserve">    </w:t>
           </w:r>
         </w:sdtContent>
       </w:sdt>
+      <w:permEnd w:id="422514435"/>
     </w:p>
     <w:p>
       <w:pPr>
@@ -5440,6 +5403,7 @@
         <w:t>.</w:t>
       </w:r>
     </w:p>
+    <w:permStart w:id="433923951" w:edGrp="everyone"/>
     <w:p>
       <w:pPr>
         <w:pStyle w:val="Comment-Grader"/>
@@ -5454,13 +5418,13 @@
           <w15:appearance w15:val="hidden"/>
           <w:text/>
         </w:sdtPr>
-        <w:sdtEndPr/>
         <w:sdtContent>
           <w:r>
             <w:t xml:space="preserve">    </w:t>
           </w:r>
         </w:sdtContent>
       </w:sdt>
+      <w:permEnd w:id="433923951"/>
       <w:r>
         <w:t xml:space="preserve">     </w:t>
       </w:r>
@@ -5473,6 +5437,7 @@
         <w:pStyle w:val="Ttulo1"/>
       </w:pPr>
       <w:r>
+        <w:lastRenderedPageBreak/>
         <w:t>SUPPLEMENTARY I</w:t>
       </w:r>
       <w:r>
@@ -5594,6 +5559,7 @@
         <w:t>report on the results.</w:t>
       </w:r>
     </w:p>
+    <w:permStart w:id="1465547332" w:edGrp="everyone"/>
     <w:p>
       <w:pPr>
         <w:pStyle w:val="Comment-Grader"/>
@@ -5608,13 +5574,13 @@
           <w15:appearance w15:val="hidden"/>
           <w:text/>
         </w:sdtPr>
-        <w:sdtEndPr/>
         <w:sdtContent>
           <w:r>
             <w:t xml:space="preserve">    </w:t>
           </w:r>
         </w:sdtContent>
       </w:sdt>
+      <w:permEnd w:id="1465547332"/>
       <w:r>
         <w:t xml:space="preserve">  </w:t>
       </w:r>
@@ -5641,6 +5607,7 @@
         <w:t>Produce a lint report.</w:t>
       </w:r>
     </w:p>
+    <w:permStart w:id="2056024124" w:edGrp="everyone"/>
     <w:p>
       <w:pPr>
         <w:pStyle w:val="Comment-Grader"/>
@@ -5655,13 +5622,13 @@
           <w15:appearance w15:val="hidden"/>
           <w:text/>
         </w:sdtPr>
-        <w:sdtEndPr/>
         <w:sdtContent>
           <w:r>
             <w:t xml:space="preserve">    </w:t>
           </w:r>
         </w:sdtContent>
       </w:sdt>
+      <w:permEnd w:id="2056024124"/>
       <w:r>
         <w:t xml:space="preserve">          </w:t>
       </w:r>
@@ -5685,6 +5652,7 @@
         <w:rPr>
           <w:rFonts w:cstheme="majorHAnsi"/>
         </w:rPr>
+        <w:lastRenderedPageBreak/>
         <w:t>SUPPLEMENTARY II</w:t>
       </w:r>
       <w:r>
@@ -5828,6 +5796,7 @@
         <w:t>Produce an analysis report.</w:t>
       </w:r>
     </w:p>
+    <w:permStart w:id="358632476" w:edGrp="everyone"/>
     <w:p>
       <w:pPr>
         <w:pStyle w:val="Comment-Grader"/>
@@ -5842,7 +5811,6 @@
           <w15:appearance w15:val="hidden"/>
           <w:text/>
         </w:sdtPr>
-        <w:sdtEndPr/>
         <w:sdtContent>
           <w:r>
             <w:t xml:space="preserve">  </w:t>
@@ -5855,6 +5823,7 @@
           </w:r>
         </w:sdtContent>
       </w:sdt>
+      <w:permEnd w:id="358632476"/>
       <w:r>
         <w:t xml:space="preserve">   </w:t>
       </w:r>
@@ -5867,6 +5836,7 @@
         <w:t>Produce a planning and progress report.</w:t>
       </w:r>
     </w:p>
+    <w:permStart w:id="1731732844" w:edGrp="everyone"/>
     <w:p>
       <w:pPr>
         <w:pStyle w:val="Comment-Grader"/>
@@ -5881,7 +5851,6 @@
           <w15:appearance w15:val="hidden"/>
           <w:text/>
         </w:sdtPr>
-        <w:sdtEndPr/>
         <w:sdtContent>
           <w:r>
             <w:t xml:space="preserve">  </w:t>
@@ -5894,6 +5863,7 @@
           </w:r>
         </w:sdtContent>
       </w:sdt>
+      <w:permEnd w:id="1731732844"/>
       <w:r>
         <w:t xml:space="preserve">   </w:t>
       </w:r>
@@ -5918,6 +5888,7 @@
         <w:rPr>
           <w:rFonts w:cstheme="majorHAnsi"/>
         </w:rPr>
+        <w:lastRenderedPageBreak/>
         <w:t>SUPPLEMENTARY II</w:t>
       </w:r>
       <w:r>
@@ -6107,6 +6078,7 @@
         <w:t xml:space="preserve"> (in the past) to indicate whether the passenger is still banned or if the prohibition has been lifted. </w:t>
       </w:r>
     </w:p>
+    <w:permStart w:id="1815554783" w:edGrp="everyone"/>
     <w:p>
       <w:pPr>
         <w:pStyle w:val="Comment-Grader"/>
@@ -6121,16 +6093,19 @@
           <w15:appearance w15:val="hidden"/>
           <w:text/>
         </w:sdtPr>
-        <w:sdtEndPr/>
         <w:sdtContent>
           <w:r>
-            <w:t xml:space="preserve"> X</w:t>
-          </w:r>
-          <w:r>
-            <w:t xml:space="preserve"> </w:t>
+            <w:t xml:space="preserve">  </w:t>
+          </w:r>
+          <w:r>
+            <w:t>X</w:t>
+          </w:r>
+          <w:r>
+            <w:t xml:space="preserve">  </w:t>
           </w:r>
         </w:sdtContent>
       </w:sdt>
+      <w:permEnd w:id="1815554783"/>
       <w:r>
         <w:t xml:space="preserve"> </w:t>
       </w:r>
@@ -6198,6 +6173,7 @@
         <w:t>pay-per-use services!  This requirement must be fulfilled in this and every other group or individual deliverable for it to be considered satisfied. </w:t>
       </w:r>
     </w:p>
+    <w:permStart w:id="1408045569" w:edGrp="everyone"/>
     <w:p>
       <w:pPr>
         <w:pStyle w:val="Comment-Grader"/>
@@ -6212,19 +6188,19 @@
           <w15:appearance w15:val="hidden"/>
           <w:text/>
         </w:sdtPr>
-        <w:sdtEndPr/>
         <w:sdtContent>
           <w:r>
-            <w:t xml:space="preserve"> </w:t>
+            <w:t xml:space="preserve">  </w:t>
           </w:r>
           <w:r>
             <w:t>X</w:t>
           </w:r>
           <w:r>
-            <w:t xml:space="preserve"> </w:t>
+            <w:t xml:space="preserve">  </w:t>
           </w:r>
         </w:sdtContent>
       </w:sdt>
+      <w:permEnd w:id="1408045569"/>
       <w:r>
         <w:t xml:space="preserve">  </w:t>
       </w:r>
@@ -6279,6 +6255,7 @@
         <w:t>Produce an analysis report.</w:t>
       </w:r>
     </w:p>
+    <w:permStart w:id="1362912911" w:edGrp="everyone"/>
     <w:p>
       <w:pPr>
         <w:pStyle w:val="Comment-Grader"/>
@@ -6293,7 +6270,6 @@
           <w15:appearance w15:val="hidden"/>
           <w:text/>
         </w:sdtPr>
-        <w:sdtEndPr/>
         <w:sdtContent>
           <w:r>
             <w:t xml:space="preserve"> </w:t>
@@ -6302,10 +6278,11 @@
             <w:t>X</w:t>
           </w:r>
           <w:r>
-            <w:t xml:space="preserve"> </w:t>
+            <w:t xml:space="preserve">  </w:t>
           </w:r>
         </w:sdtContent>
       </w:sdt>
+      <w:permEnd w:id="1362912911"/>
       <w:r>
         <w:t xml:space="preserve">   </w:t>
       </w:r>
@@ -6318,6 +6295,7 @@
         <w:t>Produce a planning and progress report.</w:t>
       </w:r>
     </w:p>
+    <w:permStart w:id="2031892606" w:edGrp="everyone"/>
     <w:p>
       <w:pPr>
         <w:pStyle w:val="Comment-Grader"/>
@@ -6332,19 +6310,19 @@
           <w15:appearance w15:val="hidden"/>
           <w:text/>
         </w:sdtPr>
-        <w:sdtEndPr/>
         <w:sdtContent>
           <w:r>
             <w:t xml:space="preserve"> </w:t>
           </w:r>
           <w:r>
-            <w:t>X</w:t>
+            <w:t xml:space="preserve">X </w:t>
           </w:r>
           <w:r>
             <w:t xml:space="preserve"> </w:t>
           </w:r>
         </w:sdtContent>
       </w:sdt>
+      <w:permEnd w:id="2031892606"/>
       <w:r>
         <w:t xml:space="preserve">  </w:t>
       </w:r>
@@ -6363,6 +6341,7 @@
         <w:rPr>
           <w:rFonts w:cstheme="majorHAnsi"/>
         </w:rPr>
+        <w:lastRenderedPageBreak/>
         <w:t>SUPPLEMENTARY II</w:t>
       </w:r>
       <w:r>
@@ -6525,6 +6504,7 @@
         <w:t>.</w:t>
       </w:r>
     </w:p>
+    <w:permStart w:id="991234116" w:edGrp="everyone"/>
     <w:p>
       <w:pPr>
         <w:pStyle w:val="Comment-Grader"/>
@@ -6539,13 +6519,13 @@
           <w15:appearance w15:val="hidden"/>
           <w:text/>
         </w:sdtPr>
-        <w:sdtEndPr/>
         <w:sdtContent>
           <w:r>
             <w:t xml:space="preserve">    </w:t>
           </w:r>
         </w:sdtContent>
       </w:sdt>
+      <w:permEnd w:id="991234116"/>
       <w:r>
         <w:t xml:space="preserve">   </w:t>
       </w:r>
@@ -6602,6 +6582,7 @@
         <w:t>.</w:t>
       </w:r>
     </w:p>
+    <w:permStart w:id="745096751" w:edGrp="everyone"/>
     <w:p>
       <w:pPr>
         <w:pStyle w:val="Comment-Grader"/>
@@ -6616,13 +6597,13 @@
           <w15:appearance w15:val="hidden"/>
           <w:text/>
         </w:sdtPr>
-        <w:sdtEndPr/>
         <w:sdtContent>
           <w:r>
             <w:t xml:space="preserve">    </w:t>
           </w:r>
         </w:sdtContent>
       </w:sdt>
+      <w:permEnd w:id="745096751"/>
       <w:r>
         <w:t xml:space="preserve">   </w:t>
       </w:r>
@@ -7058,6 +7039,7 @@
         <w:t>group or individual deliverables for it to be considered valid.</w:t>
       </w:r>
     </w:p>
+    <w:permStart w:id="361393539" w:edGrp="everyone"/>
     <w:p>
       <w:pPr>
         <w:pStyle w:val="Comment-Grader"/>
@@ -7072,13 +7054,13 @@
           <w15:appearance w15:val="hidden"/>
           <w:text/>
         </w:sdtPr>
-        <w:sdtEndPr/>
         <w:sdtContent>
           <w:r>
             <w:t xml:space="preserve">    </w:t>
           </w:r>
         </w:sdtContent>
       </w:sdt>
+      <w:permEnd w:id="361393539"/>
       <w:r>
         <w:t xml:space="preserve">  </w:t>
       </w:r>
@@ -7094,6 +7076,7 @@
         <w:rPr>
           <w:rFonts w:cstheme="majorHAnsi"/>
         </w:rPr>
+        <w:lastRenderedPageBreak/>
         <w:t>Testing requirements </w:t>
       </w:r>
     </w:p>
@@ -7130,6 +7113,7 @@
         <w:t>Produce an analysis report.</w:t>
       </w:r>
     </w:p>
+    <w:permStart w:id="833295285" w:edGrp="everyone"/>
     <w:p>
       <w:pPr>
         <w:pStyle w:val="Comment-Grader"/>
@@ -7144,13 +7128,13 @@
           <w15:appearance w15:val="hidden"/>
           <w:text/>
         </w:sdtPr>
-        <w:sdtEndPr/>
         <w:sdtContent>
           <w:r>
             <w:t xml:space="preserve">    </w:t>
           </w:r>
         </w:sdtContent>
       </w:sdt>
+      <w:permEnd w:id="833295285"/>
       <w:r>
         <w:t xml:space="preserve">   </w:t>
       </w:r>
@@ -7163,6 +7147,7 @@
         <w:t>Produce a planning and progress report.</w:t>
       </w:r>
     </w:p>
+    <w:permStart w:id="1514348030" w:edGrp="everyone"/>
     <w:p>
       <w:pPr>
         <w:pStyle w:val="Comment-Grader"/>
@@ -7177,13 +7162,13 @@
           <w15:appearance w15:val="hidden"/>
           <w:text/>
         </w:sdtPr>
-        <w:sdtEndPr/>
         <w:sdtContent>
           <w:r>
             <w:t xml:space="preserve">    </w:t>
           </w:r>
         </w:sdtContent>
       </w:sdt>
+      <w:permEnd w:id="1514348030"/>
       <w:r>
         <w:t xml:space="preserve">     </w:t>
       </w:r>
@@ -7205,6 +7190,7 @@
         <w:rPr>
           <w:rFonts w:cstheme="majorHAnsi"/>
         </w:rPr>
+        <w:lastRenderedPageBreak/>
         <w:t>SUPPLEMENTARY II</w:t>
       </w:r>
       <w:r>
@@ -7335,6 +7321,7 @@
         <w:t>is properly mocked.</w:t>
       </w:r>
     </w:p>
+    <w:permStart w:id="2092566320" w:edGrp="everyone"/>
     <w:p>
       <w:pPr>
         <w:pStyle w:val="Comment-Grader"/>
@@ -7349,13 +7336,13 @@
           <w15:appearance w15:val="hidden"/>
           <w:text/>
         </w:sdtPr>
-        <w:sdtEndPr/>
         <w:sdtContent>
           <w:r>
             <w:t xml:space="preserve">    </w:t>
           </w:r>
         </w:sdtContent>
       </w:sdt>
+      <w:permEnd w:id="2092566320"/>
       <w:r>
         <w:t xml:space="preserve">  </w:t>
       </w:r>
@@ -7382,6 +7369,7 @@
         <w:t>Produce an analysis report.</w:t>
       </w:r>
     </w:p>
+    <w:permStart w:id="1306342161" w:edGrp="everyone"/>
     <w:p>
       <w:pPr>
         <w:pStyle w:val="Comment-Grader"/>
@@ -7396,13 +7384,13 @@
           <w15:appearance w15:val="hidden"/>
           <w:text/>
         </w:sdtPr>
-        <w:sdtEndPr/>
         <w:sdtContent>
           <w:r>
             <w:t xml:space="preserve">    </w:t>
           </w:r>
         </w:sdtContent>
       </w:sdt>
+      <w:permEnd w:id="1306342161"/>
       <w:r>
         <w:t xml:space="preserve">     </w:t>
       </w:r>
@@ -7415,6 +7403,7 @@
         <w:t>Produce a planning and progress report.</w:t>
       </w:r>
     </w:p>
+    <w:permStart w:id="1978161967" w:edGrp="everyone"/>
     <w:p>
       <w:pPr>
         <w:pStyle w:val="Comment-Grader"/>
@@ -7429,13 +7418,13 @@
           <w15:appearance w15:val="hidden"/>
           <w:text/>
         </w:sdtPr>
-        <w:sdtEndPr/>
         <w:sdtContent>
           <w:r>
             <w:t xml:space="preserve">    </w:t>
           </w:r>
         </w:sdtContent>
       </w:sdt>
+      <w:permEnd w:id="1978161967"/>
       <w:r>
         <w:t xml:space="preserve">      </w:t>
       </w:r>
@@ -11149,7 +11138,6 @@
     <w:rsidRoot w:val="006B2BEC"/>
     <w:rsid w:val="00053924"/>
     <w:rsid w:val="00055A68"/>
-    <w:rsid w:val="00086216"/>
     <w:rsid w:val="0009453F"/>
     <w:rsid w:val="000B5C7E"/>
     <w:rsid w:val="00117B5F"/>
@@ -11157,7 +11145,6 @@
     <w:rsid w:val="00185460"/>
     <w:rsid w:val="001942D6"/>
     <w:rsid w:val="001C5FFF"/>
-    <w:rsid w:val="001F1310"/>
     <w:rsid w:val="00260AAC"/>
     <w:rsid w:val="00336824"/>
     <w:rsid w:val="00364D10"/>
@@ -11165,13 +11152,13 @@
     <w:rsid w:val="003C317A"/>
     <w:rsid w:val="0040200D"/>
     <w:rsid w:val="004123E0"/>
+    <w:rsid w:val="004232EC"/>
     <w:rsid w:val="004278A4"/>
     <w:rsid w:val="00442876"/>
     <w:rsid w:val="00455663"/>
     <w:rsid w:val="004B6C76"/>
     <w:rsid w:val="004C0766"/>
     <w:rsid w:val="004E7F77"/>
-    <w:rsid w:val="00514556"/>
     <w:rsid w:val="00562343"/>
     <w:rsid w:val="005640FA"/>
     <w:rsid w:val="005B3798"/>
@@ -11185,8 +11172,6 @@
     <w:rsid w:val="006F209A"/>
     <w:rsid w:val="00765401"/>
     <w:rsid w:val="00790E22"/>
-    <w:rsid w:val="007B456F"/>
-    <w:rsid w:val="007F33D9"/>
     <w:rsid w:val="00802250"/>
     <w:rsid w:val="0082287A"/>
     <w:rsid w:val="008B1087"/>
@@ -11195,6 +11180,7 @@
     <w:rsid w:val="0093034B"/>
     <w:rsid w:val="00946AA5"/>
     <w:rsid w:val="00953D97"/>
+    <w:rsid w:val="009A18C9"/>
     <w:rsid w:val="009F61B1"/>
     <w:rsid w:val="00A011E1"/>
     <w:rsid w:val="00A04483"/>
@@ -11202,13 +11188,10 @@
     <w:rsid w:val="00A222AC"/>
     <w:rsid w:val="00A73E76"/>
     <w:rsid w:val="00AC1FAB"/>
-    <w:rsid w:val="00B472E1"/>
     <w:rsid w:val="00B55352"/>
-    <w:rsid w:val="00B80AC8"/>
     <w:rsid w:val="00BB0EAB"/>
     <w:rsid w:val="00C17266"/>
     <w:rsid w:val="00C63AB0"/>
-    <w:rsid w:val="00C74F0F"/>
     <w:rsid w:val="00C9535D"/>
     <w:rsid w:val="00CC69E2"/>
     <w:rsid w:val="00CE5869"/>
@@ -11217,11 +11200,9 @@
     <w:rsid w:val="00D9098F"/>
     <w:rsid w:val="00E25325"/>
     <w:rsid w:val="00E869EA"/>
-    <w:rsid w:val="00E87759"/>
     <w:rsid w:val="00E87F32"/>
     <w:rsid w:val="00E9745E"/>
     <w:rsid w:val="00EB4EB9"/>
-    <w:rsid w:val="00EF473B"/>
     <w:rsid w:val="00F3606D"/>
     <w:rsid w:val="00F70A20"/>
     <w:rsid w:val="00F8539E"/>

</xml_diff>

<commit_message>
requisitos entregable 3 marcados
</commit_message>
<xml_diff>
--- a/reports/Group/00 - Requirements - Group.docx
+++ b/reports/Group/00 - Requirements - Group.docx
@@ -298,14 +298,7 @@
                     <w:rFonts w:asciiTheme="majorHAnsi" w:hAnsiTheme="majorHAnsi" w:cstheme="majorBidi"/>
                     <w:lang w:val="es-ES"/>
                   </w:rPr>
-                  <w:t xml:space="preserve"> </w:t>
-                </w:r>
-                <w:r>
-                  <w:rPr>
-                    <w:rFonts w:asciiTheme="majorHAnsi" w:hAnsiTheme="majorHAnsi" w:cstheme="majorBidi"/>
-                    <w:lang w:val="es-ES"/>
-                  </w:rPr>
-                  <w:t>32**4*4**</w:t>
+                  <w:t xml:space="preserve"> 32**4*4**</w:t>
                 </w:r>
               </w:sdtContent>
             </w:sdt>
@@ -603,23 +596,7 @@
                     <w:rFonts w:asciiTheme="majorHAnsi" w:hAnsiTheme="majorHAnsi" w:cstheme="majorHAnsi"/>
                     <w:lang w:val="es-ES"/>
                   </w:rPr>
-                  <w:t xml:space="preserve"> </w:t>
-                </w:r>
-                <w:proofErr w:type="spellStart"/>
-                <w:r>
-                  <w:rPr>
-                    <w:rFonts w:asciiTheme="majorHAnsi" w:hAnsiTheme="majorHAnsi" w:cstheme="majorHAnsi"/>
-                    <w:lang w:val="es-ES"/>
-                  </w:rPr>
-                  <w:t>pabolimor</w:t>
-                </w:r>
-                <w:proofErr w:type="spellEnd"/>
-                <w:r>
-                  <w:rPr>
-                    <w:rFonts w:asciiTheme="majorHAnsi" w:hAnsiTheme="majorHAnsi" w:cstheme="majorHAnsi"/>
-                    <w:lang w:val="es-ES"/>
-                  </w:rPr>
-                  <w:t xml:space="preserve">  </w:t>
+                  <w:t xml:space="preserve"> pabolimor  </w:t>
                 </w:r>
               </w:sdtContent>
             </w:sdt>
@@ -727,23 +704,7 @@
                     <w:rFonts w:asciiTheme="majorHAnsi" w:hAnsiTheme="majorHAnsi" w:cstheme="majorHAnsi"/>
                     <w:lang w:val="es-ES"/>
                   </w:rPr>
-                  <w:t xml:space="preserve"> Desarrollador, </w:t>
-                </w:r>
-                <w:proofErr w:type="spellStart"/>
-                <w:r>
-                  <w:rPr>
-                    <w:rFonts w:asciiTheme="majorHAnsi" w:hAnsiTheme="majorHAnsi" w:cstheme="majorHAnsi"/>
-                    <w:lang w:val="es-ES"/>
-                  </w:rPr>
-                  <w:t>Tester</w:t>
-                </w:r>
-                <w:proofErr w:type="spellEnd"/>
-                <w:r>
-                  <w:rPr>
-                    <w:rFonts w:asciiTheme="majorHAnsi" w:hAnsiTheme="majorHAnsi" w:cstheme="majorHAnsi"/>
-                    <w:lang w:val="es-ES"/>
-                  </w:rPr>
-                  <w:t xml:space="preserve">, Analista  </w:t>
+                  <w:t xml:space="preserve"> Desarrollador, Tester, Analista  </w:t>
                 </w:r>
               </w:sdtContent>
             </w:sdt>
@@ -1173,39 +1134,7 @@
                     <w:rFonts w:asciiTheme="majorHAnsi" w:hAnsiTheme="majorHAnsi" w:cstheme="majorHAnsi"/>
                     <w:lang w:val="es-ES"/>
                   </w:rPr>
-                  <w:t xml:space="preserve"> </w:t>
-                </w:r>
-                <w:proofErr w:type="spellStart"/>
-                <w:r>
-                  <w:rPr>
-                    <w:rFonts w:asciiTheme="majorHAnsi" w:hAnsiTheme="majorHAnsi" w:cstheme="majorHAnsi"/>
-                    <w:lang w:val="es-ES"/>
-                  </w:rPr>
-                  <w:t>Hu</w:t>
-                </w:r>
-                <w:proofErr w:type="spellEnd"/>
-                <w:r>
-                  <w:rPr>
-                    <w:rFonts w:asciiTheme="majorHAnsi" w:hAnsiTheme="majorHAnsi" w:cstheme="majorHAnsi"/>
-                    <w:lang w:val="es-ES"/>
-                  </w:rPr>
-                  <w:t xml:space="preserve">, </w:t>
-                </w:r>
-                <w:proofErr w:type="spellStart"/>
-                <w:r>
-                  <w:rPr>
-                    <w:rFonts w:asciiTheme="majorHAnsi" w:hAnsiTheme="majorHAnsi" w:cstheme="majorHAnsi"/>
-                    <w:lang w:val="es-ES"/>
-                  </w:rPr>
-                  <w:t>Jianwu</w:t>
-                </w:r>
-                <w:proofErr w:type="spellEnd"/>
-                <w:r>
-                  <w:rPr>
-                    <w:rFonts w:asciiTheme="majorHAnsi" w:hAnsiTheme="majorHAnsi" w:cstheme="majorHAnsi"/>
-                    <w:lang w:val="es-ES"/>
-                  </w:rPr>
-                  <w:t xml:space="preserve">  </w:t>
+                  <w:t xml:space="preserve"> Hu, Jianwu  </w:t>
                 </w:r>
               </w:sdtContent>
             </w:sdt>
@@ -1259,23 +1188,7 @@
                     <w:rFonts w:asciiTheme="majorHAnsi" w:hAnsiTheme="majorHAnsi" w:cstheme="majorHAnsi"/>
                     <w:lang w:val="es-ES"/>
                   </w:rPr>
-                  <w:t xml:space="preserve"> Analista, </w:t>
-                </w:r>
-                <w:proofErr w:type="spellStart"/>
-                <w:r>
-                  <w:rPr>
-                    <w:rFonts w:asciiTheme="majorHAnsi" w:hAnsiTheme="majorHAnsi" w:cstheme="majorHAnsi"/>
-                    <w:lang w:val="es-ES"/>
-                  </w:rPr>
-                  <w:t>Tester</w:t>
-                </w:r>
-                <w:proofErr w:type="spellEnd"/>
-                <w:r>
-                  <w:rPr>
-                    <w:rFonts w:asciiTheme="majorHAnsi" w:hAnsiTheme="majorHAnsi" w:cstheme="majorHAnsi"/>
-                    <w:lang w:val="es-ES"/>
-                  </w:rPr>
-                  <w:t xml:space="preserve">  </w:t>
+                  <w:t xml:space="preserve"> Analista, Tester  </w:t>
                 </w:r>
               </w:sdtContent>
             </w:sdt>
@@ -3411,7 +3324,13 @@
         </w:sdtPr>
         <w:sdtContent>
           <w:r>
-            <w:t xml:space="preserve">    </w:t>
+            <w:t xml:space="preserve">  </w:t>
+          </w:r>
+          <w:r>
+            <w:t>X</w:t>
+          </w:r>
+          <w:r>
+            <w:t xml:space="preserve">  </w:t>
           </w:r>
         </w:sdtContent>
       </w:sdt>
@@ -3496,7 +3415,13 @@
         </w:sdtPr>
         <w:sdtContent>
           <w:r>
-            <w:t xml:space="preserve">    </w:t>
+            <w:t xml:space="preserve">  </w:t>
+          </w:r>
+          <w:r>
+            <w:t>X</w:t>
+          </w:r>
+          <w:r>
+            <w:t xml:space="preserve">  </w:t>
           </w:r>
         </w:sdtContent>
       </w:sdt>
@@ -3581,7 +3506,13 @@
         </w:sdtPr>
         <w:sdtContent>
           <w:r>
-            <w:t xml:space="preserve">    </w:t>
+            <w:t xml:space="preserve">  </w:t>
+          </w:r>
+          <w:r>
+            <w:t>X</w:t>
+          </w:r>
+          <w:r>
+            <w:t xml:space="preserve">  </w:t>
           </w:r>
         </w:sdtContent>
       </w:sdt>
@@ -3655,7 +3586,13 @@
         </w:sdtPr>
         <w:sdtContent>
           <w:r>
-            <w:t xml:space="preserve">    </w:t>
+            <w:t xml:space="preserve">  </w:t>
+          </w:r>
+          <w:r>
+            <w:t>X</w:t>
+          </w:r>
+          <w:r>
+            <w:t xml:space="preserve">  </w:t>
           </w:r>
         </w:sdtContent>
       </w:sdt>
@@ -3750,7 +3687,13 @@
         </w:sdtPr>
         <w:sdtContent>
           <w:r>
-            <w:t xml:space="preserve">    </w:t>
+            <w:t xml:space="preserve">  </w:t>
+          </w:r>
+          <w:r>
+            <w:t>X</w:t>
+          </w:r>
+          <w:r>
+            <w:t xml:space="preserve">  </w:t>
           </w:r>
         </w:sdtContent>
       </w:sdt>
@@ -11156,6 +11099,7 @@
     <w:rsid w:val="004278A4"/>
     <w:rsid w:val="00442876"/>
     <w:rsid w:val="00455663"/>
+    <w:rsid w:val="00462B59"/>
     <w:rsid w:val="004B6C76"/>
     <w:rsid w:val="004C0766"/>
     <w:rsid w:val="004E7F77"/>
@@ -11170,6 +11114,7 @@
     <w:rsid w:val="006979C5"/>
     <w:rsid w:val="006B2BEC"/>
     <w:rsid w:val="006F209A"/>
+    <w:rsid w:val="00725FD6"/>
     <w:rsid w:val="00765401"/>
     <w:rsid w:val="00790E22"/>
     <w:rsid w:val="00802250"/>
@@ -11225,7 +11170,7 @@
   <w:themeFontLang w:val="es-ES" w:eastAsia="ja-JP" w:bidi="ar-SA"/>
   <w:clrSchemeMapping w:bg1="light1" w:t1="dark1" w:bg2="light2" w:t2="dark2" w:accent1="accent1" w:accent2="accent2" w:accent3="accent3" w:accent4="accent4" w:accent5="accent5" w:accent6="accent6" w:hyperlink="hyperlink" w:followedHyperlink="followedHyperlink"/>
   <w:decimalSymbol w:val=","/>
-  <w:listSeparator w:val=";"/>
+  <w:listSeparator w:val=","/>
   <w15:chartTrackingRefBased/>
 </w:settings>
 </file>

</xml_diff>

<commit_message>
feat(test): mejora de test create
Referencia a: #49
</commit_message>
<xml_diff>
--- a/reports/Group/00 - Requirements - Group.docx
+++ b/reports/Group/00 - Requirements - Group.docx
@@ -220,7 +220,13 @@
                   <w:rPr>
                     <w:rFonts w:asciiTheme="majorHAnsi" w:hAnsiTheme="majorHAnsi" w:cstheme="majorHAnsi"/>
                   </w:rPr>
-                  <w:t xml:space="preserve"> https://github.com/PDJ6975/Acme-ANS-D02-25.2.0</w:t>
+                  <w:t xml:space="preserve"> https://github.com/PDJ6975/Acme-ANS-D04-25.5.0</w:t>
+                </w:r>
+                <w:r>
+                  <w:rPr>
+                    <w:rFonts w:asciiTheme="majorHAnsi" w:hAnsiTheme="majorHAnsi" w:cstheme="majorHAnsi"/>
+                  </w:rPr>
+                  <w:t xml:space="preserve"> </w:t>
                 </w:r>
               </w:sdtContent>
             </w:sdt>
@@ -462,7 +468,14 @@
                     <w:rFonts w:asciiTheme="majorHAnsi" w:hAnsiTheme="majorHAnsi" w:cstheme="majorHAnsi"/>
                     <w:lang w:val="es-ES"/>
                   </w:rPr>
-                  <w:t xml:space="preserve"> Analista  </w:t>
+                  <w:t xml:space="preserve"> Analista</w:t>
+                </w:r>
+                <w:r>
+                  <w:rPr>
+                    <w:rFonts w:asciiTheme="majorHAnsi" w:hAnsiTheme="majorHAnsi" w:cstheme="majorHAnsi"/>
+                    <w:lang w:val="es-ES"/>
+                  </w:rPr>
+                  <w:t>,</w:t>
                 </w:r>
               </w:sdtContent>
             </w:sdt>
@@ -596,7 +609,23 @@
                     <w:rFonts w:asciiTheme="majorHAnsi" w:hAnsiTheme="majorHAnsi" w:cstheme="majorHAnsi"/>
                     <w:lang w:val="es-ES"/>
                   </w:rPr>
-                  <w:t xml:space="preserve"> pabolimor  </w:t>
+                  <w:t xml:space="preserve"> </w:t>
+                </w:r>
+                <w:proofErr w:type="spellStart"/>
+                <w:r>
+                  <w:rPr>
+                    <w:rFonts w:asciiTheme="majorHAnsi" w:hAnsiTheme="majorHAnsi" w:cstheme="majorHAnsi"/>
+                    <w:lang w:val="es-ES"/>
+                  </w:rPr>
+                  <w:t>pabolimor</w:t>
+                </w:r>
+                <w:proofErr w:type="spellEnd"/>
+                <w:r>
+                  <w:rPr>
+                    <w:rFonts w:asciiTheme="majorHAnsi" w:hAnsiTheme="majorHAnsi" w:cstheme="majorHAnsi"/>
+                    <w:lang w:val="es-ES"/>
+                  </w:rPr>
+                  <w:t xml:space="preserve">  </w:t>
                 </w:r>
               </w:sdtContent>
             </w:sdt>
@@ -704,7 +733,7 @@
                     <w:rFonts w:asciiTheme="majorHAnsi" w:hAnsiTheme="majorHAnsi" w:cstheme="majorHAnsi"/>
                     <w:lang w:val="es-ES"/>
                   </w:rPr>
-                  <w:t xml:space="preserve"> Desarrollador, Tester, Analista  </w:t>
+                  <w:t xml:space="preserve"> Analista  </w:t>
                 </w:r>
               </w:sdtContent>
             </w:sdt>
@@ -954,6 +983,29 @@
                   </w:rPr>
                   <w:t xml:space="preserve"> Analista, Desarrollador</w:t>
                 </w:r>
+                <w:r>
+                  <w:rPr>
+                    <w:rFonts w:asciiTheme="majorHAnsi" w:hAnsiTheme="majorHAnsi" w:cstheme="majorHAnsi"/>
+                    <w:lang w:val="es-ES"/>
+                  </w:rPr>
+                  <w:t xml:space="preserve">, </w:t>
+                </w:r>
+                <w:proofErr w:type="spellStart"/>
+                <w:r>
+                  <w:rPr>
+                    <w:rFonts w:asciiTheme="majorHAnsi" w:hAnsiTheme="majorHAnsi" w:cstheme="majorHAnsi"/>
+                    <w:lang w:val="es-ES"/>
+                  </w:rPr>
+                  <w:t>Tester</w:t>
+                </w:r>
+                <w:proofErr w:type="spellEnd"/>
+                <w:r>
+                  <w:rPr>
+                    <w:rFonts w:asciiTheme="majorHAnsi" w:hAnsiTheme="majorHAnsi" w:cstheme="majorHAnsi"/>
+                    <w:lang w:val="es-ES"/>
+                  </w:rPr>
+                  <w:t xml:space="preserve"> </w:t>
+                </w:r>
               </w:sdtContent>
             </w:sdt>
             <w:permEnd w:id="1983335098"/>
@@ -1134,7 +1186,39 @@
                     <w:rFonts w:asciiTheme="majorHAnsi" w:hAnsiTheme="majorHAnsi" w:cstheme="majorHAnsi"/>
                     <w:lang w:val="es-ES"/>
                   </w:rPr>
-                  <w:t xml:space="preserve"> Hu, Jianwu  </w:t>
+                  <w:t xml:space="preserve"> </w:t>
+                </w:r>
+                <w:proofErr w:type="spellStart"/>
+                <w:r>
+                  <w:rPr>
+                    <w:rFonts w:asciiTheme="majorHAnsi" w:hAnsiTheme="majorHAnsi" w:cstheme="majorHAnsi"/>
+                    <w:lang w:val="es-ES"/>
+                  </w:rPr>
+                  <w:t>Hu</w:t>
+                </w:r>
+                <w:proofErr w:type="spellEnd"/>
+                <w:r>
+                  <w:rPr>
+                    <w:rFonts w:asciiTheme="majorHAnsi" w:hAnsiTheme="majorHAnsi" w:cstheme="majorHAnsi"/>
+                    <w:lang w:val="es-ES"/>
+                  </w:rPr>
+                  <w:t xml:space="preserve">, </w:t>
+                </w:r>
+                <w:proofErr w:type="spellStart"/>
+                <w:r>
+                  <w:rPr>
+                    <w:rFonts w:asciiTheme="majorHAnsi" w:hAnsiTheme="majorHAnsi" w:cstheme="majorHAnsi"/>
+                    <w:lang w:val="es-ES"/>
+                  </w:rPr>
+                  <w:t>Jianwu</w:t>
+                </w:r>
+                <w:proofErr w:type="spellEnd"/>
+                <w:r>
+                  <w:rPr>
+                    <w:rFonts w:asciiTheme="majorHAnsi" w:hAnsiTheme="majorHAnsi" w:cstheme="majorHAnsi"/>
+                    <w:lang w:val="es-ES"/>
+                  </w:rPr>
+                  <w:t xml:space="preserve">  </w:t>
                 </w:r>
               </w:sdtContent>
             </w:sdt>
@@ -1188,7 +1272,7 @@
                     <w:rFonts w:asciiTheme="majorHAnsi" w:hAnsiTheme="majorHAnsi" w:cstheme="majorHAnsi"/>
                     <w:lang w:val="es-ES"/>
                   </w:rPr>
-                  <w:t xml:space="preserve"> Analista, Tester  </w:t>
+                  <w:t xml:space="preserve"> Analista </w:t>
                 </w:r>
               </w:sdtContent>
             </w:sdt>
@@ -1218,6 +1302,7 @@
               <w:rPr>
                 <w:rFonts w:asciiTheme="majorHAnsi" w:hAnsiTheme="majorHAnsi" w:cstheme="majorHAnsi"/>
                 <w:b/>
+                <w:lang w:val="es-ES"/>
               </w:rPr>
             </w:pPr>
             <w:r>
@@ -1245,7 +1330,7 @@
               <w:sdtPr>
                 <w:rPr>
                   <w:rFonts w:asciiTheme="majorHAnsi" w:hAnsiTheme="majorHAnsi" w:cstheme="majorBidi"/>
-                  <w:lang w:val="en-US"/>
+                  <w:lang w:val="es-ES"/>
                 </w:rPr>
                 <w:tag w:val="ID5"/>
                 <w:id w:val="1093052838"/>
@@ -1259,7 +1344,7 @@
                 <w:r>
                   <w:rPr>
                     <w:rFonts w:asciiTheme="majorHAnsi" w:hAnsiTheme="majorHAnsi" w:cstheme="majorBidi"/>
-                    <w:lang w:val="en-US"/>
+                    <w:lang w:val="es-ES"/>
                   </w:rPr>
                   <w:t xml:space="preserve"> 13**7*5**</w:t>
                 </w:r>
@@ -1301,7 +1386,7 @@
               <w:sdtPr>
                 <w:rPr>
                   <w:rFonts w:asciiTheme="majorHAnsi" w:hAnsiTheme="majorHAnsi" w:cstheme="majorHAnsi"/>
-                  <w:lang w:val="en-US"/>
+                  <w:lang w:val="es-ES"/>
                 </w:rPr>
                 <w:tag w:val="UVUS05"/>
                 <w:id w:val="-1423649294"/>
@@ -1315,16 +1400,9 @@
                 <w:r>
                   <w:rPr>
                     <w:rFonts w:asciiTheme="majorHAnsi" w:hAnsiTheme="majorHAnsi" w:cstheme="majorHAnsi"/>
-                    <w:lang w:val="en-US"/>
+                    <w:lang w:val="es-ES"/>
                   </w:rPr>
-                  <w:t xml:space="preserve"> VGL6718</w:t>
-                </w:r>
-                <w:r>
-                  <w:rPr>
-                    <w:rFonts w:asciiTheme="majorHAnsi" w:hAnsiTheme="majorHAnsi" w:cstheme="majorHAnsi"/>
-                    <w:lang w:val="en-US"/>
-                  </w:rPr>
-                  <w:t xml:space="preserve"> </w:t>
+                  <w:t xml:space="preserve"> VGL6718 </w:t>
                 </w:r>
               </w:sdtContent>
             </w:sdt>
@@ -1362,7 +1440,7 @@
               <w:sdtPr>
                 <w:rPr>
                   <w:rFonts w:asciiTheme="majorHAnsi" w:hAnsiTheme="majorHAnsi" w:cstheme="majorHAnsi"/>
-                  <w:lang w:val="en-US"/>
+                  <w:lang w:val="es-ES"/>
                 </w:rPr>
                 <w:tag w:val="Student5"/>
                 <w:id w:val="-611360200"/>
@@ -1376,7 +1454,7 @@
                 <w:r>
                   <w:rPr>
                     <w:rFonts w:asciiTheme="majorHAnsi" w:hAnsiTheme="majorHAnsi" w:cstheme="majorHAnsi"/>
-                    <w:lang w:val="en-US"/>
+                    <w:lang w:val="es-ES"/>
                   </w:rPr>
                   <w:t xml:space="preserve"> Ramírez Gil, Adrián  </w:t>
                 </w:r>
@@ -1431,7 +1509,21 @@
                     <w:rFonts w:asciiTheme="majorHAnsi" w:hAnsiTheme="majorHAnsi" w:cstheme="majorHAnsi"/>
                     <w:lang w:val="es-ES"/>
                   </w:rPr>
-                  <w:t xml:space="preserve"> Operador, Analista</w:t>
+                  <w:t xml:space="preserve"> </w:t>
+                </w:r>
+                <w:r>
+                  <w:rPr>
+                    <w:rFonts w:asciiTheme="majorHAnsi" w:hAnsiTheme="majorHAnsi" w:cstheme="majorHAnsi"/>
+                    <w:lang w:val="es-ES"/>
+                  </w:rPr>
+                  <w:t xml:space="preserve">Manager, </w:t>
+                </w:r>
+                <w:r>
+                  <w:rPr>
+                    <w:rFonts w:asciiTheme="majorHAnsi" w:hAnsiTheme="majorHAnsi" w:cstheme="majorHAnsi"/>
+                    <w:lang w:val="es-ES"/>
+                  </w:rPr>
+                  <w:t>Operador, Analista</w:t>
                 </w:r>
                 <w:r>
                   <w:rPr>
@@ -1529,7 +1621,31 @@
                   <w:rPr>
                     <w:rFonts w:asciiTheme="majorHAnsi" w:hAnsiTheme="majorHAnsi" w:cstheme="majorHAnsi"/>
                   </w:rPr>
-                  <w:t>03/11/2025</w:t>
+                  <w:t>0</w:t>
+                </w:r>
+                <w:r>
+                  <w:rPr>
+                    <w:rFonts w:asciiTheme="majorHAnsi" w:hAnsiTheme="majorHAnsi" w:cstheme="majorHAnsi"/>
+                  </w:rPr>
+                  <w:t>5</w:t>
+                </w:r>
+                <w:r>
+                  <w:rPr>
+                    <w:rFonts w:asciiTheme="majorHAnsi" w:hAnsiTheme="majorHAnsi" w:cstheme="majorHAnsi"/>
+                  </w:rPr>
+                  <w:t>/</w:t>
+                </w:r>
+                <w:r>
+                  <w:rPr>
+                    <w:rFonts w:asciiTheme="majorHAnsi" w:hAnsiTheme="majorHAnsi" w:cstheme="majorHAnsi"/>
+                  </w:rPr>
+                  <w:t>24</w:t>
+                </w:r>
+                <w:r>
+                  <w:rPr>
+                    <w:rFonts w:asciiTheme="majorHAnsi" w:hAnsiTheme="majorHAnsi" w:cstheme="majorHAnsi"/>
+                  </w:rPr>
+                  <w:t>2025</w:t>
                 </w:r>
               </w:sdtContent>
             </w:sdt>
@@ -3324,13 +3440,13 @@
         </w:sdtPr>
         <w:sdtContent>
           <w:r>
-            <w:t xml:space="preserve">  </w:t>
-          </w:r>
-          <w:r>
-            <w:t>X</w:t>
-          </w:r>
-          <w:r>
-            <w:t xml:space="preserve">  </w:t>
+            <w:t xml:space="preserve"> </w:t>
+          </w:r>
+          <w:r>
+            <w:t xml:space="preserve"> X</w:t>
+          </w:r>
+          <w:r>
+            <w:t xml:space="preserve">   </w:t>
           </w:r>
         </w:sdtContent>
       </w:sdt>
@@ -3415,13 +3531,13 @@
         </w:sdtPr>
         <w:sdtContent>
           <w:r>
-            <w:t xml:space="preserve">  </w:t>
-          </w:r>
-          <w:r>
-            <w:t>X</w:t>
-          </w:r>
-          <w:r>
-            <w:t xml:space="preserve">  </w:t>
+            <w:t xml:space="preserve"> </w:t>
+          </w:r>
+          <w:r>
+            <w:t xml:space="preserve"> X </w:t>
+          </w:r>
+          <w:r>
+            <w:t xml:space="preserve">   </w:t>
           </w:r>
         </w:sdtContent>
       </w:sdt>
@@ -3509,7 +3625,7 @@
             <w:t xml:space="preserve">  </w:t>
           </w:r>
           <w:r>
-            <w:t>X</w:t>
+            <w:t xml:space="preserve">X </w:t>
           </w:r>
           <w:r>
             <w:t xml:space="preserve">  </w:t>
@@ -3586,13 +3702,13 @@
         </w:sdtPr>
         <w:sdtContent>
           <w:r>
-            <w:t xml:space="preserve">  </w:t>
-          </w:r>
-          <w:r>
-            <w:t>X</w:t>
-          </w:r>
-          <w:r>
-            <w:t xml:space="preserve">  </w:t>
+            <w:t xml:space="preserve"> </w:t>
+          </w:r>
+          <w:r>
+            <w:t xml:space="preserve"> X</w:t>
+          </w:r>
+          <w:r>
+            <w:t xml:space="preserve">   </w:t>
           </w:r>
         </w:sdtContent>
       </w:sdt>
@@ -3690,7 +3806,7 @@
             <w:t xml:space="preserve">  </w:t>
           </w:r>
           <w:r>
-            <w:t>X</w:t>
+            <w:t xml:space="preserve">X </w:t>
           </w:r>
           <w:r>
             <w:t xml:space="preserve">  </w:t>
@@ -3777,7 +3893,13 @@
         </w:sdtPr>
         <w:sdtContent>
           <w:r>
-            <w:t xml:space="preserve">    </w:t>
+            <w:t xml:space="preserve">  </w:t>
+          </w:r>
+          <w:r>
+            <w:t xml:space="preserve">X </w:t>
+          </w:r>
+          <w:r>
+            <w:t xml:space="preserve">  </w:t>
           </w:r>
         </w:sdtContent>
       </w:sdt>
@@ -3872,7 +3994,13 @@
         </w:sdtPr>
         <w:sdtContent>
           <w:r>
-            <w:t xml:space="preserve">    </w:t>
+            <w:t xml:space="preserve">  </w:t>
+          </w:r>
+          <w:r>
+            <w:t xml:space="preserve">X </w:t>
+          </w:r>
+          <w:r>
+            <w:t xml:space="preserve">  </w:t>
           </w:r>
         </w:sdtContent>
       </w:sdt>
@@ -3923,7 +4051,13 @@
         </w:sdtPr>
         <w:sdtContent>
           <w:r>
-            <w:t xml:space="preserve">    </w:t>
+            <w:t xml:space="preserve"> </w:t>
+          </w:r>
+          <w:r>
+            <w:t xml:space="preserve"> X</w:t>
+          </w:r>
+          <w:r>
+            <w:t xml:space="preserve">   </w:t>
           </w:r>
         </w:sdtContent>
       </w:sdt>
@@ -3957,7 +4091,13 @@
         </w:sdtPr>
         <w:sdtContent>
           <w:r>
-            <w:t xml:space="preserve">    </w:t>
+            <w:t xml:space="preserve">  </w:t>
+          </w:r>
+          <w:r>
+            <w:t xml:space="preserve">X </w:t>
+          </w:r>
+          <w:r>
+            <w:t xml:space="preserve">  </w:t>
           </w:r>
         </w:sdtContent>
       </w:sdt>
@@ -4860,7 +5000,13 @@
         </w:sdtPr>
         <w:sdtContent>
           <w:r>
-            <w:t xml:space="preserve">    </w:t>
+            <w:t xml:space="preserve">  </w:t>
+          </w:r>
+          <w:r>
+            <w:t xml:space="preserve">X </w:t>
+          </w:r>
+          <w:r>
+            <w:t xml:space="preserve">  </w:t>
           </w:r>
         </w:sdtContent>
       </w:sdt>
@@ -4959,7 +5105,13 @@
         </w:sdtPr>
         <w:sdtContent>
           <w:r>
-            <w:t xml:space="preserve">    </w:t>
+            <w:t xml:space="preserve">  </w:t>
+          </w:r>
+          <w:r>
+            <w:t xml:space="preserve">X </w:t>
+          </w:r>
+          <w:r>
+            <w:t xml:space="preserve">  </w:t>
           </w:r>
         </w:sdtContent>
       </w:sdt>
@@ -5035,7 +5187,13 @@
         </w:sdtPr>
         <w:sdtContent>
           <w:r>
-            <w:t xml:space="preserve">    </w:t>
+            <w:t xml:space="preserve">  </w:t>
+          </w:r>
+          <w:r>
+            <w:t xml:space="preserve">X </w:t>
+          </w:r>
+          <w:r>
+            <w:t xml:space="preserve">  </w:t>
           </w:r>
         </w:sdtContent>
       </w:sdt>
@@ -5114,7 +5272,13 @@
         </w:sdtPr>
         <w:sdtContent>
           <w:r>
-            <w:t xml:space="preserve">    </w:t>
+            <w:t xml:space="preserve">  </w:t>
+          </w:r>
+          <w:r>
+            <w:t xml:space="preserve">X </w:t>
+          </w:r>
+          <w:r>
+            <w:t xml:space="preserve">  </w:t>
           </w:r>
         </w:sdtContent>
       </w:sdt>
@@ -5185,7 +5349,13 @@
         </w:sdtPr>
         <w:sdtContent>
           <w:r>
-            <w:t xml:space="preserve">    </w:t>
+            <w:t xml:space="preserve">  </w:t>
+          </w:r>
+          <w:r>
+            <w:t xml:space="preserve">X </w:t>
+          </w:r>
+          <w:r>
+            <w:t xml:space="preserve">  </w:t>
           </w:r>
         </w:sdtContent>
       </w:sdt>
@@ -5269,7 +5439,13 @@
         </w:sdtPr>
         <w:sdtContent>
           <w:r>
-            <w:t xml:space="preserve">    </w:t>
+            <w:t xml:space="preserve">  </w:t>
+          </w:r>
+          <w:r>
+            <w:t xml:space="preserve">X </w:t>
+          </w:r>
+          <w:r>
+            <w:t xml:space="preserve">  </w:t>
           </w:r>
         </w:sdtContent>
       </w:sdt>
@@ -5363,7 +5539,13 @@
         </w:sdtPr>
         <w:sdtContent>
           <w:r>
-            <w:t xml:space="preserve">    </w:t>
+            <w:t xml:space="preserve">  </w:t>
+          </w:r>
+          <w:r>
+            <w:t xml:space="preserve">X </w:t>
+          </w:r>
+          <w:r>
+            <w:t xml:space="preserve">  </w:t>
           </w:r>
         </w:sdtContent>
       </w:sdt>
@@ -6464,7 +6646,13 @@
         </w:sdtPr>
         <w:sdtContent>
           <w:r>
-            <w:t xml:space="preserve">    </w:t>
+            <w:t xml:space="preserve">  </w:t>
+          </w:r>
+          <w:r>
+            <w:t xml:space="preserve">X </w:t>
+          </w:r>
+          <w:r>
+            <w:t xml:space="preserve">  </w:t>
           </w:r>
         </w:sdtContent>
       </w:sdt>
@@ -6542,7 +6730,13 @@
         </w:sdtPr>
         <w:sdtContent>
           <w:r>
-            <w:t xml:space="preserve">    </w:t>
+            <w:t xml:space="preserve">  </w:t>
+          </w:r>
+          <w:r>
+            <w:t xml:space="preserve">X </w:t>
+          </w:r>
+          <w:r>
+            <w:t xml:space="preserve">  </w:t>
           </w:r>
         </w:sdtContent>
       </w:sdt>
@@ -6999,7 +7193,13 @@
         </w:sdtPr>
         <w:sdtContent>
           <w:r>
-            <w:t xml:space="preserve">    </w:t>
+            <w:t xml:space="preserve">  </w:t>
+          </w:r>
+          <w:r>
+            <w:t xml:space="preserve">X </w:t>
+          </w:r>
+          <w:r>
+            <w:t xml:space="preserve">  </w:t>
           </w:r>
         </w:sdtContent>
       </w:sdt>
@@ -7073,7 +7273,13 @@
         </w:sdtPr>
         <w:sdtContent>
           <w:r>
-            <w:t xml:space="preserve">    </w:t>
+            <w:t xml:space="preserve">  </w:t>
+          </w:r>
+          <w:r>
+            <w:t xml:space="preserve">X </w:t>
+          </w:r>
+          <w:r>
+            <w:t xml:space="preserve">  </w:t>
           </w:r>
         </w:sdtContent>
       </w:sdt>
@@ -7107,7 +7313,13 @@
         </w:sdtPr>
         <w:sdtContent>
           <w:r>
-            <w:t xml:space="preserve">    </w:t>
+            <w:t xml:space="preserve">  </w:t>
+          </w:r>
+          <w:r>
+            <w:t xml:space="preserve">X </w:t>
+          </w:r>
+          <w:r>
+            <w:t xml:space="preserve">  </w:t>
           </w:r>
         </w:sdtContent>
       </w:sdt>
@@ -11084,6 +11296,7 @@
     <w:rsid w:val="0009453F"/>
     <w:rsid w:val="000B5C7E"/>
     <w:rsid w:val="00117B5F"/>
+    <w:rsid w:val="0013202B"/>
     <w:rsid w:val="00175D09"/>
     <w:rsid w:val="00185460"/>
     <w:rsid w:val="001942D6"/>
@@ -11099,7 +11312,6 @@
     <w:rsid w:val="004278A4"/>
     <w:rsid w:val="00442876"/>
     <w:rsid w:val="00455663"/>
-    <w:rsid w:val="00462B59"/>
     <w:rsid w:val="004B6C76"/>
     <w:rsid w:val="004C0766"/>
     <w:rsid w:val="004E7F77"/>
@@ -11114,7 +11326,6 @@
     <w:rsid w:val="006979C5"/>
     <w:rsid w:val="006B2BEC"/>
     <w:rsid w:val="006F209A"/>
-    <w:rsid w:val="00725FD6"/>
     <w:rsid w:val="00765401"/>
     <w:rsid w:val="00790E22"/>
     <w:rsid w:val="00802250"/>
@@ -11148,6 +11359,7 @@
     <w:rsid w:val="00E87F32"/>
     <w:rsid w:val="00E9745E"/>
     <w:rsid w:val="00EB4EB9"/>
+    <w:rsid w:val="00EF6534"/>
     <w:rsid w:val="00F3606D"/>
     <w:rsid w:val="00F70A20"/>
     <w:rsid w:val="00F8539E"/>
@@ -11170,7 +11382,7 @@
   <w:themeFontLang w:val="es-ES" w:eastAsia="ja-JP" w:bidi="ar-SA"/>
   <w:clrSchemeMapping w:bg1="light1" w:t1="dark1" w:bg2="light2" w:t2="dark2" w:accent1="accent1" w:accent2="accent2" w:accent3="accent3" w:accent4="accent4" w:accent5="accent5" w:accent6="accent6" w:hyperlink="hyperlink" w:followedHyperlink="followedHyperlink"/>
   <w:decimalSymbol w:val=","/>
-  <w:listSeparator w:val=","/>
+  <w:listSeparator w:val=";"/>
   <w15:chartTrackingRefBased/>
 </w:settings>
 </file>

</xml_diff>

<commit_message>
feat: Realizar mutaciones y reorganizar docs
</commit_message>
<xml_diff>
--- a/reports/Group/00 - Requirements - Group.docx
+++ b/reports/Group/00 - Requirements - Group.docx
@@ -609,23 +609,7 @@
                     <w:rFonts w:asciiTheme="majorHAnsi" w:hAnsiTheme="majorHAnsi" w:cstheme="majorHAnsi"/>
                     <w:lang w:val="es-ES"/>
                   </w:rPr>
-                  <w:t xml:space="preserve"> </w:t>
-                </w:r>
-                <w:proofErr w:type="spellStart"/>
-                <w:r>
-                  <w:rPr>
-                    <w:rFonts w:asciiTheme="majorHAnsi" w:hAnsiTheme="majorHAnsi" w:cstheme="majorHAnsi"/>
-                    <w:lang w:val="es-ES"/>
-                  </w:rPr>
-                  <w:t>pabolimor</w:t>
-                </w:r>
-                <w:proofErr w:type="spellEnd"/>
-                <w:r>
-                  <w:rPr>
-                    <w:rFonts w:asciiTheme="majorHAnsi" w:hAnsiTheme="majorHAnsi" w:cstheme="majorHAnsi"/>
-                    <w:lang w:val="es-ES"/>
-                  </w:rPr>
-                  <w:t xml:space="preserve">  </w:t>
+                  <w:t xml:space="preserve"> pabolimor  </w:t>
                 </w:r>
               </w:sdtContent>
             </w:sdt>
@@ -988,23 +972,7 @@
                     <w:rFonts w:asciiTheme="majorHAnsi" w:hAnsiTheme="majorHAnsi" w:cstheme="majorHAnsi"/>
                     <w:lang w:val="es-ES"/>
                   </w:rPr>
-                  <w:t xml:space="preserve">, </w:t>
-                </w:r>
-                <w:proofErr w:type="spellStart"/>
-                <w:r>
-                  <w:rPr>
-                    <w:rFonts w:asciiTheme="majorHAnsi" w:hAnsiTheme="majorHAnsi" w:cstheme="majorHAnsi"/>
-                    <w:lang w:val="es-ES"/>
-                  </w:rPr>
-                  <w:t>Tester</w:t>
-                </w:r>
-                <w:proofErr w:type="spellEnd"/>
-                <w:r>
-                  <w:rPr>
-                    <w:rFonts w:asciiTheme="majorHAnsi" w:hAnsiTheme="majorHAnsi" w:cstheme="majorHAnsi"/>
-                    <w:lang w:val="es-ES"/>
-                  </w:rPr>
-                  <w:t xml:space="preserve"> </w:t>
+                  <w:t xml:space="preserve">, Tester </w:t>
                 </w:r>
               </w:sdtContent>
             </w:sdt>
@@ -1186,39 +1154,7 @@
                     <w:rFonts w:asciiTheme="majorHAnsi" w:hAnsiTheme="majorHAnsi" w:cstheme="majorHAnsi"/>
                     <w:lang w:val="es-ES"/>
                   </w:rPr>
-                  <w:t xml:space="preserve"> </w:t>
-                </w:r>
-                <w:proofErr w:type="spellStart"/>
-                <w:r>
-                  <w:rPr>
-                    <w:rFonts w:asciiTheme="majorHAnsi" w:hAnsiTheme="majorHAnsi" w:cstheme="majorHAnsi"/>
-                    <w:lang w:val="es-ES"/>
-                  </w:rPr>
-                  <w:t>Hu</w:t>
-                </w:r>
-                <w:proofErr w:type="spellEnd"/>
-                <w:r>
-                  <w:rPr>
-                    <w:rFonts w:asciiTheme="majorHAnsi" w:hAnsiTheme="majorHAnsi" w:cstheme="majorHAnsi"/>
-                    <w:lang w:val="es-ES"/>
-                  </w:rPr>
-                  <w:t xml:space="preserve">, </w:t>
-                </w:r>
-                <w:proofErr w:type="spellStart"/>
-                <w:r>
-                  <w:rPr>
-                    <w:rFonts w:asciiTheme="majorHAnsi" w:hAnsiTheme="majorHAnsi" w:cstheme="majorHAnsi"/>
-                    <w:lang w:val="es-ES"/>
-                  </w:rPr>
-                  <w:t>Jianwu</w:t>
-                </w:r>
-                <w:proofErr w:type="spellEnd"/>
-                <w:r>
-                  <w:rPr>
-                    <w:rFonts w:asciiTheme="majorHAnsi" w:hAnsiTheme="majorHAnsi" w:cstheme="majorHAnsi"/>
-                    <w:lang w:val="es-ES"/>
-                  </w:rPr>
-                  <w:t xml:space="preserve">  </w:t>
+                  <w:t xml:space="preserve"> Hu, Jianwu  </w:t>
                 </w:r>
               </w:sdtContent>
             </w:sdt>
@@ -5701,7 +5637,10 @@
         </w:sdtPr>
         <w:sdtContent>
           <w:r>
-            <w:t xml:space="preserve">    </w:t>
+            <w:t>X</w:t>
+          </w:r>
+          <w:r>
+            <w:t xml:space="preserve"> </w:t>
           </w:r>
         </w:sdtContent>
       </w:sdt>
@@ -5749,7 +5688,10 @@
         </w:sdtPr>
         <w:sdtContent>
           <w:r>
-            <w:t xml:space="preserve">    </w:t>
+            <w:t>X</w:t>
+          </w:r>
+          <w:r>
+            <w:t xml:space="preserve"> </w:t>
           </w:r>
         </w:sdtContent>
       </w:sdt>
@@ -11337,6 +11279,7 @@
     <w:rsid w:val="00946AA5"/>
     <w:rsid w:val="00953D97"/>
     <w:rsid w:val="009A18C9"/>
+    <w:rsid w:val="009E7EE9"/>
     <w:rsid w:val="009F61B1"/>
     <w:rsid w:val="00A011E1"/>
     <w:rsid w:val="00A04483"/>
@@ -11348,6 +11291,7 @@
     <w:rsid w:val="00BB0EAB"/>
     <w:rsid w:val="00C17266"/>
     <w:rsid w:val="00C63AB0"/>
+    <w:rsid w:val="00C83014"/>
     <w:rsid w:val="00C9535D"/>
     <w:rsid w:val="00CC69E2"/>
     <w:rsid w:val="00CE5869"/>

</xml_diff>